<commit_message>
refs #773 Review Usability Test Geb.4
Former-commit-id: e29231e01d843ceb20509a5409f74ff38720375b
</commit_message>
<xml_diff>
--- a/doc/Bericht/05_Technischer Bericht/07_Realisierung und test/Realisierung und Test.docx
+++ b/doc/Bericht/05_Technischer Bericht/07_Realisierung und test/Realisierung und Test.docx
@@ -4,7 +4,7 @@
   <w:body>
     <w:p>
       <w:pPr>
-        <w:pStyle w:val="berschrift1"/>
+        <w:pStyle w:val="Heading1"/>
       </w:pPr>
       <w:r>
         <w:t>Realisierung &amp; Test</w:t>
@@ -12,7 +12,7 @@
     </w:p>
     <w:p>
       <w:pPr>
-        <w:pStyle w:val="berschrift2"/>
+        <w:pStyle w:val="Heading2"/>
       </w:pPr>
       <w:bookmarkStart w:id="0" w:name="_Toc287347253"/>
       <w:r>
@@ -22,7 +22,7 @@
     </w:p>
     <w:tbl>
       <w:tblPr>
-        <w:tblStyle w:val="MittlereSchattierung1-Akzent1"/>
+        <w:tblStyle w:val="MediumShading1-Accent1"/>
         <w:tblW w:w="0" w:type="auto"/>
         <w:tblInd w:w="-34" w:type="dxa"/>
         <w:tblLook w:val="0420" w:firstRow="1" w:lastRow="0" w:firstColumn="0" w:lastColumn="0" w:noHBand="0" w:noVBand="1"/>
@@ -132,33 +132,95 @@
           </w:p>
         </w:tc>
       </w:tr>
+      <w:tr>
+        <w:trPr>
+          <w:cnfStyle w:val="000000010000" w:firstRow="0" w:lastRow="0" w:firstColumn="0" w:lastColumn="0" w:oddVBand="0" w:evenVBand="0" w:oddHBand="0" w:evenHBand="1" w:firstRowFirstColumn="0" w:firstRowLastColumn="0" w:lastRowFirstColumn="0" w:lastRowLastColumn="0"/>
+        </w:trPr>
+        <w:tc>
+          <w:tcPr>
+            <w:tcW w:w="1280" w:type="dxa"/>
+          </w:tcPr>
+          <w:p>
+            <w:r>
+              <w:t>24.04.2012</w:t>
+            </w:r>
+          </w:p>
+        </w:tc>
+        <w:tc>
+          <w:tcPr>
+            <w:tcW w:w="993" w:type="dxa"/>
+          </w:tcPr>
+          <w:p>
+            <w:r>
+              <w:t>1.1</w:t>
+            </w:r>
+          </w:p>
+        </w:tc>
+        <w:tc>
+          <w:tcPr>
+            <w:tcW w:w="4674" w:type="dxa"/>
+          </w:tcPr>
+          <w:p>
+            <w:r>
+              <w:t>Review</w:t>
+            </w:r>
+          </w:p>
+        </w:tc>
+        <w:tc>
+          <w:tcPr>
+            <w:tcW w:w="2303" w:type="dxa"/>
+          </w:tcPr>
+          <w:p>
+            <w:r>
+              <w:t>DT</w:t>
+            </w:r>
+            <w:bookmarkStart w:id="1" w:name="_GoBack"/>
+            <w:bookmarkEnd w:id="1"/>
+          </w:p>
+        </w:tc>
+      </w:tr>
     </w:tbl>
     <w:p>
       <w:pPr>
-        <w:pStyle w:val="berschrift2"/>
-      </w:pPr>
-      <w:r>
-        <w:t>Usability Tests</w:t>
+        <w:rPr>
+          <w:rFonts w:asciiTheme="majorHAnsi" w:hAnsiTheme="majorHAnsi"/>
+          <w:color w:val="FFFFFF" w:themeColor="background1"/>
+          <w:spacing w:val="15"/>
+          <w:sz w:val="24"/>
+          <w:szCs w:val="22"/>
+        </w:rPr>
+      </w:pPr>
+      <w:r>
+        <w:br w:type="page"/>
       </w:r>
     </w:p>
     <w:p>
       <w:pPr>
-        <w:pStyle w:val="berschrift3"/>
-      </w:pPr>
-      <w:r>
-        <w:t>Test</w:t>
-      </w:r>
-      <w:r>
-        <w:t xml:space="preserve"> 1:</w:t>
-      </w:r>
-      <w:r>
-        <w:t xml:space="preserve"> </w:t>
-      </w:r>
-      <w:r>
-        <w:t>Reaktion der Nutzer</w:t>
+        <w:pStyle w:val="Heading2"/>
+      </w:pPr>
+      <w:r>
+        <w:lastRenderedPageBreak/>
+        <w:t>Usability Tests</w:t>
       </w:r>
     </w:p>
     <w:p>
+      <w:pPr>
+        <w:pStyle w:val="Heading3"/>
+      </w:pPr>
+      <w:r>
+        <w:t>Test</w:t>
+      </w:r>
+      <w:r>
+        <w:t xml:space="preserve"> 1:</w:t>
+      </w:r>
+      <w:r>
+        <w:t xml:space="preserve"> </w:t>
+      </w:r>
+      <w:r>
+        <w:t>Reaktion der Nutzer</w:t>
+      </w:r>
+    </w:p>
+    <w:p>
       <w:r>
         <w:t xml:space="preserve">Nachdem die gewünschte Steuerung der Wall über die Hand implementiert wurde, entschied sich das Team dazu, deren Eignung </w:t>
       </w:r>
@@ -169,29 +231,87 @@
         <w:t>nochmals zu testen.</w:t>
       </w:r>
       <w:r>
-        <w:t xml:space="preserve"> Auch wäre es nützlich zu sehen, wie Passanten des Gebäudes 4 auf die Video Wall reagieren würde.</w:t>
-      </w:r>
-      <w:r>
-        <w:t xml:space="preserve"> Um dies mit einfachen Mitteln realisieren zu können, wurde ein </w:t>
-      </w:r>
-      <w:proofErr w:type="spellStart"/>
-      <w:r>
-        <w:t>Kurzdistanzbeamer</w:t>
-      </w:r>
-      <w:proofErr w:type="spellEnd"/>
-      <w:r>
-        <w:t xml:space="preserve"> genutzt um die Applikation auf die Wand im Gebäude 4 zu projizieren.</w:t>
-      </w:r>
-      <w:r>
-        <w:t xml:space="preserve"> Kinect wurde leicht hinter den </w:t>
-      </w:r>
-      <w:proofErr w:type="spellStart"/>
-      <w:r>
-        <w:t>Beamer</w:t>
-      </w:r>
-      <w:proofErr w:type="spellEnd"/>
-      <w:r>
-        <w:t xml:space="preserve"> gestellt um die Personen zu erkennen und die Applikation selbst wurde von einem Laptop aus gestartet.</w:t>
+        <w:t xml:space="preserve"> </w:t>
+      </w:r>
+      <w:r>
+        <w:t>Zudem sollte beobachtet werden,</w:t>
+      </w:r>
+      <w:r>
+        <w:t xml:space="preserve"> wie Passanten des Gebäudes 4 auf die Video Wall reagieren.</w:t>
+      </w:r>
+    </w:p>
+    <w:p>
+      <w:r>
+        <w:t xml:space="preserve">Der Test wurde im Eingangsbereich des Gebäudes 4 aufgestellt. Da sich an der Wand, an welcher die Video Wall installiert werden soll, zurzeit noch ein Infostand befindet, wurden die gegenüberliegende Wand genutzt. </w:t>
+      </w:r>
+      <w:r>
+        <w:t>Um</w:t>
+      </w:r>
+      <w:r>
+        <w:t xml:space="preserve"> die Video Wall mit einf</w:t>
+      </w:r>
+      <w:r>
+        <w:t xml:space="preserve">achen Mitteln </w:t>
+      </w:r>
+      <w:r>
+        <w:t>nachstellen</w:t>
+      </w:r>
+      <w:r>
+        <w:t xml:space="preserve"> zu </w:t>
+      </w:r>
+      <w:r>
+        <w:t xml:space="preserve">können, wurde ein Kurzdistanzbeamer </w:t>
+      </w:r>
+      <w:r>
+        <w:t>installiert,</w:t>
+      </w:r>
+      <w:r>
+        <w:t xml:space="preserve"> </w:t>
+      </w:r>
+      <w:r>
+        <w:t>welcher die Applikation</w:t>
+      </w:r>
+      <w:r>
+        <w:t>, welche von einem Laptop aus gestartet wurde,</w:t>
+      </w:r>
+      <w:r>
+        <w:t xml:space="preserve"> an</w:t>
+      </w:r>
+      <w:r>
+        <w:t xml:space="preserve"> die Wand projizier</w:t>
+      </w:r>
+      <w:r>
+        <w:t>t</w:t>
+      </w:r>
+      <w:r>
+        <w:t>e.</w:t>
+      </w:r>
+      <w:r>
+        <w:t xml:space="preserve"> Kinect konnte nicht </w:t>
+      </w:r>
+      <w:r>
+        <w:t>direkt unterhalb der Projektion platziert werden, da sonst der Kurzdistanzbeamer genau im Interaktionsbereich der Applikation gelegen und eine Bedienung durch den Nutzer verunmöglicht hätte.</w:t>
+      </w:r>
+      <w:r>
+        <w:t xml:space="preserve"> </w:t>
+      </w:r>
+      <w:r>
+        <w:t xml:space="preserve">Es wurde </w:t>
+      </w:r>
+      <w:r>
+        <w:t xml:space="preserve">daher </w:t>
+      </w:r>
+      <w:r>
+        <w:t xml:space="preserve">entschieden, den Sensor in den Bereich zwischen der Wand und dem Beamer, </w:t>
+      </w:r>
+      <w:r>
+        <w:t>leicht hinter den</w:t>
+      </w:r>
+      <w:r>
+        <w:t xml:space="preserve"> Beamer</w:t>
+      </w:r>
+      <w:r>
+        <w:t xml:space="preserve"> versetzt, zu stellen. Somit ergab sich zwischen dem Sensor und der Zone, durch welche die meisten Passanten auf dem Weg in die Mensa gehen, ein optimaler Erkennungsabstand von 3-4 Metern.</w:t>
       </w:r>
     </w:p>
     <w:p>
@@ -245,7 +365,7 @@
     </w:p>
     <w:p>
       <w:pPr>
-        <w:pStyle w:val="Beschriftung"/>
+        <w:pStyle w:val="Caption"/>
       </w:pPr>
       <w:r>
         <w:t xml:space="preserve">Abbildung </w:t>
@@ -264,53 +384,144 @@
     </w:p>
     <w:p>
       <w:r>
-        <w:t xml:space="preserve"> Schon beim Aufstellen der Geräte erreichte man grosse Aufmerksamkeit.</w:t>
+        <w:t>Schon das</w:t>
+      </w:r>
+      <w:r>
+        <w:t xml:space="preserve"> Aufstellen der Geräte </w:t>
+      </w:r>
+      <w:r>
+        <w:t xml:space="preserve">im Gebäude 4 </w:t>
+      </w:r>
+      <w:r>
+        <w:t>zog</w:t>
+      </w:r>
+      <w:r>
+        <w:t xml:space="preserve"> grosse Aufmerksamkeit</w:t>
+      </w:r>
+      <w:r>
+        <w:t xml:space="preserve"> auf sich</w:t>
+      </w:r>
+      <w:r>
+        <w:t>.</w:t>
       </w:r>
       <w:r>
         <w:t xml:space="preserve"> </w:t>
       </w:r>
       <w:r>
+        <w:t>Als die App</w:t>
+      </w:r>
+      <w:r>
+        <w:t>likation schliesslich gestartet</w:t>
+      </w:r>
+      <w:r>
+        <w:t xml:space="preserve"> war, wurde sie von praktisch allen Passanten </w:t>
+      </w:r>
+      <w:r>
+        <w:t>registriert</w:t>
+      </w:r>
+      <w:r>
+        <w:t xml:space="preserve">. </w:t>
+      </w:r>
+      <w:r>
+        <w:t>Es liessen sich jedoch nicht alle dazu animier</w:t>
+      </w:r>
+      <w:r>
+        <w:t>e</w:t>
+      </w:r>
+      <w:r>
+        <w:t xml:space="preserve">n, anzuhalten und die Applikation genauer zu betrachten. </w:t>
+      </w:r>
+      <w:r>
+        <w:t>Dies könnte durch einen Teaser wesentlich verbessert werden.</w:t>
+      </w:r>
+      <w:r>
+        <w:t xml:space="preserve"> Die meisten P</w:t>
+      </w:r>
+      <w:r>
+        <w:t>assanten wurden erst neugierig auf die Applikation, a</w:t>
+      </w:r>
+      <w:r>
+        <w:t>ls ihr Skelett</w:t>
+      </w:r>
+      <w:r>
+        <w:t xml:space="preserve"> im Vorbeigehen</w:t>
+      </w:r>
+      <w:r>
+        <w:t xml:space="preserve"> im unteren Bildschirmbereich auftauchte.</w:t>
+      </w:r>
+      <w:r>
         <w:t xml:space="preserve"> </w:t>
       </w:r>
-      <w:r>
-        <w:t xml:space="preserve">Als die Applikation schliesslich gestartet  war, wurde sie von praktisch allen Passanten neugierig betrachtet. </w:t>
-      </w:r>
-      <w:r>
-        <w:t>Nicht alle animierte sie jedoch dazu, anzuhalten. Dies könnte durch einen Teaser wesentlich verbessert werden.</w:t>
-      </w:r>
-      <w:r>
-        <w:t xml:space="preserve"> Die meisten Personen wollten erst mit der Applikation interagieren, als ihr Skelett im unteren Bildschirmbereich auftauchte.</w:t>
-      </w:r>
-      <w:r>
-        <w:t xml:space="preserve"> Die Steuerung </w:t>
+    </w:p>
+    <w:p>
+      <w:r>
+        <w:t xml:space="preserve">Die Steuerung mit der Hand wurde von </w:t>
+      </w:r>
+      <w:r>
+        <w:t>den meisten</w:t>
+      </w:r>
+      <w:r>
+        <w:t xml:space="preserve"> schnell verstanden</w:t>
+      </w:r>
+      <w:r>
+        <w:t>, einige wenige begnügten sich damit, einige Verrenkungen zu machen und zuzuschauen, wie das Skelett diese nachmacht.</w:t>
+      </w:r>
+      <w:r>
+        <w:br/>
+        <w:t>Obwohl die Handsteuerung bei kleinen Tests in der Testumgebung des Bachelorzimmers ohne grosse Probleme funktionierte</w:t>
+      </w:r>
+      <w:r>
+        <w:t>, zuckte der</w:t>
+      </w:r>
+      <w:r>
+        <w:t xml:space="preserve"> Handp</w:t>
+      </w:r>
+      <w:r>
+        <w:t>ointer bei diesem</w:t>
+      </w:r>
+      <w:r>
+        <w:t xml:space="preserve"> Usability</w:t>
+      </w:r>
+      <w:r>
+        <w:t xml:space="preserve"> Test merklich. </w:t>
+      </w:r>
+      <w:r>
+        <w:t>Dies führte teilweise dazu, dass einige Benutzer schnell das Interesse an der Applikation verl</w:t>
+      </w:r>
+      <w:r>
+        <w:t xml:space="preserve">oren, da diese </w:t>
+      </w:r>
+      <w:r>
+        <w:t xml:space="preserve">so </w:t>
+      </w:r>
+      <w:r>
+        <w:t xml:space="preserve">schwierig zu </w:t>
+      </w:r>
+      <w:r>
+        <w:t>bedienen</w:t>
+      </w:r>
+      <w:r>
+        <w:t xml:space="preserve"> war. </w:t>
+      </w:r>
+      <w:r>
+        <w:t xml:space="preserve">Die </w:t>
       </w:r>
       <w:r>
         <w:lastRenderedPageBreak/>
-        <w:t xml:space="preserve">mit der Hand wurde von </w:t>
-      </w:r>
-      <w:r>
-        <w:t>den meisten</w:t>
-      </w:r>
-      <w:r>
-        <w:t xml:space="preserve"> schnell verstanden. Während jedoch die Handsteuerung in der Testumgebung des Bachelorzimmers ohne grosse Probleme funktionierte, zuckte der Pointer bei diesem Test merklich. </w:t>
-      </w:r>
-      <w:r>
-        <w:t>Dies führte teilweise dazu, dass einige Benutzer schnell das Interesse an der Applikation verl</w:t>
-      </w:r>
-      <w:r>
-        <w:t xml:space="preserve">oren, da diese schwierig zu kontrollieren war. </w:t>
-      </w:r>
-      <w:r>
-        <w:t>Die Verbesserung der Steuerung wurde daher als wichtiger nächster Punkt, bei den</w:t>
+        <w:t>Verbesserung der Steuerung wurde daher als wichtiger nächster Punkt bei den</w:t>
       </w:r>
       <w:r>
         <w:t xml:space="preserve"> bevorstehenden</w:t>
       </w:r>
       <w:r>
-        <w:t xml:space="preserve"> Tätigkeiten des Teams, aufgeführt.</w:t>
-      </w:r>
-      <w:bookmarkStart w:id="1" w:name="_GoBack"/>
-      <w:bookmarkEnd w:id="1"/>
+        <w:t xml:space="preserve"> Tätigkeiten des Teams aufgeführt</w:t>
+      </w:r>
+      <w:r>
+        <w:t xml:space="preserve"> und als User Story erfasst</w:t>
+      </w:r>
+      <w:r>
+        <w:t>.</w:t>
+      </w:r>
     </w:p>
     <w:sectPr>
       <w:headerReference w:type="default" r:id="rId10"/>
@@ -353,7 +564,7 @@
 <w:ftr xmlns:wpc="http://schemas.microsoft.com/office/word/2010/wordprocessingCanvas" xmlns:mc="http://schemas.openxmlformats.org/markup-compatibility/2006" xmlns:o="urn:schemas-microsoft-com:office:office" xmlns:r="http://schemas.openxmlformats.org/officeDocument/2006/relationships" xmlns:m="http://schemas.openxmlformats.org/officeDocument/2006/math" xmlns:v="urn:schemas-microsoft-com:vml" xmlns:wp14="http://schemas.microsoft.com/office/word/2010/wordprocessingDrawing" xmlns:wp="http://schemas.openxmlformats.org/drawingml/2006/wordprocessingDrawing" xmlns:w10="urn:schemas-microsoft-com:office:word" xmlns:w="http://schemas.openxmlformats.org/wordprocessingml/2006/main" xmlns:w14="http://schemas.microsoft.com/office/word/2010/wordml" xmlns:wpg="http://schemas.microsoft.com/office/word/2010/wordprocessingGroup" xmlns:wpi="http://schemas.microsoft.com/office/word/2010/wordprocessingInk" xmlns:wne="http://schemas.microsoft.com/office/word/2006/wordml" xmlns:wps="http://schemas.microsoft.com/office/word/2010/wordprocessingShape" mc:Ignorable="w14 wp14">
   <w:p>
     <w:pPr>
-      <w:pStyle w:val="Fuzeile"/>
+      <w:pStyle w:val="Footer"/>
     </w:pPr>
     <w:r>
       <w:t>Video Wall</w:t>
@@ -386,7 +597,7 @@
       <w:rPr>
         <w:noProof/>
       </w:rPr>
-      <w:t>22. April 2012</w:t>
+      <w:t>24. April 2012</w:t>
     </w:r>
     <w:r>
       <w:fldChar w:fldCharType="end"/>
@@ -445,7 +656,7 @@
           <w:noProof/>
           <w:lang w:val="de-DE"/>
         </w:rPr>
-        <w:t>2</w:t>
+        <w:t>3</w:t>
       </w:r>
     </w:fldSimple>
   </w:p>
@@ -481,7 +692,7 @@
 <w:hdr xmlns:wpc="http://schemas.microsoft.com/office/word/2010/wordprocessingCanvas" xmlns:mc="http://schemas.openxmlformats.org/markup-compatibility/2006" xmlns:o="urn:schemas-microsoft-com:office:office" xmlns:r="http://schemas.openxmlformats.org/officeDocument/2006/relationships" xmlns:m="http://schemas.openxmlformats.org/officeDocument/2006/math" xmlns:v="urn:schemas-microsoft-com:vml" xmlns:wp14="http://schemas.microsoft.com/office/word/2010/wordprocessingDrawing" xmlns:wp="http://schemas.openxmlformats.org/drawingml/2006/wordprocessingDrawing" xmlns:w10="urn:schemas-microsoft-com:office:word" xmlns:w="http://schemas.openxmlformats.org/wordprocessingml/2006/main" xmlns:w14="http://schemas.microsoft.com/office/word/2010/wordml" xmlns:wpg="http://schemas.microsoft.com/office/word/2010/wordprocessingGroup" xmlns:wpi="http://schemas.microsoft.com/office/word/2010/wordprocessingInk" xmlns:wne="http://schemas.microsoft.com/office/word/2006/wordml" xmlns:wps="http://schemas.microsoft.com/office/word/2010/wordprocessingShape" mc:Ignorable="w14 wp14">
   <w:p>
     <w:pPr>
-      <w:pStyle w:val="Kopfzeile"/>
+      <w:pStyle w:val="Header"/>
     </w:pPr>
     <w:r>
       <w:tab/>
@@ -674,7 +885,7 @@
     <w:lvl w:ilvl="0">
       <w:start w:val="1"/>
       <w:numFmt w:val="upperRoman"/>
-      <w:pStyle w:val="berschrift1"/>
+      <w:pStyle w:val="Heading1"/>
       <w:lvlText w:val="%1."/>
       <w:lvlJc w:val="left"/>
       <w:pPr>
@@ -687,7 +898,7 @@
     <w:lvl w:ilvl="1">
       <w:start w:val="1"/>
       <w:numFmt w:val="decimal"/>
-      <w:pStyle w:val="berschrift2"/>
+      <w:pStyle w:val="Heading2"/>
       <w:lvlText w:val="%1.%2"/>
       <w:lvlJc w:val="left"/>
       <w:pPr>
@@ -697,7 +908,7 @@
     <w:lvl w:ilvl="2">
       <w:start w:val="1"/>
       <w:numFmt w:val="decimal"/>
-      <w:pStyle w:val="berschrift3"/>
+      <w:pStyle w:val="Heading3"/>
       <w:lvlText w:val="%1.%2.%3"/>
       <w:lvlJc w:val="left"/>
       <w:pPr>
@@ -707,7 +918,7 @@
     <w:lvl w:ilvl="3">
       <w:start w:val="1"/>
       <w:numFmt w:val="decimal"/>
-      <w:pStyle w:val="berschrift4"/>
+      <w:pStyle w:val="Heading4"/>
       <w:lvlText w:val="%1.%2.%3.%4"/>
       <w:lvlJc w:val="left"/>
       <w:pPr>
@@ -717,7 +928,7 @@
     <w:lvl w:ilvl="4">
       <w:start w:val="1"/>
       <w:numFmt w:val="decimal"/>
-      <w:pStyle w:val="berschrift5"/>
+      <w:pStyle w:val="Heading5"/>
       <w:lvlText w:val="%1.%2.%3.%4.%5"/>
       <w:lvlJc w:val="left"/>
       <w:pPr>
@@ -727,7 +938,7 @@
     <w:lvl w:ilvl="5">
       <w:start w:val="1"/>
       <w:numFmt w:val="decimal"/>
-      <w:pStyle w:val="berschrift6"/>
+      <w:pStyle w:val="Heading6"/>
       <w:lvlText w:val="%1.%2.%3.%4.%5.%6"/>
       <w:lvlJc w:val="left"/>
       <w:pPr>
@@ -737,7 +948,7 @@
     <w:lvl w:ilvl="6">
       <w:start w:val="1"/>
       <w:numFmt w:val="decimal"/>
-      <w:pStyle w:val="berschrift7"/>
+      <w:pStyle w:val="Heading7"/>
       <w:lvlText w:val="%1.%2.%3.%4.%5.%6.%7"/>
       <w:lvlJc w:val="left"/>
       <w:pPr>
@@ -747,7 +958,7 @@
     <w:lvl w:ilvl="7">
       <w:start w:val="1"/>
       <w:numFmt w:val="decimal"/>
-      <w:pStyle w:val="berschrift8"/>
+      <w:pStyle w:val="Heading8"/>
       <w:lvlText w:val="%1.%2.%3.%4.%5.%6.%7.%8"/>
       <w:lvlJc w:val="left"/>
       <w:pPr>
@@ -757,7 +968,7 @@
     <w:lvl w:ilvl="8">
       <w:start w:val="1"/>
       <w:numFmt w:val="decimal"/>
-      <w:pStyle w:val="berschrift9"/>
+      <w:pStyle w:val="Heading9"/>
       <w:lvlText w:val="%1.%2.%3.%4.%5.%6.%7.%8.%9"/>
       <w:lvlJc w:val="left"/>
       <w:pPr>
@@ -1022,7 +1233,7 @@
     <w:lsdException w:name="Bibliography" w:uiPriority="37"/>
     <w:lsdException w:name="TOC Heading" w:uiPriority="39" w:qFormat="1"/>
   </w:latentStyles>
-  <w:style w:type="paragraph" w:default="1" w:styleId="Standard">
+  <w:style w:type="paragraph" w:default="1" w:styleId="Normal">
     <w:name w:val="Normal"/>
     <w:qFormat/>
     <w:rsid w:val="003C3BB7"/>
@@ -1031,11 +1242,11 @@
       <w:szCs w:val="20"/>
     </w:rPr>
   </w:style>
-  <w:style w:type="paragraph" w:styleId="berschrift1">
+  <w:style w:type="paragraph" w:styleId="Heading1">
     <w:name w:val="heading 1"/>
-    <w:basedOn w:val="Standard"/>
-    <w:next w:val="Standard"/>
-    <w:link w:val="berschrift1Zchn"/>
+    <w:basedOn w:val="Normal"/>
+    <w:next w:val="Normal"/>
+    <w:link w:val="Heading1Char"/>
     <w:uiPriority w:val="9"/>
     <w:qFormat/>
     <w:rsid w:val="00C90DFA"/>
@@ -1057,11 +1268,11 @@
       <w:szCs w:val="22"/>
     </w:rPr>
   </w:style>
-  <w:style w:type="paragraph" w:styleId="berschrift2">
+  <w:style w:type="paragraph" w:styleId="Heading2">
     <w:name w:val="heading 2"/>
-    <w:basedOn w:val="Standard"/>
-    <w:next w:val="Standard"/>
-    <w:link w:val="berschrift2Zchn"/>
+    <w:basedOn w:val="Normal"/>
+    <w:next w:val="Normal"/>
+    <w:link w:val="Heading2Char"/>
     <w:uiPriority w:val="9"/>
     <w:unhideWhenUsed/>
     <w:qFormat/>
@@ -1091,11 +1302,11 @@
       <w:szCs w:val="22"/>
     </w:rPr>
   </w:style>
-  <w:style w:type="paragraph" w:styleId="berschrift3">
+  <w:style w:type="paragraph" w:styleId="Heading3">
     <w:name w:val="heading 3"/>
-    <w:basedOn w:val="Standard"/>
-    <w:next w:val="Standard"/>
-    <w:link w:val="berschrift3Zchn"/>
+    <w:basedOn w:val="Normal"/>
+    <w:next w:val="Normal"/>
+    <w:link w:val="Heading3Char"/>
     <w:uiPriority w:val="9"/>
     <w:unhideWhenUsed/>
     <w:qFormat/>
@@ -1120,11 +1331,11 @@
       <w:szCs w:val="22"/>
     </w:rPr>
   </w:style>
-  <w:style w:type="paragraph" w:styleId="berschrift4">
+  <w:style w:type="paragraph" w:styleId="Heading4">
     <w:name w:val="heading 4"/>
-    <w:basedOn w:val="Standard"/>
-    <w:next w:val="Standard"/>
-    <w:link w:val="berschrift4Zchn"/>
+    <w:basedOn w:val="Normal"/>
+    <w:next w:val="Normal"/>
+    <w:link w:val="Heading4Char"/>
     <w:uiPriority w:val="9"/>
     <w:unhideWhenUsed/>
     <w:qFormat/>
@@ -1149,11 +1360,11 @@
       <w:szCs w:val="22"/>
     </w:rPr>
   </w:style>
-  <w:style w:type="paragraph" w:styleId="berschrift5">
+  <w:style w:type="paragraph" w:styleId="Heading5">
     <w:name w:val="heading 5"/>
-    <w:basedOn w:val="Standard"/>
-    <w:next w:val="Standard"/>
-    <w:link w:val="berschrift5Zchn"/>
+    <w:basedOn w:val="Normal"/>
+    <w:next w:val="Normal"/>
+    <w:link w:val="Heading5Char"/>
     <w:uiPriority w:val="9"/>
     <w:unhideWhenUsed/>
     <w:qFormat/>
@@ -1179,11 +1390,11 @@
       <w:szCs w:val="22"/>
     </w:rPr>
   </w:style>
-  <w:style w:type="paragraph" w:styleId="berschrift6">
+  <w:style w:type="paragraph" w:styleId="Heading6">
     <w:name w:val="heading 6"/>
-    <w:basedOn w:val="Standard"/>
-    <w:next w:val="Standard"/>
-    <w:link w:val="berschrift6Zchn"/>
+    <w:basedOn w:val="Normal"/>
+    <w:next w:val="Normal"/>
+    <w:link w:val="Heading6Char"/>
     <w:uiPriority w:val="9"/>
     <w:unhideWhenUsed/>
     <w:qFormat/>
@@ -1204,11 +1415,11 @@
       <w:szCs w:val="22"/>
     </w:rPr>
   </w:style>
-  <w:style w:type="paragraph" w:styleId="berschrift7">
+  <w:style w:type="paragraph" w:styleId="Heading7">
     <w:name w:val="heading 7"/>
-    <w:basedOn w:val="Standard"/>
-    <w:next w:val="Standard"/>
-    <w:link w:val="berschrift7Zchn"/>
+    <w:basedOn w:val="Normal"/>
+    <w:next w:val="Normal"/>
+    <w:link w:val="Heading7Char"/>
     <w:uiPriority w:val="9"/>
     <w:semiHidden/>
     <w:unhideWhenUsed/>
@@ -1230,11 +1441,11 @@
       <w:szCs w:val="22"/>
     </w:rPr>
   </w:style>
-  <w:style w:type="paragraph" w:styleId="berschrift8">
+  <w:style w:type="paragraph" w:styleId="Heading8">
     <w:name w:val="heading 8"/>
-    <w:basedOn w:val="Standard"/>
-    <w:next w:val="Standard"/>
-    <w:link w:val="berschrift8Zchn"/>
+    <w:basedOn w:val="Normal"/>
+    <w:next w:val="Normal"/>
+    <w:link w:val="Heading8Char"/>
     <w:uiPriority w:val="9"/>
     <w:semiHidden/>
     <w:unhideWhenUsed/>
@@ -1255,11 +1466,11 @@
       <w:szCs w:val="18"/>
     </w:rPr>
   </w:style>
-  <w:style w:type="paragraph" w:styleId="berschrift9">
+  <w:style w:type="paragraph" w:styleId="Heading9">
     <w:name w:val="heading 9"/>
-    <w:basedOn w:val="Standard"/>
-    <w:next w:val="Standard"/>
-    <w:link w:val="berschrift9Zchn"/>
+    <w:basedOn w:val="Normal"/>
+    <w:next w:val="Normal"/>
+    <w:link w:val="Heading9Char"/>
     <w:uiPriority w:val="9"/>
     <w:semiHidden/>
     <w:unhideWhenUsed/>
@@ -1281,13 +1492,13 @@
       <w:szCs w:val="18"/>
     </w:rPr>
   </w:style>
-  <w:style w:type="character" w:default="1" w:styleId="Absatz-Standardschriftart">
+  <w:style w:type="character" w:default="1" w:styleId="DefaultParagraphFont">
     <w:name w:val="Default Paragraph Font"/>
     <w:uiPriority w:val="1"/>
     <w:semiHidden/>
     <w:unhideWhenUsed/>
   </w:style>
-  <w:style w:type="table" w:default="1" w:styleId="NormaleTabelle">
+  <w:style w:type="table" w:default="1" w:styleId="TableNormal">
     <w:name w:val="Normal Table"/>
     <w:uiPriority w:val="99"/>
     <w:semiHidden/>
@@ -1302,16 +1513,16 @@
       </w:tblCellMar>
     </w:tblPr>
   </w:style>
-  <w:style w:type="numbering" w:default="1" w:styleId="KeineListe">
+  <w:style w:type="numbering" w:default="1" w:styleId="NoList">
     <w:name w:val="No List"/>
     <w:uiPriority w:val="99"/>
     <w:semiHidden/>
     <w:unhideWhenUsed/>
   </w:style>
-  <w:style w:type="character" w:customStyle="1" w:styleId="berschrift1Zchn">
-    <w:name w:val="Überschrift 1 Zchn"/>
-    <w:basedOn w:val="Absatz-Standardschriftart"/>
-    <w:link w:val="berschrift1"/>
+  <w:style w:type="character" w:customStyle="1" w:styleId="Heading1Char">
+    <w:name w:val="Heading 1 Char"/>
+    <w:basedOn w:val="DefaultParagraphFont"/>
+    <w:link w:val="Heading1"/>
     <w:uiPriority w:val="9"/>
     <w:rsid w:val="00C90DFA"/>
     <w:rPr>
@@ -1323,10 +1534,10 @@
       <w:shd w:val="clear" w:color="auto" w:fill="FFFFFF" w:themeFill="background1"/>
     </w:rPr>
   </w:style>
-  <w:style w:type="character" w:customStyle="1" w:styleId="berschrift2Zchn">
-    <w:name w:val="Überschrift 2 Zchn"/>
-    <w:basedOn w:val="Absatz-Standardschriftart"/>
-    <w:link w:val="berschrift2"/>
+  <w:style w:type="character" w:customStyle="1" w:styleId="Heading2Char">
+    <w:name w:val="Heading 2 Char"/>
+    <w:basedOn w:val="DefaultParagraphFont"/>
+    <w:link w:val="Heading2"/>
     <w:uiPriority w:val="9"/>
     <w:rsid w:val="00402E1C"/>
     <w:rPr>
@@ -1338,9 +1549,9 @@
       <w:shd w:val="clear" w:color="auto" w:fill="5994CB"/>
     </w:rPr>
   </w:style>
-  <w:style w:type="table" w:styleId="Tabellenraster">
+  <w:style w:type="table" w:styleId="TableGrid">
     <w:name w:val="Table Grid"/>
-    <w:basedOn w:val="NormaleTabelle"/>
+    <w:basedOn w:val="TableNormal"/>
     <w:uiPriority w:val="59"/>
     <w:rsid w:val="00651384"/>
     <w:pPr>
@@ -1364,9 +1575,9 @@
       </w:tblCellMar>
     </w:tblPr>
   </w:style>
-  <w:style w:type="table" w:styleId="HellesRaster-Akzent1">
+  <w:style w:type="table" w:styleId="LightGrid-Accent1">
     <w:name w:val="Light Grid Accent 1"/>
-    <w:basedOn w:val="NormaleTabelle"/>
+    <w:basedOn w:val="TableNormal"/>
     <w:uiPriority w:val="62"/>
     <w:rsid w:val="00CB0412"/>
     <w:pPr>
@@ -1494,9 +1705,9 @@
       </w:tcPr>
     </w:tblStylePr>
   </w:style>
-  <w:style w:type="table" w:styleId="MittlereSchattierung1-Akzent1">
+  <w:style w:type="table" w:styleId="MediumShading1-Accent1">
     <w:name w:val="Medium Shading 1 Accent 1"/>
-    <w:basedOn w:val="NormaleTabelle"/>
+    <w:basedOn w:val="TableNormal"/>
     <w:uiPriority w:val="63"/>
     <w:rsid w:val="004A070C"/>
     <w:pPr>
@@ -1594,9 +1805,9 @@
       </w:tcPr>
     </w:tblStylePr>
   </w:style>
-  <w:style w:type="table" w:styleId="MittlereListe2-Akzent1">
+  <w:style w:type="table" w:styleId="MediumList2-Accent1">
     <w:name w:val="Medium List 2 Accent 1"/>
-    <w:basedOn w:val="NormaleTabelle"/>
+    <w:basedOn w:val="TableNormal"/>
     <w:uiPriority w:val="66"/>
     <w:rsid w:val="00CB0412"/>
     <w:pPr>
@@ -1722,9 +1933,9 @@
       </w:tcPr>
     </w:tblStylePr>
   </w:style>
-  <w:style w:type="table" w:styleId="MittlereListe1-Akzent1">
+  <w:style w:type="table" w:styleId="MediumList1-Accent1">
     <w:name w:val="Medium List 1 Accent 1"/>
-    <w:basedOn w:val="NormaleTabelle"/>
+    <w:basedOn w:val="TableNormal"/>
     <w:uiPriority w:val="65"/>
     <w:rsid w:val="00CB0412"/>
     <w:pPr>
@@ -1806,10 +2017,10 @@
       </w:tcPr>
     </w:tblStylePr>
   </w:style>
-  <w:style w:type="character" w:customStyle="1" w:styleId="berschrift3Zchn">
-    <w:name w:val="Überschrift 3 Zchn"/>
-    <w:basedOn w:val="Absatz-Standardschriftart"/>
-    <w:link w:val="berschrift3"/>
+  <w:style w:type="character" w:customStyle="1" w:styleId="Heading3Char">
+    <w:name w:val="Heading 3 Char"/>
+    <w:basedOn w:val="DefaultParagraphFont"/>
+    <w:link w:val="Heading3"/>
     <w:uiPriority w:val="9"/>
     <w:rsid w:val="00EA2F23"/>
     <w:rPr>
@@ -1819,10 +2030,10 @@
       <w:spacing w:val="15"/>
     </w:rPr>
   </w:style>
-  <w:style w:type="character" w:customStyle="1" w:styleId="berschrift4Zchn">
-    <w:name w:val="Überschrift 4 Zchn"/>
-    <w:basedOn w:val="Absatz-Standardschriftart"/>
-    <w:link w:val="berschrift4"/>
+  <w:style w:type="character" w:customStyle="1" w:styleId="Heading4Char">
+    <w:name w:val="Heading 4 Char"/>
+    <w:basedOn w:val="DefaultParagraphFont"/>
+    <w:link w:val="Heading4"/>
     <w:uiPriority w:val="9"/>
     <w:rsid w:val="006211F6"/>
     <w:rPr>
@@ -1831,10 +2042,10 @@
       <w:spacing w:val="10"/>
     </w:rPr>
   </w:style>
-  <w:style w:type="character" w:customStyle="1" w:styleId="berschrift5Zchn">
-    <w:name w:val="Überschrift 5 Zchn"/>
-    <w:basedOn w:val="Absatz-Standardschriftart"/>
-    <w:link w:val="berschrift5"/>
+  <w:style w:type="character" w:customStyle="1" w:styleId="Heading5Char">
+    <w:name w:val="Heading 5 Char"/>
+    <w:basedOn w:val="DefaultParagraphFont"/>
+    <w:link w:val="Heading5"/>
     <w:uiPriority w:val="9"/>
     <w:rsid w:val="00FB472D"/>
     <w:rPr>
@@ -1844,10 +2055,10 @@
       <w:spacing w:val="10"/>
     </w:rPr>
   </w:style>
-  <w:style w:type="character" w:customStyle="1" w:styleId="berschrift6Zchn">
-    <w:name w:val="Überschrift 6 Zchn"/>
-    <w:basedOn w:val="Absatz-Standardschriftart"/>
-    <w:link w:val="berschrift6"/>
+  <w:style w:type="character" w:customStyle="1" w:styleId="Heading6Char">
+    <w:name w:val="Heading 6 Char"/>
+    <w:basedOn w:val="DefaultParagraphFont"/>
+    <w:link w:val="Heading6"/>
     <w:uiPriority w:val="9"/>
     <w:rsid w:val="006211F6"/>
     <w:rPr>
@@ -1856,10 +2067,10 @@
       <w:spacing w:val="10"/>
     </w:rPr>
   </w:style>
-  <w:style w:type="character" w:customStyle="1" w:styleId="berschrift7Zchn">
-    <w:name w:val="Überschrift 7 Zchn"/>
-    <w:basedOn w:val="Absatz-Standardschriftart"/>
-    <w:link w:val="berschrift7"/>
+  <w:style w:type="character" w:customStyle="1" w:styleId="Heading7Char">
+    <w:name w:val="Heading 7 Char"/>
+    <w:basedOn w:val="DefaultParagraphFont"/>
+    <w:link w:val="Heading7"/>
     <w:uiPriority w:val="9"/>
     <w:semiHidden/>
     <w:rsid w:val="003C3BB7"/>
@@ -1869,10 +2080,10 @@
       <w:spacing w:val="10"/>
     </w:rPr>
   </w:style>
-  <w:style w:type="character" w:customStyle="1" w:styleId="berschrift8Zchn">
-    <w:name w:val="Überschrift 8 Zchn"/>
-    <w:basedOn w:val="Absatz-Standardschriftart"/>
-    <w:link w:val="berschrift8"/>
+  <w:style w:type="character" w:customStyle="1" w:styleId="Heading8Char">
+    <w:name w:val="Heading 8 Char"/>
+    <w:basedOn w:val="DefaultParagraphFont"/>
+    <w:link w:val="Heading8"/>
     <w:uiPriority w:val="9"/>
     <w:semiHidden/>
     <w:rsid w:val="003C3BB7"/>
@@ -1883,10 +2094,10 @@
       <w:szCs w:val="18"/>
     </w:rPr>
   </w:style>
-  <w:style w:type="character" w:customStyle="1" w:styleId="berschrift9Zchn">
-    <w:name w:val="Überschrift 9 Zchn"/>
-    <w:basedOn w:val="Absatz-Standardschriftart"/>
-    <w:link w:val="berschrift9"/>
+  <w:style w:type="character" w:customStyle="1" w:styleId="Heading9Char">
+    <w:name w:val="Heading 9 Char"/>
+    <w:basedOn w:val="DefaultParagraphFont"/>
+    <w:link w:val="Heading9"/>
     <w:uiPriority w:val="9"/>
     <w:semiHidden/>
     <w:rsid w:val="003C3BB7"/>
@@ -1898,10 +2109,10 @@
       <w:szCs w:val="18"/>
     </w:rPr>
   </w:style>
-  <w:style w:type="paragraph" w:styleId="Beschriftung">
+  <w:style w:type="paragraph" w:styleId="Caption">
     <w:name w:val="caption"/>
-    <w:basedOn w:val="Standard"/>
-    <w:next w:val="Standard"/>
+    <w:basedOn w:val="Normal"/>
+    <w:next w:val="Normal"/>
     <w:uiPriority w:val="35"/>
     <w:unhideWhenUsed/>
     <w:qFormat/>
@@ -1914,11 +2125,11 @@
       <w:szCs w:val="16"/>
     </w:rPr>
   </w:style>
-  <w:style w:type="paragraph" w:styleId="Titel">
+  <w:style w:type="paragraph" w:styleId="Title">
     <w:name w:val="Title"/>
-    <w:basedOn w:val="Standard"/>
-    <w:next w:val="Standard"/>
-    <w:link w:val="TitelZchn"/>
+    <w:basedOn w:val="Normal"/>
+    <w:next w:val="Normal"/>
+    <w:link w:val="TitleChar"/>
     <w:uiPriority w:val="10"/>
     <w:qFormat/>
     <w:rsid w:val="005E2896"/>
@@ -1934,10 +2145,10 @@
       <w:szCs w:val="52"/>
     </w:rPr>
   </w:style>
-  <w:style w:type="character" w:customStyle="1" w:styleId="TitelZchn">
-    <w:name w:val="Titel Zchn"/>
-    <w:basedOn w:val="Absatz-Standardschriftart"/>
-    <w:link w:val="Titel"/>
+  <w:style w:type="character" w:customStyle="1" w:styleId="TitleChar">
+    <w:name w:val="Title Char"/>
+    <w:basedOn w:val="DefaultParagraphFont"/>
+    <w:link w:val="Title"/>
     <w:uiPriority w:val="10"/>
     <w:rsid w:val="005E2896"/>
     <w:rPr>
@@ -1949,11 +2160,11 @@
       <w:szCs w:val="52"/>
     </w:rPr>
   </w:style>
-  <w:style w:type="paragraph" w:styleId="Untertitel">
+  <w:style w:type="paragraph" w:styleId="Subtitle">
     <w:name w:val="Subtitle"/>
-    <w:basedOn w:val="Standard"/>
-    <w:next w:val="Standard"/>
-    <w:link w:val="UntertitelZchn"/>
+    <w:basedOn w:val="Normal"/>
+    <w:next w:val="Normal"/>
+    <w:link w:val="SubtitleChar"/>
     <w:uiPriority w:val="11"/>
     <w:qFormat/>
     <w:rsid w:val="003C3BB7"/>
@@ -1968,10 +2179,10 @@
       <w:szCs w:val="24"/>
     </w:rPr>
   </w:style>
-  <w:style w:type="character" w:customStyle="1" w:styleId="UntertitelZchn">
-    <w:name w:val="Untertitel Zchn"/>
-    <w:basedOn w:val="Absatz-Standardschriftart"/>
-    <w:link w:val="Untertitel"/>
+  <w:style w:type="character" w:customStyle="1" w:styleId="SubtitleChar">
+    <w:name w:val="Subtitle Char"/>
+    <w:basedOn w:val="DefaultParagraphFont"/>
+    <w:link w:val="Subtitle"/>
     <w:uiPriority w:val="11"/>
     <w:rsid w:val="003C3BB7"/>
     <w:rPr>
@@ -1982,7 +2193,7 @@
       <w:szCs w:val="24"/>
     </w:rPr>
   </w:style>
-  <w:style w:type="character" w:styleId="Fett">
+  <w:style w:type="character" w:styleId="Strong">
     <w:name w:val="Strong"/>
     <w:uiPriority w:val="22"/>
     <w:qFormat/>
@@ -1992,7 +2203,7 @@
       <w:bCs/>
     </w:rPr>
   </w:style>
-  <w:style w:type="character" w:styleId="Hervorhebung">
+  <w:style w:type="character" w:styleId="Emphasis">
     <w:name w:val="Emphasis"/>
     <w:uiPriority w:val="20"/>
     <w:qFormat/>
@@ -2003,10 +2214,10 @@
       <w:spacing w:val="5"/>
     </w:rPr>
   </w:style>
-  <w:style w:type="paragraph" w:styleId="KeinLeerraum">
+  <w:style w:type="paragraph" w:styleId="NoSpacing">
     <w:name w:val="No Spacing"/>
-    <w:basedOn w:val="Standard"/>
-    <w:link w:val="KeinLeerraumZchn"/>
+    <w:basedOn w:val="Normal"/>
+    <w:link w:val="NoSpacingChar"/>
     <w:uiPriority w:val="1"/>
     <w:qFormat/>
     <w:rsid w:val="003C3BB7"/>
@@ -2014,10 +2225,10 @@
       <w:spacing w:after="0"/>
     </w:pPr>
   </w:style>
-  <w:style w:type="character" w:customStyle="1" w:styleId="KeinLeerraumZchn">
-    <w:name w:val="Kein Leerraum Zchn"/>
-    <w:basedOn w:val="Absatz-Standardschriftart"/>
-    <w:link w:val="KeinLeerraum"/>
+  <w:style w:type="character" w:customStyle="1" w:styleId="NoSpacingChar">
+    <w:name w:val="No Spacing Char"/>
+    <w:basedOn w:val="DefaultParagraphFont"/>
+    <w:link w:val="NoSpacing"/>
     <w:uiPriority w:val="1"/>
     <w:rsid w:val="003C3BB7"/>
     <w:rPr>
@@ -2025,9 +2236,9 @@
       <w:szCs w:val="20"/>
     </w:rPr>
   </w:style>
-  <w:style w:type="paragraph" w:styleId="Listenabsatz">
+  <w:style w:type="paragraph" w:styleId="ListParagraph">
     <w:name w:val="List Paragraph"/>
-    <w:basedOn w:val="Standard"/>
+    <w:basedOn w:val="Normal"/>
     <w:uiPriority w:val="34"/>
     <w:qFormat/>
     <w:rsid w:val="003C3BB7"/>
@@ -2036,11 +2247,11 @@
       <w:contextualSpacing/>
     </w:pPr>
   </w:style>
-  <w:style w:type="paragraph" w:styleId="Zitat">
+  <w:style w:type="paragraph" w:styleId="Quote">
     <w:name w:val="Quote"/>
-    <w:basedOn w:val="Standard"/>
-    <w:next w:val="Standard"/>
-    <w:link w:val="ZitatZchn"/>
+    <w:basedOn w:val="Normal"/>
+    <w:next w:val="Normal"/>
+    <w:link w:val="QuoteChar"/>
     <w:uiPriority w:val="29"/>
     <w:qFormat/>
     <w:rsid w:val="003C3BB7"/>
@@ -2049,10 +2260,10 @@
       <w:iCs/>
     </w:rPr>
   </w:style>
-  <w:style w:type="character" w:customStyle="1" w:styleId="ZitatZchn">
-    <w:name w:val="Zitat Zchn"/>
-    <w:basedOn w:val="Absatz-Standardschriftart"/>
-    <w:link w:val="Zitat"/>
+  <w:style w:type="character" w:customStyle="1" w:styleId="QuoteChar">
+    <w:name w:val="Quote Char"/>
+    <w:basedOn w:val="DefaultParagraphFont"/>
+    <w:link w:val="Quote"/>
     <w:uiPriority w:val="29"/>
     <w:rsid w:val="003C3BB7"/>
     <w:rPr>
@@ -2062,11 +2273,11 @@
       <w:szCs w:val="20"/>
     </w:rPr>
   </w:style>
-  <w:style w:type="paragraph" w:styleId="IntensivesZitat">
+  <w:style w:type="paragraph" w:styleId="IntenseQuote">
     <w:name w:val="Intense Quote"/>
-    <w:basedOn w:val="Standard"/>
-    <w:next w:val="Standard"/>
-    <w:link w:val="IntensivesZitatZchn"/>
+    <w:basedOn w:val="Normal"/>
+    <w:next w:val="Normal"/>
+    <w:link w:val="IntenseQuoteChar"/>
     <w:uiPriority w:val="30"/>
     <w:qFormat/>
     <w:rsid w:val="003C3BB7"/>
@@ -2085,10 +2296,10 @@
       <w:color w:val="4F81BD" w:themeColor="accent1"/>
     </w:rPr>
   </w:style>
-  <w:style w:type="character" w:customStyle="1" w:styleId="IntensivesZitatZchn">
-    <w:name w:val="Intensives Zitat Zchn"/>
-    <w:basedOn w:val="Absatz-Standardschriftart"/>
-    <w:link w:val="IntensivesZitat"/>
+  <w:style w:type="character" w:customStyle="1" w:styleId="IntenseQuoteChar">
+    <w:name w:val="Intense Quote Char"/>
+    <w:basedOn w:val="DefaultParagraphFont"/>
+    <w:link w:val="IntenseQuote"/>
     <w:uiPriority w:val="30"/>
     <w:rsid w:val="003C3BB7"/>
     <w:rPr>
@@ -2099,7 +2310,7 @@
       <w:szCs w:val="20"/>
     </w:rPr>
   </w:style>
-  <w:style w:type="character" w:styleId="SchwacheHervorhebung">
+  <w:style w:type="character" w:styleId="SubtleEmphasis">
     <w:name w:val="Subtle Emphasis"/>
     <w:uiPriority w:val="19"/>
     <w:qFormat/>
@@ -2110,7 +2321,7 @@
       <w:color w:val="243F60" w:themeColor="accent1" w:themeShade="7F"/>
     </w:rPr>
   </w:style>
-  <w:style w:type="character" w:styleId="IntensiveHervorhebung">
+  <w:style w:type="character" w:styleId="IntenseEmphasis">
     <w:name w:val="Intense Emphasis"/>
     <w:uiPriority w:val="21"/>
     <w:qFormat/>
@@ -2123,7 +2334,7 @@
       <w:spacing w:val="10"/>
     </w:rPr>
   </w:style>
-  <w:style w:type="character" w:styleId="SchwacherVerweis">
+  <w:style w:type="character" w:styleId="SubtleReference">
     <w:name w:val="Subtle Reference"/>
     <w:uiPriority w:val="31"/>
     <w:qFormat/>
@@ -2134,7 +2345,7 @@
       <w:color w:val="4F81BD" w:themeColor="accent1"/>
     </w:rPr>
   </w:style>
-  <w:style w:type="character" w:styleId="IntensiverVerweis">
+  <w:style w:type="character" w:styleId="IntenseReference">
     <w:name w:val="Intense Reference"/>
     <w:uiPriority w:val="32"/>
     <w:qFormat/>
@@ -2148,7 +2359,7 @@
       <w:color w:val="4F81BD" w:themeColor="accent1"/>
     </w:rPr>
   </w:style>
-  <w:style w:type="character" w:styleId="Buchtitel">
+  <w:style w:type="character" w:styleId="BookTitle">
     <w:name w:val="Book Title"/>
     <w:uiPriority w:val="33"/>
     <w:qFormat/>
@@ -2161,10 +2372,10 @@
       <w:spacing w:val="9"/>
     </w:rPr>
   </w:style>
-  <w:style w:type="paragraph" w:styleId="Inhaltsverzeichnisberschrift">
+  <w:style w:type="paragraph" w:styleId="TOCHeading">
     <w:name w:val="TOC Heading"/>
-    <w:basedOn w:val="berschrift1"/>
-    <w:next w:val="Standard"/>
+    <w:basedOn w:val="Heading1"/>
+    <w:next w:val="Normal"/>
     <w:uiPriority w:val="39"/>
     <w:unhideWhenUsed/>
     <w:qFormat/>
@@ -2176,10 +2387,10 @@
       <w:lang w:bidi="en-US"/>
     </w:rPr>
   </w:style>
-  <w:style w:type="paragraph" w:styleId="Verzeichnis1">
+  <w:style w:type="paragraph" w:styleId="TOC1">
     <w:name w:val="toc 1"/>
-    <w:basedOn w:val="Standard"/>
-    <w:next w:val="Standard"/>
+    <w:basedOn w:val="Normal"/>
+    <w:next w:val="Normal"/>
     <w:autoRedefine/>
     <w:uiPriority w:val="39"/>
     <w:unhideWhenUsed/>
@@ -2192,10 +2403,10 @@
       <w:b/>
     </w:rPr>
   </w:style>
-  <w:style w:type="paragraph" w:styleId="Verzeichnis2">
+  <w:style w:type="paragraph" w:styleId="TOC2">
     <w:name w:val="toc 2"/>
-    <w:basedOn w:val="Standard"/>
-    <w:next w:val="Standard"/>
+    <w:basedOn w:val="Normal"/>
+    <w:next w:val="Normal"/>
     <w:autoRedefine/>
     <w:uiPriority w:val="39"/>
     <w:unhideWhenUsed/>
@@ -2208,7 +2419,7 @@
   </w:style>
   <w:style w:type="character" w:styleId="Hyperlink">
     <w:name w:val="Hyperlink"/>
-    <w:basedOn w:val="Absatz-Standardschriftart"/>
+    <w:basedOn w:val="DefaultParagraphFont"/>
     <w:uiPriority w:val="99"/>
     <w:unhideWhenUsed/>
     <w:rsid w:val="006F2255"/>
@@ -2217,10 +2428,10 @@
       <w:u w:val="single"/>
     </w:rPr>
   </w:style>
-  <w:style w:type="paragraph" w:styleId="Sprechblasentext">
+  <w:style w:type="paragraph" w:styleId="BalloonText">
     <w:name w:val="Balloon Text"/>
-    <w:basedOn w:val="Standard"/>
-    <w:link w:val="SprechblasentextZchn"/>
+    <w:basedOn w:val="Normal"/>
+    <w:link w:val="BalloonTextChar"/>
     <w:uiPriority w:val="99"/>
     <w:semiHidden/>
     <w:unhideWhenUsed/>
@@ -2234,10 +2445,10 @@
       <w:szCs w:val="16"/>
     </w:rPr>
   </w:style>
-  <w:style w:type="character" w:customStyle="1" w:styleId="SprechblasentextZchn">
-    <w:name w:val="Sprechblasentext Zchn"/>
-    <w:basedOn w:val="Absatz-Standardschriftart"/>
-    <w:link w:val="Sprechblasentext"/>
+  <w:style w:type="character" w:customStyle="1" w:styleId="BalloonTextChar">
+    <w:name w:val="Balloon Text Char"/>
+    <w:basedOn w:val="DefaultParagraphFont"/>
+    <w:link w:val="BalloonText"/>
     <w:uiPriority w:val="99"/>
     <w:semiHidden/>
     <w:rsid w:val="006F2255"/>
@@ -2247,10 +2458,10 @@
       <w:szCs w:val="16"/>
     </w:rPr>
   </w:style>
-  <w:style w:type="paragraph" w:styleId="Verzeichnis3">
+  <w:style w:type="paragraph" w:styleId="TOC3">
     <w:name w:val="toc 3"/>
-    <w:basedOn w:val="Standard"/>
-    <w:next w:val="Standard"/>
+    <w:basedOn w:val="Normal"/>
+    <w:next w:val="Normal"/>
     <w:autoRedefine/>
     <w:uiPriority w:val="39"/>
     <w:unhideWhenUsed/>
@@ -2265,10 +2476,10 @@
       <w:lang w:eastAsia="de-CH"/>
     </w:rPr>
   </w:style>
-  <w:style w:type="paragraph" w:styleId="Kopfzeile">
+  <w:style w:type="paragraph" w:styleId="Header">
     <w:name w:val="header"/>
-    <w:basedOn w:val="Standard"/>
-    <w:link w:val="KopfzeileZchn"/>
+    <w:basedOn w:val="Normal"/>
+    <w:link w:val="HeaderChar"/>
     <w:uiPriority w:val="99"/>
     <w:unhideWhenUsed/>
     <w:rsid w:val="008F2373"/>
@@ -2280,10 +2491,10 @@
       <w:spacing w:after="0"/>
     </w:pPr>
   </w:style>
-  <w:style w:type="character" w:customStyle="1" w:styleId="KopfzeileZchn">
-    <w:name w:val="Kopfzeile Zchn"/>
-    <w:basedOn w:val="Absatz-Standardschriftart"/>
-    <w:link w:val="Kopfzeile"/>
+  <w:style w:type="character" w:customStyle="1" w:styleId="HeaderChar">
+    <w:name w:val="Header Char"/>
+    <w:basedOn w:val="DefaultParagraphFont"/>
+    <w:link w:val="Header"/>
     <w:uiPriority w:val="99"/>
     <w:rsid w:val="008F2373"/>
     <w:rPr>
@@ -2291,10 +2502,10 @@
       <w:szCs w:val="20"/>
     </w:rPr>
   </w:style>
-  <w:style w:type="paragraph" w:styleId="Fuzeile">
+  <w:style w:type="paragraph" w:styleId="Footer">
     <w:name w:val="footer"/>
-    <w:basedOn w:val="Standard"/>
-    <w:link w:val="FuzeileZchn"/>
+    <w:basedOn w:val="Normal"/>
+    <w:link w:val="FooterChar"/>
     <w:uiPriority w:val="99"/>
     <w:unhideWhenUsed/>
     <w:rsid w:val="008F2373"/>
@@ -2306,10 +2517,10 @@
       <w:spacing w:after="0"/>
     </w:pPr>
   </w:style>
-  <w:style w:type="character" w:customStyle="1" w:styleId="FuzeileZchn">
-    <w:name w:val="Fußzeile Zchn"/>
-    <w:basedOn w:val="Absatz-Standardschriftart"/>
-    <w:link w:val="Fuzeile"/>
+  <w:style w:type="character" w:customStyle="1" w:styleId="FooterChar">
+    <w:name w:val="Footer Char"/>
+    <w:basedOn w:val="DefaultParagraphFont"/>
+    <w:link w:val="Footer"/>
     <w:uiPriority w:val="99"/>
     <w:rsid w:val="008F2373"/>
     <w:rPr>
@@ -2317,9 +2528,9 @@
       <w:szCs w:val="20"/>
     </w:rPr>
   </w:style>
-  <w:style w:type="table" w:styleId="HelleListe-Akzent1">
+  <w:style w:type="table" w:styleId="LightList-Accent1">
     <w:name w:val="Light List Accent 1"/>
-    <w:basedOn w:val="NormaleTabelle"/>
+    <w:basedOn w:val="TableNormal"/>
     <w:uiPriority w:val="61"/>
     <w:rsid w:val="003B436F"/>
     <w:pPr>
@@ -2568,7 +2779,7 @@
     <w:lsdException w:name="Bibliography" w:uiPriority="37"/>
     <w:lsdException w:name="TOC Heading" w:uiPriority="39" w:qFormat="1"/>
   </w:latentStyles>
-  <w:style w:type="paragraph" w:default="1" w:styleId="Standard">
+  <w:style w:type="paragraph" w:default="1" w:styleId="Normal">
     <w:name w:val="Normal"/>
     <w:qFormat/>
     <w:rsid w:val="003C3BB7"/>
@@ -2577,11 +2788,11 @@
       <w:szCs w:val="20"/>
     </w:rPr>
   </w:style>
-  <w:style w:type="paragraph" w:styleId="berschrift1">
+  <w:style w:type="paragraph" w:styleId="Heading1">
     <w:name w:val="heading 1"/>
-    <w:basedOn w:val="Standard"/>
-    <w:next w:val="Standard"/>
-    <w:link w:val="berschrift1Zchn"/>
+    <w:basedOn w:val="Normal"/>
+    <w:next w:val="Normal"/>
+    <w:link w:val="Heading1Char"/>
     <w:uiPriority w:val="9"/>
     <w:qFormat/>
     <w:rsid w:val="00C90DFA"/>
@@ -2603,11 +2814,11 @@
       <w:szCs w:val="22"/>
     </w:rPr>
   </w:style>
-  <w:style w:type="paragraph" w:styleId="berschrift2">
+  <w:style w:type="paragraph" w:styleId="Heading2">
     <w:name w:val="heading 2"/>
-    <w:basedOn w:val="Standard"/>
-    <w:next w:val="Standard"/>
-    <w:link w:val="berschrift2Zchn"/>
+    <w:basedOn w:val="Normal"/>
+    <w:next w:val="Normal"/>
+    <w:link w:val="Heading2Char"/>
     <w:uiPriority w:val="9"/>
     <w:unhideWhenUsed/>
     <w:qFormat/>
@@ -2637,11 +2848,11 @@
       <w:szCs w:val="22"/>
     </w:rPr>
   </w:style>
-  <w:style w:type="paragraph" w:styleId="berschrift3">
+  <w:style w:type="paragraph" w:styleId="Heading3">
     <w:name w:val="heading 3"/>
-    <w:basedOn w:val="Standard"/>
-    <w:next w:val="Standard"/>
-    <w:link w:val="berschrift3Zchn"/>
+    <w:basedOn w:val="Normal"/>
+    <w:next w:val="Normal"/>
+    <w:link w:val="Heading3Char"/>
     <w:uiPriority w:val="9"/>
     <w:unhideWhenUsed/>
     <w:qFormat/>
@@ -2666,11 +2877,11 @@
       <w:szCs w:val="22"/>
     </w:rPr>
   </w:style>
-  <w:style w:type="paragraph" w:styleId="berschrift4">
+  <w:style w:type="paragraph" w:styleId="Heading4">
     <w:name w:val="heading 4"/>
-    <w:basedOn w:val="Standard"/>
-    <w:next w:val="Standard"/>
-    <w:link w:val="berschrift4Zchn"/>
+    <w:basedOn w:val="Normal"/>
+    <w:next w:val="Normal"/>
+    <w:link w:val="Heading4Char"/>
     <w:uiPriority w:val="9"/>
     <w:unhideWhenUsed/>
     <w:qFormat/>
@@ -2695,11 +2906,11 @@
       <w:szCs w:val="22"/>
     </w:rPr>
   </w:style>
-  <w:style w:type="paragraph" w:styleId="berschrift5">
+  <w:style w:type="paragraph" w:styleId="Heading5">
     <w:name w:val="heading 5"/>
-    <w:basedOn w:val="Standard"/>
-    <w:next w:val="Standard"/>
-    <w:link w:val="berschrift5Zchn"/>
+    <w:basedOn w:val="Normal"/>
+    <w:next w:val="Normal"/>
+    <w:link w:val="Heading5Char"/>
     <w:uiPriority w:val="9"/>
     <w:unhideWhenUsed/>
     <w:qFormat/>
@@ -2725,11 +2936,11 @@
       <w:szCs w:val="22"/>
     </w:rPr>
   </w:style>
-  <w:style w:type="paragraph" w:styleId="berschrift6">
+  <w:style w:type="paragraph" w:styleId="Heading6">
     <w:name w:val="heading 6"/>
-    <w:basedOn w:val="Standard"/>
-    <w:next w:val="Standard"/>
-    <w:link w:val="berschrift6Zchn"/>
+    <w:basedOn w:val="Normal"/>
+    <w:next w:val="Normal"/>
+    <w:link w:val="Heading6Char"/>
     <w:uiPriority w:val="9"/>
     <w:unhideWhenUsed/>
     <w:qFormat/>
@@ -2750,11 +2961,11 @@
       <w:szCs w:val="22"/>
     </w:rPr>
   </w:style>
-  <w:style w:type="paragraph" w:styleId="berschrift7">
+  <w:style w:type="paragraph" w:styleId="Heading7">
     <w:name w:val="heading 7"/>
-    <w:basedOn w:val="Standard"/>
-    <w:next w:val="Standard"/>
-    <w:link w:val="berschrift7Zchn"/>
+    <w:basedOn w:val="Normal"/>
+    <w:next w:val="Normal"/>
+    <w:link w:val="Heading7Char"/>
     <w:uiPriority w:val="9"/>
     <w:semiHidden/>
     <w:unhideWhenUsed/>
@@ -2776,11 +2987,11 @@
       <w:szCs w:val="22"/>
     </w:rPr>
   </w:style>
-  <w:style w:type="paragraph" w:styleId="berschrift8">
+  <w:style w:type="paragraph" w:styleId="Heading8">
     <w:name w:val="heading 8"/>
-    <w:basedOn w:val="Standard"/>
-    <w:next w:val="Standard"/>
-    <w:link w:val="berschrift8Zchn"/>
+    <w:basedOn w:val="Normal"/>
+    <w:next w:val="Normal"/>
+    <w:link w:val="Heading8Char"/>
     <w:uiPriority w:val="9"/>
     <w:semiHidden/>
     <w:unhideWhenUsed/>
@@ -2801,11 +3012,11 @@
       <w:szCs w:val="18"/>
     </w:rPr>
   </w:style>
-  <w:style w:type="paragraph" w:styleId="berschrift9">
+  <w:style w:type="paragraph" w:styleId="Heading9">
     <w:name w:val="heading 9"/>
-    <w:basedOn w:val="Standard"/>
-    <w:next w:val="Standard"/>
-    <w:link w:val="berschrift9Zchn"/>
+    <w:basedOn w:val="Normal"/>
+    <w:next w:val="Normal"/>
+    <w:link w:val="Heading9Char"/>
     <w:uiPriority w:val="9"/>
     <w:semiHidden/>
     <w:unhideWhenUsed/>
@@ -2827,13 +3038,13 @@
       <w:szCs w:val="18"/>
     </w:rPr>
   </w:style>
-  <w:style w:type="character" w:default="1" w:styleId="Absatz-Standardschriftart">
+  <w:style w:type="character" w:default="1" w:styleId="DefaultParagraphFont">
     <w:name w:val="Default Paragraph Font"/>
     <w:uiPriority w:val="1"/>
     <w:semiHidden/>
     <w:unhideWhenUsed/>
   </w:style>
-  <w:style w:type="table" w:default="1" w:styleId="NormaleTabelle">
+  <w:style w:type="table" w:default="1" w:styleId="TableNormal">
     <w:name w:val="Normal Table"/>
     <w:uiPriority w:val="99"/>
     <w:semiHidden/>
@@ -2848,16 +3059,16 @@
       </w:tblCellMar>
     </w:tblPr>
   </w:style>
-  <w:style w:type="numbering" w:default="1" w:styleId="KeineListe">
+  <w:style w:type="numbering" w:default="1" w:styleId="NoList">
     <w:name w:val="No List"/>
     <w:uiPriority w:val="99"/>
     <w:semiHidden/>
     <w:unhideWhenUsed/>
   </w:style>
-  <w:style w:type="character" w:customStyle="1" w:styleId="berschrift1Zchn">
-    <w:name w:val="Überschrift 1 Zchn"/>
-    <w:basedOn w:val="Absatz-Standardschriftart"/>
-    <w:link w:val="berschrift1"/>
+  <w:style w:type="character" w:customStyle="1" w:styleId="Heading1Char">
+    <w:name w:val="Heading 1 Char"/>
+    <w:basedOn w:val="DefaultParagraphFont"/>
+    <w:link w:val="Heading1"/>
     <w:uiPriority w:val="9"/>
     <w:rsid w:val="00C90DFA"/>
     <w:rPr>
@@ -2869,10 +3080,10 @@
       <w:shd w:val="clear" w:color="auto" w:fill="FFFFFF" w:themeFill="background1"/>
     </w:rPr>
   </w:style>
-  <w:style w:type="character" w:customStyle="1" w:styleId="berschrift2Zchn">
-    <w:name w:val="Überschrift 2 Zchn"/>
-    <w:basedOn w:val="Absatz-Standardschriftart"/>
-    <w:link w:val="berschrift2"/>
+  <w:style w:type="character" w:customStyle="1" w:styleId="Heading2Char">
+    <w:name w:val="Heading 2 Char"/>
+    <w:basedOn w:val="DefaultParagraphFont"/>
+    <w:link w:val="Heading2"/>
     <w:uiPriority w:val="9"/>
     <w:rsid w:val="00402E1C"/>
     <w:rPr>
@@ -2884,9 +3095,9 @@
       <w:shd w:val="clear" w:color="auto" w:fill="5994CB"/>
     </w:rPr>
   </w:style>
-  <w:style w:type="table" w:styleId="Tabellenraster">
+  <w:style w:type="table" w:styleId="TableGrid">
     <w:name w:val="Table Grid"/>
-    <w:basedOn w:val="NormaleTabelle"/>
+    <w:basedOn w:val="TableNormal"/>
     <w:uiPriority w:val="59"/>
     <w:rsid w:val="00651384"/>
     <w:pPr>
@@ -2910,9 +3121,9 @@
       </w:tblCellMar>
     </w:tblPr>
   </w:style>
-  <w:style w:type="table" w:styleId="HellesRaster-Akzent1">
+  <w:style w:type="table" w:styleId="LightGrid-Accent1">
     <w:name w:val="Light Grid Accent 1"/>
-    <w:basedOn w:val="NormaleTabelle"/>
+    <w:basedOn w:val="TableNormal"/>
     <w:uiPriority w:val="62"/>
     <w:rsid w:val="00CB0412"/>
     <w:pPr>
@@ -3040,9 +3251,9 @@
       </w:tcPr>
     </w:tblStylePr>
   </w:style>
-  <w:style w:type="table" w:styleId="MittlereSchattierung1-Akzent1">
+  <w:style w:type="table" w:styleId="MediumShading1-Accent1">
     <w:name w:val="Medium Shading 1 Accent 1"/>
-    <w:basedOn w:val="NormaleTabelle"/>
+    <w:basedOn w:val="TableNormal"/>
     <w:uiPriority w:val="63"/>
     <w:rsid w:val="004A070C"/>
     <w:pPr>
@@ -3140,9 +3351,9 @@
       </w:tcPr>
     </w:tblStylePr>
   </w:style>
-  <w:style w:type="table" w:styleId="MittlereListe2-Akzent1">
+  <w:style w:type="table" w:styleId="MediumList2-Accent1">
     <w:name w:val="Medium List 2 Accent 1"/>
-    <w:basedOn w:val="NormaleTabelle"/>
+    <w:basedOn w:val="TableNormal"/>
     <w:uiPriority w:val="66"/>
     <w:rsid w:val="00CB0412"/>
     <w:pPr>
@@ -3268,9 +3479,9 @@
       </w:tcPr>
     </w:tblStylePr>
   </w:style>
-  <w:style w:type="table" w:styleId="MittlereListe1-Akzent1">
+  <w:style w:type="table" w:styleId="MediumList1-Accent1">
     <w:name w:val="Medium List 1 Accent 1"/>
-    <w:basedOn w:val="NormaleTabelle"/>
+    <w:basedOn w:val="TableNormal"/>
     <w:uiPriority w:val="65"/>
     <w:rsid w:val="00CB0412"/>
     <w:pPr>
@@ -3352,10 +3563,10 @@
       </w:tcPr>
     </w:tblStylePr>
   </w:style>
-  <w:style w:type="character" w:customStyle="1" w:styleId="berschrift3Zchn">
-    <w:name w:val="Überschrift 3 Zchn"/>
-    <w:basedOn w:val="Absatz-Standardschriftart"/>
-    <w:link w:val="berschrift3"/>
+  <w:style w:type="character" w:customStyle="1" w:styleId="Heading3Char">
+    <w:name w:val="Heading 3 Char"/>
+    <w:basedOn w:val="DefaultParagraphFont"/>
+    <w:link w:val="Heading3"/>
     <w:uiPriority w:val="9"/>
     <w:rsid w:val="00EA2F23"/>
     <w:rPr>
@@ -3365,10 +3576,10 @@
       <w:spacing w:val="15"/>
     </w:rPr>
   </w:style>
-  <w:style w:type="character" w:customStyle="1" w:styleId="berschrift4Zchn">
-    <w:name w:val="Überschrift 4 Zchn"/>
-    <w:basedOn w:val="Absatz-Standardschriftart"/>
-    <w:link w:val="berschrift4"/>
+  <w:style w:type="character" w:customStyle="1" w:styleId="Heading4Char">
+    <w:name w:val="Heading 4 Char"/>
+    <w:basedOn w:val="DefaultParagraphFont"/>
+    <w:link w:val="Heading4"/>
     <w:uiPriority w:val="9"/>
     <w:rsid w:val="006211F6"/>
     <w:rPr>
@@ -3377,10 +3588,10 @@
       <w:spacing w:val="10"/>
     </w:rPr>
   </w:style>
-  <w:style w:type="character" w:customStyle="1" w:styleId="berschrift5Zchn">
-    <w:name w:val="Überschrift 5 Zchn"/>
-    <w:basedOn w:val="Absatz-Standardschriftart"/>
-    <w:link w:val="berschrift5"/>
+  <w:style w:type="character" w:customStyle="1" w:styleId="Heading5Char">
+    <w:name w:val="Heading 5 Char"/>
+    <w:basedOn w:val="DefaultParagraphFont"/>
+    <w:link w:val="Heading5"/>
     <w:uiPriority w:val="9"/>
     <w:rsid w:val="00FB472D"/>
     <w:rPr>
@@ -3390,10 +3601,10 @@
       <w:spacing w:val="10"/>
     </w:rPr>
   </w:style>
-  <w:style w:type="character" w:customStyle="1" w:styleId="berschrift6Zchn">
-    <w:name w:val="Überschrift 6 Zchn"/>
-    <w:basedOn w:val="Absatz-Standardschriftart"/>
-    <w:link w:val="berschrift6"/>
+  <w:style w:type="character" w:customStyle="1" w:styleId="Heading6Char">
+    <w:name w:val="Heading 6 Char"/>
+    <w:basedOn w:val="DefaultParagraphFont"/>
+    <w:link w:val="Heading6"/>
     <w:uiPriority w:val="9"/>
     <w:rsid w:val="006211F6"/>
     <w:rPr>
@@ -3402,10 +3613,10 @@
       <w:spacing w:val="10"/>
     </w:rPr>
   </w:style>
-  <w:style w:type="character" w:customStyle="1" w:styleId="berschrift7Zchn">
-    <w:name w:val="Überschrift 7 Zchn"/>
-    <w:basedOn w:val="Absatz-Standardschriftart"/>
-    <w:link w:val="berschrift7"/>
+  <w:style w:type="character" w:customStyle="1" w:styleId="Heading7Char">
+    <w:name w:val="Heading 7 Char"/>
+    <w:basedOn w:val="DefaultParagraphFont"/>
+    <w:link w:val="Heading7"/>
     <w:uiPriority w:val="9"/>
     <w:semiHidden/>
     <w:rsid w:val="003C3BB7"/>
@@ -3415,10 +3626,10 @@
       <w:spacing w:val="10"/>
     </w:rPr>
   </w:style>
-  <w:style w:type="character" w:customStyle="1" w:styleId="berschrift8Zchn">
-    <w:name w:val="Überschrift 8 Zchn"/>
-    <w:basedOn w:val="Absatz-Standardschriftart"/>
-    <w:link w:val="berschrift8"/>
+  <w:style w:type="character" w:customStyle="1" w:styleId="Heading8Char">
+    <w:name w:val="Heading 8 Char"/>
+    <w:basedOn w:val="DefaultParagraphFont"/>
+    <w:link w:val="Heading8"/>
     <w:uiPriority w:val="9"/>
     <w:semiHidden/>
     <w:rsid w:val="003C3BB7"/>
@@ -3429,10 +3640,10 @@
       <w:szCs w:val="18"/>
     </w:rPr>
   </w:style>
-  <w:style w:type="character" w:customStyle="1" w:styleId="berschrift9Zchn">
-    <w:name w:val="Überschrift 9 Zchn"/>
-    <w:basedOn w:val="Absatz-Standardschriftart"/>
-    <w:link w:val="berschrift9"/>
+  <w:style w:type="character" w:customStyle="1" w:styleId="Heading9Char">
+    <w:name w:val="Heading 9 Char"/>
+    <w:basedOn w:val="DefaultParagraphFont"/>
+    <w:link w:val="Heading9"/>
     <w:uiPriority w:val="9"/>
     <w:semiHidden/>
     <w:rsid w:val="003C3BB7"/>
@@ -3444,10 +3655,10 @@
       <w:szCs w:val="18"/>
     </w:rPr>
   </w:style>
-  <w:style w:type="paragraph" w:styleId="Beschriftung">
+  <w:style w:type="paragraph" w:styleId="Caption">
     <w:name w:val="caption"/>
-    <w:basedOn w:val="Standard"/>
-    <w:next w:val="Standard"/>
+    <w:basedOn w:val="Normal"/>
+    <w:next w:val="Normal"/>
     <w:uiPriority w:val="35"/>
     <w:unhideWhenUsed/>
     <w:qFormat/>
@@ -3460,11 +3671,11 @@
       <w:szCs w:val="16"/>
     </w:rPr>
   </w:style>
-  <w:style w:type="paragraph" w:styleId="Titel">
+  <w:style w:type="paragraph" w:styleId="Title">
     <w:name w:val="Title"/>
-    <w:basedOn w:val="Standard"/>
-    <w:next w:val="Standard"/>
-    <w:link w:val="TitelZchn"/>
+    <w:basedOn w:val="Normal"/>
+    <w:next w:val="Normal"/>
+    <w:link w:val="TitleChar"/>
     <w:uiPriority w:val="10"/>
     <w:qFormat/>
     <w:rsid w:val="005E2896"/>
@@ -3480,10 +3691,10 @@
       <w:szCs w:val="52"/>
     </w:rPr>
   </w:style>
-  <w:style w:type="character" w:customStyle="1" w:styleId="TitelZchn">
-    <w:name w:val="Titel Zchn"/>
-    <w:basedOn w:val="Absatz-Standardschriftart"/>
-    <w:link w:val="Titel"/>
+  <w:style w:type="character" w:customStyle="1" w:styleId="TitleChar">
+    <w:name w:val="Title Char"/>
+    <w:basedOn w:val="DefaultParagraphFont"/>
+    <w:link w:val="Title"/>
     <w:uiPriority w:val="10"/>
     <w:rsid w:val="005E2896"/>
     <w:rPr>
@@ -3495,11 +3706,11 @@
       <w:szCs w:val="52"/>
     </w:rPr>
   </w:style>
-  <w:style w:type="paragraph" w:styleId="Untertitel">
+  <w:style w:type="paragraph" w:styleId="Subtitle">
     <w:name w:val="Subtitle"/>
-    <w:basedOn w:val="Standard"/>
-    <w:next w:val="Standard"/>
-    <w:link w:val="UntertitelZchn"/>
+    <w:basedOn w:val="Normal"/>
+    <w:next w:val="Normal"/>
+    <w:link w:val="SubtitleChar"/>
     <w:uiPriority w:val="11"/>
     <w:qFormat/>
     <w:rsid w:val="003C3BB7"/>
@@ -3514,10 +3725,10 @@
       <w:szCs w:val="24"/>
     </w:rPr>
   </w:style>
-  <w:style w:type="character" w:customStyle="1" w:styleId="UntertitelZchn">
-    <w:name w:val="Untertitel Zchn"/>
-    <w:basedOn w:val="Absatz-Standardschriftart"/>
-    <w:link w:val="Untertitel"/>
+  <w:style w:type="character" w:customStyle="1" w:styleId="SubtitleChar">
+    <w:name w:val="Subtitle Char"/>
+    <w:basedOn w:val="DefaultParagraphFont"/>
+    <w:link w:val="Subtitle"/>
     <w:uiPriority w:val="11"/>
     <w:rsid w:val="003C3BB7"/>
     <w:rPr>
@@ -3528,7 +3739,7 @@
       <w:szCs w:val="24"/>
     </w:rPr>
   </w:style>
-  <w:style w:type="character" w:styleId="Fett">
+  <w:style w:type="character" w:styleId="Strong">
     <w:name w:val="Strong"/>
     <w:uiPriority w:val="22"/>
     <w:qFormat/>
@@ -3538,7 +3749,7 @@
       <w:bCs/>
     </w:rPr>
   </w:style>
-  <w:style w:type="character" w:styleId="Hervorhebung">
+  <w:style w:type="character" w:styleId="Emphasis">
     <w:name w:val="Emphasis"/>
     <w:uiPriority w:val="20"/>
     <w:qFormat/>
@@ -3549,10 +3760,10 @@
       <w:spacing w:val="5"/>
     </w:rPr>
   </w:style>
-  <w:style w:type="paragraph" w:styleId="KeinLeerraum">
+  <w:style w:type="paragraph" w:styleId="NoSpacing">
     <w:name w:val="No Spacing"/>
-    <w:basedOn w:val="Standard"/>
-    <w:link w:val="KeinLeerraumZchn"/>
+    <w:basedOn w:val="Normal"/>
+    <w:link w:val="NoSpacingChar"/>
     <w:uiPriority w:val="1"/>
     <w:qFormat/>
     <w:rsid w:val="003C3BB7"/>
@@ -3560,10 +3771,10 @@
       <w:spacing w:after="0"/>
     </w:pPr>
   </w:style>
-  <w:style w:type="character" w:customStyle="1" w:styleId="KeinLeerraumZchn">
-    <w:name w:val="Kein Leerraum Zchn"/>
-    <w:basedOn w:val="Absatz-Standardschriftart"/>
-    <w:link w:val="KeinLeerraum"/>
+  <w:style w:type="character" w:customStyle="1" w:styleId="NoSpacingChar">
+    <w:name w:val="No Spacing Char"/>
+    <w:basedOn w:val="DefaultParagraphFont"/>
+    <w:link w:val="NoSpacing"/>
     <w:uiPriority w:val="1"/>
     <w:rsid w:val="003C3BB7"/>
     <w:rPr>
@@ -3571,9 +3782,9 @@
       <w:szCs w:val="20"/>
     </w:rPr>
   </w:style>
-  <w:style w:type="paragraph" w:styleId="Listenabsatz">
+  <w:style w:type="paragraph" w:styleId="ListParagraph">
     <w:name w:val="List Paragraph"/>
-    <w:basedOn w:val="Standard"/>
+    <w:basedOn w:val="Normal"/>
     <w:uiPriority w:val="34"/>
     <w:qFormat/>
     <w:rsid w:val="003C3BB7"/>
@@ -3582,11 +3793,11 @@
       <w:contextualSpacing/>
     </w:pPr>
   </w:style>
-  <w:style w:type="paragraph" w:styleId="Zitat">
+  <w:style w:type="paragraph" w:styleId="Quote">
     <w:name w:val="Quote"/>
-    <w:basedOn w:val="Standard"/>
-    <w:next w:val="Standard"/>
-    <w:link w:val="ZitatZchn"/>
+    <w:basedOn w:val="Normal"/>
+    <w:next w:val="Normal"/>
+    <w:link w:val="QuoteChar"/>
     <w:uiPriority w:val="29"/>
     <w:qFormat/>
     <w:rsid w:val="003C3BB7"/>
@@ -3595,10 +3806,10 @@
       <w:iCs/>
     </w:rPr>
   </w:style>
-  <w:style w:type="character" w:customStyle="1" w:styleId="ZitatZchn">
-    <w:name w:val="Zitat Zchn"/>
-    <w:basedOn w:val="Absatz-Standardschriftart"/>
-    <w:link w:val="Zitat"/>
+  <w:style w:type="character" w:customStyle="1" w:styleId="QuoteChar">
+    <w:name w:val="Quote Char"/>
+    <w:basedOn w:val="DefaultParagraphFont"/>
+    <w:link w:val="Quote"/>
     <w:uiPriority w:val="29"/>
     <w:rsid w:val="003C3BB7"/>
     <w:rPr>
@@ -3608,11 +3819,11 @@
       <w:szCs w:val="20"/>
     </w:rPr>
   </w:style>
-  <w:style w:type="paragraph" w:styleId="IntensivesZitat">
+  <w:style w:type="paragraph" w:styleId="IntenseQuote">
     <w:name w:val="Intense Quote"/>
-    <w:basedOn w:val="Standard"/>
-    <w:next w:val="Standard"/>
-    <w:link w:val="IntensivesZitatZchn"/>
+    <w:basedOn w:val="Normal"/>
+    <w:next w:val="Normal"/>
+    <w:link w:val="IntenseQuoteChar"/>
     <w:uiPriority w:val="30"/>
     <w:qFormat/>
     <w:rsid w:val="003C3BB7"/>
@@ -3631,10 +3842,10 @@
       <w:color w:val="4F81BD" w:themeColor="accent1"/>
     </w:rPr>
   </w:style>
-  <w:style w:type="character" w:customStyle="1" w:styleId="IntensivesZitatZchn">
-    <w:name w:val="Intensives Zitat Zchn"/>
-    <w:basedOn w:val="Absatz-Standardschriftart"/>
-    <w:link w:val="IntensivesZitat"/>
+  <w:style w:type="character" w:customStyle="1" w:styleId="IntenseQuoteChar">
+    <w:name w:val="Intense Quote Char"/>
+    <w:basedOn w:val="DefaultParagraphFont"/>
+    <w:link w:val="IntenseQuote"/>
     <w:uiPriority w:val="30"/>
     <w:rsid w:val="003C3BB7"/>
     <w:rPr>
@@ -3645,7 +3856,7 @@
       <w:szCs w:val="20"/>
     </w:rPr>
   </w:style>
-  <w:style w:type="character" w:styleId="SchwacheHervorhebung">
+  <w:style w:type="character" w:styleId="SubtleEmphasis">
     <w:name w:val="Subtle Emphasis"/>
     <w:uiPriority w:val="19"/>
     <w:qFormat/>
@@ -3656,7 +3867,7 @@
       <w:color w:val="243F60" w:themeColor="accent1" w:themeShade="7F"/>
     </w:rPr>
   </w:style>
-  <w:style w:type="character" w:styleId="IntensiveHervorhebung">
+  <w:style w:type="character" w:styleId="IntenseEmphasis">
     <w:name w:val="Intense Emphasis"/>
     <w:uiPriority w:val="21"/>
     <w:qFormat/>
@@ -3669,7 +3880,7 @@
       <w:spacing w:val="10"/>
     </w:rPr>
   </w:style>
-  <w:style w:type="character" w:styleId="SchwacherVerweis">
+  <w:style w:type="character" w:styleId="SubtleReference">
     <w:name w:val="Subtle Reference"/>
     <w:uiPriority w:val="31"/>
     <w:qFormat/>
@@ -3680,7 +3891,7 @@
       <w:color w:val="4F81BD" w:themeColor="accent1"/>
     </w:rPr>
   </w:style>
-  <w:style w:type="character" w:styleId="IntensiverVerweis">
+  <w:style w:type="character" w:styleId="IntenseReference">
     <w:name w:val="Intense Reference"/>
     <w:uiPriority w:val="32"/>
     <w:qFormat/>
@@ -3694,7 +3905,7 @@
       <w:color w:val="4F81BD" w:themeColor="accent1"/>
     </w:rPr>
   </w:style>
-  <w:style w:type="character" w:styleId="Buchtitel">
+  <w:style w:type="character" w:styleId="BookTitle">
     <w:name w:val="Book Title"/>
     <w:uiPriority w:val="33"/>
     <w:qFormat/>
@@ -3707,10 +3918,10 @@
       <w:spacing w:val="9"/>
     </w:rPr>
   </w:style>
-  <w:style w:type="paragraph" w:styleId="Inhaltsverzeichnisberschrift">
+  <w:style w:type="paragraph" w:styleId="TOCHeading">
     <w:name w:val="TOC Heading"/>
-    <w:basedOn w:val="berschrift1"/>
-    <w:next w:val="Standard"/>
+    <w:basedOn w:val="Heading1"/>
+    <w:next w:val="Normal"/>
     <w:uiPriority w:val="39"/>
     <w:unhideWhenUsed/>
     <w:qFormat/>
@@ -3722,10 +3933,10 @@
       <w:lang w:bidi="en-US"/>
     </w:rPr>
   </w:style>
-  <w:style w:type="paragraph" w:styleId="Verzeichnis1">
+  <w:style w:type="paragraph" w:styleId="TOC1">
     <w:name w:val="toc 1"/>
-    <w:basedOn w:val="Standard"/>
-    <w:next w:val="Standard"/>
+    <w:basedOn w:val="Normal"/>
+    <w:next w:val="Normal"/>
     <w:autoRedefine/>
     <w:uiPriority w:val="39"/>
     <w:unhideWhenUsed/>
@@ -3738,10 +3949,10 @@
       <w:b/>
     </w:rPr>
   </w:style>
-  <w:style w:type="paragraph" w:styleId="Verzeichnis2">
+  <w:style w:type="paragraph" w:styleId="TOC2">
     <w:name w:val="toc 2"/>
-    <w:basedOn w:val="Standard"/>
-    <w:next w:val="Standard"/>
+    <w:basedOn w:val="Normal"/>
+    <w:next w:val="Normal"/>
     <w:autoRedefine/>
     <w:uiPriority w:val="39"/>
     <w:unhideWhenUsed/>
@@ -3754,7 +3965,7 @@
   </w:style>
   <w:style w:type="character" w:styleId="Hyperlink">
     <w:name w:val="Hyperlink"/>
-    <w:basedOn w:val="Absatz-Standardschriftart"/>
+    <w:basedOn w:val="DefaultParagraphFont"/>
     <w:uiPriority w:val="99"/>
     <w:unhideWhenUsed/>
     <w:rsid w:val="006F2255"/>
@@ -3763,10 +3974,10 @@
       <w:u w:val="single"/>
     </w:rPr>
   </w:style>
-  <w:style w:type="paragraph" w:styleId="Sprechblasentext">
+  <w:style w:type="paragraph" w:styleId="BalloonText">
     <w:name w:val="Balloon Text"/>
-    <w:basedOn w:val="Standard"/>
-    <w:link w:val="SprechblasentextZchn"/>
+    <w:basedOn w:val="Normal"/>
+    <w:link w:val="BalloonTextChar"/>
     <w:uiPriority w:val="99"/>
     <w:semiHidden/>
     <w:unhideWhenUsed/>
@@ -3780,10 +3991,10 @@
       <w:szCs w:val="16"/>
     </w:rPr>
   </w:style>
-  <w:style w:type="character" w:customStyle="1" w:styleId="SprechblasentextZchn">
-    <w:name w:val="Sprechblasentext Zchn"/>
-    <w:basedOn w:val="Absatz-Standardschriftart"/>
-    <w:link w:val="Sprechblasentext"/>
+  <w:style w:type="character" w:customStyle="1" w:styleId="BalloonTextChar">
+    <w:name w:val="Balloon Text Char"/>
+    <w:basedOn w:val="DefaultParagraphFont"/>
+    <w:link w:val="BalloonText"/>
     <w:uiPriority w:val="99"/>
     <w:semiHidden/>
     <w:rsid w:val="006F2255"/>
@@ -3793,10 +4004,10 @@
       <w:szCs w:val="16"/>
     </w:rPr>
   </w:style>
-  <w:style w:type="paragraph" w:styleId="Verzeichnis3">
+  <w:style w:type="paragraph" w:styleId="TOC3">
     <w:name w:val="toc 3"/>
-    <w:basedOn w:val="Standard"/>
-    <w:next w:val="Standard"/>
+    <w:basedOn w:val="Normal"/>
+    <w:next w:val="Normal"/>
     <w:autoRedefine/>
     <w:uiPriority w:val="39"/>
     <w:unhideWhenUsed/>
@@ -3811,10 +4022,10 @@
       <w:lang w:eastAsia="de-CH"/>
     </w:rPr>
   </w:style>
-  <w:style w:type="paragraph" w:styleId="Kopfzeile">
+  <w:style w:type="paragraph" w:styleId="Header">
     <w:name w:val="header"/>
-    <w:basedOn w:val="Standard"/>
-    <w:link w:val="KopfzeileZchn"/>
+    <w:basedOn w:val="Normal"/>
+    <w:link w:val="HeaderChar"/>
     <w:uiPriority w:val="99"/>
     <w:unhideWhenUsed/>
     <w:rsid w:val="008F2373"/>
@@ -3826,10 +4037,10 @@
       <w:spacing w:after="0"/>
     </w:pPr>
   </w:style>
-  <w:style w:type="character" w:customStyle="1" w:styleId="KopfzeileZchn">
-    <w:name w:val="Kopfzeile Zchn"/>
-    <w:basedOn w:val="Absatz-Standardschriftart"/>
-    <w:link w:val="Kopfzeile"/>
+  <w:style w:type="character" w:customStyle="1" w:styleId="HeaderChar">
+    <w:name w:val="Header Char"/>
+    <w:basedOn w:val="DefaultParagraphFont"/>
+    <w:link w:val="Header"/>
     <w:uiPriority w:val="99"/>
     <w:rsid w:val="008F2373"/>
     <w:rPr>
@@ -3837,10 +4048,10 @@
       <w:szCs w:val="20"/>
     </w:rPr>
   </w:style>
-  <w:style w:type="paragraph" w:styleId="Fuzeile">
+  <w:style w:type="paragraph" w:styleId="Footer">
     <w:name w:val="footer"/>
-    <w:basedOn w:val="Standard"/>
-    <w:link w:val="FuzeileZchn"/>
+    <w:basedOn w:val="Normal"/>
+    <w:link w:val="FooterChar"/>
     <w:uiPriority w:val="99"/>
     <w:unhideWhenUsed/>
     <w:rsid w:val="008F2373"/>
@@ -3852,10 +4063,10 @@
       <w:spacing w:after="0"/>
     </w:pPr>
   </w:style>
-  <w:style w:type="character" w:customStyle="1" w:styleId="FuzeileZchn">
-    <w:name w:val="Fußzeile Zchn"/>
-    <w:basedOn w:val="Absatz-Standardschriftart"/>
-    <w:link w:val="Fuzeile"/>
+  <w:style w:type="character" w:customStyle="1" w:styleId="FooterChar">
+    <w:name w:val="Footer Char"/>
+    <w:basedOn w:val="DefaultParagraphFont"/>
+    <w:link w:val="Footer"/>
     <w:uiPriority w:val="99"/>
     <w:rsid w:val="008F2373"/>
     <w:rPr>
@@ -3863,9 +4074,9 @@
       <w:szCs w:val="20"/>
     </w:rPr>
   </w:style>
-  <w:style w:type="table" w:styleId="HelleListe-Akzent1">
+  <w:style w:type="table" w:styleId="LightList-Accent1">
     <w:name w:val="Light List Accent 1"/>
-    <w:basedOn w:val="NormaleTabelle"/>
+    <w:basedOn w:val="TableNormal"/>
     <w:uiPriority w:val="61"/>
     <w:rsid w:val="003B436F"/>
     <w:pPr>
@@ -4248,7 +4459,7 @@
 </file>
 
 <file path=customXml/itemProps1.xml><?xml version="1.0" encoding="utf-8"?>
-<ds:datastoreItem xmlns:ds="http://schemas.openxmlformats.org/officeDocument/2006/customXml" ds:itemID="{46417F76-79B4-4938-8369-C3149D93729B}">
+<ds:datastoreItem xmlns:ds="http://schemas.openxmlformats.org/officeDocument/2006/customXml" ds:itemID="{52C96690-F350-4075-B999-E12D8F925B17}">
   <ds:schemaRefs>
     <ds:schemaRef ds:uri="http://schemas.openxmlformats.org/officeDocument/2006/bibliography"/>
   </ds:schemaRefs>

</xml_diff>

<commit_message>
refs #838 Systemtests 7-10
Former-commit-id: 295cbc32e336ba36d790833b35daa5a4c3a5d22f
</commit_message>
<xml_diff>
--- a/doc/Bericht/05_Technischer Bericht/07_Realisierung und test/Realisierung und Test.docx
+++ b/doc/Bericht/05_Technischer Bericht/07_Realisierung und test/Realisierung und Test.docx
@@ -94,10 +94,10 @@
               </w:rPr>
             </w:pPr>
             <w:r>
-              <w:t>22.04</w:t>
-            </w:r>
-            <w:r>
-              <w:t>.2012</w:t>
+              <w:t>16</w:t>
+            </w:r>
+            <w:r>
+              <w:t>.04.2012</w:t>
             </w:r>
           </w:p>
         </w:tc>
@@ -127,7 +127,7 @@
           </w:tcPr>
           <w:p>
             <w:r>
-              <w:t>CH</w:t>
+              <w:t>DT</w:t>
             </w:r>
           </w:p>
         </w:tc>
@@ -141,8 +141,16 @@
             <w:tcW w:w="1280" w:type="dxa"/>
           </w:tcPr>
           <w:p>
-            <w:r>
-              <w:t>24.04.2012</w:t>
+            <w:pPr>
+              <w:rPr>
+                <w:b/>
+              </w:rPr>
+            </w:pPr>
+            <w:r>
+              <w:t>22.04</w:t>
+            </w:r>
+            <w:r>
+              <w:t>.2012</w:t>
             </w:r>
           </w:p>
         </w:tc>
@@ -152,7 +160,10 @@
           </w:tcPr>
           <w:p>
             <w:r>
-              <w:t>1.1</w:t>
+              <w:t>1.</w:t>
+            </w:r>
+            <w:r>
+              <w:t>1</w:t>
             </w:r>
           </w:p>
         </w:tc>
@@ -162,20 +173,257 @@
           </w:tcPr>
           <w:p>
             <w:r>
-              <w:t>Review</w:t>
-            </w:r>
-          </w:p>
-        </w:tc>
-        <w:tc>
-          <w:tcPr>
-            <w:tcW w:w="2303" w:type="dxa"/>
-          </w:tcPr>
-          <w:p>
-            <w:r>
-              <w:t>DT</w:t>
+              <w:t>Usability Tests</w:t>
             </w:r>
             <w:bookmarkStart w:id="1" w:name="_GoBack"/>
             <w:bookmarkEnd w:id="1"/>
+          </w:p>
+        </w:tc>
+        <w:tc>
+          <w:tcPr>
+            <w:tcW w:w="2303" w:type="dxa"/>
+          </w:tcPr>
+          <w:p>
+            <w:r>
+              <w:t>CH</w:t>
+            </w:r>
+          </w:p>
+        </w:tc>
+      </w:tr>
+      <w:tr>
+        <w:trPr>
+          <w:cnfStyle w:val="000000100000" w:firstRow="0" w:lastRow="0" w:firstColumn="0" w:lastColumn="0" w:oddVBand="0" w:evenVBand="0" w:oddHBand="1" w:evenHBand="0" w:firstRowFirstColumn="0" w:firstRowLastColumn="0" w:lastRowFirstColumn="0" w:lastRowLastColumn="0"/>
+        </w:trPr>
+        <w:tc>
+          <w:tcPr>
+            <w:tcW w:w="1280" w:type="dxa"/>
+          </w:tcPr>
+          <w:p>
+            <w:r>
+              <w:t>2</w:t>
+            </w:r>
+            <w:r>
+              <w:t>3</w:t>
+            </w:r>
+            <w:r>
+              <w:t>.04.2012</w:t>
+            </w:r>
+          </w:p>
+        </w:tc>
+        <w:tc>
+          <w:tcPr>
+            <w:tcW w:w="993" w:type="dxa"/>
+          </w:tcPr>
+          <w:p>
+            <w:r>
+              <w:t>1.2</w:t>
+            </w:r>
+          </w:p>
+        </w:tc>
+        <w:tc>
+          <w:tcPr>
+            <w:tcW w:w="4674" w:type="dxa"/>
+          </w:tcPr>
+          <w:p>
+            <w:r>
+              <w:t>Systemtest</w:t>
+            </w:r>
+          </w:p>
+        </w:tc>
+        <w:tc>
+          <w:tcPr>
+            <w:tcW w:w="2303" w:type="dxa"/>
+          </w:tcPr>
+          <w:p>
+            <w:r>
+              <w:t>DT</w:t>
+            </w:r>
+          </w:p>
+        </w:tc>
+      </w:tr>
+      <w:tr>
+        <w:trPr>
+          <w:cnfStyle w:val="000000010000" w:firstRow="0" w:lastRow="0" w:firstColumn="0" w:lastColumn="0" w:oddVBand="0" w:evenVBand="0" w:oddHBand="0" w:evenHBand="1" w:firstRowFirstColumn="0" w:firstRowLastColumn="0" w:lastRowFirstColumn="0" w:lastRowLastColumn="0"/>
+        </w:trPr>
+        <w:tc>
+          <w:tcPr>
+            <w:tcW w:w="1280" w:type="dxa"/>
+          </w:tcPr>
+          <w:p>
+            <w:r>
+              <w:t>24.04.2012</w:t>
+            </w:r>
+          </w:p>
+        </w:tc>
+        <w:tc>
+          <w:tcPr>
+            <w:tcW w:w="993" w:type="dxa"/>
+          </w:tcPr>
+          <w:p>
+            <w:r>
+              <w:t>1.3</w:t>
+            </w:r>
+          </w:p>
+        </w:tc>
+        <w:tc>
+          <w:tcPr>
+            <w:tcW w:w="4674" w:type="dxa"/>
+          </w:tcPr>
+          <w:p>
+            <w:r>
+              <w:t>Review</w:t>
+            </w:r>
+          </w:p>
+        </w:tc>
+        <w:tc>
+          <w:tcPr>
+            <w:tcW w:w="2303" w:type="dxa"/>
+          </w:tcPr>
+          <w:p>
+            <w:r>
+              <w:t>DT</w:t>
+            </w:r>
+          </w:p>
+        </w:tc>
+      </w:tr>
+      <w:tr>
+        <w:trPr>
+          <w:cnfStyle w:val="000000100000" w:firstRow="0" w:lastRow="0" w:firstColumn="0" w:lastColumn="0" w:oddVBand="0" w:evenVBand="0" w:oddHBand="1" w:evenHBand="0" w:firstRowFirstColumn="0" w:firstRowLastColumn="0" w:lastRowFirstColumn="0" w:lastRowLastColumn="0"/>
+        </w:trPr>
+        <w:tc>
+          <w:tcPr>
+            <w:tcW w:w="1280" w:type="dxa"/>
+          </w:tcPr>
+          <w:p>
+            <w:r>
+              <w:t>27.04</w:t>
+            </w:r>
+            <w:r>
+              <w:t>.2012</w:t>
+            </w:r>
+          </w:p>
+        </w:tc>
+        <w:tc>
+          <w:tcPr>
+            <w:tcW w:w="993" w:type="dxa"/>
+          </w:tcPr>
+          <w:p>
+            <w:r>
+              <w:t>1.4</w:t>
+            </w:r>
+          </w:p>
+        </w:tc>
+        <w:tc>
+          <w:tcPr>
+            <w:tcW w:w="4674" w:type="dxa"/>
+          </w:tcPr>
+          <w:p>
+            <w:r>
+              <w:t>Systemtest</w:t>
+            </w:r>
+          </w:p>
+        </w:tc>
+        <w:tc>
+          <w:tcPr>
+            <w:tcW w:w="2303" w:type="dxa"/>
+          </w:tcPr>
+          <w:p>
+            <w:r>
+              <w:t>DT</w:t>
+            </w:r>
+          </w:p>
+        </w:tc>
+      </w:tr>
+      <w:tr>
+        <w:trPr>
+          <w:cnfStyle w:val="000000010000" w:firstRow="0" w:lastRow="0" w:firstColumn="0" w:lastColumn="0" w:oddVBand="0" w:evenVBand="0" w:oddHBand="0" w:evenHBand="1" w:firstRowFirstColumn="0" w:firstRowLastColumn="0" w:lastRowFirstColumn="0" w:lastRowLastColumn="0"/>
+        </w:trPr>
+        <w:tc>
+          <w:tcPr>
+            <w:tcW w:w="1280" w:type="dxa"/>
+          </w:tcPr>
+          <w:p>
+            <w:r>
+              <w:t>07</w:t>
+            </w:r>
+            <w:r>
+              <w:t>.05.2012</w:t>
+            </w:r>
+          </w:p>
+        </w:tc>
+        <w:tc>
+          <w:tcPr>
+            <w:tcW w:w="993" w:type="dxa"/>
+          </w:tcPr>
+          <w:p>
+            <w:r>
+              <w:t>1.5</w:t>
+            </w:r>
+          </w:p>
+        </w:tc>
+        <w:tc>
+          <w:tcPr>
+            <w:tcW w:w="4674" w:type="dxa"/>
+          </w:tcPr>
+          <w:p>
+            <w:r>
+              <w:t>Systemtest</w:t>
+            </w:r>
+          </w:p>
+        </w:tc>
+        <w:tc>
+          <w:tcPr>
+            <w:tcW w:w="2303" w:type="dxa"/>
+          </w:tcPr>
+          <w:p>
+            <w:r>
+              <w:t>DT</w:t>
+            </w:r>
+          </w:p>
+        </w:tc>
+      </w:tr>
+      <w:tr>
+        <w:trPr>
+          <w:cnfStyle w:val="000000100000" w:firstRow="0" w:lastRow="0" w:firstColumn="0" w:lastColumn="0" w:oddVBand="0" w:evenVBand="0" w:oddHBand="1" w:evenHBand="0" w:firstRowFirstColumn="0" w:firstRowLastColumn="0" w:lastRowFirstColumn="0" w:lastRowLastColumn="0"/>
+        </w:trPr>
+        <w:tc>
+          <w:tcPr>
+            <w:tcW w:w="1280" w:type="dxa"/>
+          </w:tcPr>
+          <w:p>
+            <w:r>
+              <w:t>11.05.2012</w:t>
+            </w:r>
+          </w:p>
+        </w:tc>
+        <w:tc>
+          <w:tcPr>
+            <w:tcW w:w="993" w:type="dxa"/>
+          </w:tcPr>
+          <w:p>
+            <w:r>
+              <w:t>1.6</w:t>
+            </w:r>
+          </w:p>
+        </w:tc>
+        <w:tc>
+          <w:tcPr>
+            <w:tcW w:w="4674" w:type="dxa"/>
+          </w:tcPr>
+          <w:p>
+            <w:r>
+              <w:t>Systemtest</w:t>
+            </w:r>
+          </w:p>
+        </w:tc>
+        <w:tc>
+          <w:tcPr>
+            <w:tcW w:w="2303" w:type="dxa"/>
+          </w:tcPr>
+          <w:p>
+            <w:r>
+              <w:t>DT</w:t>
+            </w:r>
           </w:p>
         </w:tc>
       </w:tr>
@@ -370,14 +618,27 @@
       <w:r>
         <w:t xml:space="preserve">Abbildung </w:t>
       </w:r>
-      <w:fldSimple w:instr=" SEQ Abbildung \* ARABIC ">
-        <w:r>
-          <w:rPr>
-            <w:noProof/>
-          </w:rPr>
-          <w:t>1</w:t>
-        </w:r>
-      </w:fldSimple>
+      <w:r>
+        <w:fldChar w:fldCharType="begin"/>
+      </w:r>
+      <w:r>
+        <w:instrText xml:space="preserve"> SEQ Abbildung \* ARABIC </w:instrText>
+      </w:r>
+      <w:r>
+        <w:fldChar w:fldCharType="separate"/>
+      </w:r>
+      <w:r>
+        <w:rPr>
+          <w:noProof/>
+        </w:rPr>
+        <w:t>1</w:t>
+      </w:r>
+      <w:r>
+        <w:rPr>
+          <w:noProof/>
+        </w:rPr>
+        <w:fldChar w:fldCharType="end"/>
+      </w:r>
       <w:r>
         <w:t xml:space="preserve"> - Aufbau Test</w:t>
       </w:r>
@@ -523,6 +784,2378 @@
         <w:t>.</w:t>
       </w:r>
     </w:p>
+    <w:p>
+      <w:pPr>
+        <w:pStyle w:val="Heading3"/>
+      </w:pPr>
+      <w:r>
+        <w:t>Systemtests</w:t>
+      </w:r>
+    </w:p>
+    <w:p>
+      <w:r>
+        <w:t>Die Systemt</w:t>
+      </w:r>
+      <w:r>
+        <w:t>ests orientieren sich an den definierten User Stories, die dann im entsprechenden Sprint umgesetzt wurden</w:t>
+      </w:r>
+      <w:r>
+        <w:t>.</w:t>
+      </w:r>
+    </w:p>
+    <w:p>
+      <w:pPr>
+        <w:pStyle w:val="Heading4"/>
+      </w:pPr>
+      <w:r>
+        <w:t xml:space="preserve">Sprint </w:t>
+      </w:r>
+      <w:r>
+        <w:t>7</w:t>
+      </w:r>
+    </w:p>
+    <w:p>
+      <w:r>
+        <w:t xml:space="preserve">Testperson: </w:t>
+      </w:r>
+      <w:r>
+        <w:t>Delia Treichler</w:t>
+      </w:r>
+    </w:p>
+    <w:tbl>
+      <w:tblPr>
+        <w:tblStyle w:val="MediumShading1-Accent1"/>
+        <w:tblW w:w="0" w:type="auto"/>
+        <w:tblLook w:val="0420" w:firstRow="1" w:lastRow="0" w:firstColumn="0" w:lastColumn="0" w:noHBand="0" w:noVBand="1"/>
+      </w:tblPr>
+      <w:tblGrid>
+        <w:gridCol w:w="534"/>
+        <w:gridCol w:w="1986"/>
+        <w:gridCol w:w="4678"/>
+        <w:gridCol w:w="903"/>
+        <w:gridCol w:w="1128"/>
+      </w:tblGrid>
+      <w:tr>
+        <w:trPr>
+          <w:cnfStyle w:val="100000000000" w:firstRow="1" w:lastRow="0" w:firstColumn="0" w:lastColumn="0" w:oddVBand="0" w:evenVBand="0" w:oddHBand="0" w:evenHBand="0" w:firstRowFirstColumn="0" w:firstRowLastColumn="0" w:lastRowFirstColumn="0" w:lastRowLastColumn="0"/>
+        </w:trPr>
+        <w:tc>
+          <w:tcPr>
+            <w:tcW w:w="534" w:type="dxa"/>
+          </w:tcPr>
+          <w:p>
+            <w:pPr>
+              <w:jc w:val="right"/>
+            </w:pPr>
+            <w:r>
+              <w:t>#</w:t>
+            </w:r>
+          </w:p>
+        </w:tc>
+        <w:tc>
+          <w:tcPr>
+            <w:tcW w:w="1986" w:type="dxa"/>
+          </w:tcPr>
+          <w:p>
+            <w:r>
+              <w:t>Titel</w:t>
+            </w:r>
+          </w:p>
+        </w:tc>
+        <w:tc>
+          <w:tcPr>
+            <w:tcW w:w="4678" w:type="dxa"/>
+          </w:tcPr>
+          <w:p>
+            <w:r>
+              <w:t>Beschreibung</w:t>
+            </w:r>
+          </w:p>
+        </w:tc>
+        <w:tc>
+          <w:tcPr>
+            <w:tcW w:w="903" w:type="dxa"/>
+          </w:tcPr>
+          <w:p>
+            <w:r>
+              <w:t>Resultat</w:t>
+            </w:r>
+          </w:p>
+        </w:tc>
+        <w:tc>
+          <w:tcPr>
+            <w:tcW w:w="1128" w:type="dxa"/>
+          </w:tcPr>
+          <w:p>
+            <w:r>
+              <w:t>Datum</w:t>
+            </w:r>
+          </w:p>
+        </w:tc>
+      </w:tr>
+      <w:tr>
+        <w:trPr>
+          <w:cnfStyle w:val="000000100000" w:firstRow="0" w:lastRow="0" w:firstColumn="0" w:lastColumn="0" w:oddVBand="0" w:evenVBand="0" w:oddHBand="1" w:evenHBand="0" w:firstRowFirstColumn="0" w:firstRowLastColumn="0" w:lastRowFirstColumn="0" w:lastRowLastColumn="0"/>
+        </w:trPr>
+        <w:tc>
+          <w:tcPr>
+            <w:tcW w:w="534" w:type="dxa"/>
+          </w:tcPr>
+          <w:p>
+            <w:pPr>
+              <w:jc w:val="right"/>
+            </w:pPr>
+            <w:r>
+              <w:t>1</w:t>
+            </w:r>
+          </w:p>
+        </w:tc>
+        <w:tc>
+          <w:tcPr>
+            <w:tcW w:w="1986" w:type="dxa"/>
+          </w:tcPr>
+          <w:p>
+            <w:r>
+              <w:t>Poster werden angezeigt</w:t>
+            </w:r>
+          </w:p>
+        </w:tc>
+        <w:tc>
+          <w:tcPr>
+            <w:tcW w:w="4678" w:type="dxa"/>
+          </w:tcPr>
+          <w:p>
+            <w:r>
+              <w:t>Es wird das aktuelle Poster angezeigt.</w:t>
+            </w:r>
+          </w:p>
+        </w:tc>
+        <w:tc>
+          <w:tcPr>
+            <w:tcW w:w="903" w:type="dxa"/>
+          </w:tcPr>
+          <w:p>
+            <w:r>
+              <w:t>Ok</w:t>
+            </w:r>
+          </w:p>
+        </w:tc>
+        <w:tc>
+          <w:tcPr>
+            <w:tcW w:w="1128" w:type="dxa"/>
+          </w:tcPr>
+          <w:p>
+            <w:r>
+              <w:t>16.04.2012</w:t>
+            </w:r>
+          </w:p>
+        </w:tc>
+      </w:tr>
+      <w:tr>
+        <w:trPr>
+          <w:cnfStyle w:val="000000010000" w:firstRow="0" w:lastRow="0" w:firstColumn="0" w:lastColumn="0" w:oddVBand="0" w:evenVBand="0" w:oddHBand="0" w:evenHBand="1" w:firstRowFirstColumn="0" w:firstRowLastColumn="0" w:lastRowFirstColumn="0" w:lastRowLastColumn="0"/>
+        </w:trPr>
+        <w:tc>
+          <w:tcPr>
+            <w:tcW w:w="534" w:type="dxa"/>
+          </w:tcPr>
+          <w:p>
+            <w:pPr>
+              <w:jc w:val="right"/>
+            </w:pPr>
+            <w:r>
+              <w:t>2</w:t>
+            </w:r>
+          </w:p>
+        </w:tc>
+        <w:tc>
+          <w:tcPr>
+            <w:tcW w:w="1986" w:type="dxa"/>
+          </w:tcPr>
+          <w:p>
+            <w:r>
+              <w:t>Poster browsen</w:t>
+            </w:r>
+          </w:p>
+        </w:tc>
+        <w:tc>
+          <w:tcPr>
+            <w:tcW w:w="4678" w:type="dxa"/>
+          </w:tcPr>
+          <w:p>
+            <w:r>
+              <w:t>Es kann zum nächsten und zum vorhergehenden Poster gewechselt werden.</w:t>
+            </w:r>
+          </w:p>
+        </w:tc>
+        <w:tc>
+          <w:tcPr>
+            <w:tcW w:w="903" w:type="dxa"/>
+          </w:tcPr>
+          <w:p>
+            <w:r>
+              <w:t>Ok</w:t>
+            </w:r>
+          </w:p>
+        </w:tc>
+        <w:tc>
+          <w:tcPr>
+            <w:tcW w:w="1128" w:type="dxa"/>
+          </w:tcPr>
+          <w:p>
+            <w:r>
+              <w:t>16.04.2012</w:t>
+            </w:r>
+          </w:p>
+        </w:tc>
+      </w:tr>
+      <w:tr>
+        <w:trPr>
+          <w:cnfStyle w:val="000000100000" w:firstRow="0" w:lastRow="0" w:firstColumn="0" w:lastColumn="0" w:oddVBand="0" w:evenVBand="0" w:oddHBand="1" w:evenHBand="0" w:firstRowFirstColumn="0" w:firstRowLastColumn="0" w:lastRowFirstColumn="0" w:lastRowLastColumn="0"/>
+        </w:trPr>
+        <w:tc>
+          <w:tcPr>
+            <w:tcW w:w="534" w:type="dxa"/>
+          </w:tcPr>
+          <w:p>
+            <w:pPr>
+              <w:jc w:val="right"/>
+            </w:pPr>
+            <w:r>
+              <w:t>3</w:t>
+            </w:r>
+          </w:p>
+        </w:tc>
+        <w:tc>
+          <w:tcPr>
+            <w:tcW w:w="1986" w:type="dxa"/>
+          </w:tcPr>
+          <w:p>
+            <w:r>
+              <w:t>Hand C</w:t>
+            </w:r>
+            <w:r>
+              <w:t>ursor wird dargestellt</w:t>
+            </w:r>
+          </w:p>
+        </w:tc>
+        <w:tc>
+          <w:tcPr>
+            <w:tcW w:w="4678" w:type="dxa"/>
+          </w:tcPr>
+          <w:p>
+            <w:r>
+              <w:t>Der Hand Cursor wird als blauer Punkt dargestellt.</w:t>
+            </w:r>
+          </w:p>
+        </w:tc>
+        <w:tc>
+          <w:tcPr>
+            <w:tcW w:w="903" w:type="dxa"/>
+          </w:tcPr>
+          <w:p>
+            <w:r>
+              <w:t>Ok</w:t>
+            </w:r>
+          </w:p>
+        </w:tc>
+        <w:tc>
+          <w:tcPr>
+            <w:tcW w:w="1128" w:type="dxa"/>
+          </w:tcPr>
+          <w:p>
+            <w:r>
+              <w:t>16.04.2012</w:t>
+            </w:r>
+          </w:p>
+        </w:tc>
+      </w:tr>
+      <w:tr>
+        <w:trPr>
+          <w:cnfStyle w:val="000000010000" w:firstRow="0" w:lastRow="0" w:firstColumn="0" w:lastColumn="0" w:oddVBand="0" w:evenVBand="0" w:oddHBand="0" w:evenHBand="1" w:firstRowFirstColumn="0" w:firstRowLastColumn="0" w:lastRowFirstColumn="0" w:lastRowLastColumn="0"/>
+        </w:trPr>
+        <w:tc>
+          <w:tcPr>
+            <w:tcW w:w="534" w:type="dxa"/>
+          </w:tcPr>
+          <w:p>
+            <w:pPr>
+              <w:jc w:val="right"/>
+            </w:pPr>
+            <w:r>
+              <w:t>4</w:t>
+            </w:r>
+          </w:p>
+        </w:tc>
+        <w:tc>
+          <w:tcPr>
+            <w:tcW w:w="1986" w:type="dxa"/>
+          </w:tcPr>
+          <w:p>
+            <w:r>
+              <w:t>Eigenes Skelett wird dargestellt</w:t>
+            </w:r>
+          </w:p>
+        </w:tc>
+        <w:tc>
+          <w:tcPr>
+            <w:tcW w:w="4678" w:type="dxa"/>
+          </w:tcPr>
+          <w:p>
+            <w:r>
+              <w:t>Die verschiedenen Skelettjoints des Benutzers werden angezeigt.</w:t>
+            </w:r>
+          </w:p>
+        </w:tc>
+        <w:tc>
+          <w:tcPr>
+            <w:tcW w:w="903" w:type="dxa"/>
+          </w:tcPr>
+          <w:p>
+            <w:r>
+              <w:t>Ok</w:t>
+            </w:r>
+          </w:p>
+        </w:tc>
+        <w:tc>
+          <w:tcPr>
+            <w:tcW w:w="1128" w:type="dxa"/>
+          </w:tcPr>
+          <w:p>
+            <w:r>
+              <w:t>16.04.2012</w:t>
+            </w:r>
+          </w:p>
+        </w:tc>
+      </w:tr>
+      <w:tr>
+        <w:trPr>
+          <w:cnfStyle w:val="000000100000" w:firstRow="0" w:lastRow="0" w:firstColumn="0" w:lastColumn="0" w:oddVBand="0" w:evenVBand="0" w:oddHBand="1" w:evenHBand="0" w:firstRowFirstColumn="0" w:firstRowLastColumn="0" w:lastRowFirstColumn="0" w:lastRowLastColumn="0"/>
+        </w:trPr>
+        <w:tc>
+          <w:tcPr>
+            <w:tcW w:w="534" w:type="dxa"/>
+          </w:tcPr>
+          <w:p>
+            <w:pPr>
+              <w:jc w:val="right"/>
+            </w:pPr>
+            <w:r>
+              <w:t>12</w:t>
+            </w:r>
+          </w:p>
+        </w:tc>
+        <w:tc>
+          <w:tcPr>
+            <w:tcW w:w="1986" w:type="dxa"/>
+          </w:tcPr>
+          <w:p>
+            <w:r>
+              <w:t>Sofortiges Erfolgserlebnis für Einstieg sichergestellt</w:t>
+            </w:r>
+          </w:p>
+        </w:tc>
+        <w:tc>
+          <w:tcPr>
+            <w:tcW w:w="4678" w:type="dxa"/>
+          </w:tcPr>
+          <w:p>
+            <w:r>
+              <w:t>Das sofortige Erfolgserlebnis ist durch das Skelett sichergestellt.</w:t>
+            </w:r>
+          </w:p>
+        </w:tc>
+        <w:tc>
+          <w:tcPr>
+            <w:tcW w:w="903" w:type="dxa"/>
+          </w:tcPr>
+          <w:p>
+            <w:r>
+              <w:t>Ok</w:t>
+            </w:r>
+          </w:p>
+        </w:tc>
+        <w:tc>
+          <w:tcPr>
+            <w:tcW w:w="1128" w:type="dxa"/>
+          </w:tcPr>
+          <w:p>
+            <w:r>
+              <w:t>16.04.2012</w:t>
+            </w:r>
+          </w:p>
+        </w:tc>
+      </w:tr>
+    </w:tbl>
+    <w:p>
+      <w:pPr>
+        <w:pStyle w:val="Heading4"/>
+      </w:pPr>
+      <w:r>
+        <w:t xml:space="preserve">Sprint </w:t>
+      </w:r>
+      <w:r>
+        <w:t>8</w:t>
+      </w:r>
+    </w:p>
+    <w:p>
+      <w:r>
+        <w:t xml:space="preserve">Testperson: </w:t>
+      </w:r>
+      <w:r>
+        <w:t>Delia Treichler</w:t>
+      </w:r>
+    </w:p>
+    <w:tbl>
+      <w:tblPr>
+        <w:tblStyle w:val="MediumShading1-Accent1"/>
+        <w:tblW w:w="0" w:type="auto"/>
+        <w:tblLook w:val="0420" w:firstRow="1" w:lastRow="0" w:firstColumn="0" w:lastColumn="0" w:noHBand="0" w:noVBand="1"/>
+      </w:tblPr>
+      <w:tblGrid>
+        <w:gridCol w:w="534"/>
+        <w:gridCol w:w="1986"/>
+        <w:gridCol w:w="4678"/>
+        <w:gridCol w:w="903"/>
+        <w:gridCol w:w="1128"/>
+      </w:tblGrid>
+      <w:tr>
+        <w:trPr>
+          <w:cnfStyle w:val="100000000000" w:firstRow="1" w:lastRow="0" w:firstColumn="0" w:lastColumn="0" w:oddVBand="0" w:evenVBand="0" w:oddHBand="0" w:evenHBand="0" w:firstRowFirstColumn="0" w:firstRowLastColumn="0" w:lastRowFirstColumn="0" w:lastRowLastColumn="0"/>
+        </w:trPr>
+        <w:tc>
+          <w:tcPr>
+            <w:tcW w:w="534" w:type="dxa"/>
+          </w:tcPr>
+          <w:p>
+            <w:pPr>
+              <w:jc w:val="right"/>
+            </w:pPr>
+            <w:r>
+              <w:t>#</w:t>
+            </w:r>
+          </w:p>
+        </w:tc>
+        <w:tc>
+          <w:tcPr>
+            <w:tcW w:w="1986" w:type="dxa"/>
+          </w:tcPr>
+          <w:p>
+            <w:r>
+              <w:t>Titel</w:t>
+            </w:r>
+          </w:p>
+        </w:tc>
+        <w:tc>
+          <w:tcPr>
+            <w:tcW w:w="4678" w:type="dxa"/>
+          </w:tcPr>
+          <w:p>
+            <w:r>
+              <w:t>Beschreibung</w:t>
+            </w:r>
+          </w:p>
+        </w:tc>
+        <w:tc>
+          <w:tcPr>
+            <w:tcW w:w="903" w:type="dxa"/>
+          </w:tcPr>
+          <w:p>
+            <w:r>
+              <w:t>Resultat</w:t>
+            </w:r>
+          </w:p>
+        </w:tc>
+        <w:tc>
+          <w:tcPr>
+            <w:tcW w:w="1128" w:type="dxa"/>
+          </w:tcPr>
+          <w:p>
+            <w:r>
+              <w:t>Datum</w:t>
+            </w:r>
+          </w:p>
+        </w:tc>
+      </w:tr>
+      <w:tr>
+        <w:trPr>
+          <w:cnfStyle w:val="000000100000" w:firstRow="0" w:lastRow="0" w:firstColumn="0" w:lastColumn="0" w:oddVBand="0" w:evenVBand="0" w:oddHBand="1" w:evenHBand="0" w:firstRowFirstColumn="0" w:firstRowLastColumn="0" w:lastRowFirstColumn="0" w:lastRowLastColumn="0"/>
+        </w:trPr>
+        <w:tc>
+          <w:tcPr>
+            <w:tcW w:w="534" w:type="dxa"/>
+          </w:tcPr>
+          <w:p>
+            <w:pPr>
+              <w:jc w:val="right"/>
+            </w:pPr>
+            <w:r>
+              <w:t>1</w:t>
+            </w:r>
+          </w:p>
+        </w:tc>
+        <w:tc>
+          <w:tcPr>
+            <w:tcW w:w="1986" w:type="dxa"/>
+          </w:tcPr>
+          <w:p>
+            <w:r>
+              <w:t>Poster werden angezeigt</w:t>
+            </w:r>
+          </w:p>
+        </w:tc>
+        <w:tc>
+          <w:tcPr>
+            <w:tcW w:w="4678" w:type="dxa"/>
+          </w:tcPr>
+          <w:p>
+            <w:r>
+              <w:t>Es wird das aktuelle Poster angezeigt.</w:t>
+            </w:r>
+          </w:p>
+        </w:tc>
+        <w:tc>
+          <w:tcPr>
+            <w:tcW w:w="903" w:type="dxa"/>
+          </w:tcPr>
+          <w:p>
+            <w:r>
+              <w:t>Ok</w:t>
+            </w:r>
+          </w:p>
+        </w:tc>
+        <w:tc>
+          <w:tcPr>
+            <w:tcW w:w="1128" w:type="dxa"/>
+          </w:tcPr>
+          <w:p>
+            <w:r>
+              <w:t>23.04.2012</w:t>
+            </w:r>
+          </w:p>
+        </w:tc>
+      </w:tr>
+      <w:tr>
+        <w:trPr>
+          <w:cnfStyle w:val="000000010000" w:firstRow="0" w:lastRow="0" w:firstColumn="0" w:lastColumn="0" w:oddVBand="0" w:evenVBand="0" w:oddHBand="0" w:evenHBand="1" w:firstRowFirstColumn="0" w:firstRowLastColumn="0" w:lastRowFirstColumn="0" w:lastRowLastColumn="0"/>
+        </w:trPr>
+        <w:tc>
+          <w:tcPr>
+            <w:tcW w:w="534" w:type="dxa"/>
+          </w:tcPr>
+          <w:p>
+            <w:pPr>
+              <w:jc w:val="right"/>
+            </w:pPr>
+            <w:r>
+              <w:t>2</w:t>
+            </w:r>
+          </w:p>
+        </w:tc>
+        <w:tc>
+          <w:tcPr>
+            <w:tcW w:w="1986" w:type="dxa"/>
+          </w:tcPr>
+          <w:p>
+            <w:r>
+              <w:t>Poster browsen</w:t>
+            </w:r>
+          </w:p>
+        </w:tc>
+        <w:tc>
+          <w:tcPr>
+            <w:tcW w:w="4678" w:type="dxa"/>
+          </w:tcPr>
+          <w:p>
+            <w:r>
+              <w:t>Es kann zum nächsten und zum vorhergehenden Poster gewechselt werden.</w:t>
+            </w:r>
+          </w:p>
+        </w:tc>
+        <w:tc>
+          <w:tcPr>
+            <w:tcW w:w="903" w:type="dxa"/>
+          </w:tcPr>
+          <w:p>
+            <w:r>
+              <w:t>Ok</w:t>
+            </w:r>
+          </w:p>
+        </w:tc>
+        <w:tc>
+          <w:tcPr>
+            <w:tcW w:w="1128" w:type="dxa"/>
+          </w:tcPr>
+          <w:p>
+            <w:r>
+              <w:t>23.04.2012</w:t>
+            </w:r>
+          </w:p>
+        </w:tc>
+      </w:tr>
+      <w:tr>
+        <w:trPr>
+          <w:cnfStyle w:val="000000100000" w:firstRow="0" w:lastRow="0" w:firstColumn="0" w:lastColumn="0" w:oddVBand="0" w:evenVBand="0" w:oddHBand="1" w:evenHBand="0" w:firstRowFirstColumn="0" w:firstRowLastColumn="0" w:lastRowFirstColumn="0" w:lastRowLastColumn="0"/>
+        </w:trPr>
+        <w:tc>
+          <w:tcPr>
+            <w:tcW w:w="534" w:type="dxa"/>
+          </w:tcPr>
+          <w:p>
+            <w:pPr>
+              <w:jc w:val="right"/>
+            </w:pPr>
+            <w:r>
+              <w:t>3</w:t>
+            </w:r>
+          </w:p>
+        </w:tc>
+        <w:tc>
+          <w:tcPr>
+            <w:tcW w:w="1986" w:type="dxa"/>
+          </w:tcPr>
+          <w:p>
+            <w:r>
+              <w:t>Hand C</w:t>
+            </w:r>
+            <w:r>
+              <w:t>ursor wird dargestellt</w:t>
+            </w:r>
+          </w:p>
+        </w:tc>
+        <w:tc>
+          <w:tcPr>
+            <w:tcW w:w="4678" w:type="dxa"/>
+          </w:tcPr>
+          <w:p>
+            <w:r>
+              <w:t>Der Hand Cursor wird als blauer Punkt dargestellt.</w:t>
+            </w:r>
+          </w:p>
+        </w:tc>
+        <w:tc>
+          <w:tcPr>
+            <w:tcW w:w="903" w:type="dxa"/>
+          </w:tcPr>
+          <w:p>
+            <w:r>
+              <w:t>Ok</w:t>
+            </w:r>
+          </w:p>
+        </w:tc>
+        <w:tc>
+          <w:tcPr>
+            <w:tcW w:w="1128" w:type="dxa"/>
+          </w:tcPr>
+          <w:p>
+            <w:r>
+              <w:t>16.04.2012</w:t>
+            </w:r>
+          </w:p>
+        </w:tc>
+      </w:tr>
+      <w:tr>
+        <w:trPr>
+          <w:cnfStyle w:val="000000010000" w:firstRow="0" w:lastRow="0" w:firstColumn="0" w:lastColumn="0" w:oddVBand="0" w:evenVBand="0" w:oddHBand="0" w:evenHBand="1" w:firstRowFirstColumn="0" w:firstRowLastColumn="0" w:lastRowFirstColumn="0" w:lastRowLastColumn="0"/>
+        </w:trPr>
+        <w:tc>
+          <w:tcPr>
+            <w:tcW w:w="534" w:type="dxa"/>
+          </w:tcPr>
+          <w:p>
+            <w:pPr>
+              <w:jc w:val="right"/>
+            </w:pPr>
+            <w:r>
+              <w:t>4</w:t>
+            </w:r>
+          </w:p>
+        </w:tc>
+        <w:tc>
+          <w:tcPr>
+            <w:tcW w:w="1986" w:type="dxa"/>
+          </w:tcPr>
+          <w:p>
+            <w:r>
+              <w:t>Eigenes Skelett wird dargestellt</w:t>
+            </w:r>
+          </w:p>
+        </w:tc>
+        <w:tc>
+          <w:tcPr>
+            <w:tcW w:w="4678" w:type="dxa"/>
+          </w:tcPr>
+          <w:p>
+            <w:r>
+              <w:t>Die verschiedenen Skelettjoints des Benutzers werden angezeigt.</w:t>
+            </w:r>
+          </w:p>
+        </w:tc>
+        <w:tc>
+          <w:tcPr>
+            <w:tcW w:w="903" w:type="dxa"/>
+          </w:tcPr>
+          <w:p>
+            <w:r>
+              <w:t>Ok</w:t>
+            </w:r>
+          </w:p>
+        </w:tc>
+        <w:tc>
+          <w:tcPr>
+            <w:tcW w:w="1128" w:type="dxa"/>
+          </w:tcPr>
+          <w:p>
+            <w:r>
+              <w:t>16.04.2012</w:t>
+            </w:r>
+          </w:p>
+        </w:tc>
+      </w:tr>
+      <w:tr>
+        <w:trPr>
+          <w:cnfStyle w:val="000000100000" w:firstRow="0" w:lastRow="0" w:firstColumn="0" w:lastColumn="0" w:oddVBand="0" w:evenVBand="0" w:oddHBand="1" w:evenHBand="0" w:firstRowFirstColumn="0" w:firstRowLastColumn="0" w:lastRowFirstColumn="0" w:lastRowLastColumn="0"/>
+        </w:trPr>
+        <w:tc>
+          <w:tcPr>
+            <w:tcW w:w="534" w:type="dxa"/>
+          </w:tcPr>
+          <w:p>
+            <w:pPr>
+              <w:jc w:val="right"/>
+            </w:pPr>
+            <w:r>
+              <w:t>12</w:t>
+            </w:r>
+          </w:p>
+        </w:tc>
+        <w:tc>
+          <w:tcPr>
+            <w:tcW w:w="1986" w:type="dxa"/>
+          </w:tcPr>
+          <w:p>
+            <w:r>
+              <w:t>Sofortiges Erfolgserlebnis für Einstieg sichergestellt</w:t>
+            </w:r>
+          </w:p>
+        </w:tc>
+        <w:tc>
+          <w:tcPr>
+            <w:tcW w:w="4678" w:type="dxa"/>
+          </w:tcPr>
+          <w:p>
+            <w:r>
+              <w:t>Das sofortige Erfolgserlebnis ist durch das Skelett sichergestellt.</w:t>
+            </w:r>
+          </w:p>
+        </w:tc>
+        <w:tc>
+          <w:tcPr>
+            <w:tcW w:w="903" w:type="dxa"/>
+          </w:tcPr>
+          <w:p>
+            <w:r>
+              <w:t>Ok</w:t>
+            </w:r>
+          </w:p>
+        </w:tc>
+        <w:tc>
+          <w:tcPr>
+            <w:tcW w:w="1128" w:type="dxa"/>
+          </w:tcPr>
+          <w:p>
+            <w:r>
+              <w:t>23.04.2012</w:t>
+            </w:r>
+          </w:p>
+        </w:tc>
+      </w:tr>
+      <w:tr>
+        <w:trPr>
+          <w:cnfStyle w:val="000000010000" w:firstRow="0" w:lastRow="0" w:firstColumn="0" w:lastColumn="0" w:oddVBand="0" w:evenVBand="0" w:oddHBand="0" w:evenHBand="1" w:firstRowFirstColumn="0" w:firstRowLastColumn="0" w:lastRowFirstColumn="0" w:lastRowLastColumn="0"/>
+        </w:trPr>
+        <w:tc>
+          <w:tcPr>
+            <w:tcW w:w="534" w:type="dxa"/>
+          </w:tcPr>
+          <w:p>
+            <w:pPr>
+              <w:jc w:val="right"/>
+            </w:pPr>
+            <w:r>
+              <w:t>5</w:t>
+            </w:r>
+          </w:p>
+        </w:tc>
+        <w:tc>
+          <w:tcPr>
+            <w:tcW w:w="1986" w:type="dxa"/>
+          </w:tcPr>
+          <w:p>
+            <w:r>
+              <w:t>Pointer für die Hand schön dargestellt</w:t>
+            </w:r>
+          </w:p>
+        </w:tc>
+        <w:tc>
+          <w:tcPr>
+            <w:tcW w:w="4678" w:type="dxa"/>
+          </w:tcPr>
+          <w:p>
+            <w:r>
+              <w:t>Der Hand Cursor wird als rechte Hand dargestellt.</w:t>
+            </w:r>
+          </w:p>
+        </w:tc>
+        <w:tc>
+          <w:tcPr>
+            <w:tcW w:w="903" w:type="dxa"/>
+          </w:tcPr>
+          <w:p>
+            <w:r>
+              <w:t>Ok</w:t>
+            </w:r>
+          </w:p>
+        </w:tc>
+        <w:tc>
+          <w:tcPr>
+            <w:tcW w:w="1128" w:type="dxa"/>
+          </w:tcPr>
+          <w:p>
+            <w:r>
+              <w:t>23.04.2012</w:t>
+            </w:r>
+          </w:p>
+        </w:tc>
+      </w:tr>
+      <w:tr>
+        <w:trPr>
+          <w:cnfStyle w:val="000000100000" w:firstRow="0" w:lastRow="0" w:firstColumn="0" w:lastColumn="0" w:oddVBand="0" w:evenVBand="0" w:oddHBand="1" w:evenHBand="0" w:firstRowFirstColumn="0" w:firstRowLastColumn="0" w:lastRowFirstColumn="0" w:lastRowLastColumn="0"/>
+        </w:trPr>
+        <w:tc>
+          <w:tcPr>
+            <w:tcW w:w="534" w:type="dxa"/>
+          </w:tcPr>
+          <w:p>
+            <w:pPr>
+              <w:jc w:val="right"/>
+            </w:pPr>
+            <w:r>
+              <w:t>6</w:t>
+            </w:r>
+          </w:p>
+        </w:tc>
+        <w:tc>
+          <w:tcPr>
+            <w:tcW w:w="1986" w:type="dxa"/>
+          </w:tcPr>
+          <w:p>
+            <w:r>
+              <w:t>Skelett schön dargestellt</w:t>
+            </w:r>
+          </w:p>
+        </w:tc>
+        <w:tc>
+          <w:tcPr>
+            <w:tcW w:w="4678" w:type="dxa"/>
+          </w:tcPr>
+          <w:p>
+            <w:r>
+              <w:t>Das Skelett wird als Strichmännlein dargestellt.</w:t>
+            </w:r>
+          </w:p>
+        </w:tc>
+        <w:tc>
+          <w:tcPr>
+            <w:tcW w:w="903" w:type="dxa"/>
+          </w:tcPr>
+          <w:p>
+            <w:r>
+              <w:t>Ok</w:t>
+            </w:r>
+          </w:p>
+        </w:tc>
+        <w:tc>
+          <w:tcPr>
+            <w:tcW w:w="1128" w:type="dxa"/>
+          </w:tcPr>
+          <w:p>
+            <w:r>
+              <w:t>23.04.2012</w:t>
+            </w:r>
+          </w:p>
+        </w:tc>
+      </w:tr>
+      <w:tr>
+        <w:trPr>
+          <w:cnfStyle w:val="000000010000" w:firstRow="0" w:lastRow="0" w:firstColumn="0" w:lastColumn="0" w:oddVBand="0" w:evenVBand="0" w:oddHBand="0" w:evenHBand="1" w:firstRowFirstColumn="0" w:firstRowLastColumn="0" w:lastRowFirstColumn="0" w:lastRowLastColumn="0"/>
+        </w:trPr>
+        <w:tc>
+          <w:tcPr>
+            <w:tcW w:w="534" w:type="dxa"/>
+          </w:tcPr>
+          <w:p>
+            <w:pPr>
+              <w:jc w:val="right"/>
+            </w:pPr>
+            <w:r>
+              <w:t>7</w:t>
+            </w:r>
+          </w:p>
+        </w:tc>
+        <w:tc>
+          <w:tcPr>
+            <w:tcW w:w="1986" w:type="dxa"/>
+          </w:tcPr>
+          <w:p>
+            <w:r>
+              <w:t>Hand Cursor ruckelt weniger 1</w:t>
+            </w:r>
+          </w:p>
+        </w:tc>
+        <w:tc>
+          <w:tcPr>
+            <w:tcW w:w="4678" w:type="dxa"/>
+          </w:tcPr>
+          <w:p>
+            <w:r>
+              <w:t>Der Hand Cursor zittert nicht mehr so fest.</w:t>
+            </w:r>
+          </w:p>
+        </w:tc>
+        <w:tc>
+          <w:tcPr>
+            <w:tcW w:w="903" w:type="dxa"/>
+          </w:tcPr>
+          <w:p>
+            <w:r>
+              <w:t>Ok</w:t>
+            </w:r>
+          </w:p>
+        </w:tc>
+        <w:tc>
+          <w:tcPr>
+            <w:tcW w:w="1128" w:type="dxa"/>
+          </w:tcPr>
+          <w:p>
+            <w:r>
+              <w:t>23.04.2012</w:t>
+            </w:r>
+          </w:p>
+        </w:tc>
+      </w:tr>
+    </w:tbl>
+    <w:p>
+      <w:pPr>
+        <w:pStyle w:val="Heading4"/>
+      </w:pPr>
+      <w:r>
+        <w:t xml:space="preserve">Sprint </w:t>
+      </w:r>
+      <w:r>
+        <w:t>9</w:t>
+      </w:r>
+    </w:p>
+    <w:p>
+      <w:r>
+        <w:t>Testperson: Delia Treichler</w:t>
+      </w:r>
+    </w:p>
+    <w:tbl>
+      <w:tblPr>
+        <w:tblStyle w:val="MediumShading1-Accent1"/>
+        <w:tblW w:w="0" w:type="auto"/>
+        <w:tblLook w:val="0420" w:firstRow="1" w:lastRow="0" w:firstColumn="0" w:lastColumn="0" w:noHBand="0" w:noVBand="1"/>
+      </w:tblPr>
+      <w:tblGrid>
+        <w:gridCol w:w="534"/>
+        <w:gridCol w:w="1986"/>
+        <w:gridCol w:w="4678"/>
+        <w:gridCol w:w="903"/>
+        <w:gridCol w:w="1128"/>
+      </w:tblGrid>
+      <w:tr>
+        <w:trPr>
+          <w:cnfStyle w:val="100000000000" w:firstRow="1" w:lastRow="0" w:firstColumn="0" w:lastColumn="0" w:oddVBand="0" w:evenVBand="0" w:oddHBand="0" w:evenHBand="0" w:firstRowFirstColumn="0" w:firstRowLastColumn="0" w:lastRowFirstColumn="0" w:lastRowLastColumn="0"/>
+        </w:trPr>
+        <w:tc>
+          <w:tcPr>
+            <w:tcW w:w="534" w:type="dxa"/>
+          </w:tcPr>
+          <w:p>
+            <w:pPr>
+              <w:jc w:val="right"/>
+            </w:pPr>
+            <w:r>
+              <w:t>#</w:t>
+            </w:r>
+          </w:p>
+        </w:tc>
+        <w:tc>
+          <w:tcPr>
+            <w:tcW w:w="1986" w:type="dxa"/>
+          </w:tcPr>
+          <w:p>
+            <w:r>
+              <w:t>Titel</w:t>
+            </w:r>
+          </w:p>
+        </w:tc>
+        <w:tc>
+          <w:tcPr>
+            <w:tcW w:w="4678" w:type="dxa"/>
+          </w:tcPr>
+          <w:p>
+            <w:r>
+              <w:t>Beschreibung</w:t>
+            </w:r>
+          </w:p>
+        </w:tc>
+        <w:tc>
+          <w:tcPr>
+            <w:tcW w:w="903" w:type="dxa"/>
+          </w:tcPr>
+          <w:p>
+            <w:r>
+              <w:t>Resultat</w:t>
+            </w:r>
+          </w:p>
+        </w:tc>
+        <w:tc>
+          <w:tcPr>
+            <w:tcW w:w="1128" w:type="dxa"/>
+          </w:tcPr>
+          <w:p>
+            <w:r>
+              <w:t>Datum</w:t>
+            </w:r>
+          </w:p>
+        </w:tc>
+      </w:tr>
+      <w:tr>
+        <w:trPr>
+          <w:cnfStyle w:val="000000100000" w:firstRow="0" w:lastRow="0" w:firstColumn="0" w:lastColumn="0" w:oddVBand="0" w:evenVBand="0" w:oddHBand="1" w:evenHBand="0" w:firstRowFirstColumn="0" w:firstRowLastColumn="0" w:lastRowFirstColumn="0" w:lastRowLastColumn="0"/>
+        </w:trPr>
+        <w:tc>
+          <w:tcPr>
+            <w:tcW w:w="534" w:type="dxa"/>
+          </w:tcPr>
+          <w:p>
+            <w:pPr>
+              <w:jc w:val="right"/>
+            </w:pPr>
+            <w:r>
+              <w:t>1</w:t>
+            </w:r>
+          </w:p>
+        </w:tc>
+        <w:tc>
+          <w:tcPr>
+            <w:tcW w:w="1986" w:type="dxa"/>
+          </w:tcPr>
+          <w:p>
+            <w:r>
+              <w:t>Poster werden angezeigt</w:t>
+            </w:r>
+          </w:p>
+        </w:tc>
+        <w:tc>
+          <w:tcPr>
+            <w:tcW w:w="4678" w:type="dxa"/>
+          </w:tcPr>
+          <w:p>
+            <w:r>
+              <w:t>Es wird das aktuelle Poster angezeigt.</w:t>
+            </w:r>
+          </w:p>
+        </w:tc>
+        <w:tc>
+          <w:tcPr>
+            <w:tcW w:w="903" w:type="dxa"/>
+          </w:tcPr>
+          <w:p>
+            <w:r>
+              <w:t>Ok</w:t>
+            </w:r>
+          </w:p>
+        </w:tc>
+        <w:tc>
+          <w:tcPr>
+            <w:tcW w:w="1128" w:type="dxa"/>
+          </w:tcPr>
+          <w:p>
+            <w:r>
+              <w:t>27.04.2012</w:t>
+            </w:r>
+          </w:p>
+        </w:tc>
+      </w:tr>
+      <w:tr>
+        <w:trPr>
+          <w:cnfStyle w:val="000000010000" w:firstRow="0" w:lastRow="0" w:firstColumn="0" w:lastColumn="0" w:oddVBand="0" w:evenVBand="0" w:oddHBand="0" w:evenHBand="1" w:firstRowFirstColumn="0" w:firstRowLastColumn="0" w:lastRowFirstColumn="0" w:lastRowLastColumn="0"/>
+        </w:trPr>
+        <w:tc>
+          <w:tcPr>
+            <w:tcW w:w="534" w:type="dxa"/>
+          </w:tcPr>
+          <w:p>
+            <w:pPr>
+              <w:jc w:val="right"/>
+            </w:pPr>
+            <w:r>
+              <w:t>2</w:t>
+            </w:r>
+          </w:p>
+        </w:tc>
+        <w:tc>
+          <w:tcPr>
+            <w:tcW w:w="1986" w:type="dxa"/>
+          </w:tcPr>
+          <w:p>
+            <w:r>
+              <w:t>Poster browsen</w:t>
+            </w:r>
+          </w:p>
+        </w:tc>
+        <w:tc>
+          <w:tcPr>
+            <w:tcW w:w="4678" w:type="dxa"/>
+          </w:tcPr>
+          <w:p>
+            <w:r>
+              <w:t xml:space="preserve">Es kann zum nächsten und zum vorhergehenden </w:t>
+            </w:r>
+            <w:r>
+              <w:lastRenderedPageBreak/>
+              <w:t>Poster gewechselt werden.</w:t>
+            </w:r>
+          </w:p>
+        </w:tc>
+        <w:tc>
+          <w:tcPr>
+            <w:tcW w:w="903" w:type="dxa"/>
+          </w:tcPr>
+          <w:p>
+            <w:r>
+              <w:lastRenderedPageBreak/>
+              <w:t>Ok</w:t>
+            </w:r>
+          </w:p>
+        </w:tc>
+        <w:tc>
+          <w:tcPr>
+            <w:tcW w:w="1128" w:type="dxa"/>
+          </w:tcPr>
+          <w:p>
+            <w:r>
+              <w:t>27.04.2012</w:t>
+            </w:r>
+          </w:p>
+        </w:tc>
+      </w:tr>
+      <w:tr>
+        <w:trPr>
+          <w:cnfStyle w:val="000000100000" w:firstRow="0" w:lastRow="0" w:firstColumn="0" w:lastColumn="0" w:oddVBand="0" w:evenVBand="0" w:oddHBand="1" w:evenHBand="0" w:firstRowFirstColumn="0" w:firstRowLastColumn="0" w:lastRowFirstColumn="0" w:lastRowLastColumn="0"/>
+        </w:trPr>
+        <w:tc>
+          <w:tcPr>
+            <w:tcW w:w="534" w:type="dxa"/>
+          </w:tcPr>
+          <w:p>
+            <w:pPr>
+              <w:jc w:val="right"/>
+            </w:pPr>
+            <w:r>
+              <w:lastRenderedPageBreak/>
+              <w:t>3</w:t>
+            </w:r>
+          </w:p>
+        </w:tc>
+        <w:tc>
+          <w:tcPr>
+            <w:tcW w:w="1986" w:type="dxa"/>
+          </w:tcPr>
+          <w:p>
+            <w:r>
+              <w:t>Hand C</w:t>
+            </w:r>
+            <w:r>
+              <w:t>ursor wird dargestellt</w:t>
+            </w:r>
+          </w:p>
+        </w:tc>
+        <w:tc>
+          <w:tcPr>
+            <w:tcW w:w="4678" w:type="dxa"/>
+          </w:tcPr>
+          <w:p>
+            <w:r>
+              <w:t>Der Hand Cursor wird als blauer Punkt dargestellt.</w:t>
+            </w:r>
+          </w:p>
+        </w:tc>
+        <w:tc>
+          <w:tcPr>
+            <w:tcW w:w="903" w:type="dxa"/>
+          </w:tcPr>
+          <w:p>
+            <w:r>
+              <w:t>Ok</w:t>
+            </w:r>
+          </w:p>
+        </w:tc>
+        <w:tc>
+          <w:tcPr>
+            <w:tcW w:w="1128" w:type="dxa"/>
+          </w:tcPr>
+          <w:p>
+            <w:r>
+              <w:t>16.04.2012</w:t>
+            </w:r>
+          </w:p>
+        </w:tc>
+      </w:tr>
+      <w:tr>
+        <w:trPr>
+          <w:cnfStyle w:val="000000010000" w:firstRow="0" w:lastRow="0" w:firstColumn="0" w:lastColumn="0" w:oddVBand="0" w:evenVBand="0" w:oddHBand="0" w:evenHBand="1" w:firstRowFirstColumn="0" w:firstRowLastColumn="0" w:lastRowFirstColumn="0" w:lastRowLastColumn="0"/>
+        </w:trPr>
+        <w:tc>
+          <w:tcPr>
+            <w:tcW w:w="534" w:type="dxa"/>
+          </w:tcPr>
+          <w:p>
+            <w:pPr>
+              <w:jc w:val="right"/>
+            </w:pPr>
+            <w:r>
+              <w:t>4</w:t>
+            </w:r>
+          </w:p>
+        </w:tc>
+        <w:tc>
+          <w:tcPr>
+            <w:tcW w:w="1986" w:type="dxa"/>
+          </w:tcPr>
+          <w:p>
+            <w:r>
+              <w:t>Eigenes Skelett wird dargestellt</w:t>
+            </w:r>
+          </w:p>
+        </w:tc>
+        <w:tc>
+          <w:tcPr>
+            <w:tcW w:w="4678" w:type="dxa"/>
+          </w:tcPr>
+          <w:p>
+            <w:r>
+              <w:t>Die verschiedenen Skelettjoints des Benutzers werden angezeigt.</w:t>
+            </w:r>
+          </w:p>
+        </w:tc>
+        <w:tc>
+          <w:tcPr>
+            <w:tcW w:w="903" w:type="dxa"/>
+          </w:tcPr>
+          <w:p>
+            <w:r>
+              <w:t>Ok</w:t>
+            </w:r>
+          </w:p>
+        </w:tc>
+        <w:tc>
+          <w:tcPr>
+            <w:tcW w:w="1128" w:type="dxa"/>
+          </w:tcPr>
+          <w:p>
+            <w:r>
+              <w:t>16.04.2012</w:t>
+            </w:r>
+          </w:p>
+        </w:tc>
+      </w:tr>
+      <w:tr>
+        <w:trPr>
+          <w:cnfStyle w:val="000000100000" w:firstRow="0" w:lastRow="0" w:firstColumn="0" w:lastColumn="0" w:oddVBand="0" w:evenVBand="0" w:oddHBand="1" w:evenHBand="0" w:firstRowFirstColumn="0" w:firstRowLastColumn="0" w:lastRowFirstColumn="0" w:lastRowLastColumn="0"/>
+        </w:trPr>
+        <w:tc>
+          <w:tcPr>
+            <w:tcW w:w="534" w:type="dxa"/>
+          </w:tcPr>
+          <w:p>
+            <w:pPr>
+              <w:jc w:val="right"/>
+            </w:pPr>
+            <w:r>
+              <w:t>12</w:t>
+            </w:r>
+          </w:p>
+        </w:tc>
+        <w:tc>
+          <w:tcPr>
+            <w:tcW w:w="1986" w:type="dxa"/>
+          </w:tcPr>
+          <w:p>
+            <w:r>
+              <w:t>Sofortiges Erfolgserlebnis für Einstieg sichergestellt</w:t>
+            </w:r>
+          </w:p>
+        </w:tc>
+        <w:tc>
+          <w:tcPr>
+            <w:tcW w:w="4678" w:type="dxa"/>
+          </w:tcPr>
+          <w:p>
+            <w:r>
+              <w:t>Das sofortige Erfolgserlebnis ist durch das Skelett sichergestellt.</w:t>
+            </w:r>
+          </w:p>
+        </w:tc>
+        <w:tc>
+          <w:tcPr>
+            <w:tcW w:w="903" w:type="dxa"/>
+          </w:tcPr>
+          <w:p>
+            <w:r>
+              <w:t>Ok</w:t>
+            </w:r>
+          </w:p>
+        </w:tc>
+        <w:tc>
+          <w:tcPr>
+            <w:tcW w:w="1128" w:type="dxa"/>
+          </w:tcPr>
+          <w:p>
+            <w:r>
+              <w:t>27.04.2012</w:t>
+            </w:r>
+          </w:p>
+        </w:tc>
+      </w:tr>
+      <w:tr>
+        <w:trPr>
+          <w:cnfStyle w:val="000000010000" w:firstRow="0" w:lastRow="0" w:firstColumn="0" w:lastColumn="0" w:oddVBand="0" w:evenVBand="0" w:oddHBand="0" w:evenHBand="1" w:firstRowFirstColumn="0" w:firstRowLastColumn="0" w:lastRowFirstColumn="0" w:lastRowLastColumn="0"/>
+        </w:trPr>
+        <w:tc>
+          <w:tcPr>
+            <w:tcW w:w="534" w:type="dxa"/>
+          </w:tcPr>
+          <w:p>
+            <w:pPr>
+              <w:jc w:val="right"/>
+            </w:pPr>
+            <w:r>
+              <w:t>5</w:t>
+            </w:r>
+          </w:p>
+        </w:tc>
+        <w:tc>
+          <w:tcPr>
+            <w:tcW w:w="1986" w:type="dxa"/>
+          </w:tcPr>
+          <w:p>
+            <w:r>
+              <w:t>Pointer für die Hand schön dargestellt</w:t>
+            </w:r>
+          </w:p>
+        </w:tc>
+        <w:tc>
+          <w:tcPr>
+            <w:tcW w:w="4678" w:type="dxa"/>
+          </w:tcPr>
+          <w:p>
+            <w:r>
+              <w:t>Der Hand Cursor wird als rechte Hand dargestellt.</w:t>
+            </w:r>
+          </w:p>
+        </w:tc>
+        <w:tc>
+          <w:tcPr>
+            <w:tcW w:w="903" w:type="dxa"/>
+          </w:tcPr>
+          <w:p>
+            <w:r>
+              <w:t>Ok</w:t>
+            </w:r>
+          </w:p>
+        </w:tc>
+        <w:tc>
+          <w:tcPr>
+            <w:tcW w:w="1128" w:type="dxa"/>
+          </w:tcPr>
+          <w:p>
+            <w:r>
+              <w:t>27.04.2012</w:t>
+            </w:r>
+          </w:p>
+        </w:tc>
+      </w:tr>
+      <w:tr>
+        <w:trPr>
+          <w:cnfStyle w:val="000000100000" w:firstRow="0" w:lastRow="0" w:firstColumn="0" w:lastColumn="0" w:oddVBand="0" w:evenVBand="0" w:oddHBand="1" w:evenHBand="0" w:firstRowFirstColumn="0" w:firstRowLastColumn="0" w:lastRowFirstColumn="0" w:lastRowLastColumn="0"/>
+        </w:trPr>
+        <w:tc>
+          <w:tcPr>
+            <w:tcW w:w="534" w:type="dxa"/>
+          </w:tcPr>
+          <w:p>
+            <w:pPr>
+              <w:jc w:val="right"/>
+            </w:pPr>
+            <w:r>
+              <w:t>6</w:t>
+            </w:r>
+          </w:p>
+        </w:tc>
+        <w:tc>
+          <w:tcPr>
+            <w:tcW w:w="1986" w:type="dxa"/>
+          </w:tcPr>
+          <w:p>
+            <w:r>
+              <w:t>Skelett schön dargestellt</w:t>
+            </w:r>
+          </w:p>
+        </w:tc>
+        <w:tc>
+          <w:tcPr>
+            <w:tcW w:w="4678" w:type="dxa"/>
+          </w:tcPr>
+          <w:p>
+            <w:r>
+              <w:t>Das Skelett wird als Strichmännlein dargestellt.</w:t>
+            </w:r>
+          </w:p>
+        </w:tc>
+        <w:tc>
+          <w:tcPr>
+            <w:tcW w:w="903" w:type="dxa"/>
+          </w:tcPr>
+          <w:p>
+            <w:r>
+              <w:t>Ok</w:t>
+            </w:r>
+          </w:p>
+        </w:tc>
+        <w:tc>
+          <w:tcPr>
+            <w:tcW w:w="1128" w:type="dxa"/>
+          </w:tcPr>
+          <w:p>
+            <w:r>
+              <w:t>27.04.2012</w:t>
+            </w:r>
+          </w:p>
+        </w:tc>
+      </w:tr>
+      <w:tr>
+        <w:trPr>
+          <w:cnfStyle w:val="000000010000" w:firstRow="0" w:lastRow="0" w:firstColumn="0" w:lastColumn="0" w:oddVBand="0" w:evenVBand="0" w:oddHBand="0" w:evenHBand="1" w:firstRowFirstColumn="0" w:firstRowLastColumn="0" w:lastRowFirstColumn="0" w:lastRowLastColumn="0"/>
+        </w:trPr>
+        <w:tc>
+          <w:tcPr>
+            <w:tcW w:w="534" w:type="dxa"/>
+          </w:tcPr>
+          <w:p>
+            <w:pPr>
+              <w:jc w:val="right"/>
+            </w:pPr>
+            <w:r>
+              <w:t>7</w:t>
+            </w:r>
+          </w:p>
+        </w:tc>
+        <w:tc>
+          <w:tcPr>
+            <w:tcW w:w="1986" w:type="dxa"/>
+          </w:tcPr>
+          <w:p>
+            <w:r>
+              <w:t>Hand Cursor ruckelt weniger 1</w:t>
+            </w:r>
+          </w:p>
+        </w:tc>
+        <w:tc>
+          <w:tcPr>
+            <w:tcW w:w="4678" w:type="dxa"/>
+          </w:tcPr>
+          <w:p>
+            <w:r>
+              <w:t>Der Hand Cursor zittert nicht mehr so fest.</w:t>
+            </w:r>
+          </w:p>
+        </w:tc>
+        <w:tc>
+          <w:tcPr>
+            <w:tcW w:w="903" w:type="dxa"/>
+          </w:tcPr>
+          <w:p>
+            <w:r>
+              <w:t>Ok</w:t>
+            </w:r>
+          </w:p>
+        </w:tc>
+        <w:tc>
+          <w:tcPr>
+            <w:tcW w:w="1128" w:type="dxa"/>
+          </w:tcPr>
+          <w:p>
+            <w:r>
+              <w:t>27.04.2012</w:t>
+            </w:r>
+          </w:p>
+        </w:tc>
+      </w:tr>
+      <w:tr>
+        <w:trPr>
+          <w:cnfStyle w:val="000000100000" w:firstRow="0" w:lastRow="0" w:firstColumn="0" w:lastColumn="0" w:oddVBand="0" w:evenVBand="0" w:oddHBand="1" w:evenHBand="0" w:firstRowFirstColumn="0" w:firstRowLastColumn="0" w:lastRowFirstColumn="0" w:lastRowLastColumn="0"/>
+        </w:trPr>
+        <w:tc>
+          <w:tcPr>
+            <w:tcW w:w="534" w:type="dxa"/>
+          </w:tcPr>
+          <w:p>
+            <w:pPr>
+              <w:jc w:val="right"/>
+            </w:pPr>
+            <w:r>
+              <w:t>10</w:t>
+            </w:r>
+          </w:p>
+        </w:tc>
+        <w:tc>
+          <w:tcPr>
+            <w:tcW w:w="1986" w:type="dxa"/>
+          </w:tcPr>
+          <w:p>
+            <w:r>
+              <w:t>Video wird dargestellt</w:t>
+            </w:r>
+          </w:p>
+        </w:tc>
+        <w:tc>
+          <w:tcPr>
+            <w:tcW w:w="4678" w:type="dxa"/>
+          </w:tcPr>
+          <w:p>
+            <w:r>
+              <w:t>Das Video wird in WPF dargestellt.</w:t>
+            </w:r>
+          </w:p>
+        </w:tc>
+        <w:tc>
+          <w:tcPr>
+            <w:tcW w:w="903" w:type="dxa"/>
+          </w:tcPr>
+          <w:p>
+            <w:r>
+              <w:t>Ok</w:t>
+            </w:r>
+          </w:p>
+        </w:tc>
+        <w:tc>
+          <w:tcPr>
+            <w:tcW w:w="1128" w:type="dxa"/>
+          </w:tcPr>
+          <w:p>
+            <w:r>
+              <w:t>27.04.2012</w:t>
+            </w:r>
+          </w:p>
+        </w:tc>
+      </w:tr>
+      <w:tr>
+        <w:trPr>
+          <w:cnfStyle w:val="000000010000" w:firstRow="0" w:lastRow="0" w:firstColumn="0" w:lastColumn="0" w:oddVBand="0" w:evenVBand="0" w:oddHBand="0" w:evenHBand="1" w:firstRowFirstColumn="0" w:firstRowLastColumn="0" w:lastRowFirstColumn="0" w:lastRowLastColumn="0"/>
+        </w:trPr>
+        <w:tc>
+          <w:tcPr>
+            <w:tcW w:w="534" w:type="dxa"/>
+          </w:tcPr>
+          <w:p>
+            <w:pPr>
+              <w:jc w:val="right"/>
+            </w:pPr>
+            <w:r>
+              <w:t>13</w:t>
+            </w:r>
+          </w:p>
+        </w:tc>
+        <w:tc>
+          <w:tcPr>
+            <w:tcW w:w="1986" w:type="dxa"/>
+          </w:tcPr>
+          <w:p>
+            <w:r>
+              <w:t>Applikation ist mit linker Hand bedienbar</w:t>
+            </w:r>
+          </w:p>
+        </w:tc>
+        <w:tc>
+          <w:tcPr>
+            <w:tcW w:w="4678" w:type="dxa"/>
+          </w:tcPr>
+          <w:p>
+            <w:r>
+              <w:t>Die Applikation kann sowohl mit der rechten als auch der linken Hand bedient werden.</w:t>
+            </w:r>
+          </w:p>
+        </w:tc>
+        <w:tc>
+          <w:tcPr>
+            <w:tcW w:w="903" w:type="dxa"/>
+          </w:tcPr>
+          <w:p>
+            <w:r>
+              <w:t>Ok</w:t>
+            </w:r>
+          </w:p>
+        </w:tc>
+        <w:tc>
+          <w:tcPr>
+            <w:tcW w:w="1128" w:type="dxa"/>
+          </w:tcPr>
+          <w:p>
+            <w:r>
+              <w:t>27.04.2012</w:t>
+            </w:r>
+          </w:p>
+        </w:tc>
+      </w:tr>
+    </w:tbl>
+    <w:p>
+      <w:pPr>
+        <w:pStyle w:val="Heading4"/>
+      </w:pPr>
+      <w:r>
+        <w:t xml:space="preserve">Sprint </w:t>
+      </w:r>
+      <w:r>
+        <w:t>10</w:t>
+      </w:r>
+    </w:p>
+    <w:p>
+      <w:r>
+        <w:t>Testperson: Delia Treichler</w:t>
+      </w:r>
+    </w:p>
+    <w:tbl>
+      <w:tblPr>
+        <w:tblStyle w:val="MediumShading1-Accent1"/>
+        <w:tblW w:w="0" w:type="auto"/>
+        <w:tblLook w:val="0420" w:firstRow="1" w:lastRow="0" w:firstColumn="0" w:lastColumn="0" w:noHBand="0" w:noVBand="1"/>
+      </w:tblPr>
+      <w:tblGrid>
+        <w:gridCol w:w="534"/>
+        <w:gridCol w:w="1986"/>
+        <w:gridCol w:w="4678"/>
+        <w:gridCol w:w="903"/>
+        <w:gridCol w:w="1128"/>
+      </w:tblGrid>
+      <w:tr>
+        <w:trPr>
+          <w:cnfStyle w:val="100000000000" w:firstRow="1" w:lastRow="0" w:firstColumn="0" w:lastColumn="0" w:oddVBand="0" w:evenVBand="0" w:oddHBand="0" w:evenHBand="0" w:firstRowFirstColumn="0" w:firstRowLastColumn="0" w:lastRowFirstColumn="0" w:lastRowLastColumn="0"/>
+        </w:trPr>
+        <w:tc>
+          <w:tcPr>
+            <w:tcW w:w="534" w:type="dxa"/>
+          </w:tcPr>
+          <w:p>
+            <w:pPr>
+              <w:jc w:val="right"/>
+            </w:pPr>
+            <w:r>
+              <w:t>#</w:t>
+            </w:r>
+          </w:p>
+        </w:tc>
+        <w:tc>
+          <w:tcPr>
+            <w:tcW w:w="1986" w:type="dxa"/>
+          </w:tcPr>
+          <w:p>
+            <w:r>
+              <w:t>Titel</w:t>
+            </w:r>
+          </w:p>
+        </w:tc>
+        <w:tc>
+          <w:tcPr>
+            <w:tcW w:w="4678" w:type="dxa"/>
+          </w:tcPr>
+          <w:p>
+            <w:r>
+              <w:t>Beschreibung</w:t>
+            </w:r>
+          </w:p>
+        </w:tc>
+        <w:tc>
+          <w:tcPr>
+            <w:tcW w:w="903" w:type="dxa"/>
+          </w:tcPr>
+          <w:p>
+            <w:r>
+              <w:t>Resultat</w:t>
+            </w:r>
+          </w:p>
+        </w:tc>
+        <w:tc>
+          <w:tcPr>
+            <w:tcW w:w="1128" w:type="dxa"/>
+          </w:tcPr>
+          <w:p>
+            <w:r>
+              <w:t>Datum</w:t>
+            </w:r>
+          </w:p>
+        </w:tc>
+      </w:tr>
+      <w:tr>
+        <w:trPr>
+          <w:cnfStyle w:val="000000100000" w:firstRow="0" w:lastRow="0" w:firstColumn="0" w:lastColumn="0" w:oddVBand="0" w:evenVBand="0" w:oddHBand="1" w:evenHBand="0" w:firstRowFirstColumn="0" w:firstRowLastColumn="0" w:lastRowFirstColumn="0" w:lastRowLastColumn="0"/>
+        </w:trPr>
+        <w:tc>
+          <w:tcPr>
+            <w:tcW w:w="534" w:type="dxa"/>
+          </w:tcPr>
+          <w:p>
+            <w:pPr>
+              <w:jc w:val="right"/>
+            </w:pPr>
+            <w:r>
+              <w:t>1</w:t>
+            </w:r>
+          </w:p>
+        </w:tc>
+        <w:tc>
+          <w:tcPr>
+            <w:tcW w:w="1986" w:type="dxa"/>
+          </w:tcPr>
+          <w:p>
+            <w:r>
+              <w:t>Poster werden angezeigt</w:t>
+            </w:r>
+          </w:p>
+        </w:tc>
+        <w:tc>
+          <w:tcPr>
+            <w:tcW w:w="4678" w:type="dxa"/>
+          </w:tcPr>
+          <w:p>
+            <w:r>
+              <w:t>Es wird das aktuelle Poster angezeigt.</w:t>
+            </w:r>
+          </w:p>
+        </w:tc>
+        <w:tc>
+          <w:tcPr>
+            <w:tcW w:w="903" w:type="dxa"/>
+          </w:tcPr>
+          <w:p>
+            <w:r>
+              <w:t>Ok</w:t>
+            </w:r>
+          </w:p>
+        </w:tc>
+        <w:tc>
+          <w:tcPr>
+            <w:tcW w:w="1128" w:type="dxa"/>
+          </w:tcPr>
+          <w:p>
+            <w:r>
+              <w:t>07.05</w:t>
+            </w:r>
+            <w:r>
+              <w:t>.2012</w:t>
+            </w:r>
+          </w:p>
+        </w:tc>
+      </w:tr>
+      <w:tr>
+        <w:trPr>
+          <w:cnfStyle w:val="000000010000" w:firstRow="0" w:lastRow="0" w:firstColumn="0" w:lastColumn="0" w:oddVBand="0" w:evenVBand="0" w:oddHBand="0" w:evenHBand="1" w:firstRowFirstColumn="0" w:firstRowLastColumn="0" w:lastRowFirstColumn="0" w:lastRowLastColumn="0"/>
+        </w:trPr>
+        <w:tc>
+          <w:tcPr>
+            <w:tcW w:w="534" w:type="dxa"/>
+          </w:tcPr>
+          <w:p>
+            <w:pPr>
+              <w:jc w:val="right"/>
+            </w:pPr>
+            <w:r>
+              <w:t>2</w:t>
+            </w:r>
+          </w:p>
+        </w:tc>
+        <w:tc>
+          <w:tcPr>
+            <w:tcW w:w="1986" w:type="dxa"/>
+          </w:tcPr>
+          <w:p>
+            <w:r>
+              <w:t>Poster browsen</w:t>
+            </w:r>
+          </w:p>
+        </w:tc>
+        <w:tc>
+          <w:tcPr>
+            <w:tcW w:w="4678" w:type="dxa"/>
+          </w:tcPr>
+          <w:p>
+            <w:r>
+              <w:t>Es kann zum nächsten und zum vorhergehenden Poster gewechselt werden.</w:t>
+            </w:r>
+          </w:p>
+        </w:tc>
+        <w:tc>
+          <w:tcPr>
+            <w:tcW w:w="903" w:type="dxa"/>
+          </w:tcPr>
+          <w:p>
+            <w:r>
+              <w:t>Ok</w:t>
+            </w:r>
+          </w:p>
+        </w:tc>
+        <w:tc>
+          <w:tcPr>
+            <w:tcW w:w="1128" w:type="dxa"/>
+          </w:tcPr>
+          <w:p>
+            <w:r>
+              <w:t>07.05.2012</w:t>
+            </w:r>
+          </w:p>
+        </w:tc>
+      </w:tr>
+      <w:tr>
+        <w:trPr>
+          <w:cnfStyle w:val="000000100000" w:firstRow="0" w:lastRow="0" w:firstColumn="0" w:lastColumn="0" w:oddVBand="0" w:evenVBand="0" w:oddHBand="1" w:evenHBand="0" w:firstRowFirstColumn="0" w:firstRowLastColumn="0" w:lastRowFirstColumn="0" w:lastRowLastColumn="0"/>
+        </w:trPr>
+        <w:tc>
+          <w:tcPr>
+            <w:tcW w:w="534" w:type="dxa"/>
+          </w:tcPr>
+          <w:p>
+            <w:pPr>
+              <w:jc w:val="right"/>
+            </w:pPr>
+            <w:r>
+              <w:t>3</w:t>
+            </w:r>
+          </w:p>
+        </w:tc>
+        <w:tc>
+          <w:tcPr>
+            <w:tcW w:w="1986" w:type="dxa"/>
+          </w:tcPr>
+          <w:p>
+            <w:r>
+              <w:t>Hand C</w:t>
+            </w:r>
+            <w:r>
+              <w:t>ursor wird dargestellt</w:t>
+            </w:r>
+          </w:p>
+        </w:tc>
+        <w:tc>
+          <w:tcPr>
+            <w:tcW w:w="4678" w:type="dxa"/>
+          </w:tcPr>
+          <w:p>
+            <w:r>
+              <w:t>Der Hand Cursor wird als blauer Punkt dargestellt.</w:t>
+            </w:r>
+          </w:p>
+        </w:tc>
+        <w:tc>
+          <w:tcPr>
+            <w:tcW w:w="903" w:type="dxa"/>
+          </w:tcPr>
+          <w:p>
+            <w:r>
+              <w:t>Ok</w:t>
+            </w:r>
+          </w:p>
+        </w:tc>
+        <w:tc>
+          <w:tcPr>
+            <w:tcW w:w="1128" w:type="dxa"/>
+          </w:tcPr>
+          <w:p>
+            <w:r>
+              <w:t>16.04.2012</w:t>
+            </w:r>
+          </w:p>
+        </w:tc>
+      </w:tr>
+      <w:tr>
+        <w:trPr>
+          <w:cnfStyle w:val="000000010000" w:firstRow="0" w:lastRow="0" w:firstColumn="0" w:lastColumn="0" w:oddVBand="0" w:evenVBand="0" w:oddHBand="0" w:evenHBand="1" w:firstRowFirstColumn="0" w:firstRowLastColumn="0" w:lastRowFirstColumn="0" w:lastRowLastColumn="0"/>
+        </w:trPr>
+        <w:tc>
+          <w:tcPr>
+            <w:tcW w:w="534" w:type="dxa"/>
+          </w:tcPr>
+          <w:p>
+            <w:pPr>
+              <w:jc w:val="right"/>
+            </w:pPr>
+            <w:r>
+              <w:t>4</w:t>
+            </w:r>
+          </w:p>
+        </w:tc>
+        <w:tc>
+          <w:tcPr>
+            <w:tcW w:w="1986" w:type="dxa"/>
+          </w:tcPr>
+          <w:p>
+            <w:r>
+              <w:t>Eigenes Skelett wird dargestellt</w:t>
+            </w:r>
+          </w:p>
+        </w:tc>
+        <w:tc>
+          <w:tcPr>
+            <w:tcW w:w="4678" w:type="dxa"/>
+          </w:tcPr>
+          <w:p>
+            <w:r>
+              <w:t>Die verschiedenen Skelettjoints des Benutzers werden angezeigt.</w:t>
+            </w:r>
+          </w:p>
+        </w:tc>
+        <w:tc>
+          <w:tcPr>
+            <w:tcW w:w="903" w:type="dxa"/>
+          </w:tcPr>
+          <w:p>
+            <w:r>
+              <w:t>Ok</w:t>
+            </w:r>
+          </w:p>
+        </w:tc>
+        <w:tc>
+          <w:tcPr>
+            <w:tcW w:w="1128" w:type="dxa"/>
+          </w:tcPr>
+          <w:p>
+            <w:r>
+              <w:t>16.04.2012</w:t>
+            </w:r>
+          </w:p>
+        </w:tc>
+      </w:tr>
+      <w:tr>
+        <w:trPr>
+          <w:cnfStyle w:val="000000100000" w:firstRow="0" w:lastRow="0" w:firstColumn="0" w:lastColumn="0" w:oddVBand="0" w:evenVBand="0" w:oddHBand="1" w:evenHBand="0" w:firstRowFirstColumn="0" w:firstRowLastColumn="0" w:lastRowFirstColumn="0" w:lastRowLastColumn="0"/>
+        </w:trPr>
+        <w:tc>
+          <w:tcPr>
+            <w:tcW w:w="534" w:type="dxa"/>
+          </w:tcPr>
+          <w:p>
+            <w:pPr>
+              <w:jc w:val="right"/>
+            </w:pPr>
+            <w:r>
+              <w:t>12</w:t>
+            </w:r>
+          </w:p>
+        </w:tc>
+        <w:tc>
+          <w:tcPr>
+            <w:tcW w:w="1986" w:type="dxa"/>
+          </w:tcPr>
+          <w:p>
+            <w:r>
+              <w:t>Sofortiges Erfolgserlebnis für Einstieg sichergestellt</w:t>
+            </w:r>
+          </w:p>
+        </w:tc>
+        <w:tc>
+          <w:tcPr>
+            <w:tcW w:w="4678" w:type="dxa"/>
+          </w:tcPr>
+          <w:p>
+            <w:r>
+              <w:t>Das sofortige Erfolgserlebnis ist durch das Skelett sichergestellt.</w:t>
+            </w:r>
+          </w:p>
+        </w:tc>
+        <w:tc>
+          <w:tcPr>
+            <w:tcW w:w="903" w:type="dxa"/>
+          </w:tcPr>
+          <w:p>
+            <w:r>
+              <w:t>Ok</w:t>
+            </w:r>
+          </w:p>
+        </w:tc>
+        <w:tc>
+          <w:tcPr>
+            <w:tcW w:w="1128" w:type="dxa"/>
+          </w:tcPr>
+          <w:p>
+            <w:r>
+              <w:t>07.05.2012</w:t>
+            </w:r>
+          </w:p>
+        </w:tc>
+      </w:tr>
+      <w:tr>
+        <w:trPr>
+          <w:cnfStyle w:val="000000010000" w:firstRow="0" w:lastRow="0" w:firstColumn="0" w:lastColumn="0" w:oddVBand="0" w:evenVBand="0" w:oddHBand="0" w:evenHBand="1" w:firstRowFirstColumn="0" w:firstRowLastColumn="0" w:lastRowFirstColumn="0" w:lastRowLastColumn="0"/>
+        </w:trPr>
+        <w:tc>
+          <w:tcPr>
+            <w:tcW w:w="534" w:type="dxa"/>
+          </w:tcPr>
+          <w:p>
+            <w:pPr>
+              <w:jc w:val="right"/>
+            </w:pPr>
+            <w:r>
+              <w:t>5</w:t>
+            </w:r>
+          </w:p>
+        </w:tc>
+        <w:tc>
+          <w:tcPr>
+            <w:tcW w:w="1986" w:type="dxa"/>
+          </w:tcPr>
+          <w:p>
+            <w:r>
+              <w:t>Pointer für die Hand schön dargestellt</w:t>
+            </w:r>
+          </w:p>
+        </w:tc>
+        <w:tc>
+          <w:tcPr>
+            <w:tcW w:w="4678" w:type="dxa"/>
+          </w:tcPr>
+          <w:p>
+            <w:r>
+              <w:t>Der Hand Cursor wird als rechte Hand dargestellt.</w:t>
+            </w:r>
+          </w:p>
+        </w:tc>
+        <w:tc>
+          <w:tcPr>
+            <w:tcW w:w="903" w:type="dxa"/>
+          </w:tcPr>
+          <w:p>
+            <w:r>
+              <w:t>Ok</w:t>
+            </w:r>
+          </w:p>
+        </w:tc>
+        <w:tc>
+          <w:tcPr>
+            <w:tcW w:w="1128" w:type="dxa"/>
+          </w:tcPr>
+          <w:p>
+            <w:r>
+              <w:t>07.05.2012</w:t>
+            </w:r>
+          </w:p>
+        </w:tc>
+      </w:tr>
+      <w:tr>
+        <w:trPr>
+          <w:cnfStyle w:val="000000100000" w:firstRow="0" w:lastRow="0" w:firstColumn="0" w:lastColumn="0" w:oddVBand="0" w:evenVBand="0" w:oddHBand="1" w:evenHBand="0" w:firstRowFirstColumn="0" w:firstRowLastColumn="0" w:lastRowFirstColumn="0" w:lastRowLastColumn="0"/>
+        </w:trPr>
+        <w:tc>
+          <w:tcPr>
+            <w:tcW w:w="534" w:type="dxa"/>
+          </w:tcPr>
+          <w:p>
+            <w:pPr>
+              <w:jc w:val="right"/>
+            </w:pPr>
+            <w:r>
+              <w:t>6</w:t>
+            </w:r>
+          </w:p>
+        </w:tc>
+        <w:tc>
+          <w:tcPr>
+            <w:tcW w:w="1986" w:type="dxa"/>
+          </w:tcPr>
+          <w:p>
+            <w:r>
+              <w:t>Skelett schön dargestellt</w:t>
+            </w:r>
+          </w:p>
+        </w:tc>
+        <w:tc>
+          <w:tcPr>
+            <w:tcW w:w="4678" w:type="dxa"/>
+          </w:tcPr>
+          <w:p>
+            <w:r>
+              <w:t>Das Skelett wird als Strichmännlein dargestellt.</w:t>
+            </w:r>
+          </w:p>
+        </w:tc>
+        <w:tc>
+          <w:tcPr>
+            <w:tcW w:w="903" w:type="dxa"/>
+          </w:tcPr>
+          <w:p>
+            <w:r>
+              <w:t>Ok</w:t>
+            </w:r>
+          </w:p>
+        </w:tc>
+        <w:tc>
+          <w:tcPr>
+            <w:tcW w:w="1128" w:type="dxa"/>
+          </w:tcPr>
+          <w:p>
+            <w:r>
+              <w:t>07.05.2012</w:t>
+            </w:r>
+          </w:p>
+        </w:tc>
+      </w:tr>
+      <w:tr>
+        <w:trPr>
+          <w:cnfStyle w:val="000000010000" w:firstRow="0" w:lastRow="0" w:firstColumn="0" w:lastColumn="0" w:oddVBand="0" w:evenVBand="0" w:oddHBand="0" w:evenHBand="1" w:firstRowFirstColumn="0" w:firstRowLastColumn="0" w:lastRowFirstColumn="0" w:lastRowLastColumn="0"/>
+        </w:trPr>
+        <w:tc>
+          <w:tcPr>
+            <w:tcW w:w="534" w:type="dxa"/>
+          </w:tcPr>
+          <w:p>
+            <w:pPr>
+              <w:jc w:val="right"/>
+            </w:pPr>
+            <w:r>
+              <w:t>7</w:t>
+            </w:r>
+          </w:p>
+        </w:tc>
+        <w:tc>
+          <w:tcPr>
+            <w:tcW w:w="1986" w:type="dxa"/>
+          </w:tcPr>
+          <w:p>
+            <w:r>
+              <w:t>Hand Cursor ruckelt weniger 1</w:t>
+            </w:r>
+          </w:p>
+        </w:tc>
+        <w:tc>
+          <w:tcPr>
+            <w:tcW w:w="4678" w:type="dxa"/>
+          </w:tcPr>
+          <w:p>
+            <w:r>
+              <w:t>Der Hand Cursor zittert nicht mehr so fest.</w:t>
+            </w:r>
+          </w:p>
+        </w:tc>
+        <w:tc>
+          <w:tcPr>
+            <w:tcW w:w="903" w:type="dxa"/>
+          </w:tcPr>
+          <w:p>
+            <w:r>
+              <w:t>Ok</w:t>
+            </w:r>
+          </w:p>
+        </w:tc>
+        <w:tc>
+          <w:tcPr>
+            <w:tcW w:w="1128" w:type="dxa"/>
+          </w:tcPr>
+          <w:p>
+            <w:r>
+              <w:t>07.05.2012</w:t>
+            </w:r>
+          </w:p>
+        </w:tc>
+      </w:tr>
+      <w:tr>
+        <w:trPr>
+          <w:cnfStyle w:val="000000100000" w:firstRow="0" w:lastRow="0" w:firstColumn="0" w:lastColumn="0" w:oddVBand="0" w:evenVBand="0" w:oddHBand="1" w:evenHBand="0" w:firstRowFirstColumn="0" w:firstRowLastColumn="0" w:lastRowFirstColumn="0" w:lastRowLastColumn="0"/>
+        </w:trPr>
+        <w:tc>
+          <w:tcPr>
+            <w:tcW w:w="534" w:type="dxa"/>
+          </w:tcPr>
+          <w:p>
+            <w:pPr>
+              <w:jc w:val="right"/>
+            </w:pPr>
+            <w:r>
+              <w:t>10</w:t>
+            </w:r>
+          </w:p>
+        </w:tc>
+        <w:tc>
+          <w:tcPr>
+            <w:tcW w:w="1986" w:type="dxa"/>
+          </w:tcPr>
+          <w:p>
+            <w:r>
+              <w:t>Video wird dargestellt</w:t>
+            </w:r>
+          </w:p>
+        </w:tc>
+        <w:tc>
+          <w:tcPr>
+            <w:tcW w:w="4678" w:type="dxa"/>
+          </w:tcPr>
+          <w:p>
+            <w:r>
+              <w:t>Das Video wird in WPF dargestellt.</w:t>
+            </w:r>
+          </w:p>
+        </w:tc>
+        <w:tc>
+          <w:tcPr>
+            <w:tcW w:w="903" w:type="dxa"/>
+          </w:tcPr>
+          <w:p>
+            <w:r>
+              <w:t>Ok</w:t>
+            </w:r>
+          </w:p>
+        </w:tc>
+        <w:tc>
+          <w:tcPr>
+            <w:tcW w:w="1128" w:type="dxa"/>
+          </w:tcPr>
+          <w:p>
+            <w:r>
+              <w:t>07.05.2012</w:t>
+            </w:r>
+          </w:p>
+        </w:tc>
+      </w:tr>
+      <w:tr>
+        <w:trPr>
+          <w:cnfStyle w:val="000000010000" w:firstRow="0" w:lastRow="0" w:firstColumn="0" w:lastColumn="0" w:oddVBand="0" w:evenVBand="0" w:oddHBand="0" w:evenHBand="1" w:firstRowFirstColumn="0" w:firstRowLastColumn="0" w:lastRowFirstColumn="0" w:lastRowLastColumn="0"/>
+        </w:trPr>
+        <w:tc>
+          <w:tcPr>
+            <w:tcW w:w="534" w:type="dxa"/>
+          </w:tcPr>
+          <w:p>
+            <w:pPr>
+              <w:jc w:val="right"/>
+            </w:pPr>
+            <w:r>
+              <w:t>13</w:t>
+            </w:r>
+          </w:p>
+        </w:tc>
+        <w:tc>
+          <w:tcPr>
+            <w:tcW w:w="1986" w:type="dxa"/>
+          </w:tcPr>
+          <w:p>
+            <w:r>
+              <w:t>Applikation ist mit linker Hand bedienbar</w:t>
+            </w:r>
+          </w:p>
+        </w:tc>
+        <w:tc>
+          <w:tcPr>
+            <w:tcW w:w="4678" w:type="dxa"/>
+          </w:tcPr>
+          <w:p>
+            <w:r>
+              <w:t>Die Applikation kann sowohl mit der rechten als auch der linken Hand bedient werden.</w:t>
+            </w:r>
+          </w:p>
+        </w:tc>
+        <w:tc>
+          <w:tcPr>
+            <w:tcW w:w="903" w:type="dxa"/>
+          </w:tcPr>
+          <w:p>
+            <w:r>
+              <w:t>Ok</w:t>
+            </w:r>
+          </w:p>
+        </w:tc>
+        <w:tc>
+          <w:tcPr>
+            <w:tcW w:w="1128" w:type="dxa"/>
+          </w:tcPr>
+          <w:p>
+            <w:r>
+              <w:t>07.05.2012</w:t>
+            </w:r>
+          </w:p>
+        </w:tc>
+      </w:tr>
+      <w:tr>
+        <w:trPr>
+          <w:cnfStyle w:val="000000100000" w:firstRow="0" w:lastRow="0" w:firstColumn="0" w:lastColumn="0" w:oddVBand="0" w:evenVBand="0" w:oddHBand="1" w:evenHBand="0" w:firstRowFirstColumn="0" w:firstRowLastColumn="0" w:lastRowFirstColumn="0" w:lastRowLastColumn="0"/>
+        </w:trPr>
+        <w:tc>
+          <w:tcPr>
+            <w:tcW w:w="534" w:type="dxa"/>
+          </w:tcPr>
+          <w:p>
+            <w:pPr>
+              <w:jc w:val="right"/>
+            </w:pPr>
+            <w:r>
+              <w:t>14</w:t>
+            </w:r>
+          </w:p>
+        </w:tc>
+        <w:tc>
+          <w:tcPr>
+            <w:tcW w:w="1986" w:type="dxa"/>
+          </w:tcPr>
+          <w:p>
+            <w:r>
+              <w:t>Plug-in Möglichkeit</w:t>
+            </w:r>
+          </w:p>
+        </w:tc>
+        <w:tc>
+          <w:tcPr>
+            <w:tcW w:w="4678" w:type="dxa"/>
+          </w:tcPr>
+          <w:p>
+            <w:r>
+              <w:t>Ein Plug-in kann automatisch in die Main-Applikation geladen werden.</w:t>
+            </w:r>
+          </w:p>
+        </w:tc>
+        <w:tc>
+          <w:tcPr>
+            <w:tcW w:w="903" w:type="dxa"/>
+          </w:tcPr>
+          <w:p>
+            <w:r>
+              <w:t>Ok</w:t>
+            </w:r>
+          </w:p>
+        </w:tc>
+        <w:tc>
+          <w:tcPr>
+            <w:tcW w:w="1128" w:type="dxa"/>
+          </w:tcPr>
+          <w:p>
+            <w:r>
+              <w:t>07.05.2012</w:t>
+            </w:r>
+          </w:p>
+        </w:tc>
+      </w:tr>
+    </w:tbl>
+    <w:p/>
+    <w:p/>
     <w:sectPr>
       <w:headerReference w:type="default" r:id="rId10"/>
       <w:footerReference w:type="default" r:id="rId11"/>
@@ -597,7 +3230,7 @@
       <w:rPr>
         <w:noProof/>
       </w:rPr>
-      <w:t>24. April 2012</w:t>
+      <w:t>11. Mai 2012</w:t>
     </w:r>
     <w:r>
       <w:fldChar w:fldCharType="end"/>
@@ -649,16 +3282,31 @@
       </w:rPr>
       <w:t xml:space="preserve"> von </w:t>
     </w:r>
-    <w:fldSimple w:instr="NUMPAGES  \* Arabic  \* MERGEFORMAT">
-      <w:r>
-        <w:rPr>
-          <w:b/>
-          <w:noProof/>
-          <w:lang w:val="de-DE"/>
-        </w:rPr>
-        <w:t>3</w:t>
-      </w:r>
-    </w:fldSimple>
+    <w:r>
+      <w:fldChar w:fldCharType="begin"/>
+    </w:r>
+    <w:r>
+      <w:instrText>NUMPAGES  \* Arabic  \* MERGEFORMAT</w:instrText>
+    </w:r>
+    <w:r>
+      <w:fldChar w:fldCharType="separate"/>
+    </w:r>
+    <w:r>
+      <w:rPr>
+        <w:b/>
+        <w:noProof/>
+        <w:lang w:val="de-DE"/>
+      </w:rPr>
+      <w:t>4</w:t>
+    </w:r>
+    <w:r>
+      <w:rPr>
+        <w:b/>
+        <w:noProof/>
+        <w:lang w:val="de-DE"/>
+      </w:rPr>
+      <w:fldChar w:fldCharType="end"/>
+    </w:r>
   </w:p>
 </w:ftr>
 </file>
@@ -4459,7 +7107,7 @@
 </file>
 
 <file path=customXml/itemProps1.xml><?xml version="1.0" encoding="utf-8"?>
-<ds:datastoreItem xmlns:ds="http://schemas.openxmlformats.org/officeDocument/2006/customXml" ds:itemID="{52C96690-F350-4075-B999-E12D8F925B17}">
+<ds:datastoreItem xmlns:ds="http://schemas.openxmlformats.org/officeDocument/2006/customXml" ds:itemID="{9208C89B-5E7E-46AF-A9A1-D5A6885BA920}">
   <ds:schemaRefs>
     <ds:schemaRef ds:uri="http://schemas.openxmlformats.org/officeDocument/2006/bibliography"/>
   </ds:schemaRefs>

</xml_diff>

<commit_message>
refs #698 Usability Test 18.05.2012
Former-commit-id: ca5bb89da7243f88d970c2a49928576fae059aed
</commit_message>
<xml_diff>
--- a/doc/Bericht/05_Technischer Bericht/07_Realisierung und test/Realisierung und Test.docx
+++ b/doc/Bericht/05_Technischer Bericht/07_Realisierung und test/Realisierung und Test.docx
@@ -2429,24 +2429,111 @@
     </w:p>
     <w:p>
       <w:r>
-        <w:t>Folgende Nachteile wurde bei diesem Test ersichtlich:</w:t>
-      </w:r>
-      <w:r>
-        <w:t xml:space="preserve"> Die Reaktion </w:t>
+        <w:t>Folgende Nachteile wurde</w:t>
+      </w:r>
+      <w:r>
+        <w:t>n</w:t>
+      </w:r>
+      <w:r>
+        <w:t xml:space="preserve"> </w:t>
+      </w:r>
+      <w:r>
+        <w:t>durch</w:t>
+      </w:r>
+      <w:r>
+        <w:t xml:space="preserve"> diese</w:t>
+      </w:r>
+      <w:r>
+        <w:t>n</w:t>
+      </w:r>
+      <w:r>
+        <w:t xml:space="preserve"> Test ersichtlich:</w:t>
+      </w:r>
+    </w:p>
+    <w:p>
+      <w:pPr>
+        <w:pStyle w:val="ListParagraph"/>
+        <w:numPr>
+          <w:ilvl w:val="0"/>
+          <w:numId w:val="8"/>
+        </w:numPr>
+      </w:pPr>
+      <w:r>
+        <w:t>Sobald eine Person erkannt wird, verschwindet der Teaser-Text und ein Timer beginnt herunterzuzählen.</w:t>
+      </w:r>
+      <w:r>
+        <w:t xml:space="preserve"> Es geht </w:t>
+      </w:r>
+      <w:r>
+        <w:t xml:space="preserve">aber </w:t>
+      </w:r>
+      <w:r>
+        <w:t xml:space="preserve">zu </w:t>
+      </w:r>
+      <w:r>
+        <w:t>lange</w:t>
+      </w:r>
+      <w:r>
+        <w:t xml:space="preserve"> bis dieser aktiviert wird.</w:t>
+      </w:r>
+      <w:r>
+        <w:t xml:space="preserve"> </w:t>
+      </w:r>
+      <w:r>
+        <w:t>D</w:t>
+      </w:r>
+      <w:r>
+        <w:t>er Abfrage</w:t>
+      </w:r>
+      <w:r>
+        <w:t xml:space="preserve"> Rhythmus</w:t>
+      </w:r>
+      <w:r>
+        <w:t>, ob ein Skelett erkannt wurde, muss daher verkürzt werden.</w:t>
+      </w:r>
+      <w:r>
+        <w:t xml:space="preserve"> Ansonsten haben die Personen die Wall schon passiert und sehen die Reaktion auf ihr Vorübergehen gar nicht.</w:t>
+      </w:r>
+    </w:p>
+    <w:p>
+      <w:pPr>
+        <w:pStyle w:val="ListParagraph"/>
+        <w:numPr>
+          <w:ilvl w:val="0"/>
+          <w:numId w:val="8"/>
+        </w:numPr>
+      </w:pPr>
+      <w:r>
+        <w:t>Das Skelett sollte am besten schon beim Herunterzählen des Countdowns angezeigt werden, damit dem Nutzer klar ist, dass er erkannt wurde.</w:t>
+      </w:r>
+    </w:p>
+    <w:p>
+      <w:pPr>
+        <w:pStyle w:val="ListParagraph"/>
+        <w:numPr>
+          <w:ilvl w:val="0"/>
+          <w:numId w:val="8"/>
+        </w:numPr>
+      </w:pPr>
+      <w:r>
+        <w:lastRenderedPageBreak/>
+        <w:t>Bei der Poster-App muss der Teaser-Text überdacht werden. Dieser lautete „Willst du etwas lernen“ – was von gewissen Passanten lautstark mit nein beantwortet wurde.</w:t>
+      </w:r>
+    </w:p>
+    <w:p>
+      <w:r>
+        <w:t>Nach der Behebung dieser Nachteile wird die Applikation wieder einem Usability Test unterzogen.</w:t>
       </w:r>
       <w:bookmarkStart w:id="7" w:name="_GoBack"/>
       <w:bookmarkEnd w:id="7"/>
     </w:p>
     <w:p>
       <w:pPr>
-        <w:rPr>
-          <w:rFonts w:asciiTheme="majorHAnsi" w:hAnsiTheme="majorHAnsi"/>
-          <w:b/>
-          <w:color w:val="00629E"/>
-          <w:spacing w:val="15"/>
-          <w:sz w:val="22"/>
-          <w:szCs w:val="22"/>
-        </w:rPr>
+        <w:pStyle w:val="ListParagraph"/>
+        <w:numPr>
+          <w:ilvl w:val="0"/>
+          <w:numId w:val="8"/>
+        </w:numPr>
       </w:pPr>
       <w:r>
         <w:br w:type="page"/>
@@ -5936,7 +6023,7 @@
         <w:noProof/>
         <w:lang w:val="de-DE"/>
       </w:rPr>
-      <w:t>4</w:t>
+      <w:t>5</w:t>
     </w:r>
     <w:r>
       <w:rPr>
@@ -5957,7 +6044,7 @@
           <w:noProof/>
           <w:lang w:val="de-DE"/>
         </w:rPr>
-        <w:t>7</w:t>
+        <w:t>8</w:t>
       </w:r>
     </w:fldSimple>
   </w:p>
@@ -6477,6 +6564,119 @@
     </w:lvl>
   </w:abstractNum>
   <w:abstractNum w:abstractNumId="5">
+    <w:nsid w:val="629C400B"/>
+    <w:multiLevelType w:val="hybridMultilevel"/>
+    <w:tmpl w:val="6414CA98"/>
+    <w:lvl w:ilvl="0" w:tplc="08070001">
+      <w:start w:val="1"/>
+      <w:numFmt w:val="bullet"/>
+      <w:lvlText w:val=""/>
+      <w:lvlJc w:val="left"/>
+      <w:pPr>
+        <w:ind w:left="765" w:hanging="360"/>
+      </w:pPr>
+      <w:rPr>
+        <w:rFonts w:ascii="Symbol" w:hAnsi="Symbol" w:hint="default"/>
+      </w:rPr>
+    </w:lvl>
+    <w:lvl w:ilvl="1" w:tplc="08070003" w:tentative="1">
+      <w:start w:val="1"/>
+      <w:numFmt w:val="bullet"/>
+      <w:lvlText w:val="o"/>
+      <w:lvlJc w:val="left"/>
+      <w:pPr>
+        <w:ind w:left="1485" w:hanging="360"/>
+      </w:pPr>
+      <w:rPr>
+        <w:rFonts w:ascii="Courier New" w:hAnsi="Courier New" w:cs="Courier New" w:hint="default"/>
+      </w:rPr>
+    </w:lvl>
+    <w:lvl w:ilvl="2" w:tplc="08070005" w:tentative="1">
+      <w:start w:val="1"/>
+      <w:numFmt w:val="bullet"/>
+      <w:lvlText w:val=""/>
+      <w:lvlJc w:val="left"/>
+      <w:pPr>
+        <w:ind w:left="2205" w:hanging="360"/>
+      </w:pPr>
+      <w:rPr>
+        <w:rFonts w:ascii="Wingdings" w:hAnsi="Wingdings" w:hint="default"/>
+      </w:rPr>
+    </w:lvl>
+    <w:lvl w:ilvl="3" w:tplc="08070001" w:tentative="1">
+      <w:start w:val="1"/>
+      <w:numFmt w:val="bullet"/>
+      <w:lvlText w:val=""/>
+      <w:lvlJc w:val="left"/>
+      <w:pPr>
+        <w:ind w:left="2925" w:hanging="360"/>
+      </w:pPr>
+      <w:rPr>
+        <w:rFonts w:ascii="Symbol" w:hAnsi="Symbol" w:hint="default"/>
+      </w:rPr>
+    </w:lvl>
+    <w:lvl w:ilvl="4" w:tplc="08070003" w:tentative="1">
+      <w:start w:val="1"/>
+      <w:numFmt w:val="bullet"/>
+      <w:lvlText w:val="o"/>
+      <w:lvlJc w:val="left"/>
+      <w:pPr>
+        <w:ind w:left="3645" w:hanging="360"/>
+      </w:pPr>
+      <w:rPr>
+        <w:rFonts w:ascii="Courier New" w:hAnsi="Courier New" w:cs="Courier New" w:hint="default"/>
+      </w:rPr>
+    </w:lvl>
+    <w:lvl w:ilvl="5" w:tplc="08070005" w:tentative="1">
+      <w:start w:val="1"/>
+      <w:numFmt w:val="bullet"/>
+      <w:lvlText w:val=""/>
+      <w:lvlJc w:val="left"/>
+      <w:pPr>
+        <w:ind w:left="4365" w:hanging="360"/>
+      </w:pPr>
+      <w:rPr>
+        <w:rFonts w:ascii="Wingdings" w:hAnsi="Wingdings" w:hint="default"/>
+      </w:rPr>
+    </w:lvl>
+    <w:lvl w:ilvl="6" w:tplc="08070001" w:tentative="1">
+      <w:start w:val="1"/>
+      <w:numFmt w:val="bullet"/>
+      <w:lvlText w:val=""/>
+      <w:lvlJc w:val="left"/>
+      <w:pPr>
+        <w:ind w:left="5085" w:hanging="360"/>
+      </w:pPr>
+      <w:rPr>
+        <w:rFonts w:ascii="Symbol" w:hAnsi="Symbol" w:hint="default"/>
+      </w:rPr>
+    </w:lvl>
+    <w:lvl w:ilvl="7" w:tplc="08070003" w:tentative="1">
+      <w:start w:val="1"/>
+      <w:numFmt w:val="bullet"/>
+      <w:lvlText w:val="o"/>
+      <w:lvlJc w:val="left"/>
+      <w:pPr>
+        <w:ind w:left="5805" w:hanging="360"/>
+      </w:pPr>
+      <w:rPr>
+        <w:rFonts w:ascii="Courier New" w:hAnsi="Courier New" w:cs="Courier New" w:hint="default"/>
+      </w:rPr>
+    </w:lvl>
+    <w:lvl w:ilvl="8" w:tplc="08070005" w:tentative="1">
+      <w:start w:val="1"/>
+      <w:numFmt w:val="bullet"/>
+      <w:lvlText w:val=""/>
+      <w:lvlJc w:val="left"/>
+      <w:pPr>
+        <w:ind w:left="6525" w:hanging="360"/>
+      </w:pPr>
+      <w:rPr>
+        <w:rFonts w:ascii="Wingdings" w:hAnsi="Wingdings" w:hint="default"/>
+      </w:rPr>
+    </w:lvl>
+  </w:abstractNum>
+  <w:abstractNum w:abstractNumId="6">
     <w:nsid w:val="6BC0634B"/>
     <w:multiLevelType w:val="multilevel"/>
     <w:tmpl w:val="0807001F"/>
@@ -6562,7 +6762,7 @@
       </w:pPr>
     </w:lvl>
   </w:abstractNum>
-  <w:abstractNum w:abstractNumId="6">
+  <w:abstractNum w:abstractNumId="7">
     <w:nsid w:val="7B5E1259"/>
     <w:multiLevelType w:val="hybridMultilevel"/>
     <w:tmpl w:val="044412EE"/>
@@ -6682,7 +6882,7 @@
     <w:abstractNumId w:val="1"/>
   </w:num>
   <w:num w:numId="3">
-    <w:abstractNumId w:val="5"/>
+    <w:abstractNumId w:val="6"/>
   </w:num>
   <w:num w:numId="4">
     <w:abstractNumId w:val="4"/>
@@ -6691,10 +6891,13 @@
     <w:abstractNumId w:val="0"/>
   </w:num>
   <w:num w:numId="6">
-    <w:abstractNumId w:val="6"/>
+    <w:abstractNumId w:val="7"/>
   </w:num>
   <w:num w:numId="7">
     <w:abstractNumId w:val="3"/>
+  </w:num>
+  <w:num w:numId="8">
+    <w:abstractNumId w:val="5"/>
   </w:num>
 </w:numbering>
 </file>
@@ -10077,7 +10280,7 @@
 </file>
 
 <file path=customXml/itemProps1.xml><?xml version="1.0" encoding="utf-8"?>
-<ds:datastoreItem xmlns:ds="http://schemas.openxmlformats.org/officeDocument/2006/customXml" ds:itemID="{BEBCD9A0-1206-45F0-A449-97814F9560AD}">
+<ds:datastoreItem xmlns:ds="http://schemas.openxmlformats.org/officeDocument/2006/customXml" ds:itemID="{6087EA90-752F-4F09-AFF0-C0F0B8C09061}">
   <ds:schemaRefs>
     <ds:schemaRef ds:uri="http://schemas.openxmlformats.org/officeDocument/2006/bibliography"/>
   </ds:schemaRefs>

</xml_diff>

<commit_message>
refs #867 Systemtests SP12
Former-commit-id: cfb3dfecac50c786ef590e9d7a2e40c178c5342d
</commit_message>
<xml_diff>
--- a/doc/Bericht/05_Technischer Bericht/07_Realisierung und test/Realisierung und Test.docx
+++ b/doc/Bericht/05_Technischer Bericht/07_Realisierung und test/Realisierung und Test.docx
@@ -764,6 +764,51 @@
           </w:p>
         </w:tc>
       </w:tr>
+      <w:tr>
+        <w:trPr>
+          <w:cnfStyle w:val="000000100000" w:firstRow="0" w:lastRow="0" w:firstColumn="0" w:lastColumn="0" w:oddVBand="0" w:evenVBand="0" w:oddHBand="1" w:evenHBand="0" w:firstRowFirstColumn="0" w:firstRowLastColumn="0" w:lastRowFirstColumn="0" w:lastRowLastColumn="0"/>
+        </w:trPr>
+        <w:tc>
+          <w:tcPr>
+            <w:tcW w:w="1280" w:type="dxa"/>
+          </w:tcPr>
+          <w:p>
+            <w:r>
+              <w:t>22.05.2012</w:t>
+            </w:r>
+          </w:p>
+        </w:tc>
+        <w:tc>
+          <w:tcPr>
+            <w:tcW w:w="993" w:type="dxa"/>
+          </w:tcPr>
+          <w:p>
+            <w:r>
+              <w:t>1.14</w:t>
+            </w:r>
+          </w:p>
+        </w:tc>
+        <w:tc>
+          <w:tcPr>
+            <w:tcW w:w="4674" w:type="dxa"/>
+          </w:tcPr>
+          <w:p>
+            <w:r>
+              <w:t>Systemtests</w:t>
+            </w:r>
+          </w:p>
+        </w:tc>
+        <w:tc>
+          <w:tcPr>
+            <w:tcW w:w="2303" w:type="dxa"/>
+          </w:tcPr>
+          <w:p>
+            <w:r>
+              <w:t>DT</w:t>
+            </w:r>
+          </w:p>
+        </w:tc>
+      </w:tr>
     </w:tbl>
     <w:p>
       <w:r>
@@ -934,6 +979,10 @@
     </w:p>
     <w:p>
       <w:r>
+        <w:rPr>
+          <w:noProof/>
+          <w:lang w:eastAsia="de-CH"/>
+        </w:rPr>
         <w:drawing>
           <wp:inline distT="0" distB="0" distL="0" distR="0" wp14:anchorId="4EE965B2" wp14:editId="6AEF4583">
             <wp:extent cx="4886325" cy="3571875"/>
@@ -992,14 +1041,27 @@
       <w:r>
         <w:t xml:space="preserve">Abbildung </w:t>
       </w:r>
-      <w:fldSimple w:instr=" SEQ Abbildung \* ARABIC ">
-        <w:r>
-          <w:rPr>
-            <w:noProof/>
-          </w:rPr>
-          <w:t>1</w:t>
-        </w:r>
-      </w:fldSimple>
+      <w:r>
+        <w:fldChar w:fldCharType="begin"/>
+      </w:r>
+      <w:r>
+        <w:instrText xml:space="preserve"> SEQ Abbildung \* ARABIC </w:instrText>
+      </w:r>
+      <w:r>
+        <w:fldChar w:fldCharType="separate"/>
+      </w:r>
+      <w:r>
+        <w:rPr>
+          <w:noProof/>
+        </w:rPr>
+        <w:t>1</w:t>
+      </w:r>
+      <w:r>
+        <w:rPr>
+          <w:noProof/>
+        </w:rPr>
+        <w:fldChar w:fldCharType="end"/>
+      </w:r>
       <w:r>
         <w:t xml:space="preserve"> - </w:t>
       </w:r>
@@ -1034,10 +1096,7 @@
     </w:p>
     <w:p>
       <w:r>
-        <w:t>Die obenstehende Abbildung</w:t>
-      </w:r>
-      <w:r>
-        <w:t xml:space="preserve"> zeigt die Klasse </w:t>
+        <w:t xml:space="preserve">Die obenstehende Abbildung zeigt die Klasse </w:t>
       </w:r>
       <w:proofErr w:type="spellStart"/>
       <w:r>
@@ -1139,14 +1198,27 @@
       <w:r>
         <w:t xml:space="preserve">Abbildung </w:t>
       </w:r>
-      <w:fldSimple w:instr=" SEQ Abbildung \* ARABIC ">
-        <w:r>
-          <w:rPr>
-            <w:noProof/>
-          </w:rPr>
-          <w:t>2</w:t>
-        </w:r>
-      </w:fldSimple>
+      <w:r>
+        <w:fldChar w:fldCharType="begin"/>
+      </w:r>
+      <w:r>
+        <w:instrText xml:space="preserve"> SEQ Abbildung \* ARABIC </w:instrText>
+      </w:r>
+      <w:r>
+        <w:fldChar w:fldCharType="separate"/>
+      </w:r>
+      <w:r>
+        <w:rPr>
+          <w:noProof/>
+        </w:rPr>
+        <w:t>2</w:t>
+      </w:r>
+      <w:r>
+        <w:rPr>
+          <w:noProof/>
+        </w:rPr>
+        <w:fldChar w:fldCharType="end"/>
+      </w:r>
       <w:r>
         <w:t xml:space="preserve"> - </w:t>
       </w:r>
@@ -1353,9 +1425,6 @@
         <w:instrText xml:space="preserve"> REF _Ref325442071 \h </w:instrText>
       </w:r>
       <w:r>
-        <w:fldChar w:fldCharType="separate"/>
-      </w:r>
-      <w:r>
         <w:fldChar w:fldCharType="end"/>
       </w:r>
       <w:r>
@@ -1444,6 +1513,10 @@
         <w:keepNext/>
       </w:pPr>
       <w:r>
+        <w:rPr>
+          <w:noProof/>
+          <w:lang w:eastAsia="de-CH"/>
+        </w:rPr>
         <w:lastRenderedPageBreak/>
         <w:drawing>
           <wp:inline distT="0" distB="0" distL="0" distR="0" wp14:anchorId="3096544D" wp14:editId="122CEC03">
@@ -1490,14 +1563,27 @@
       <w:r>
         <w:t xml:space="preserve">Abbildung </w:t>
       </w:r>
-      <w:fldSimple w:instr=" SEQ Abbildung \* ARABIC ">
-        <w:r>
-          <w:rPr>
-            <w:noProof/>
-          </w:rPr>
-          <w:t>3</w:t>
-        </w:r>
-      </w:fldSimple>
+      <w:r>
+        <w:fldChar w:fldCharType="begin"/>
+      </w:r>
+      <w:r>
+        <w:instrText xml:space="preserve"> SEQ Abbildung \* ARABIC </w:instrText>
+      </w:r>
+      <w:r>
+        <w:fldChar w:fldCharType="separate"/>
+      </w:r>
+      <w:r>
+        <w:rPr>
+          <w:noProof/>
+        </w:rPr>
+        <w:t>3</w:t>
+      </w:r>
+      <w:r>
+        <w:rPr>
+          <w:noProof/>
+        </w:rPr>
+        <w:fldChar w:fldCharType="end"/>
+      </w:r>
       <w:r>
         <w:t xml:space="preserve"> - Anfängliche Implementation des Interfaces </w:t>
       </w:r>
@@ -1795,14 +1881,27 @@
       <w:r>
         <w:t xml:space="preserve">Abbildung </w:t>
       </w:r>
-      <w:fldSimple w:instr=" SEQ Abbildung \* ARABIC ">
-        <w:r>
-          <w:rPr>
-            <w:noProof/>
-          </w:rPr>
-          <w:t>4</w:t>
-        </w:r>
-      </w:fldSimple>
+      <w:r>
+        <w:fldChar w:fldCharType="begin"/>
+      </w:r>
+      <w:r>
+        <w:instrText xml:space="preserve"> SEQ Abbildung \* ARABIC </w:instrText>
+      </w:r>
+      <w:r>
+        <w:fldChar w:fldCharType="separate"/>
+      </w:r>
+      <w:r>
+        <w:rPr>
+          <w:noProof/>
+        </w:rPr>
+        <w:t>4</w:t>
+      </w:r>
+      <w:r>
+        <w:rPr>
+          <w:noProof/>
+        </w:rPr>
+        <w:fldChar w:fldCharType="end"/>
+      </w:r>
       <w:r>
         <w:t xml:space="preserve"> - </w:t>
       </w:r>
@@ -1968,14 +2067,27 @@
       <w:r>
         <w:t xml:space="preserve">Abbildung </w:t>
       </w:r>
-      <w:fldSimple w:instr=" SEQ Abbildung \* ARABIC ">
-        <w:r>
-          <w:rPr>
-            <w:noProof/>
-          </w:rPr>
-          <w:t>5</w:t>
-        </w:r>
-      </w:fldSimple>
+      <w:r>
+        <w:fldChar w:fldCharType="begin"/>
+      </w:r>
+      <w:r>
+        <w:instrText xml:space="preserve"> SEQ Abbildung \* ARABIC </w:instrText>
+      </w:r>
+      <w:r>
+        <w:fldChar w:fldCharType="separate"/>
+      </w:r>
+      <w:r>
+        <w:rPr>
+          <w:noProof/>
+        </w:rPr>
+        <w:t>5</w:t>
+      </w:r>
+      <w:r>
+        <w:rPr>
+          <w:noProof/>
+        </w:rPr>
+        <w:fldChar w:fldCharType="end"/>
+      </w:r>
       <w:r>
         <w:t xml:space="preserve"> - </w:t>
       </w:r>
@@ -2096,19 +2208,10 @@
         <w:t xml:space="preserve"> Sequenzdiagramm</w:t>
       </w:r>
       <w:r>
-        <w:t>, welches den</w:t>
-      </w:r>
-      <w:r>
-        <w:t xml:space="preserve"> Ablauf</w:t>
-      </w:r>
-      <w:r>
-        <w:t xml:space="preserve">, </w:t>
-      </w:r>
-      <w:r>
-        <w:t>wie die Applikationen vom Framework (Video Wall Applikation) geladen und aktiviert werden</w:t>
-      </w:r>
-      <w:r>
-        <w:t xml:space="preserve">, </w:t>
+        <w:t>, welches den Ablauf</w:t>
+      </w:r>
+      <w:r>
+        <w:t xml:space="preserve">, wie die Applikationen vom Framework (Video Wall Applikation) geladen und aktiviert werden, </w:t>
       </w:r>
       <w:r>
         <w:t>veranschaulicht.</w:t>
@@ -2119,6 +2222,10 @@
         <w:keepNext/>
       </w:pPr>
       <w:r>
+        <w:rPr>
+          <w:noProof/>
+          <w:lang w:eastAsia="de-CH"/>
+        </w:rPr>
         <w:drawing>
           <wp:inline distT="0" distB="0" distL="0" distR="0" wp14:anchorId="054A2020" wp14:editId="07BF0F4B">
             <wp:extent cx="5760720" cy="6049688"/>
@@ -2176,14 +2283,27 @@
       <w:r>
         <w:t xml:space="preserve">Abbildung </w:t>
       </w:r>
-      <w:fldSimple w:instr=" SEQ Abbildung \* ARABIC ">
-        <w:r>
-          <w:rPr>
-            <w:noProof/>
-          </w:rPr>
-          <w:t>6</w:t>
-        </w:r>
-      </w:fldSimple>
+      <w:r>
+        <w:fldChar w:fldCharType="begin"/>
+      </w:r>
+      <w:r>
+        <w:instrText xml:space="preserve"> SEQ Abbildung \* ARABIC </w:instrText>
+      </w:r>
+      <w:r>
+        <w:fldChar w:fldCharType="separate"/>
+      </w:r>
+      <w:r>
+        <w:rPr>
+          <w:noProof/>
+        </w:rPr>
+        <w:t>6</w:t>
+      </w:r>
+      <w:r>
+        <w:rPr>
+          <w:noProof/>
+        </w:rPr>
+        <w:fldChar w:fldCharType="end"/>
+      </w:r>
       <w:r>
         <w:t xml:space="preserve"> - </w:t>
       </w:r>
@@ -2221,8 +2341,6 @@
       <w:r>
         <w:br w:type="page"/>
       </w:r>
-      <w:bookmarkStart w:id="5" w:name="_GoBack"/>
-      <w:bookmarkEnd w:id="5"/>
     </w:p>
     <w:p>
       <w:pPr>
@@ -2329,14 +2447,27 @@
       <w:r>
         <w:t xml:space="preserve">Abbildung </w:t>
       </w:r>
-      <w:fldSimple w:instr=" SEQ Abbildung \* ARABIC ">
-        <w:r>
-          <w:rPr>
-            <w:noProof/>
-          </w:rPr>
-          <w:t>7</w:t>
-        </w:r>
-      </w:fldSimple>
+      <w:r>
+        <w:fldChar w:fldCharType="begin"/>
+      </w:r>
+      <w:r>
+        <w:instrText xml:space="preserve"> SEQ Abbildung \* ARABIC </w:instrText>
+      </w:r>
+      <w:r>
+        <w:fldChar w:fldCharType="separate"/>
+      </w:r>
+      <w:r>
+        <w:rPr>
+          <w:noProof/>
+        </w:rPr>
+        <w:t>7</w:t>
+      </w:r>
+      <w:r>
+        <w:rPr>
+          <w:noProof/>
+        </w:rPr>
+        <w:fldChar w:fldCharType="end"/>
+      </w:r>
       <w:r>
         <w:t xml:space="preserve"> - Testdurchführung Wizard </w:t>
       </w:r>
@@ -2973,22 +3104,35 @@
       <w:pPr>
         <w:pStyle w:val="Caption"/>
       </w:pPr>
-      <w:bookmarkStart w:id="6" w:name="_Ref320611864"/>
+      <w:bookmarkStart w:id="5" w:name="_Ref320611864"/>
       <w:r>
         <w:t xml:space="preserve">Abbildung </w:t>
       </w:r>
-      <w:fldSimple w:instr=" SEQ Abbildung \* ARABIC ">
-        <w:r>
-          <w:rPr>
-            <w:noProof/>
-          </w:rPr>
-          <w:t>8</w:t>
-        </w:r>
-      </w:fldSimple>
+      <w:r>
+        <w:fldChar w:fldCharType="begin"/>
+      </w:r>
+      <w:r>
+        <w:instrText xml:space="preserve"> SEQ Abbildung \* ARABIC </w:instrText>
+      </w:r>
+      <w:r>
+        <w:fldChar w:fldCharType="separate"/>
+      </w:r>
+      <w:r>
+        <w:rPr>
+          <w:noProof/>
+        </w:rPr>
+        <w:t>8</w:t>
+      </w:r>
+      <w:r>
+        <w:rPr>
+          <w:noProof/>
+        </w:rPr>
+        <w:fldChar w:fldCharType="end"/>
+      </w:r>
       <w:r>
         <w:t xml:space="preserve"> - Testapplikation</w:t>
       </w:r>
-      <w:bookmarkEnd w:id="6"/>
+      <w:bookmarkEnd w:id="5"/>
     </w:p>
     <w:p>
       <w:r>
@@ -3115,81 +3259,81 @@
       <w:pPr>
         <w:pStyle w:val="Heading5"/>
       </w:pPr>
-      <w:bookmarkStart w:id="7" w:name="_Ref320611798"/>
-      <w:bookmarkStart w:id="8" w:name="_Toc320620802"/>
+      <w:bookmarkStart w:id="6" w:name="_Ref320611798"/>
+      <w:bookmarkStart w:id="7" w:name="_Toc320620802"/>
       <w:r>
         <w:t>Testszenario</w:t>
       </w:r>
+      <w:bookmarkEnd w:id="6"/>
       <w:bookmarkEnd w:id="7"/>
+    </w:p>
+    <w:p>
+      <w:r>
+        <w:t xml:space="preserve">Du </w:t>
+      </w:r>
+      <w:r>
+        <w:t xml:space="preserve">bist Student/in an der HSR und </w:t>
+      </w:r>
+      <w:r>
+        <w:t>warst heute Morgen von 8 bis 10 Uhr in einer Vorlesung</w:t>
+      </w:r>
+      <w:r>
+        <w:t>. Es ist nun Pause und du</w:t>
+      </w:r>
+      <w:r>
+        <w:t xml:space="preserve"> gehst gerade in die Mensa, um ein Brötchen zu kaufen. Dabei fällt </w:t>
+      </w:r>
+      <w:r>
+        <w:t>dir die grosse Monitorwand im Eingangsbereich des Gebäudes 4</w:t>
+      </w:r>
+      <w:r>
+        <w:t xml:space="preserve"> auf. </w:t>
+      </w:r>
+      <w:r>
+        <w:t>D</w:t>
+      </w:r>
+      <w:r>
+        <w:t>u gehst auf die Wand zu</w:t>
+      </w:r>
+      <w:r>
+        <w:t>.</w:t>
+      </w:r>
+      <w:bookmarkStart w:id="8" w:name="_Toc320620803"/>
+    </w:p>
+    <w:p>
+      <w:pPr>
+        <w:pStyle w:val="Heading6"/>
+      </w:pPr>
+      <w:r>
+        <w:t>Aufgabe</w:t>
+      </w:r>
       <w:bookmarkEnd w:id="8"/>
     </w:p>
     <w:p>
       <w:r>
-        <w:t xml:space="preserve">Du </w:t>
-      </w:r>
-      <w:r>
-        <w:t xml:space="preserve">bist Student/in an der HSR und </w:t>
-      </w:r>
-      <w:r>
-        <w:t>warst heute Morgen von 8 bis 10 Uhr in einer Vorlesung</w:t>
-      </w:r>
-      <w:r>
-        <w:t>. Es ist nun Pause und du</w:t>
-      </w:r>
-      <w:r>
-        <w:t xml:space="preserve"> gehst gerade in die Mensa, um ein Brötchen zu kaufen. Dabei fällt </w:t>
-      </w:r>
-      <w:r>
-        <w:t>dir die grosse Monitorwand im Eingangsbereich des Gebäudes 4</w:t>
-      </w:r>
-      <w:r>
-        <w:t xml:space="preserve"> auf. </w:t>
-      </w:r>
-      <w:r>
-        <w:t>D</w:t>
-      </w:r>
-      <w:r>
-        <w:t>u gehst auf die Wand zu</w:t>
-      </w:r>
-      <w:r>
-        <w:t>.</w:t>
-      </w:r>
-      <w:bookmarkStart w:id="9" w:name="_Toc320620803"/>
+        <w:t xml:space="preserve">Du stehst nun also vor der grossen Monitorwand (hier im Test ist das die Projektion des </w:t>
+      </w:r>
+      <w:proofErr w:type="spellStart"/>
+      <w:r>
+        <w:t>Beamers</w:t>
+      </w:r>
+      <w:proofErr w:type="spellEnd"/>
+      <w:r>
+        <w:t>).</w:t>
+      </w:r>
+      <w:r>
+        <w:t xml:space="preserve"> Du bist neugierig und möchtest herausfinden, was die Video Wall alles für Funktionen bietet.</w:t>
+      </w:r>
     </w:p>
     <w:p>
       <w:pPr>
-        <w:pStyle w:val="Heading6"/>
-      </w:pPr>
-      <w:r>
-        <w:t>Aufgabe</w:t>
+        <w:pStyle w:val="Heading5"/>
+      </w:pPr>
+      <w:bookmarkStart w:id="9" w:name="_Toc320620804"/>
+      <w:r>
+        <w:t>Resultat</w:t>
       </w:r>
       <w:bookmarkEnd w:id="9"/>
-    </w:p>
-    <w:p>
-      <w:r>
-        <w:t xml:space="preserve">Du stehst nun also vor der grossen Monitorwand (hier im Test ist das die Projektion des </w:t>
-      </w:r>
-      <w:proofErr w:type="spellStart"/>
-      <w:r>
-        <w:t>Beamers</w:t>
-      </w:r>
-      <w:proofErr w:type="spellEnd"/>
-      <w:r>
-        <w:t>).</w:t>
-      </w:r>
-      <w:r>
-        <w:t xml:space="preserve"> Du bist neugierig und möchtest herausfinden, was die Video Wall alles für Funktionen bietet.</w:t>
-      </w:r>
-    </w:p>
-    <w:p>
-      <w:pPr>
-        <w:pStyle w:val="Heading5"/>
-      </w:pPr>
-      <w:bookmarkStart w:id="10" w:name="_Toc320620804"/>
-      <w:r>
-        <w:t>Resultat</w:t>
-      </w:r>
-      <w:bookmarkEnd w:id="10"/>
     </w:p>
     <w:p/>
     <w:p>
@@ -3632,14 +3776,27 @@
       <w:r>
         <w:t xml:space="preserve">Tabelle </w:t>
       </w:r>
-      <w:fldSimple w:instr=" SEQ Tabelle \* ARABIC ">
-        <w:r>
-          <w:rPr>
-            <w:noProof/>
-          </w:rPr>
-          <w:t>1</w:t>
-        </w:r>
-      </w:fldSimple>
+      <w:r>
+        <w:fldChar w:fldCharType="begin"/>
+      </w:r>
+      <w:r>
+        <w:instrText xml:space="preserve"> SEQ Tabelle \* ARABIC </w:instrText>
+      </w:r>
+      <w:r>
+        <w:fldChar w:fldCharType="separate"/>
+      </w:r>
+      <w:r>
+        <w:rPr>
+          <w:noProof/>
+        </w:rPr>
+        <w:t>1</w:t>
+      </w:r>
+      <w:r>
+        <w:rPr>
+          <w:noProof/>
+        </w:rPr>
+        <w:fldChar w:fldCharType="end"/>
+      </w:r>
       <w:r>
         <w:t xml:space="preserve"> - Zusammenfassung Resultat empirischer formativer Test</w:t>
       </w:r>
@@ -3776,7 +3933,7 @@
       <w:pPr>
         <w:pStyle w:val="Heading4"/>
       </w:pPr>
-      <w:bookmarkStart w:id="11" w:name="_Ref325109769"/>
+      <w:bookmarkStart w:id="10" w:name="_Ref325109769"/>
       <w:r>
         <w:t>Test</w:t>
       </w:r>
@@ -3795,7 +3952,7 @@
       <w:r>
         <w:t>Reaktion der Nutzer</w:t>
       </w:r>
-      <w:bookmarkEnd w:id="11"/>
+      <w:bookmarkEnd w:id="10"/>
     </w:p>
     <w:p>
       <w:r>
@@ -3995,14 +4152,27 @@
       <w:r>
         <w:t xml:space="preserve">Abbildung </w:t>
       </w:r>
-      <w:fldSimple w:instr=" SEQ Abbildung \* ARABIC ">
-        <w:r>
-          <w:rPr>
-            <w:noProof/>
-          </w:rPr>
-          <w:t>9</w:t>
-        </w:r>
-      </w:fldSimple>
+      <w:r>
+        <w:fldChar w:fldCharType="begin"/>
+      </w:r>
+      <w:r>
+        <w:instrText xml:space="preserve"> SEQ Abbildung \* ARABIC </w:instrText>
+      </w:r>
+      <w:r>
+        <w:fldChar w:fldCharType="separate"/>
+      </w:r>
+      <w:r>
+        <w:rPr>
+          <w:noProof/>
+        </w:rPr>
+        <w:t>9</w:t>
+      </w:r>
+      <w:r>
+        <w:rPr>
+          <w:noProof/>
+        </w:rPr>
+        <w:fldChar w:fldCharType="end"/>
+      </w:r>
       <w:r>
         <w:t xml:space="preserve"> - </w:t>
       </w:r>
@@ -4254,14 +4424,27 @@
       <w:r>
         <w:t xml:space="preserve">Abbildung </w:t>
       </w:r>
-      <w:fldSimple w:instr=" SEQ Abbildung \* ARABIC ">
-        <w:r>
-          <w:rPr>
-            <w:noProof/>
-          </w:rPr>
-          <w:t>10</w:t>
-        </w:r>
-      </w:fldSimple>
+      <w:r>
+        <w:fldChar w:fldCharType="begin"/>
+      </w:r>
+      <w:r>
+        <w:instrText xml:space="preserve"> SEQ Abbildung \* ARABIC </w:instrText>
+      </w:r>
+      <w:r>
+        <w:fldChar w:fldCharType="separate"/>
+      </w:r>
+      <w:r>
+        <w:rPr>
+          <w:noProof/>
+        </w:rPr>
+        <w:t>10</w:t>
+      </w:r>
+      <w:r>
+        <w:rPr>
+          <w:noProof/>
+        </w:rPr>
+        <w:fldChar w:fldCharType="end"/>
+      </w:r>
       <w:r>
         <w:t xml:space="preserve"> - Test 3: Reaktion auf Demomodus</w:t>
       </w:r>
@@ -8079,6 +8262,1228 @@
           </w:p>
         </w:tc>
       </w:tr>
+    </w:tbl>
+    <w:p>
+      <w:pPr>
+        <w:pStyle w:val="Heading5"/>
+      </w:pPr>
+      <w:r>
+        <w:t>Sprint 12</w:t>
+      </w:r>
+    </w:p>
+    <w:p>
+      <w:r>
+        <w:t xml:space="preserve">Testperson: Delia </w:t>
+      </w:r>
+      <w:proofErr w:type="spellStart"/>
+      <w:r>
+        <w:t>Treichler</w:t>
+      </w:r>
+      <w:proofErr w:type="spellEnd"/>
+    </w:p>
+    <w:tbl>
+      <w:tblPr>
+        <w:tblStyle w:val="MediumShading1-Accent1"/>
+        <w:tblW w:w="0" w:type="auto"/>
+        <w:tblLook w:val="0420" w:firstRow="1" w:lastRow="0" w:firstColumn="0" w:lastColumn="0" w:noHBand="0" w:noVBand="1"/>
+      </w:tblPr>
+      <w:tblGrid>
+        <w:gridCol w:w="419"/>
+        <w:gridCol w:w="1986"/>
+        <w:gridCol w:w="4678"/>
+        <w:gridCol w:w="903"/>
+        <w:gridCol w:w="1194"/>
+      </w:tblGrid>
+      <w:tr>
+        <w:trPr>
+          <w:cnfStyle w:val="100000000000" w:firstRow="1" w:lastRow="0" w:firstColumn="0" w:lastColumn="0" w:oddVBand="0" w:evenVBand="0" w:oddHBand="0" w:evenHBand="0" w:firstRowFirstColumn="0" w:firstRowLastColumn="0" w:lastRowFirstColumn="0" w:lastRowLastColumn="0"/>
+        </w:trPr>
+        <w:tc>
+          <w:tcPr>
+            <w:tcW w:w="419" w:type="dxa"/>
+          </w:tcPr>
+          <w:p>
+            <w:pPr>
+              <w:jc w:val="right"/>
+            </w:pPr>
+            <w:r>
+              <w:t>#</w:t>
+            </w:r>
+          </w:p>
+        </w:tc>
+        <w:tc>
+          <w:tcPr>
+            <w:tcW w:w="1986" w:type="dxa"/>
+          </w:tcPr>
+          <w:p>
+            <w:r>
+              <w:t>Titel</w:t>
+            </w:r>
+          </w:p>
+        </w:tc>
+        <w:tc>
+          <w:tcPr>
+            <w:tcW w:w="4678" w:type="dxa"/>
+          </w:tcPr>
+          <w:p>
+            <w:r>
+              <w:t>Beschreibung</w:t>
+            </w:r>
+          </w:p>
+        </w:tc>
+        <w:tc>
+          <w:tcPr>
+            <w:tcW w:w="903" w:type="dxa"/>
+          </w:tcPr>
+          <w:p>
+            <w:r>
+              <w:t>Resultat</w:t>
+            </w:r>
+          </w:p>
+        </w:tc>
+        <w:tc>
+          <w:tcPr>
+            <w:tcW w:w="1194" w:type="dxa"/>
+          </w:tcPr>
+          <w:p>
+            <w:r>
+              <w:t>Datum</w:t>
+            </w:r>
+          </w:p>
+        </w:tc>
+      </w:tr>
+      <w:tr>
+        <w:trPr>
+          <w:cnfStyle w:val="000000100000" w:firstRow="0" w:lastRow="0" w:firstColumn="0" w:lastColumn="0" w:oddVBand="0" w:evenVBand="0" w:oddHBand="1" w:evenHBand="0" w:firstRowFirstColumn="0" w:firstRowLastColumn="0" w:lastRowFirstColumn="0" w:lastRowLastColumn="0"/>
+        </w:trPr>
+        <w:tc>
+          <w:tcPr>
+            <w:tcW w:w="419" w:type="dxa"/>
+          </w:tcPr>
+          <w:p>
+            <w:pPr>
+              <w:jc w:val="right"/>
+            </w:pPr>
+            <w:r>
+              <w:t>1</w:t>
+            </w:r>
+          </w:p>
+        </w:tc>
+        <w:tc>
+          <w:tcPr>
+            <w:tcW w:w="1986" w:type="dxa"/>
+          </w:tcPr>
+          <w:p>
+            <w:r>
+              <w:t>Poster werden angezeigt</w:t>
+            </w:r>
+          </w:p>
+        </w:tc>
+        <w:tc>
+          <w:tcPr>
+            <w:tcW w:w="4678" w:type="dxa"/>
+          </w:tcPr>
+          <w:p>
+            <w:r>
+              <w:t>Es wird das aktuelle Poster angezeigt.</w:t>
+            </w:r>
+          </w:p>
+        </w:tc>
+        <w:tc>
+          <w:tcPr>
+            <w:tcW w:w="903" w:type="dxa"/>
+          </w:tcPr>
+          <w:p>
+            <w:r>
+              <w:t>Ok</w:t>
+            </w:r>
+          </w:p>
+        </w:tc>
+        <w:tc>
+          <w:tcPr>
+            <w:tcW w:w="1194" w:type="dxa"/>
+          </w:tcPr>
+          <w:p>
+            <w:r>
+              <w:t>22.05.2012</w:t>
+            </w:r>
+          </w:p>
+        </w:tc>
+      </w:tr>
+      <w:tr>
+        <w:trPr>
+          <w:cnfStyle w:val="000000010000" w:firstRow="0" w:lastRow="0" w:firstColumn="0" w:lastColumn="0" w:oddVBand="0" w:evenVBand="0" w:oddHBand="0" w:evenHBand="1" w:firstRowFirstColumn="0" w:firstRowLastColumn="0" w:lastRowFirstColumn="0" w:lastRowLastColumn="0"/>
+        </w:trPr>
+        <w:tc>
+          <w:tcPr>
+            <w:tcW w:w="419" w:type="dxa"/>
+          </w:tcPr>
+          <w:p>
+            <w:pPr>
+              <w:jc w:val="right"/>
+            </w:pPr>
+            <w:r>
+              <w:t>2</w:t>
+            </w:r>
+          </w:p>
+        </w:tc>
+        <w:tc>
+          <w:tcPr>
+            <w:tcW w:w="1986" w:type="dxa"/>
+          </w:tcPr>
+          <w:p>
+            <w:r>
+              <w:t>Poster browsen</w:t>
+            </w:r>
+          </w:p>
+        </w:tc>
+        <w:tc>
+          <w:tcPr>
+            <w:tcW w:w="4678" w:type="dxa"/>
+          </w:tcPr>
+          <w:p>
+            <w:r>
+              <w:t>Es kann zum nächsten und zum vorhergehenden Poster gewechselt werden.</w:t>
+            </w:r>
+          </w:p>
+        </w:tc>
+        <w:tc>
+          <w:tcPr>
+            <w:tcW w:w="903" w:type="dxa"/>
+          </w:tcPr>
+          <w:p>
+            <w:r>
+              <w:t>Ok</w:t>
+            </w:r>
+          </w:p>
+        </w:tc>
+        <w:tc>
+          <w:tcPr>
+            <w:tcW w:w="1194" w:type="dxa"/>
+          </w:tcPr>
+          <w:p>
+            <w:r>
+              <w:t>22.05.2012</w:t>
+            </w:r>
+          </w:p>
+        </w:tc>
+      </w:tr>
+      <w:tr>
+        <w:trPr>
+          <w:cnfStyle w:val="000000100000" w:firstRow="0" w:lastRow="0" w:firstColumn="0" w:lastColumn="0" w:oddVBand="0" w:evenVBand="0" w:oddHBand="1" w:evenHBand="0" w:firstRowFirstColumn="0" w:firstRowLastColumn="0" w:lastRowFirstColumn="0" w:lastRowLastColumn="0"/>
+        </w:trPr>
+        <w:tc>
+          <w:tcPr>
+            <w:tcW w:w="419" w:type="dxa"/>
+          </w:tcPr>
+          <w:p>
+            <w:pPr>
+              <w:jc w:val="right"/>
+            </w:pPr>
+            <w:r>
+              <w:t>3</w:t>
+            </w:r>
+          </w:p>
+        </w:tc>
+        <w:tc>
+          <w:tcPr>
+            <w:tcW w:w="1986" w:type="dxa"/>
+          </w:tcPr>
+          <w:p>
+            <w:r>
+              <w:t>Hand C</w:t>
+            </w:r>
+            <w:r>
+              <w:t>ursor wird dargestellt</w:t>
+            </w:r>
+          </w:p>
+        </w:tc>
+        <w:tc>
+          <w:tcPr>
+            <w:tcW w:w="4678" w:type="dxa"/>
+          </w:tcPr>
+          <w:p>
+            <w:r>
+              <w:t>Der Hand Cursor wird als blauer Punkt dargestellt.</w:t>
+            </w:r>
+          </w:p>
+        </w:tc>
+        <w:tc>
+          <w:tcPr>
+            <w:tcW w:w="903" w:type="dxa"/>
+          </w:tcPr>
+          <w:p>
+            <w:r>
+              <w:t>Ok</w:t>
+            </w:r>
+          </w:p>
+        </w:tc>
+        <w:tc>
+          <w:tcPr>
+            <w:tcW w:w="1194" w:type="dxa"/>
+          </w:tcPr>
+          <w:p>
+            <w:r>
+              <w:t>16.04.2012</w:t>
+            </w:r>
+          </w:p>
+        </w:tc>
+      </w:tr>
+      <w:tr>
+        <w:trPr>
+          <w:cnfStyle w:val="000000010000" w:firstRow="0" w:lastRow="0" w:firstColumn="0" w:lastColumn="0" w:oddVBand="0" w:evenVBand="0" w:oddHBand="0" w:evenHBand="1" w:firstRowFirstColumn="0" w:firstRowLastColumn="0" w:lastRowFirstColumn="0" w:lastRowLastColumn="0"/>
+        </w:trPr>
+        <w:tc>
+          <w:tcPr>
+            <w:tcW w:w="419" w:type="dxa"/>
+          </w:tcPr>
+          <w:p>
+            <w:pPr>
+              <w:jc w:val="right"/>
+            </w:pPr>
+            <w:r>
+              <w:t>4</w:t>
+            </w:r>
+          </w:p>
+        </w:tc>
+        <w:tc>
+          <w:tcPr>
+            <w:tcW w:w="1986" w:type="dxa"/>
+          </w:tcPr>
+          <w:p>
+            <w:r>
+              <w:t>Eigenes Skelett wird dargestellt</w:t>
+            </w:r>
+          </w:p>
+        </w:tc>
+        <w:tc>
+          <w:tcPr>
+            <w:tcW w:w="4678" w:type="dxa"/>
+          </w:tcPr>
+          <w:p>
+            <w:r>
+              <w:t>Die verschiedenen Skelettjoints des Benutzers werden angezeigt.</w:t>
+            </w:r>
+          </w:p>
+        </w:tc>
+        <w:tc>
+          <w:tcPr>
+            <w:tcW w:w="903" w:type="dxa"/>
+          </w:tcPr>
+          <w:p>
+            <w:r>
+              <w:t>Ok</w:t>
+            </w:r>
+          </w:p>
+        </w:tc>
+        <w:tc>
+          <w:tcPr>
+            <w:tcW w:w="1194" w:type="dxa"/>
+          </w:tcPr>
+          <w:p>
+            <w:r>
+              <w:t>16.04.2012</w:t>
+            </w:r>
+          </w:p>
+        </w:tc>
+      </w:tr>
+      <w:tr>
+        <w:trPr>
+          <w:cnfStyle w:val="000000100000" w:firstRow="0" w:lastRow="0" w:firstColumn="0" w:lastColumn="0" w:oddVBand="0" w:evenVBand="0" w:oddHBand="1" w:evenHBand="0" w:firstRowFirstColumn="0" w:firstRowLastColumn="0" w:lastRowFirstColumn="0" w:lastRowLastColumn="0"/>
+        </w:trPr>
+        <w:tc>
+          <w:tcPr>
+            <w:tcW w:w="419" w:type="dxa"/>
+          </w:tcPr>
+          <w:p>
+            <w:pPr>
+              <w:jc w:val="right"/>
+            </w:pPr>
+            <w:r>
+              <w:t>12</w:t>
+            </w:r>
+          </w:p>
+        </w:tc>
+        <w:tc>
+          <w:tcPr>
+            <w:tcW w:w="1986" w:type="dxa"/>
+          </w:tcPr>
+          <w:p>
+            <w:r>
+              <w:t>Sofortiges Erfolgserlebnis für Einstieg sichergestellt</w:t>
+            </w:r>
+          </w:p>
+        </w:tc>
+        <w:tc>
+          <w:tcPr>
+            <w:tcW w:w="4678" w:type="dxa"/>
+          </w:tcPr>
+          <w:p>
+            <w:r>
+              <w:t>Das sofortige Erfolgserlebnis ist durch das Skelett sichergestellt.</w:t>
+            </w:r>
+          </w:p>
+        </w:tc>
+        <w:tc>
+          <w:tcPr>
+            <w:tcW w:w="903" w:type="dxa"/>
+          </w:tcPr>
+          <w:p>
+            <w:r>
+              <w:t>Ok</w:t>
+            </w:r>
+          </w:p>
+        </w:tc>
+        <w:tc>
+          <w:tcPr>
+            <w:tcW w:w="1194" w:type="dxa"/>
+          </w:tcPr>
+          <w:p>
+            <w:r>
+              <w:t>22.05.2012</w:t>
+            </w:r>
+          </w:p>
+        </w:tc>
+      </w:tr>
+      <w:tr>
+        <w:trPr>
+          <w:cnfStyle w:val="000000010000" w:firstRow="0" w:lastRow="0" w:firstColumn="0" w:lastColumn="0" w:oddVBand="0" w:evenVBand="0" w:oddHBand="0" w:evenHBand="1" w:firstRowFirstColumn="0" w:firstRowLastColumn="0" w:lastRowFirstColumn="0" w:lastRowLastColumn="0"/>
+        </w:trPr>
+        <w:tc>
+          <w:tcPr>
+            <w:tcW w:w="419" w:type="dxa"/>
+          </w:tcPr>
+          <w:p>
+            <w:pPr>
+              <w:jc w:val="right"/>
+            </w:pPr>
+            <w:r>
+              <w:t>5</w:t>
+            </w:r>
+          </w:p>
+        </w:tc>
+        <w:tc>
+          <w:tcPr>
+            <w:tcW w:w="1986" w:type="dxa"/>
+          </w:tcPr>
+          <w:p>
+            <w:r>
+              <w:t>Pointer für die Hand schön dargestellt</w:t>
+            </w:r>
+          </w:p>
+        </w:tc>
+        <w:tc>
+          <w:tcPr>
+            <w:tcW w:w="4678" w:type="dxa"/>
+          </w:tcPr>
+          <w:p>
+            <w:r>
+              <w:t>Der Hand Cursor wird als rechte Hand dargestellt.</w:t>
+            </w:r>
+          </w:p>
+        </w:tc>
+        <w:tc>
+          <w:tcPr>
+            <w:tcW w:w="903" w:type="dxa"/>
+          </w:tcPr>
+          <w:p>
+            <w:r>
+              <w:t>Ok</w:t>
+            </w:r>
+          </w:p>
+        </w:tc>
+        <w:tc>
+          <w:tcPr>
+            <w:tcW w:w="1194" w:type="dxa"/>
+          </w:tcPr>
+          <w:p>
+            <w:r>
+              <w:t>22.05.2012</w:t>
+            </w:r>
+          </w:p>
+        </w:tc>
+      </w:tr>
+      <w:tr>
+        <w:trPr>
+          <w:cnfStyle w:val="000000100000" w:firstRow="0" w:lastRow="0" w:firstColumn="0" w:lastColumn="0" w:oddVBand="0" w:evenVBand="0" w:oddHBand="1" w:evenHBand="0" w:firstRowFirstColumn="0" w:firstRowLastColumn="0" w:lastRowFirstColumn="0" w:lastRowLastColumn="0"/>
+        </w:trPr>
+        <w:tc>
+          <w:tcPr>
+            <w:tcW w:w="419" w:type="dxa"/>
+          </w:tcPr>
+          <w:p>
+            <w:pPr>
+              <w:jc w:val="right"/>
+            </w:pPr>
+            <w:r>
+              <w:t>6</w:t>
+            </w:r>
+          </w:p>
+        </w:tc>
+        <w:tc>
+          <w:tcPr>
+            <w:tcW w:w="1986" w:type="dxa"/>
+          </w:tcPr>
+          <w:p>
+            <w:r>
+              <w:t>Skelett schön dargestellt</w:t>
+            </w:r>
+          </w:p>
+        </w:tc>
+        <w:tc>
+          <w:tcPr>
+            <w:tcW w:w="4678" w:type="dxa"/>
+          </w:tcPr>
+          <w:p>
+            <w:r>
+              <w:t>Das Skelett wird als Strichmännlein dargestellt.</w:t>
+            </w:r>
+          </w:p>
+        </w:tc>
+        <w:tc>
+          <w:tcPr>
+            <w:tcW w:w="903" w:type="dxa"/>
+          </w:tcPr>
+          <w:p>
+            <w:r>
+              <w:t>Ok</w:t>
+            </w:r>
+          </w:p>
+        </w:tc>
+        <w:tc>
+          <w:tcPr>
+            <w:tcW w:w="1194" w:type="dxa"/>
+          </w:tcPr>
+          <w:p>
+            <w:r>
+              <w:t>22.05.2012</w:t>
+            </w:r>
+          </w:p>
+        </w:tc>
+      </w:tr>
+      <w:tr>
+        <w:trPr>
+          <w:cnfStyle w:val="000000010000" w:firstRow="0" w:lastRow="0" w:firstColumn="0" w:lastColumn="0" w:oddVBand="0" w:evenVBand="0" w:oddHBand="0" w:evenHBand="1" w:firstRowFirstColumn="0" w:firstRowLastColumn="0" w:lastRowFirstColumn="0" w:lastRowLastColumn="0"/>
+        </w:trPr>
+        <w:tc>
+          <w:tcPr>
+            <w:tcW w:w="419" w:type="dxa"/>
+          </w:tcPr>
+          <w:p>
+            <w:pPr>
+              <w:jc w:val="right"/>
+            </w:pPr>
+            <w:r>
+              <w:t>7</w:t>
+            </w:r>
+          </w:p>
+        </w:tc>
+        <w:tc>
+          <w:tcPr>
+            <w:tcW w:w="1986" w:type="dxa"/>
+          </w:tcPr>
+          <w:p>
+            <w:r>
+              <w:t xml:space="preserve">Hand Cursor ruckelt </w:t>
+            </w:r>
+            <w:r>
+              <w:lastRenderedPageBreak/>
+              <w:t>weniger 1</w:t>
+            </w:r>
+          </w:p>
+        </w:tc>
+        <w:tc>
+          <w:tcPr>
+            <w:tcW w:w="4678" w:type="dxa"/>
+          </w:tcPr>
+          <w:p>
+            <w:r>
+              <w:lastRenderedPageBreak/>
+              <w:t>Der Hand Cursor zittert nicht mehr so fest.</w:t>
+            </w:r>
+          </w:p>
+        </w:tc>
+        <w:tc>
+          <w:tcPr>
+            <w:tcW w:w="903" w:type="dxa"/>
+          </w:tcPr>
+          <w:p>
+            <w:r>
+              <w:t>Ok</w:t>
+            </w:r>
+          </w:p>
+        </w:tc>
+        <w:tc>
+          <w:tcPr>
+            <w:tcW w:w="1194" w:type="dxa"/>
+          </w:tcPr>
+          <w:p>
+            <w:r>
+              <w:t>22.05.2012</w:t>
+            </w:r>
+          </w:p>
+        </w:tc>
+      </w:tr>
+      <w:tr>
+        <w:trPr>
+          <w:cnfStyle w:val="000000100000" w:firstRow="0" w:lastRow="0" w:firstColumn="0" w:lastColumn="0" w:oddVBand="0" w:evenVBand="0" w:oddHBand="1" w:evenHBand="0" w:firstRowFirstColumn="0" w:firstRowLastColumn="0" w:lastRowFirstColumn="0" w:lastRowLastColumn="0"/>
+        </w:trPr>
+        <w:tc>
+          <w:tcPr>
+            <w:tcW w:w="419" w:type="dxa"/>
+          </w:tcPr>
+          <w:p>
+            <w:pPr>
+              <w:jc w:val="right"/>
+            </w:pPr>
+            <w:r>
+              <w:lastRenderedPageBreak/>
+              <w:t>10</w:t>
+            </w:r>
+          </w:p>
+        </w:tc>
+        <w:tc>
+          <w:tcPr>
+            <w:tcW w:w="1986" w:type="dxa"/>
+          </w:tcPr>
+          <w:p>
+            <w:r>
+              <w:t>Video wird dargestellt</w:t>
+            </w:r>
+          </w:p>
+        </w:tc>
+        <w:tc>
+          <w:tcPr>
+            <w:tcW w:w="4678" w:type="dxa"/>
+          </w:tcPr>
+          <w:p>
+            <w:r>
+              <w:t>Das Video wird in WPF dargestellt.</w:t>
+            </w:r>
+          </w:p>
+        </w:tc>
+        <w:tc>
+          <w:tcPr>
+            <w:tcW w:w="903" w:type="dxa"/>
+          </w:tcPr>
+          <w:p>
+            <w:r>
+              <w:t>Ok</w:t>
+            </w:r>
+          </w:p>
+        </w:tc>
+        <w:tc>
+          <w:tcPr>
+            <w:tcW w:w="1194" w:type="dxa"/>
+          </w:tcPr>
+          <w:p>
+            <w:r>
+              <w:t>22.05.2012</w:t>
+            </w:r>
+          </w:p>
+        </w:tc>
+      </w:tr>
+      <w:tr>
+        <w:trPr>
+          <w:cnfStyle w:val="000000010000" w:firstRow="0" w:lastRow="0" w:firstColumn="0" w:lastColumn="0" w:oddVBand="0" w:evenVBand="0" w:oddHBand="0" w:evenHBand="1" w:firstRowFirstColumn="0" w:firstRowLastColumn="0" w:lastRowFirstColumn="0" w:lastRowLastColumn="0"/>
+        </w:trPr>
+        <w:tc>
+          <w:tcPr>
+            <w:tcW w:w="419" w:type="dxa"/>
+          </w:tcPr>
+          <w:p>
+            <w:pPr>
+              <w:jc w:val="right"/>
+            </w:pPr>
+            <w:r>
+              <w:t>13</w:t>
+            </w:r>
+          </w:p>
+        </w:tc>
+        <w:tc>
+          <w:tcPr>
+            <w:tcW w:w="1986" w:type="dxa"/>
+          </w:tcPr>
+          <w:p>
+            <w:r>
+              <w:t>Applikation ist mit linker Hand bedienbar</w:t>
+            </w:r>
+          </w:p>
+        </w:tc>
+        <w:tc>
+          <w:tcPr>
+            <w:tcW w:w="4678" w:type="dxa"/>
+          </w:tcPr>
+          <w:p>
+            <w:r>
+              <w:t>Die Applikation kann sowohl mit der rechten als auch der linken Hand bedient werden.</w:t>
+            </w:r>
+          </w:p>
+        </w:tc>
+        <w:tc>
+          <w:tcPr>
+            <w:tcW w:w="903" w:type="dxa"/>
+          </w:tcPr>
+          <w:p>
+            <w:r>
+              <w:t>Ok</w:t>
+            </w:r>
+          </w:p>
+        </w:tc>
+        <w:tc>
+          <w:tcPr>
+            <w:tcW w:w="1194" w:type="dxa"/>
+          </w:tcPr>
+          <w:p>
+            <w:r>
+              <w:t>22.05.2012</w:t>
+            </w:r>
+          </w:p>
+        </w:tc>
+      </w:tr>
+      <w:tr>
+        <w:trPr>
+          <w:cnfStyle w:val="000000100000" w:firstRow="0" w:lastRow="0" w:firstColumn="0" w:lastColumn="0" w:oddVBand="0" w:evenVBand="0" w:oddHBand="1" w:evenHBand="0" w:firstRowFirstColumn="0" w:firstRowLastColumn="0" w:lastRowFirstColumn="0" w:lastRowLastColumn="0"/>
+        </w:trPr>
+        <w:tc>
+          <w:tcPr>
+            <w:tcW w:w="419" w:type="dxa"/>
+          </w:tcPr>
+          <w:p>
+            <w:pPr>
+              <w:jc w:val="right"/>
+            </w:pPr>
+            <w:r>
+              <w:t>14</w:t>
+            </w:r>
+          </w:p>
+        </w:tc>
+        <w:tc>
+          <w:tcPr>
+            <w:tcW w:w="1986" w:type="dxa"/>
+          </w:tcPr>
+          <w:p>
+            <w:proofErr w:type="spellStart"/>
+            <w:r>
+              <w:t>Plug-in</w:t>
+            </w:r>
+            <w:proofErr w:type="spellEnd"/>
+            <w:r>
+              <w:t xml:space="preserve"> Möglichkeit</w:t>
+            </w:r>
+          </w:p>
+        </w:tc>
+        <w:tc>
+          <w:tcPr>
+            <w:tcW w:w="4678" w:type="dxa"/>
+          </w:tcPr>
+          <w:p>
+            <w:r>
+              <w:t xml:space="preserve">Ein </w:t>
+            </w:r>
+            <w:proofErr w:type="spellStart"/>
+            <w:r>
+              <w:t>Plugin</w:t>
+            </w:r>
+            <w:proofErr w:type="spellEnd"/>
+            <w:r>
+              <w:t xml:space="preserve"> kann automatisch in die Main-Applikation geladen werden.</w:t>
+            </w:r>
+          </w:p>
+        </w:tc>
+        <w:tc>
+          <w:tcPr>
+            <w:tcW w:w="903" w:type="dxa"/>
+          </w:tcPr>
+          <w:p>
+            <w:r>
+              <w:t>Ok</w:t>
+            </w:r>
+          </w:p>
+        </w:tc>
+        <w:tc>
+          <w:tcPr>
+            <w:tcW w:w="1194" w:type="dxa"/>
+          </w:tcPr>
+          <w:p>
+            <w:r>
+              <w:t>22.05.2012</w:t>
+            </w:r>
+          </w:p>
+        </w:tc>
+      </w:tr>
+      <w:tr>
+        <w:trPr>
+          <w:cnfStyle w:val="000000010000" w:firstRow="0" w:lastRow="0" w:firstColumn="0" w:lastColumn="0" w:oddVBand="0" w:evenVBand="0" w:oddHBand="0" w:evenHBand="1" w:firstRowFirstColumn="0" w:firstRowLastColumn="0" w:lastRowFirstColumn="0" w:lastRowLastColumn="0"/>
+        </w:trPr>
+        <w:tc>
+          <w:tcPr>
+            <w:tcW w:w="419" w:type="dxa"/>
+          </w:tcPr>
+          <w:p>
+            <w:pPr>
+              <w:tabs>
+                <w:tab w:val="left" w:pos="225"/>
+              </w:tabs>
+              <w:jc w:val="right"/>
+            </w:pPr>
+            <w:r>
+              <w:t>15</w:t>
+            </w:r>
+            <w:r>
+              <w:tab/>
+            </w:r>
+          </w:p>
+        </w:tc>
+        <w:tc>
+          <w:tcPr>
+            <w:tcW w:w="1986" w:type="dxa"/>
+          </w:tcPr>
+          <w:p>
+            <w:r>
+              <w:t xml:space="preserve">Mittagsmenü App in </w:t>
+            </w:r>
+            <w:proofErr w:type="spellStart"/>
+            <w:r>
+              <w:t>Plugin</w:t>
+            </w:r>
+            <w:proofErr w:type="spellEnd"/>
+            <w:r>
+              <w:t xml:space="preserve"> umgewandelt</w:t>
+            </w:r>
+          </w:p>
+        </w:tc>
+        <w:tc>
+          <w:tcPr>
+            <w:tcW w:w="4678" w:type="dxa"/>
+          </w:tcPr>
+          <w:p>
+            <w:r>
+              <w:t xml:space="preserve">Die Mittagsmenü-Applikation besteht als </w:t>
+            </w:r>
+            <w:proofErr w:type="spellStart"/>
+            <w:r>
+              <w:t>Plugin</w:t>
+            </w:r>
+            <w:proofErr w:type="spellEnd"/>
+            <w:r>
+              <w:t xml:space="preserve"> und kann durch Nr. 14 in der Hauptapplikation angezeigt werden.</w:t>
+            </w:r>
+          </w:p>
+        </w:tc>
+        <w:tc>
+          <w:tcPr>
+            <w:tcW w:w="903" w:type="dxa"/>
+          </w:tcPr>
+          <w:p>
+            <w:r>
+              <w:t>Ok</w:t>
+            </w:r>
+          </w:p>
+        </w:tc>
+        <w:tc>
+          <w:tcPr>
+            <w:tcW w:w="1194" w:type="dxa"/>
+          </w:tcPr>
+          <w:p>
+            <w:r>
+              <w:t>22.05.2012</w:t>
+            </w:r>
+          </w:p>
+        </w:tc>
+      </w:tr>
+      <w:tr>
+        <w:trPr>
+          <w:cnfStyle w:val="000000100000" w:firstRow="0" w:lastRow="0" w:firstColumn="0" w:lastColumn="0" w:oddVBand="0" w:evenVBand="0" w:oddHBand="1" w:evenHBand="0" w:firstRowFirstColumn="0" w:firstRowLastColumn="0" w:lastRowFirstColumn="0" w:lastRowLastColumn="0"/>
+        </w:trPr>
+        <w:tc>
+          <w:tcPr>
+            <w:tcW w:w="419" w:type="dxa"/>
+          </w:tcPr>
+          <w:p>
+            <w:pPr>
+              <w:tabs>
+                <w:tab w:val="left" w:pos="225"/>
+              </w:tabs>
+              <w:jc w:val="right"/>
+            </w:pPr>
+            <w:r>
+              <w:t>16</w:t>
+            </w:r>
+          </w:p>
+        </w:tc>
+        <w:tc>
+          <w:tcPr>
+            <w:tcW w:w="1986" w:type="dxa"/>
+          </w:tcPr>
+          <w:p>
+            <w:r>
+              <w:t xml:space="preserve">Poster App in </w:t>
+            </w:r>
+            <w:proofErr w:type="spellStart"/>
+            <w:r>
+              <w:t>Plugin</w:t>
+            </w:r>
+            <w:proofErr w:type="spellEnd"/>
+            <w:r>
+              <w:t xml:space="preserve"> App umgewandelt</w:t>
+            </w:r>
+          </w:p>
+        </w:tc>
+        <w:tc>
+          <w:tcPr>
+            <w:tcW w:w="4678" w:type="dxa"/>
+          </w:tcPr>
+          <w:p>
+            <w:r>
+              <w:t xml:space="preserve">Die Poster-Applikation besteht als </w:t>
+            </w:r>
+            <w:proofErr w:type="spellStart"/>
+            <w:r>
+              <w:t>Plugin</w:t>
+            </w:r>
+            <w:proofErr w:type="spellEnd"/>
+            <w:r>
+              <w:t xml:space="preserve"> und kann durch Nr. 14 in der Hauptapplikation angezeigt werden.</w:t>
+            </w:r>
+          </w:p>
+        </w:tc>
+        <w:tc>
+          <w:tcPr>
+            <w:tcW w:w="903" w:type="dxa"/>
+          </w:tcPr>
+          <w:p>
+            <w:r>
+              <w:t>Ok</w:t>
+            </w:r>
+          </w:p>
+        </w:tc>
+        <w:tc>
+          <w:tcPr>
+            <w:tcW w:w="1194" w:type="dxa"/>
+          </w:tcPr>
+          <w:p>
+            <w:r>
+              <w:t>22.05.2012</w:t>
+            </w:r>
+          </w:p>
+        </w:tc>
+      </w:tr>
+      <w:tr>
+        <w:trPr>
+          <w:cnfStyle w:val="000000010000" w:firstRow="0" w:lastRow="0" w:firstColumn="0" w:lastColumn="0" w:oddVBand="0" w:evenVBand="0" w:oddHBand="0" w:evenHBand="1" w:firstRowFirstColumn="0" w:firstRowLastColumn="0" w:lastRowFirstColumn="0" w:lastRowLastColumn="0"/>
+        </w:trPr>
+        <w:tc>
+          <w:tcPr>
+            <w:tcW w:w="419" w:type="dxa"/>
+          </w:tcPr>
+          <w:p>
+            <w:pPr>
+              <w:tabs>
+                <w:tab w:val="left" w:pos="225"/>
+              </w:tabs>
+              <w:jc w:val="right"/>
+            </w:pPr>
+            <w:r>
+              <w:t>19</w:t>
+            </w:r>
+          </w:p>
+        </w:tc>
+        <w:tc>
+          <w:tcPr>
+            <w:tcW w:w="1986" w:type="dxa"/>
+          </w:tcPr>
+          <w:p>
+            <w:r>
+              <w:t>Demomodus: Vom Demomodus wird zum Interaktionsmodus gewechselt</w:t>
+            </w:r>
+          </w:p>
+        </w:tc>
+        <w:tc>
+          <w:tcPr>
+            <w:tcW w:w="4678" w:type="dxa"/>
+          </w:tcPr>
+          <w:p>
+            <w:r>
+              <w:t>Wenn die Applikation im Demomodus ist und ich sie bedienen möchte (Skeletterkennung), wechselt sie automatisch in den Interaktionsmodus.</w:t>
+            </w:r>
+          </w:p>
+        </w:tc>
+        <w:tc>
+          <w:tcPr>
+            <w:tcW w:w="903" w:type="dxa"/>
+          </w:tcPr>
+          <w:p>
+            <w:r>
+              <w:t>Ok</w:t>
+            </w:r>
+          </w:p>
+        </w:tc>
+        <w:tc>
+          <w:tcPr>
+            <w:tcW w:w="1194" w:type="dxa"/>
+          </w:tcPr>
+          <w:p>
+            <w:r>
+              <w:t>22.05.2012</w:t>
+            </w:r>
+          </w:p>
+        </w:tc>
+      </w:tr>
+      <w:tr>
+        <w:trPr>
+          <w:cnfStyle w:val="000000100000" w:firstRow="0" w:lastRow="0" w:firstColumn="0" w:lastColumn="0" w:oddVBand="0" w:evenVBand="0" w:oddHBand="1" w:evenHBand="0" w:firstRowFirstColumn="0" w:firstRowLastColumn="0" w:lastRowFirstColumn="0" w:lastRowLastColumn="0"/>
+        </w:trPr>
+        <w:tc>
+          <w:tcPr>
+            <w:tcW w:w="419" w:type="dxa"/>
+          </w:tcPr>
+          <w:p>
+            <w:pPr>
+              <w:tabs>
+                <w:tab w:val="left" w:pos="225"/>
+              </w:tabs>
+              <w:jc w:val="right"/>
+            </w:pPr>
+            <w:r>
+              <w:t>20</w:t>
+            </w:r>
+          </w:p>
+        </w:tc>
+        <w:tc>
+          <w:tcPr>
+            <w:tcW w:w="1986" w:type="dxa"/>
+          </w:tcPr>
+          <w:p>
+            <w:r>
+              <w:t>Demomodus: Vom Interaktionsmodus wird zum Demomodus gewechselt</w:t>
+            </w:r>
+          </w:p>
+        </w:tc>
+        <w:tc>
+          <w:tcPr>
+            <w:tcW w:w="4678" w:type="dxa"/>
+          </w:tcPr>
+          <w:p>
+            <w:r>
+              <w:t>Wenn die Applikation im Interaktionsmodus ist und niemand die Applikation bedient (Skeletterkennung), so wechselt sie automatisch in den Demomodus.</w:t>
+            </w:r>
+          </w:p>
+        </w:tc>
+        <w:tc>
+          <w:tcPr>
+            <w:tcW w:w="903" w:type="dxa"/>
+          </w:tcPr>
+          <w:p>
+            <w:r>
+              <w:t>Ok</w:t>
+            </w:r>
+          </w:p>
+        </w:tc>
+        <w:tc>
+          <w:tcPr>
+            <w:tcW w:w="1194" w:type="dxa"/>
+          </w:tcPr>
+          <w:p>
+            <w:r>
+              <w:t>22.05.2012</w:t>
+            </w:r>
+          </w:p>
+        </w:tc>
+      </w:tr>
+      <w:tr>
+        <w:trPr>
+          <w:cnfStyle w:val="000000010000" w:firstRow="0" w:lastRow="0" w:firstColumn="0" w:lastColumn="0" w:oddVBand="0" w:evenVBand="0" w:oddHBand="0" w:evenHBand="1" w:firstRowFirstColumn="0" w:firstRowLastColumn="0" w:lastRowFirstColumn="0" w:lastRowLastColumn="0"/>
+        </w:trPr>
+        <w:tc>
+          <w:tcPr>
+            <w:tcW w:w="419" w:type="dxa"/>
+          </w:tcPr>
+          <w:p>
+            <w:pPr>
+              <w:tabs>
+                <w:tab w:val="left" w:pos="225"/>
+              </w:tabs>
+              <w:jc w:val="right"/>
+            </w:pPr>
+            <w:r>
+              <w:t>21</w:t>
+            </w:r>
+          </w:p>
+        </w:tc>
+        <w:tc>
+          <w:tcPr>
+            <w:tcW w:w="1986" w:type="dxa"/>
+          </w:tcPr>
+          <w:p>
+            <w:r>
+              <w:t xml:space="preserve">Demomodus: </w:t>
+            </w:r>
+            <w:proofErr w:type="spellStart"/>
+            <w:r>
+              <w:t>Demotext</w:t>
+            </w:r>
+            <w:proofErr w:type="spellEnd"/>
+            <w:r>
+              <w:t xml:space="preserve"> zu aktiver App wird angezeigt</w:t>
+            </w:r>
+          </w:p>
+        </w:tc>
+        <w:tc>
+          <w:tcPr>
+            <w:tcW w:w="4678" w:type="dxa"/>
+          </w:tcPr>
+          <w:p>
+            <w:r>
+              <w:t>Wenn die Applikation im Demomodus ist, wird ein attraktiver Teaser-Text angezeigt.</w:t>
+            </w:r>
+          </w:p>
+        </w:tc>
+        <w:tc>
+          <w:tcPr>
+            <w:tcW w:w="903" w:type="dxa"/>
+          </w:tcPr>
+          <w:p>
+            <w:r>
+              <w:t>Ok</w:t>
+            </w:r>
+          </w:p>
+        </w:tc>
+        <w:tc>
+          <w:tcPr>
+            <w:tcW w:w="1194" w:type="dxa"/>
+          </w:tcPr>
+          <w:p>
+            <w:r>
+              <w:t>22.05.2012</w:t>
+            </w:r>
+          </w:p>
+        </w:tc>
+      </w:tr>
+      <w:tr>
+        <w:trPr>
+          <w:cnfStyle w:val="000000100000" w:firstRow="0" w:lastRow="0" w:firstColumn="0" w:lastColumn="0" w:oddVBand="0" w:evenVBand="0" w:oddHBand="1" w:evenHBand="0" w:firstRowFirstColumn="0" w:firstRowLastColumn="0" w:lastRowFirstColumn="0" w:lastRowLastColumn="0"/>
+        </w:trPr>
+        <w:tc>
+          <w:tcPr>
+            <w:tcW w:w="419" w:type="dxa"/>
+          </w:tcPr>
+          <w:p>
+            <w:pPr>
+              <w:tabs>
+                <w:tab w:val="left" w:pos="225"/>
+              </w:tabs>
+              <w:jc w:val="right"/>
+            </w:pPr>
+            <w:r>
+              <w:t>23</w:t>
+            </w:r>
+          </w:p>
+        </w:tc>
+        <w:tc>
+          <w:tcPr>
+            <w:tcW w:w="1986" w:type="dxa"/>
+          </w:tcPr>
+          <w:p>
+            <w:r>
+              <w:t>Demomodus: Apps werden automatisch gewechselt</w:t>
+            </w:r>
+          </w:p>
+        </w:tc>
+        <w:tc>
+          <w:tcPr>
+            <w:tcW w:w="4678" w:type="dxa"/>
+          </w:tcPr>
+          <w:p>
+            <w:r>
+              <w:t>Wenn die Applikation im Demomodus ist und sich niemand für die Applikation interessiert, so wechselt der Text nach einer definierten Zeit.</w:t>
+            </w:r>
+          </w:p>
+        </w:tc>
+        <w:tc>
+          <w:tcPr>
+            <w:tcW w:w="903" w:type="dxa"/>
+          </w:tcPr>
+          <w:p>
+            <w:r>
+              <w:t>Ok</w:t>
+            </w:r>
+          </w:p>
+        </w:tc>
+        <w:tc>
+          <w:tcPr>
+            <w:tcW w:w="1194" w:type="dxa"/>
+          </w:tcPr>
+          <w:p>
+            <w:r>
+              <w:t>22.05.2012</w:t>
+            </w:r>
+          </w:p>
+        </w:tc>
+      </w:tr>
+      <w:tr>
+        <w:trPr>
+          <w:cnfStyle w:val="000000010000" w:firstRow="0" w:lastRow="0" w:firstColumn="0" w:lastColumn="0" w:oddVBand="0" w:evenVBand="0" w:oddHBand="0" w:evenHBand="1" w:firstRowFirstColumn="0" w:firstRowLastColumn="0" w:lastRowFirstColumn="0" w:lastRowLastColumn="0"/>
+        </w:trPr>
+        <w:tc>
+          <w:tcPr>
+            <w:tcW w:w="419" w:type="dxa"/>
+          </w:tcPr>
+          <w:p>
+            <w:pPr>
+              <w:tabs>
+                <w:tab w:val="left" w:pos="225"/>
+              </w:tabs>
+              <w:jc w:val="right"/>
+            </w:pPr>
+            <w:bookmarkStart w:id="11" w:name="_GoBack" w:colFirst="4" w:colLast="4"/>
+            <w:r>
+              <w:t>24</w:t>
+            </w:r>
+          </w:p>
+        </w:tc>
+        <w:tc>
+          <w:tcPr>
+            <w:tcW w:w="1986" w:type="dxa"/>
+          </w:tcPr>
+          <w:p>
+            <w:r>
+              <w:t>Bild der Hand ist auf die rechte bzw. linke Hand abgestimmt</w:t>
+            </w:r>
+          </w:p>
+        </w:tc>
+        <w:tc>
+          <w:tcPr>
+            <w:tcW w:w="4678" w:type="dxa"/>
+          </w:tcPr>
+          <w:p>
+            <w:r>
+              <w:t>Bediene ich die Applikation mit der rechten Hand, so wird der Cursor als rechte Hand dargestellt. Bediene ich die Applikation mit der linken Hand, so ist das Bild des Cursors eine linke Hand.</w:t>
+            </w:r>
+          </w:p>
+        </w:tc>
+        <w:tc>
+          <w:tcPr>
+            <w:tcW w:w="903" w:type="dxa"/>
+          </w:tcPr>
+          <w:p>
+            <w:r>
+              <w:t>Ok</w:t>
+            </w:r>
+          </w:p>
+        </w:tc>
+        <w:tc>
+          <w:tcPr>
+            <w:tcW w:w="1194" w:type="dxa"/>
+          </w:tcPr>
+          <w:p>
+            <w:r>
+              <w:t>22.05.2012</w:t>
+            </w:r>
+          </w:p>
+        </w:tc>
+      </w:tr>
+      <w:bookmarkEnd w:id="11"/>
     </w:tbl>
     <w:p/>
     <w:sectPr>
@@ -8181,7 +9586,7 @@
         <w:noProof/>
         <w:lang w:val="de-DE"/>
       </w:rPr>
-      <w:t>1</w:t>
+      <w:t>15</w:t>
     </w:r>
     <w:r>
       <w:rPr>
@@ -8195,16 +9600,31 @@
       </w:rPr>
       <w:t xml:space="preserve"> von </w:t>
     </w:r>
-    <w:fldSimple w:instr="NUMPAGES  \* Arabic  \* MERGEFORMAT">
-      <w:r>
-        <w:rPr>
-          <w:b/>
-          <w:noProof/>
-          <w:lang w:val="de-DE"/>
-        </w:rPr>
-        <w:t>14</w:t>
-      </w:r>
-    </w:fldSimple>
+    <w:r>
+      <w:fldChar w:fldCharType="begin"/>
+    </w:r>
+    <w:r>
+      <w:instrText>NUMPAGES  \* Arabic  \* MERGEFORMAT</w:instrText>
+    </w:r>
+    <w:r>
+      <w:fldChar w:fldCharType="separate"/>
+    </w:r>
+    <w:r>
+      <w:rPr>
+        <w:b/>
+        <w:noProof/>
+        <w:lang w:val="de-DE"/>
+      </w:rPr>
+      <w:t>15</w:t>
+    </w:r>
+    <w:r>
+      <w:rPr>
+        <w:b/>
+        <w:noProof/>
+        <w:lang w:val="de-DE"/>
+      </w:rPr>
+      <w:fldChar w:fldCharType="end"/>
+    </w:r>
   </w:p>
 </w:ftr>
 </file>
@@ -12747,7 +14167,7 @@
 </file>
 
 <file path=customXml/itemProps1.xml><?xml version="1.0" encoding="utf-8"?>
-<ds:datastoreItem xmlns:ds="http://schemas.openxmlformats.org/officeDocument/2006/customXml" ds:itemID="{4F3D22FA-2E74-4607-A4C3-F6CA84AD2EB3}">
+<ds:datastoreItem xmlns:ds="http://schemas.openxmlformats.org/officeDocument/2006/customXml" ds:itemID="{CFA6D004-C16B-4B89-898A-EF72115892E6}">
   <ds:schemaRefs>
     <ds:schemaRef ds:uri="http://schemas.openxmlformats.org/officeDocument/2006/bibliography"/>
   </ds:schemaRefs>

</xml_diff>

<commit_message>
refs #865 Usability Test Grafisches Design
Former-commit-id: 57a64c4cf6a552b5477593f86f1a94439a201fcd
</commit_message>
<xml_diff>
--- a/doc/Bericht/05_Technischer Bericht/07_Realisierung und test/Realisierung und Test.docx
+++ b/doc/Bericht/05_Technischer Bericht/07_Realisierung und test/Realisierung und Test.docx
@@ -795,6 +795,56 @@
           <w:p>
             <w:r>
               <w:t>Systemtests</w:t>
+            </w:r>
+          </w:p>
+        </w:tc>
+        <w:tc>
+          <w:tcPr>
+            <w:tcW w:w="2303" w:type="dxa"/>
+          </w:tcPr>
+          <w:p>
+            <w:r>
+              <w:t>DT</w:t>
+            </w:r>
+          </w:p>
+        </w:tc>
+      </w:tr>
+      <w:tr>
+        <w:trPr>
+          <w:cnfStyle w:val="000000010000" w:firstRow="0" w:lastRow="0" w:firstColumn="0" w:lastColumn="0" w:oddVBand="0" w:evenVBand="0" w:oddHBand="0" w:evenHBand="1" w:firstRowFirstColumn="0" w:firstRowLastColumn="0" w:lastRowFirstColumn="0" w:lastRowLastColumn="0"/>
+        </w:trPr>
+        <w:tc>
+          <w:tcPr>
+            <w:tcW w:w="1280" w:type="dxa"/>
+          </w:tcPr>
+          <w:p>
+            <w:r>
+              <w:t>22.05.2012</w:t>
+            </w:r>
+          </w:p>
+        </w:tc>
+        <w:tc>
+          <w:tcPr>
+            <w:tcW w:w="993" w:type="dxa"/>
+          </w:tcPr>
+          <w:p>
+            <w:r>
+              <w:t>1.15</w:t>
+            </w:r>
+          </w:p>
+        </w:tc>
+        <w:tc>
+          <w:tcPr>
+            <w:tcW w:w="4674" w:type="dxa"/>
+          </w:tcPr>
+          <w:p>
+            <w:proofErr w:type="spellStart"/>
+            <w:r>
+              <w:t>Usability</w:t>
+            </w:r>
+            <w:proofErr w:type="spellEnd"/>
+            <w:r>
+              <w:t xml:space="preserve"> Test: Grafisches Design</w:t>
             </w:r>
           </w:p>
         </w:tc>
@@ -1037,27 +1087,14 @@
       <w:r>
         <w:t xml:space="preserve">Abbildung </w:t>
       </w:r>
-      <w:r>
-        <w:fldChar w:fldCharType="begin"/>
-      </w:r>
-      <w:r>
-        <w:instrText xml:space="preserve"> SEQ Abbildung \* ARABIC </w:instrText>
-      </w:r>
-      <w:r>
-        <w:fldChar w:fldCharType="separate"/>
-      </w:r>
-      <w:r>
-        <w:rPr>
-          <w:noProof/>
-        </w:rPr>
-        <w:t>1</w:t>
-      </w:r>
-      <w:r>
-        <w:rPr>
-          <w:noProof/>
-        </w:rPr>
-        <w:fldChar w:fldCharType="end"/>
-      </w:r>
+      <w:fldSimple w:instr=" SEQ Abbildung \* ARABIC ">
+        <w:r>
+          <w:rPr>
+            <w:noProof/>
+          </w:rPr>
+          <w:t>1</w:t>
+        </w:r>
+      </w:fldSimple>
       <w:r>
         <w:t xml:space="preserve"> - </w:t>
       </w:r>
@@ -1194,27 +1231,14 @@
       <w:r>
         <w:t xml:space="preserve">Abbildung </w:t>
       </w:r>
-      <w:r>
-        <w:fldChar w:fldCharType="begin"/>
-      </w:r>
-      <w:r>
-        <w:instrText xml:space="preserve"> SEQ Abbildung \* ARABIC </w:instrText>
-      </w:r>
-      <w:r>
-        <w:fldChar w:fldCharType="separate"/>
-      </w:r>
-      <w:r>
-        <w:rPr>
-          <w:noProof/>
-        </w:rPr>
-        <w:t>2</w:t>
-      </w:r>
-      <w:r>
-        <w:rPr>
-          <w:noProof/>
-        </w:rPr>
-        <w:fldChar w:fldCharType="end"/>
-      </w:r>
+      <w:fldSimple w:instr=" SEQ Abbildung \* ARABIC ">
+        <w:r>
+          <w:rPr>
+            <w:noProof/>
+          </w:rPr>
+          <w:t>2</w:t>
+        </w:r>
+      </w:fldSimple>
       <w:r>
         <w:t xml:space="preserve"> - </w:t>
       </w:r>
@@ -1559,27 +1583,14 @@
       <w:r>
         <w:t xml:space="preserve">Abbildung </w:t>
       </w:r>
-      <w:r>
-        <w:fldChar w:fldCharType="begin"/>
-      </w:r>
-      <w:r>
-        <w:instrText xml:space="preserve"> SEQ Abbildung \* ARABIC </w:instrText>
-      </w:r>
-      <w:r>
-        <w:fldChar w:fldCharType="separate"/>
-      </w:r>
-      <w:r>
-        <w:rPr>
-          <w:noProof/>
-        </w:rPr>
-        <w:t>3</w:t>
-      </w:r>
-      <w:r>
-        <w:rPr>
-          <w:noProof/>
-        </w:rPr>
-        <w:fldChar w:fldCharType="end"/>
-      </w:r>
+      <w:fldSimple w:instr=" SEQ Abbildung \* ARABIC ">
+        <w:r>
+          <w:rPr>
+            <w:noProof/>
+          </w:rPr>
+          <w:t>3</w:t>
+        </w:r>
+      </w:fldSimple>
       <w:r>
         <w:t xml:space="preserve"> - Anfängliche Implementation des Interfaces </w:t>
       </w:r>
@@ -1877,27 +1888,14 @@
       <w:r>
         <w:t xml:space="preserve">Abbildung </w:t>
       </w:r>
-      <w:r>
-        <w:fldChar w:fldCharType="begin"/>
-      </w:r>
-      <w:r>
-        <w:instrText xml:space="preserve"> SEQ Abbildung \* ARABIC </w:instrText>
-      </w:r>
-      <w:r>
-        <w:fldChar w:fldCharType="separate"/>
-      </w:r>
-      <w:r>
-        <w:rPr>
-          <w:noProof/>
-        </w:rPr>
-        <w:t>4</w:t>
-      </w:r>
-      <w:r>
-        <w:rPr>
-          <w:noProof/>
-        </w:rPr>
-        <w:fldChar w:fldCharType="end"/>
-      </w:r>
+      <w:fldSimple w:instr=" SEQ Abbildung \* ARABIC ">
+        <w:r>
+          <w:rPr>
+            <w:noProof/>
+          </w:rPr>
+          <w:t>4</w:t>
+        </w:r>
+      </w:fldSimple>
       <w:r>
         <w:t xml:space="preserve"> - </w:t>
       </w:r>
@@ -2063,27 +2061,14 @@
       <w:r>
         <w:t xml:space="preserve">Abbildung </w:t>
       </w:r>
-      <w:r>
-        <w:fldChar w:fldCharType="begin"/>
-      </w:r>
-      <w:r>
-        <w:instrText xml:space="preserve"> SEQ Abbildung \* ARABIC </w:instrText>
-      </w:r>
-      <w:r>
-        <w:fldChar w:fldCharType="separate"/>
-      </w:r>
-      <w:r>
-        <w:rPr>
-          <w:noProof/>
-        </w:rPr>
-        <w:t>5</w:t>
-      </w:r>
-      <w:r>
-        <w:rPr>
-          <w:noProof/>
-        </w:rPr>
-        <w:fldChar w:fldCharType="end"/>
-      </w:r>
+      <w:fldSimple w:instr=" SEQ Abbildung \* ARABIC ">
+        <w:r>
+          <w:rPr>
+            <w:noProof/>
+          </w:rPr>
+          <w:t>5</w:t>
+        </w:r>
+      </w:fldSimple>
       <w:r>
         <w:t xml:space="preserve"> - </w:t>
       </w:r>
@@ -2279,27 +2264,14 @@
       <w:r>
         <w:t xml:space="preserve">Abbildung </w:t>
       </w:r>
-      <w:r>
-        <w:fldChar w:fldCharType="begin"/>
-      </w:r>
-      <w:r>
-        <w:instrText xml:space="preserve"> SEQ Abbildung \* ARABIC </w:instrText>
-      </w:r>
-      <w:r>
-        <w:fldChar w:fldCharType="separate"/>
-      </w:r>
-      <w:r>
-        <w:rPr>
-          <w:noProof/>
-        </w:rPr>
-        <w:t>6</w:t>
-      </w:r>
-      <w:r>
-        <w:rPr>
-          <w:noProof/>
-        </w:rPr>
-        <w:fldChar w:fldCharType="end"/>
-      </w:r>
+      <w:fldSimple w:instr=" SEQ Abbildung \* ARABIC ">
+        <w:r>
+          <w:rPr>
+            <w:noProof/>
+          </w:rPr>
+          <w:t>6</w:t>
+        </w:r>
+      </w:fldSimple>
       <w:r>
         <w:t xml:space="preserve"> - </w:t>
       </w:r>
@@ -2443,27 +2415,14 @@
       <w:r>
         <w:t xml:space="preserve">Abbildung </w:t>
       </w:r>
-      <w:r>
-        <w:fldChar w:fldCharType="begin"/>
-      </w:r>
-      <w:r>
-        <w:instrText xml:space="preserve"> SEQ Abbildung \* ARABIC </w:instrText>
-      </w:r>
-      <w:r>
-        <w:fldChar w:fldCharType="separate"/>
-      </w:r>
-      <w:r>
-        <w:rPr>
-          <w:noProof/>
-        </w:rPr>
-        <w:t>7</w:t>
-      </w:r>
-      <w:r>
-        <w:rPr>
-          <w:noProof/>
-        </w:rPr>
-        <w:fldChar w:fldCharType="end"/>
-      </w:r>
+      <w:fldSimple w:instr=" SEQ Abbildung \* ARABIC ">
+        <w:r>
+          <w:rPr>
+            <w:noProof/>
+          </w:rPr>
+          <w:t>7</w:t>
+        </w:r>
+      </w:fldSimple>
       <w:r>
         <w:t xml:space="preserve"> - Testdurchführung Wizard </w:t>
       </w:r>
@@ -3104,27 +3063,14 @@
       <w:r>
         <w:t xml:space="preserve">Abbildung </w:t>
       </w:r>
-      <w:r>
-        <w:fldChar w:fldCharType="begin"/>
-      </w:r>
-      <w:r>
-        <w:instrText xml:space="preserve"> SEQ Abbildung \* ARABIC </w:instrText>
-      </w:r>
-      <w:r>
-        <w:fldChar w:fldCharType="separate"/>
-      </w:r>
-      <w:r>
-        <w:rPr>
-          <w:noProof/>
-        </w:rPr>
-        <w:t>8</w:t>
-      </w:r>
-      <w:r>
-        <w:rPr>
-          <w:noProof/>
-        </w:rPr>
-        <w:fldChar w:fldCharType="end"/>
-      </w:r>
+      <w:fldSimple w:instr=" SEQ Abbildung \* ARABIC ">
+        <w:r>
+          <w:rPr>
+            <w:noProof/>
+          </w:rPr>
+          <w:t>8</w:t>
+        </w:r>
+      </w:fldSimple>
       <w:r>
         <w:t xml:space="preserve"> - Testapplikation</w:t>
       </w:r>
@@ -3772,27 +3718,14 @@
       <w:r>
         <w:t xml:space="preserve">Tabelle </w:t>
       </w:r>
-      <w:r>
-        <w:fldChar w:fldCharType="begin"/>
-      </w:r>
-      <w:r>
-        <w:instrText xml:space="preserve"> SEQ Tabelle \* ARABIC </w:instrText>
-      </w:r>
-      <w:r>
-        <w:fldChar w:fldCharType="separate"/>
-      </w:r>
-      <w:r>
-        <w:rPr>
-          <w:noProof/>
-        </w:rPr>
-        <w:t>1</w:t>
-      </w:r>
-      <w:r>
-        <w:rPr>
-          <w:noProof/>
-        </w:rPr>
-        <w:fldChar w:fldCharType="end"/>
-      </w:r>
+      <w:fldSimple w:instr=" SEQ Tabelle \* ARABIC ">
+        <w:r>
+          <w:rPr>
+            <w:noProof/>
+          </w:rPr>
+          <w:t>1</w:t>
+        </w:r>
+      </w:fldSimple>
       <w:r>
         <w:t xml:space="preserve"> - Zusammenfassung Resultat empirischer formativer Test</w:t>
       </w:r>
@@ -4148,27 +4081,14 @@
       <w:r>
         <w:t xml:space="preserve">Abbildung </w:t>
       </w:r>
-      <w:r>
-        <w:fldChar w:fldCharType="begin"/>
-      </w:r>
-      <w:r>
-        <w:instrText xml:space="preserve"> SEQ Abbildung \* ARABIC </w:instrText>
-      </w:r>
-      <w:r>
-        <w:fldChar w:fldCharType="separate"/>
-      </w:r>
-      <w:r>
-        <w:rPr>
-          <w:noProof/>
-        </w:rPr>
-        <w:t>9</w:t>
-      </w:r>
-      <w:r>
-        <w:rPr>
-          <w:noProof/>
-        </w:rPr>
-        <w:fldChar w:fldCharType="end"/>
-      </w:r>
+      <w:fldSimple w:instr=" SEQ Abbildung \* ARABIC ">
+        <w:r>
+          <w:rPr>
+            <w:noProof/>
+          </w:rPr>
+          <w:t>9</w:t>
+        </w:r>
+      </w:fldSimple>
       <w:r>
         <w:t xml:space="preserve"> - </w:t>
       </w:r>
@@ -4344,6 +4264,7 @@
       <w:pPr>
         <w:pStyle w:val="Heading4"/>
       </w:pPr>
+      <w:bookmarkStart w:id="11" w:name="_Ref325468794"/>
       <w:r>
         <w:t>Test 3:</w:t>
       </w:r>
@@ -4353,6 +4274,7 @@
       <w:r>
         <w:t xml:space="preserve"> Demomodus</w:t>
       </w:r>
+      <w:bookmarkEnd w:id="11"/>
     </w:p>
     <w:p>
       <w:pPr>
@@ -4364,7 +4286,7 @@
           <w:lang w:eastAsia="de-CH"/>
         </w:rPr>
         <w:drawing>
-          <wp:inline distT="0" distB="0" distL="0" distR="0" wp14:anchorId="3847FE9C" wp14:editId="3CFF6CA8">
+          <wp:inline distT="0" distB="0" distL="0" distR="0" wp14:anchorId="6D5224D1" wp14:editId="035B5460">
             <wp:extent cx="5762625" cy="1590675"/>
             <wp:effectExtent l="0" t="0" r="9525" b="9525"/>
             <wp:docPr id="2" name="Picture 2"/>
@@ -4420,30 +4342,14 @@
       <w:r>
         <w:t xml:space="preserve">Abbildung </w:t>
       </w:r>
-      <w:r>
-        <w:fldChar w:fldCharType="begin"/>
-      </w:r>
-      <w:r>
-        <w:instrText xml:space="preserve"> SEQ Abbildung \* ARAB</w:instrText>
-      </w:r>
-      <w:r>
-        <w:instrText xml:space="preserve">IC </w:instrText>
-      </w:r>
-      <w:r>
-        <w:fldChar w:fldCharType="separate"/>
-      </w:r>
-      <w:r>
-        <w:rPr>
-          <w:noProof/>
-        </w:rPr>
-        <w:t>10</w:t>
-      </w:r>
-      <w:r>
-        <w:rPr>
-          <w:noProof/>
-        </w:rPr>
-        <w:fldChar w:fldCharType="end"/>
-      </w:r>
+      <w:fldSimple w:instr=" SEQ Abbildung \* ARABIC ">
+        <w:r>
+          <w:rPr>
+            <w:noProof/>
+          </w:rPr>
+          <w:t>10</w:t>
+        </w:r>
+      </w:fldSimple>
       <w:r>
         <w:t xml:space="preserve"> - Test 3: Reaktion auf Demomodus</w:t>
       </w:r>
@@ -4679,16 +4585,8 @@
         <w:t xml:space="preserve"> Ansonsten haben die Personen die Wall schon passiert</w:t>
       </w:r>
       <w:r>
-        <w:t>, bevor eine Reaktion der Wall auf die Erkennung ihres Skelettes ersichtlich ist</w:t>
-      </w:r>
-      <w:proofErr w:type="gramStart"/>
-      <w:r>
-        <w:t>.</w:t>
-      </w:r>
-      <w:r>
-        <w:t>.</w:t>
-      </w:r>
-      <w:proofErr w:type="gramEnd"/>
+        <w:t>, bevor eine Reaktion der Wall auf die Erkennung ihres Skelettes ersichtlich ist.</w:t>
+      </w:r>
     </w:p>
     <w:p>
       <w:pPr>
@@ -4762,6 +4660,201 @@
       <w:proofErr w:type="spellEnd"/>
       <w:r>
         <w:t xml:space="preserve"> Test unterzogen.</w:t>
+      </w:r>
+    </w:p>
+    <w:p>
+      <w:pPr>
+        <w:pStyle w:val="Heading4"/>
+      </w:pPr>
+      <w:r>
+        <w:t>Test 4: Grafisches Design</w:t>
+      </w:r>
+    </w:p>
+    <w:p>
+      <w:r>
+        <w:t xml:space="preserve">Mit diesem </w:t>
+      </w:r>
+      <w:proofErr w:type="spellStart"/>
+      <w:r>
+        <w:t>Usability</w:t>
+      </w:r>
+      <w:proofErr w:type="spellEnd"/>
+      <w:r>
+        <w:t xml:space="preserve"> Test sollte getestet werden</w:t>
+      </w:r>
+      <w:r>
+        <w:t>,</w:t>
+      </w:r>
+      <w:r>
+        <w:t xml:space="preserve"> ob</w:t>
+      </w:r>
+      <w:r>
+        <w:t xml:space="preserve"> das grafische Design verständlich ist.</w:t>
+      </w:r>
+      <w:r>
+        <w:t xml:space="preserve"> Weiter wurde sichergestellt, dass sich die Verbesserungen am Demomodus, welche nach dem vorhergehenden </w:t>
+      </w:r>
+      <w:proofErr w:type="spellStart"/>
+      <w:r>
+        <w:t>Usability</w:t>
+      </w:r>
+      <w:proofErr w:type="spellEnd"/>
+      <w:r>
+        <w:t xml:space="preserve"> Test</w:t>
+      </w:r>
+      <w:r>
+        <w:t xml:space="preserve"> </w:t>
+      </w:r>
+      <w:r>
+        <w:t xml:space="preserve">(siehe Unterkapitel </w:t>
+      </w:r>
+      <w:r>
+        <w:fldChar w:fldCharType="begin"/>
+      </w:r>
+      <w:r>
+        <w:instrText xml:space="preserve"> REF _Ref325468794 \r \h </w:instrText>
+      </w:r>
+      <w:r>
+        <w:fldChar w:fldCharType="separate"/>
+      </w:r>
+      <w:r>
+        <w:t>I.1.3.3</w:t>
+      </w:r>
+      <w:r>
+        <w:fldChar w:fldCharType="end"/>
+      </w:r>
+      <w:r>
+        <w:t xml:space="preserve"> </w:t>
+      </w:r>
+      <w:r>
+        <w:fldChar w:fldCharType="begin"/>
+      </w:r>
+      <w:r>
+        <w:instrText xml:space="preserve"> REF _Ref325468794 \h </w:instrText>
+      </w:r>
+      <w:r>
+        <w:fldChar w:fldCharType="separate"/>
+      </w:r>
+      <w:r>
+        <w:t>Test 3: Reaktion auf Demomodus</w:t>
+      </w:r>
+      <w:r>
+        <w:fldChar w:fldCharType="end"/>
+      </w:r>
+      <w:r>
+        <w:t xml:space="preserve">) vorgenommen wurden, </w:t>
+      </w:r>
+      <w:r>
+        <w:t>bewähren.</w:t>
+      </w:r>
+      <w:bookmarkStart w:id="12" w:name="_GoBack"/>
+      <w:bookmarkEnd w:id="12"/>
+    </w:p>
+    <w:p>
+      <w:r>
+        <w:t>Folgende Beobachtungen wurden während der Durchführung des Tests gemacht:</w:t>
+      </w:r>
+    </w:p>
+    <w:p>
+      <w:pPr>
+        <w:pStyle w:val="ListParagraph"/>
+        <w:numPr>
+          <w:ilvl w:val="0"/>
+          <w:numId w:val="11"/>
+        </w:numPr>
+      </w:pPr>
+      <w:r>
+        <w:t xml:space="preserve">Die Tabs im Menu sind noch nicht deutlich als Tabs ersichtlich, weshalb einige </w:t>
+      </w:r>
+      <w:r>
+        <w:t>Nutzer</w:t>
+      </w:r>
+      <w:r>
+        <w:t xml:space="preserve"> nicht wussten, wo sie klicken können.</w:t>
+      </w:r>
+    </w:p>
+    <w:p>
+      <w:pPr>
+        <w:pStyle w:val="ListParagraph"/>
+        <w:numPr>
+          <w:ilvl w:val="0"/>
+          <w:numId w:val="11"/>
+        </w:numPr>
+      </w:pPr>
+      <w:r>
+        <w:t xml:space="preserve">Der </w:t>
+      </w:r>
+      <w:r>
+        <w:t>Hand</w:t>
+      </w:r>
+      <w:r>
+        <w:t xml:space="preserve"> Cursor</w:t>
+      </w:r>
+      <w:r>
+        <w:t xml:space="preserve"> soll </w:t>
+      </w:r>
+      <w:r>
+        <w:t xml:space="preserve">sich </w:t>
+      </w:r>
+      <w:r>
+        <w:t xml:space="preserve">nicht drehen, </w:t>
+      </w:r>
+      <w:r>
+        <w:t xml:space="preserve">wenn er sich im Menu auf </w:t>
+      </w:r>
+      <w:r>
+        <w:t>dem</w:t>
+      </w:r>
+      <w:r>
+        <w:t xml:space="preserve"> Tab befindet, welches bereits aktiv ist.</w:t>
+      </w:r>
+      <w:r>
+        <w:t xml:space="preserve"> Denn e</w:t>
+      </w:r>
+      <w:r>
+        <w:t>inige Ben</w:t>
+      </w:r>
+      <w:r>
+        <w:t>utzer versuchten, zu den Poster</w:t>
+      </w:r>
+      <w:r>
+        <w:t>n</w:t>
+      </w:r>
+      <w:r>
+        <w:t xml:space="preserve"> zu wechseln, obwohl diese Applikation bereits aktiv war</w:t>
+      </w:r>
+      <w:r>
+        <w:t>.</w:t>
+      </w:r>
+    </w:p>
+    <w:p>
+      <w:pPr>
+        <w:pStyle w:val="ListParagraph"/>
+        <w:numPr>
+          <w:ilvl w:val="0"/>
+          <w:numId w:val="11"/>
+        </w:numPr>
+      </w:pPr>
+      <w:r>
+        <w:t>Einige Nutzer versuchten, das Mittagsmenü oder Elemente auf den Postern anzuklicken.</w:t>
+      </w:r>
+      <w:r>
+        <w:t xml:space="preserve"> </w:t>
+      </w:r>
+      <w:r>
+        <w:t xml:space="preserve">Der Hand Cursor soll, je nachdem ob </w:t>
+      </w:r>
+      <w:r>
+        <w:t>er sich über einem</w:t>
+      </w:r>
+      <w:r>
+        <w:t xml:space="preserve"> interaktiven Objekt (z.B. ein Button)</w:t>
+      </w:r>
+      <w:r>
+        <w:t xml:space="preserve"> befindet oder nicht</w:t>
+      </w:r>
+      <w:r>
+        <w:t>, anders gekennzeichnet sein. Beispielsweise soll die Hand durchgestrichen sein oder das Bild soll mehr Transparenz haben.</w:t>
       </w:r>
     </w:p>
     <w:p>
@@ -9614,12 +9707,7 @@
             </w:r>
             <w:proofErr w:type="spellEnd"/>
             <w:r>
-              <w:t xml:space="preserve"> geöffnet und es kann daran gearbei</w:t>
-            </w:r>
-            <w:bookmarkStart w:id="11" w:name="_GoBack"/>
-            <w:bookmarkEnd w:id="11"/>
-            <w:r>
-              <w:t>tet werden.</w:t>
+              <w:t xml:space="preserve"> geöffnet und es kann daran gearbeitet werden.</w:t>
             </w:r>
           </w:p>
         </w:tc>
@@ -9746,7 +9834,7 @@
         <w:noProof/>
         <w:lang w:val="de-DE"/>
       </w:rPr>
-      <w:t>15</w:t>
+      <w:t>11</w:t>
     </w:r>
     <w:r>
       <w:rPr>
@@ -10068,6 +10156,119 @@
 <file path=word/numbering.xml><?xml version="1.0" encoding="utf-8"?>
 <w:numbering xmlns:wpc="http://schemas.microsoft.com/office/word/2010/wordprocessingCanvas" xmlns:mc="http://schemas.openxmlformats.org/markup-compatibility/2006" xmlns:o="urn:schemas-microsoft-com:office:office" xmlns:r="http://schemas.openxmlformats.org/officeDocument/2006/relationships" xmlns:m="http://schemas.openxmlformats.org/officeDocument/2006/math" xmlns:v="urn:schemas-microsoft-com:vml" xmlns:wp14="http://schemas.microsoft.com/office/word/2010/wordprocessingDrawing" xmlns:wp="http://schemas.openxmlformats.org/drawingml/2006/wordprocessingDrawing" xmlns:w10="urn:schemas-microsoft-com:office:word" xmlns:w="http://schemas.openxmlformats.org/wordprocessingml/2006/main" xmlns:w14="http://schemas.microsoft.com/office/word/2010/wordml" xmlns:wpg="http://schemas.microsoft.com/office/word/2010/wordprocessingGroup" xmlns:wpi="http://schemas.microsoft.com/office/word/2010/wordprocessingInk" xmlns:wne="http://schemas.microsoft.com/office/word/2006/wordml" xmlns:wps="http://schemas.microsoft.com/office/word/2010/wordprocessingShape" mc:Ignorable="w14 wp14">
   <w:abstractNum w:abstractNumId="0">
+    <w:nsid w:val="0DE67530"/>
+    <w:multiLevelType w:val="hybridMultilevel"/>
+    <w:tmpl w:val="F230BF4C"/>
+    <w:lvl w:ilvl="0" w:tplc="08070001">
+      <w:start w:val="1"/>
+      <w:numFmt w:val="bullet"/>
+      <w:lvlText w:val=""/>
+      <w:lvlJc w:val="left"/>
+      <w:pPr>
+        <w:ind w:left="720" w:hanging="360"/>
+      </w:pPr>
+      <w:rPr>
+        <w:rFonts w:ascii="Symbol" w:hAnsi="Symbol" w:hint="default"/>
+      </w:rPr>
+    </w:lvl>
+    <w:lvl w:ilvl="1" w:tplc="08070003" w:tentative="1">
+      <w:start w:val="1"/>
+      <w:numFmt w:val="bullet"/>
+      <w:lvlText w:val="o"/>
+      <w:lvlJc w:val="left"/>
+      <w:pPr>
+        <w:ind w:left="1440" w:hanging="360"/>
+      </w:pPr>
+      <w:rPr>
+        <w:rFonts w:ascii="Courier New" w:hAnsi="Courier New" w:cs="Courier New" w:hint="default"/>
+      </w:rPr>
+    </w:lvl>
+    <w:lvl w:ilvl="2" w:tplc="08070005" w:tentative="1">
+      <w:start w:val="1"/>
+      <w:numFmt w:val="bullet"/>
+      <w:lvlText w:val=""/>
+      <w:lvlJc w:val="left"/>
+      <w:pPr>
+        <w:ind w:left="2160" w:hanging="360"/>
+      </w:pPr>
+      <w:rPr>
+        <w:rFonts w:ascii="Wingdings" w:hAnsi="Wingdings" w:hint="default"/>
+      </w:rPr>
+    </w:lvl>
+    <w:lvl w:ilvl="3" w:tplc="08070001" w:tentative="1">
+      <w:start w:val="1"/>
+      <w:numFmt w:val="bullet"/>
+      <w:lvlText w:val=""/>
+      <w:lvlJc w:val="left"/>
+      <w:pPr>
+        <w:ind w:left="2880" w:hanging="360"/>
+      </w:pPr>
+      <w:rPr>
+        <w:rFonts w:ascii="Symbol" w:hAnsi="Symbol" w:hint="default"/>
+      </w:rPr>
+    </w:lvl>
+    <w:lvl w:ilvl="4" w:tplc="08070003" w:tentative="1">
+      <w:start w:val="1"/>
+      <w:numFmt w:val="bullet"/>
+      <w:lvlText w:val="o"/>
+      <w:lvlJc w:val="left"/>
+      <w:pPr>
+        <w:ind w:left="3600" w:hanging="360"/>
+      </w:pPr>
+      <w:rPr>
+        <w:rFonts w:ascii="Courier New" w:hAnsi="Courier New" w:cs="Courier New" w:hint="default"/>
+      </w:rPr>
+    </w:lvl>
+    <w:lvl w:ilvl="5" w:tplc="08070005" w:tentative="1">
+      <w:start w:val="1"/>
+      <w:numFmt w:val="bullet"/>
+      <w:lvlText w:val=""/>
+      <w:lvlJc w:val="left"/>
+      <w:pPr>
+        <w:ind w:left="4320" w:hanging="360"/>
+      </w:pPr>
+      <w:rPr>
+        <w:rFonts w:ascii="Wingdings" w:hAnsi="Wingdings" w:hint="default"/>
+      </w:rPr>
+    </w:lvl>
+    <w:lvl w:ilvl="6" w:tplc="08070001" w:tentative="1">
+      <w:start w:val="1"/>
+      <w:numFmt w:val="bullet"/>
+      <w:lvlText w:val=""/>
+      <w:lvlJc w:val="left"/>
+      <w:pPr>
+        <w:ind w:left="5040" w:hanging="360"/>
+      </w:pPr>
+      <w:rPr>
+        <w:rFonts w:ascii="Symbol" w:hAnsi="Symbol" w:hint="default"/>
+      </w:rPr>
+    </w:lvl>
+    <w:lvl w:ilvl="7" w:tplc="08070003" w:tentative="1">
+      <w:start w:val="1"/>
+      <w:numFmt w:val="bullet"/>
+      <w:lvlText w:val="o"/>
+      <w:lvlJc w:val="left"/>
+      <w:pPr>
+        <w:ind w:left="5760" w:hanging="360"/>
+      </w:pPr>
+      <w:rPr>
+        <w:rFonts w:ascii="Courier New" w:hAnsi="Courier New" w:cs="Courier New" w:hint="default"/>
+      </w:rPr>
+    </w:lvl>
+    <w:lvl w:ilvl="8" w:tplc="08070005" w:tentative="1">
+      <w:start w:val="1"/>
+      <w:numFmt w:val="bullet"/>
+      <w:lvlText w:val=""/>
+      <w:lvlJc w:val="left"/>
+      <w:pPr>
+        <w:ind w:left="6480" w:hanging="360"/>
+      </w:pPr>
+      <w:rPr>
+        <w:rFonts w:ascii="Wingdings" w:hAnsi="Wingdings" w:hint="default"/>
+      </w:rPr>
+    </w:lvl>
+  </w:abstractNum>
+  <w:abstractNum w:abstractNumId="1">
     <w:nsid w:val="1AE0337D"/>
     <w:multiLevelType w:val="hybridMultilevel"/>
     <w:tmpl w:val="FF702868"/>
@@ -10153,7 +10354,7 @@
       </w:pPr>
     </w:lvl>
   </w:abstractNum>
-  <w:abstractNum w:abstractNumId="1">
+  <w:abstractNum w:abstractNumId="2">
     <w:nsid w:val="1D69720C"/>
     <w:multiLevelType w:val="hybridMultilevel"/>
     <w:tmpl w:val="73AE6C5E"/>
@@ -10265,7 +10466,7 @@
       </w:rPr>
     </w:lvl>
   </w:abstractNum>
-  <w:abstractNum w:abstractNumId="2">
+  <w:abstractNum w:abstractNumId="3">
     <w:nsid w:val="1F8E48AC"/>
     <w:multiLevelType w:val="multilevel"/>
     <w:tmpl w:val="0807001F"/>
@@ -10351,7 +10552,7 @@
       </w:pPr>
     </w:lvl>
   </w:abstractNum>
-  <w:abstractNum w:abstractNumId="3">
+  <w:abstractNum w:abstractNumId="4">
     <w:nsid w:val="21AB550D"/>
     <w:multiLevelType w:val="hybridMultilevel"/>
     <w:tmpl w:val="011E213C"/>
@@ -10437,7 +10638,7 @@
       </w:pPr>
     </w:lvl>
   </w:abstractNum>
-  <w:abstractNum w:abstractNumId="4">
+  <w:abstractNum w:abstractNumId="5">
     <w:nsid w:val="281F5B7E"/>
     <w:multiLevelType w:val="hybridMultilevel"/>
     <w:tmpl w:val="9252E730"/>
@@ -10550,7 +10751,7 @@
       </w:rPr>
     </w:lvl>
   </w:abstractNum>
-  <w:abstractNum w:abstractNumId="5">
+  <w:abstractNum w:abstractNumId="6">
     <w:nsid w:val="2AF242E2"/>
     <w:multiLevelType w:val="hybridMultilevel"/>
     <w:tmpl w:val="4C6E8774"/>
@@ -10663,7 +10864,7 @@
       </w:rPr>
     </w:lvl>
   </w:abstractNum>
-  <w:abstractNum w:abstractNumId="6">
+  <w:abstractNum w:abstractNumId="7">
     <w:nsid w:val="45C66E52"/>
     <w:multiLevelType w:val="multilevel"/>
     <w:tmpl w:val="76B2FF76"/>
@@ -10761,7 +10962,7 @@
       </w:pPr>
     </w:lvl>
   </w:abstractNum>
-  <w:abstractNum w:abstractNumId="7">
+  <w:abstractNum w:abstractNumId="8">
     <w:nsid w:val="629C400B"/>
     <w:multiLevelType w:val="hybridMultilevel"/>
     <w:tmpl w:val="6414CA98"/>
@@ -10874,7 +11075,7 @@
       </w:rPr>
     </w:lvl>
   </w:abstractNum>
-  <w:abstractNum w:abstractNumId="8">
+  <w:abstractNum w:abstractNumId="9">
     <w:nsid w:val="6BC0634B"/>
     <w:multiLevelType w:val="multilevel"/>
     <w:tmpl w:val="0807001F"/>
@@ -10960,7 +11161,7 @@
       </w:pPr>
     </w:lvl>
   </w:abstractNum>
-  <w:abstractNum w:abstractNumId="9">
+  <w:abstractNum w:abstractNumId="10">
     <w:nsid w:val="7B5E1259"/>
     <w:multiLevelType w:val="hybridMultilevel"/>
     <w:tmpl w:val="044412EE"/>
@@ -11074,34 +11275,37 @@
     </w:lvl>
   </w:abstractNum>
   <w:num w:numId="1">
+    <w:abstractNumId w:val="4"/>
+  </w:num>
+  <w:num w:numId="2">
     <w:abstractNumId w:val="3"/>
   </w:num>
-  <w:num w:numId="2">
+  <w:num w:numId="3">
+    <w:abstractNumId w:val="9"/>
+  </w:num>
+  <w:num w:numId="4">
+    <w:abstractNumId w:val="7"/>
+  </w:num>
+  <w:num w:numId="5">
+    <w:abstractNumId w:val="1"/>
+  </w:num>
+  <w:num w:numId="6">
+    <w:abstractNumId w:val="10"/>
+  </w:num>
+  <w:num w:numId="7">
+    <w:abstractNumId w:val="6"/>
+  </w:num>
+  <w:num w:numId="8">
+    <w:abstractNumId w:val="8"/>
+  </w:num>
+  <w:num w:numId="9">
     <w:abstractNumId w:val="2"/>
   </w:num>
-  <w:num w:numId="3">
-    <w:abstractNumId w:val="8"/>
-  </w:num>
-  <w:num w:numId="4">
-    <w:abstractNumId w:val="6"/>
-  </w:num>
-  <w:num w:numId="5">
-    <w:abstractNumId w:val="0"/>
-  </w:num>
-  <w:num w:numId="6">
-    <w:abstractNumId w:val="9"/>
-  </w:num>
-  <w:num w:numId="7">
+  <w:num w:numId="10">
     <w:abstractNumId w:val="5"/>
   </w:num>
-  <w:num w:numId="8">
-    <w:abstractNumId w:val="7"/>
-  </w:num>
-  <w:num w:numId="9">
-    <w:abstractNumId w:val="1"/>
-  </w:num>
-  <w:num w:numId="10">
-    <w:abstractNumId w:val="4"/>
+  <w:num w:numId="11">
+    <w:abstractNumId w:val="0"/>
   </w:num>
 </w:numbering>
 </file>
@@ -14582,7 +14786,7 @@
 </file>
 
 <file path=customXml/itemProps1.xml><?xml version="1.0" encoding="utf-8"?>
-<ds:datastoreItem xmlns:ds="http://schemas.openxmlformats.org/officeDocument/2006/customXml" ds:itemID="{72B50F87-582D-4F95-9280-0B8E94BAEADB}">
+<ds:datastoreItem xmlns:ds="http://schemas.openxmlformats.org/officeDocument/2006/customXml" ds:itemID="{3E6916B8-CE93-498D-B2D7-600C3620113A}">
   <ds:schemaRefs>
     <ds:schemaRef ds:uri="http://schemas.openxmlformats.org/officeDocument/2006/bibliography"/>
   </ds:schemaRefs>

</xml_diff>

<commit_message>
refs #refs 829 Coding Standards
Former-commit-id: b6a2addf9cbbbc4b73445de33372d6b14fdde11c
</commit_message>
<xml_diff>
--- a/doc/Bericht/05_Technischer Bericht/07_Realisierung und test/Realisierung und Test.docx
+++ b/doc/Bericht/05_Technischer Bericht/07_Realisierung und test/Realisierung und Test.docx
@@ -4,7 +4,7 @@
   <w:body>
     <w:p>
       <w:pPr>
-        <w:pStyle w:val="berschrift2"/>
+        <w:pStyle w:val="Heading2"/>
       </w:pPr>
       <w:r>
         <w:t>Realisierung &amp; Test</w:t>
@@ -12,7 +12,7 @@
     </w:p>
     <w:p>
       <w:pPr>
-        <w:pStyle w:val="berschrift3"/>
+        <w:pStyle w:val="Heading3"/>
       </w:pPr>
       <w:bookmarkStart w:id="0" w:name="_Toc287347253"/>
       <w:r>
@@ -22,7 +22,7 @@
     </w:p>
     <w:tbl>
       <w:tblPr>
-        <w:tblStyle w:val="MittlereSchattierung1-Akzent1"/>
+        <w:tblStyle w:val="MediumShading1-Accent1"/>
         <w:tblW w:w="0" w:type="auto"/>
         <w:tblInd w:w="-34" w:type="dxa"/>
         <w:tblLook w:val="0420" w:firstRow="1" w:lastRow="0" w:firstColumn="0" w:lastColumn="0" w:noHBand="0" w:noVBand="1"/>
@@ -836,15 +836,137 @@
           </w:p>
         </w:tc>
       </w:tr>
+      <w:tr>
+        <w:trPr>
+          <w:cnfStyle w:val="000000100000" w:firstRow="0" w:lastRow="0" w:firstColumn="0" w:lastColumn="0" w:oddVBand="0" w:evenVBand="0" w:oddHBand="1" w:evenHBand="0" w:firstRowFirstColumn="0" w:firstRowLastColumn="0" w:lastRowFirstColumn="0" w:lastRowLastColumn="0"/>
+        </w:trPr>
+        <w:tc>
+          <w:tcPr>
+            <w:tcW w:w="1280" w:type="dxa"/>
+          </w:tcPr>
+          <w:p>
+            <w:r>
+              <w:t>23.05.2012</w:t>
+            </w:r>
+          </w:p>
+        </w:tc>
+        <w:tc>
+          <w:tcPr>
+            <w:tcW w:w="993" w:type="dxa"/>
+          </w:tcPr>
+          <w:p>
+            <w:r>
+              <w:t>1.16</w:t>
+            </w:r>
+          </w:p>
+        </w:tc>
+        <w:tc>
+          <w:tcPr>
+            <w:tcW w:w="4674" w:type="dxa"/>
+          </w:tcPr>
+          <w:p>
+            <w:r>
+              <w:t>Coding Standards &amp; Dokumentation Quellcode</w:t>
+            </w:r>
+          </w:p>
+        </w:tc>
+        <w:tc>
+          <w:tcPr>
+            <w:tcW w:w="2303" w:type="dxa"/>
+          </w:tcPr>
+          <w:p>
+            <w:r>
+              <w:t>CH</w:t>
+            </w:r>
+          </w:p>
+        </w:tc>
+      </w:tr>
+      <w:tr>
+        <w:trPr>
+          <w:cnfStyle w:val="000000010000" w:firstRow="0" w:lastRow="0" w:firstColumn="0" w:lastColumn="0" w:oddVBand="0" w:evenVBand="0" w:oddHBand="0" w:evenHBand="1" w:firstRowFirstColumn="0" w:firstRowLastColumn="0" w:lastRowFirstColumn="0" w:lastRowLastColumn="0"/>
+        </w:trPr>
+        <w:tc>
+          <w:tcPr>
+            <w:tcW w:w="1280" w:type="dxa"/>
+          </w:tcPr>
+          <w:p>
+            <w:r>
+              <w:t>23.05.2012</w:t>
+            </w:r>
+          </w:p>
+        </w:tc>
+        <w:tc>
+          <w:tcPr>
+            <w:tcW w:w="993" w:type="dxa"/>
+          </w:tcPr>
+          <w:p>
+            <w:r>
+              <w:t>1.17</w:t>
+            </w:r>
+          </w:p>
+        </w:tc>
+        <w:tc>
+          <w:tcPr>
+            <w:tcW w:w="4674" w:type="dxa"/>
+          </w:tcPr>
+          <w:p>
+            <w:pPr>
+              <w:rPr>
+                <w:lang w:val="en-US"/>
+              </w:rPr>
+            </w:pPr>
+            <w:r>
+              <w:rPr>
+                <w:lang w:val="en-US"/>
+              </w:rPr>
+              <w:t xml:space="preserve">Review </w:t>
+            </w:r>
+            <w:r>
+              <w:rPr>
+                <w:lang w:val="en-US"/>
+              </w:rPr>
+              <w:t>Usability Test: Grafisches Design</w:t>
+            </w:r>
+          </w:p>
+        </w:tc>
+        <w:tc>
+          <w:tcPr>
+            <w:tcW w:w="2303" w:type="dxa"/>
+          </w:tcPr>
+          <w:p>
+            <w:pPr>
+              <w:rPr>
+                <w:lang w:val="en-US"/>
+              </w:rPr>
+            </w:pPr>
+            <w:r>
+              <w:rPr>
+                <w:lang w:val="en-US"/>
+              </w:rPr>
+              <w:t>CH</w:t>
+            </w:r>
+            <w:bookmarkStart w:id="1" w:name="_GoBack"/>
+            <w:bookmarkEnd w:id="1"/>
+          </w:p>
+        </w:tc>
+      </w:tr>
     </w:tbl>
     <w:p>
-      <w:r>
+      <w:pPr>
+        <w:rPr>
+          <w:lang w:val="en-US"/>
+        </w:rPr>
+      </w:pPr>
+      <w:r>
+        <w:rPr>
+          <w:lang w:val="en-US"/>
+        </w:rPr>
         <w:br w:type="page"/>
       </w:r>
     </w:p>
     <w:p>
       <w:pPr>
-        <w:pStyle w:val="berschrift3"/>
+        <w:pStyle w:val="Heading3"/>
       </w:pPr>
       <w:r>
         <w:lastRenderedPageBreak/>
@@ -853,7 +975,7 @@
     </w:p>
     <w:p>
       <w:pPr>
-        <w:pStyle w:val="berschrift4"/>
+        <w:pStyle w:val="Heading4"/>
       </w:pPr>
       <w:r>
         <w:t>Framework</w:t>
@@ -861,13 +983,13 @@
     </w:p>
     <w:p>
       <w:pPr>
-        <w:pStyle w:val="berschrift5"/>
-      </w:pPr>
-      <w:bookmarkStart w:id="1" w:name="_Ref325447589"/>
+        <w:pStyle w:val="Heading5"/>
+      </w:pPr>
+      <w:bookmarkStart w:id="2" w:name="_Ref325447589"/>
       <w:r>
         <w:t>Grundlagen</w:t>
       </w:r>
-      <w:bookmarkEnd w:id="1"/>
+      <w:bookmarkEnd w:id="2"/>
     </w:p>
     <w:p>
       <w:r>
@@ -881,7 +1003,7 @@
       </w:r>
       <w:r>
         <w:rPr>
-          <w:rStyle w:val="Funotenzeichen"/>
+          <w:rStyle w:val="FootnoteReference"/>
         </w:rPr>
         <w:footnoteReference w:id="1"/>
       </w:r>
@@ -893,7 +1015,7 @@
       </w:r>
       <w:r>
         <w:rPr>
-          <w:rStyle w:val="Funotenzeichen"/>
+          <w:rStyle w:val="FootnoteReference"/>
         </w:rPr>
         <w:footnoteReference w:id="2"/>
       </w:r>
@@ -911,7 +1033,7 @@
     </w:p>
     <w:p>
       <w:pPr>
-        <w:pStyle w:val="Listenabsatz"/>
+        <w:pStyle w:val="ListParagraph"/>
         <w:numPr>
           <w:ilvl w:val="0"/>
           <w:numId w:val="10"/>
@@ -935,7 +1057,7 @@
     </w:p>
     <w:p>
       <w:pPr>
-        <w:pStyle w:val="Listenabsatz"/>
+        <w:pStyle w:val="ListParagraph"/>
         <w:numPr>
           <w:ilvl w:val="0"/>
           <w:numId w:val="10"/>
@@ -1024,9 +1146,9 @@
     </w:p>
     <w:p>
       <w:pPr>
-        <w:pStyle w:val="Beschriftung"/>
-      </w:pPr>
-      <w:bookmarkStart w:id="2" w:name="_Ref325442071"/>
+        <w:pStyle w:val="Caption"/>
+      </w:pPr>
+      <w:bookmarkStart w:id="3" w:name="_Ref325442071"/>
       <w:r>
         <w:t xml:space="preserve">Abbildung </w:t>
       </w:r>
@@ -1057,7 +1179,7 @@
       <w:r>
         <w:t>Poster Applikation (Extension) wird über [Export(typeof(IApp))] als IApp exportiert</w:t>
       </w:r>
-      <w:bookmarkEnd w:id="2"/>
+      <w:bookmarkEnd w:id="3"/>
     </w:p>
     <w:p>
       <w:r>
@@ -1126,7 +1248,7 @@
     </w:p>
     <w:p>
       <w:pPr>
-        <w:pStyle w:val="Beschriftung"/>
+        <w:pStyle w:val="Caption"/>
       </w:pPr>
       <w:r>
         <w:t xml:space="preserve">Abbildung </w:t>
@@ -1169,7 +1291,7 @@
     </w:p>
     <w:p>
       <w:pPr>
-        <w:pStyle w:val="berschrift5"/>
+        <w:pStyle w:val="Heading5"/>
       </w:pPr>
       <w:r>
         <w:t>Problem</w:t>
@@ -1390,9 +1512,9 @@
     </w:p>
     <w:p>
       <w:pPr>
-        <w:pStyle w:val="Beschriftung"/>
-      </w:pPr>
-      <w:bookmarkStart w:id="3" w:name="_Ref325447852"/>
+        <w:pStyle w:val="Caption"/>
+      </w:pPr>
+      <w:bookmarkStart w:id="4" w:name="_Ref325447852"/>
       <w:r>
         <w:t xml:space="preserve">Abbildung </w:t>
       </w:r>
@@ -1420,7 +1542,7 @@
       <w:r>
         <w:t xml:space="preserve"> - Anfängliche Implementation des Interfaces IApp</w:t>
       </w:r>
-      <w:bookmarkEnd w:id="3"/>
+      <w:bookmarkEnd w:id="4"/>
     </w:p>
     <w:p>
       <w:r>
@@ -1527,7 +1649,7 @@
     </w:p>
     <w:p>
       <w:pPr>
-        <w:pStyle w:val="berschrift5"/>
+        <w:pStyle w:val="Heading5"/>
       </w:pPr>
       <w:r>
         <w:t>Lösung</w:t>
@@ -1670,9 +1792,9 @@
     </w:p>
     <w:p>
       <w:pPr>
-        <w:pStyle w:val="Beschriftung"/>
-      </w:pPr>
-      <w:bookmarkStart w:id="4" w:name="_Ref325448935"/>
+        <w:pStyle w:val="Caption"/>
+      </w:pPr>
+      <w:bookmarkStart w:id="5" w:name="_Ref325448935"/>
       <w:r>
         <w:t xml:space="preserve">Abbildung </w:t>
       </w:r>
@@ -1703,7 +1825,7 @@
       <w:r>
         <w:t>Das IApp Interface</w:t>
       </w:r>
-      <w:bookmarkEnd w:id="4"/>
+      <w:bookmarkEnd w:id="5"/>
     </w:p>
     <w:p>
       <w:r>
@@ -1825,7 +1947,7 @@
     </w:p>
     <w:p>
       <w:pPr>
-        <w:pStyle w:val="Beschriftung"/>
+        <w:pStyle w:val="Caption"/>
       </w:pPr>
       <w:r>
         <w:t xml:space="preserve">Abbildung </w:t>
@@ -1901,7 +2023,7 @@
     </w:p>
     <w:p>
       <w:pPr>
-        <w:pStyle w:val="berschrift6"/>
+        <w:pStyle w:val="Heading6"/>
       </w:pPr>
       <w:r>
         <w:t>Dynamische Sicht</w:t>
@@ -1988,7 +2110,7 @@
     </w:p>
     <w:p>
       <w:pPr>
-        <w:pStyle w:val="Beschriftung"/>
+        <w:pStyle w:val="Caption"/>
       </w:pPr>
       <w:r>
         <w:t xml:space="preserve">Abbildung </w:t>
@@ -2054,7 +2176,7 @@
     </w:p>
     <w:p>
       <w:pPr>
-        <w:pStyle w:val="berschrift3"/>
+        <w:pStyle w:val="Heading3"/>
       </w:pPr>
       <w:r>
         <w:lastRenderedPageBreak/>
@@ -2063,7 +2185,7 @@
     </w:p>
     <w:p>
       <w:pPr>
-        <w:pStyle w:val="berschrift4"/>
+        <w:pStyle w:val="Heading4"/>
       </w:pPr>
       <w:r>
         <w:t>Test 1: Wizard of Oz</w:t>
@@ -2131,7 +2253,7 @@
     </w:p>
     <w:p>
       <w:pPr>
-        <w:pStyle w:val="Beschriftung"/>
+        <w:pStyle w:val="Caption"/>
       </w:pPr>
       <w:r>
         <w:t xml:space="preserve">Abbildung </w:t>
@@ -2783,9 +2905,9 @@
     </w:p>
     <w:p>
       <w:pPr>
-        <w:pStyle w:val="Beschriftung"/>
-      </w:pPr>
-      <w:bookmarkStart w:id="5" w:name="_Ref320611864"/>
+        <w:pStyle w:val="Caption"/>
+      </w:pPr>
+      <w:bookmarkStart w:id="6" w:name="_Ref320611864"/>
       <w:r>
         <w:t xml:space="preserve">Abbildung </w:t>
       </w:r>
@@ -2813,7 +2935,7 @@
       <w:r>
         <w:t xml:space="preserve"> - Testapplikation</w:t>
       </w:r>
-      <w:bookmarkEnd w:id="5"/>
+      <w:bookmarkEnd w:id="6"/>
     </w:p>
     <w:p>
       <w:r>
@@ -2854,7 +2976,7 @@
     </w:p>
     <w:p>
       <w:pPr>
-        <w:pStyle w:val="Listenabsatz"/>
+        <w:pStyle w:val="ListParagraph"/>
         <w:numPr>
           <w:ilvl w:val="0"/>
           <w:numId w:val="5"/>
@@ -2869,7 +2991,7 @@
     </w:p>
     <w:p>
       <w:pPr>
-        <w:pStyle w:val="Listenabsatz"/>
+        <w:pStyle w:val="ListParagraph"/>
         <w:numPr>
           <w:ilvl w:val="0"/>
           <w:numId w:val="5"/>
@@ -2881,7 +3003,7 @@
     </w:p>
     <w:p>
       <w:pPr>
-        <w:pStyle w:val="Listenabsatz"/>
+        <w:pStyle w:val="ListParagraph"/>
         <w:numPr>
           <w:ilvl w:val="0"/>
           <w:numId w:val="5"/>
@@ -2893,7 +3015,7 @@
     </w:p>
     <w:p>
       <w:pPr>
-        <w:pStyle w:val="Listenabsatz"/>
+        <w:pStyle w:val="ListParagraph"/>
         <w:numPr>
           <w:ilvl w:val="0"/>
           <w:numId w:val="5"/>
@@ -2905,7 +3027,7 @@
     </w:p>
     <w:p>
       <w:pPr>
-        <w:pStyle w:val="Listenabsatz"/>
+        <w:pStyle w:val="ListParagraph"/>
         <w:numPr>
           <w:ilvl w:val="0"/>
           <w:numId w:val="5"/>
@@ -2922,75 +3044,75 @@
     </w:p>
     <w:p>
       <w:pPr>
-        <w:pStyle w:val="berschrift5"/>
-      </w:pPr>
-      <w:bookmarkStart w:id="6" w:name="_Ref320611798"/>
-      <w:bookmarkStart w:id="7" w:name="_Toc320620802"/>
+        <w:pStyle w:val="Heading5"/>
+      </w:pPr>
+      <w:bookmarkStart w:id="7" w:name="_Ref320611798"/>
+      <w:bookmarkStart w:id="8" w:name="_Toc320620802"/>
       <w:r>
         <w:t>Testszenario</w:t>
       </w:r>
-      <w:bookmarkEnd w:id="6"/>
       <w:bookmarkEnd w:id="7"/>
-    </w:p>
-    <w:p>
-      <w:r>
-        <w:t xml:space="preserve">Du </w:t>
-      </w:r>
-      <w:r>
-        <w:t xml:space="preserve">bist Student/in an der HSR und </w:t>
-      </w:r>
-      <w:r>
-        <w:t>warst heute Morgen von 8 bis 10 Uhr in einer Vorlesung</w:t>
-      </w:r>
-      <w:r>
-        <w:t>. Es ist nun Pause und du</w:t>
-      </w:r>
-      <w:r>
-        <w:t xml:space="preserve"> gehst gerade in die Mensa, um ein Brötchen zu kaufen. Dabei fällt </w:t>
-      </w:r>
-      <w:r>
-        <w:t>dir die grosse Monitorwand im Eingangsbereich des Gebäudes 4</w:t>
-      </w:r>
-      <w:r>
-        <w:t xml:space="preserve"> auf. </w:t>
-      </w:r>
-      <w:r>
-        <w:t>D</w:t>
-      </w:r>
-      <w:r>
-        <w:t>u gehst auf die Wand zu</w:t>
-      </w:r>
-      <w:r>
-        <w:t>.</w:t>
-      </w:r>
-      <w:bookmarkStart w:id="8" w:name="_Toc320620803"/>
-    </w:p>
-    <w:p>
-      <w:pPr>
-        <w:pStyle w:val="berschrift6"/>
-      </w:pPr>
-      <w:r>
-        <w:t>Aufgabe</w:t>
-      </w:r>
       <w:bookmarkEnd w:id="8"/>
     </w:p>
     <w:p>
       <w:r>
-        <w:t>Du stehst nun also vor der grossen Monitorwand (hier im Test ist das die Projektion des Beamers).</w:t>
-      </w:r>
-      <w:r>
-        <w:t xml:space="preserve"> Du bist neugierig und möchtest herausfinden, was die Video Wall alles für Funktionen bietet.</w:t>
-      </w:r>
+        <w:t xml:space="preserve">Du </w:t>
+      </w:r>
+      <w:r>
+        <w:t xml:space="preserve">bist Student/in an der HSR und </w:t>
+      </w:r>
+      <w:r>
+        <w:t>warst heute Morgen von 8 bis 10 Uhr in einer Vorlesung</w:t>
+      </w:r>
+      <w:r>
+        <w:t>. Es ist nun Pause und du</w:t>
+      </w:r>
+      <w:r>
+        <w:t xml:space="preserve"> gehst gerade in die Mensa, um ein Brötchen zu kaufen. Dabei fällt </w:t>
+      </w:r>
+      <w:r>
+        <w:t>dir die grosse Monitorwand im Eingangsbereich des Gebäudes 4</w:t>
+      </w:r>
+      <w:r>
+        <w:t xml:space="preserve"> auf. </w:t>
+      </w:r>
+      <w:r>
+        <w:t>D</w:t>
+      </w:r>
+      <w:r>
+        <w:t>u gehst auf die Wand zu</w:t>
+      </w:r>
+      <w:r>
+        <w:t>.</w:t>
+      </w:r>
+      <w:bookmarkStart w:id="9" w:name="_Toc320620803"/>
     </w:p>
     <w:p>
       <w:pPr>
-        <w:pStyle w:val="berschrift5"/>
-      </w:pPr>
-      <w:bookmarkStart w:id="9" w:name="_Toc320620804"/>
+        <w:pStyle w:val="Heading6"/>
+      </w:pPr>
+      <w:r>
+        <w:t>Aufgabe</w:t>
+      </w:r>
+      <w:bookmarkEnd w:id="9"/>
+    </w:p>
+    <w:p>
+      <w:r>
+        <w:t>Du stehst nun also vor der grossen Monitorwand (hier im Test ist das die Projektion des Beamers).</w:t>
+      </w:r>
+      <w:r>
+        <w:t xml:space="preserve"> Du bist neugierig und möchtest herausfinden, was die Video Wall alles für Funktionen bietet.</w:t>
+      </w:r>
+    </w:p>
+    <w:p>
+      <w:pPr>
+        <w:pStyle w:val="Heading5"/>
+      </w:pPr>
+      <w:bookmarkStart w:id="10" w:name="_Toc320620804"/>
       <w:r>
         <w:t>Resultat</w:t>
       </w:r>
-      <w:bookmarkEnd w:id="9"/>
+      <w:bookmarkEnd w:id="10"/>
     </w:p>
     <w:p/>
     <w:p>
@@ -3001,7 +3123,7 @@
     </w:p>
     <w:tbl>
       <w:tblPr>
-        <w:tblStyle w:val="MittlereSchattierung1-Akzent1"/>
+        <w:tblStyle w:val="MediumShading1-Accent1"/>
         <w:tblW w:w="0" w:type="auto"/>
         <w:tblLook w:val="0480" w:firstRow="0" w:lastRow="0" w:firstColumn="1" w:lastColumn="0" w:noHBand="0" w:noVBand="1"/>
       </w:tblPr>
@@ -3420,7 +3542,7 @@
     </w:tbl>
     <w:p>
       <w:pPr>
-        <w:pStyle w:val="Beschriftung"/>
+        <w:pStyle w:val="Caption"/>
       </w:pPr>
       <w:r>
         <w:t xml:space="preserve">Tabelle </w:t>
@@ -3457,7 +3579,7 @@
     </w:p>
     <w:p>
       <w:pPr>
-        <w:pStyle w:val="Listenabsatz"/>
+        <w:pStyle w:val="ListParagraph"/>
         <w:numPr>
           <w:ilvl w:val="0"/>
           <w:numId w:val="6"/>
@@ -3469,7 +3591,7 @@
     </w:p>
     <w:p>
       <w:pPr>
-        <w:pStyle w:val="Listenabsatz"/>
+        <w:pStyle w:val="ListParagraph"/>
         <w:numPr>
           <w:ilvl w:val="0"/>
           <w:numId w:val="6"/>
@@ -3481,7 +3603,7 @@
     </w:p>
     <w:p>
       <w:pPr>
-        <w:pStyle w:val="Listenabsatz"/>
+        <w:pStyle w:val="ListParagraph"/>
         <w:numPr>
           <w:ilvl w:val="0"/>
           <w:numId w:val="6"/>
@@ -3493,7 +3615,7 @@
     </w:p>
     <w:p>
       <w:pPr>
-        <w:pStyle w:val="Listenabsatz"/>
+        <w:pStyle w:val="ListParagraph"/>
         <w:numPr>
           <w:ilvl w:val="0"/>
           <w:numId w:val="6"/>
@@ -3505,7 +3627,7 @@
     </w:p>
     <w:p>
       <w:pPr>
-        <w:pStyle w:val="Listenabsatz"/>
+        <w:pStyle w:val="ListParagraph"/>
         <w:numPr>
           <w:ilvl w:val="0"/>
           <w:numId w:val="6"/>
@@ -3522,7 +3644,7 @@
     </w:p>
     <w:p>
       <w:pPr>
-        <w:pStyle w:val="Listenabsatz"/>
+        <w:pStyle w:val="ListParagraph"/>
         <w:numPr>
           <w:ilvl w:val="0"/>
           <w:numId w:val="7"/>
@@ -3546,7 +3668,7 @@
     </w:p>
     <w:p>
       <w:pPr>
-        <w:pStyle w:val="Listenabsatz"/>
+        <w:pStyle w:val="ListParagraph"/>
         <w:numPr>
           <w:ilvl w:val="0"/>
           <w:numId w:val="7"/>
@@ -3572,9 +3694,9 @@
     </w:p>
     <w:p>
       <w:pPr>
-        <w:pStyle w:val="berschrift4"/>
-      </w:pPr>
-      <w:bookmarkStart w:id="10" w:name="_Ref325109769"/>
+        <w:pStyle w:val="Heading4"/>
+      </w:pPr>
+      <w:bookmarkStart w:id="11" w:name="_Ref325109769"/>
       <w:r>
         <w:t>Test</w:t>
       </w:r>
@@ -3593,7 +3715,7 @@
       <w:r>
         <w:t>Reaktion der Nutzer</w:t>
       </w:r>
-      <w:bookmarkEnd w:id="10"/>
+      <w:bookmarkEnd w:id="11"/>
     </w:p>
     <w:p>
       <w:r>
@@ -3751,7 +3873,7 @@
     </w:p>
     <w:p>
       <w:pPr>
-        <w:pStyle w:val="Beschriftung"/>
+        <w:pStyle w:val="Caption"/>
       </w:pPr>
       <w:r>
         <w:t xml:space="preserve">Abbildung </w:t>
@@ -3929,9 +4051,9 @@
     </w:p>
     <w:p>
       <w:pPr>
-        <w:pStyle w:val="berschrift4"/>
-      </w:pPr>
-      <w:bookmarkStart w:id="11" w:name="_Ref325468794"/>
+        <w:pStyle w:val="Heading4"/>
+      </w:pPr>
+      <w:bookmarkStart w:id="12" w:name="_Ref325468794"/>
       <w:r>
         <w:t>Test 3:</w:t>
       </w:r>
@@ -3941,7 +4063,7 @@
       <w:r>
         <w:t xml:space="preserve"> Demomodus</w:t>
       </w:r>
-      <w:bookmarkEnd w:id="11"/>
+      <w:bookmarkEnd w:id="12"/>
     </w:p>
     <w:p>
       <w:pPr>
@@ -4004,7 +4126,7 @@
     </w:p>
     <w:p>
       <w:pPr>
-        <w:pStyle w:val="Beschriftung"/>
+        <w:pStyle w:val="Caption"/>
       </w:pPr>
       <w:r>
         <w:t xml:space="preserve">Abbildung </w:t>
@@ -4189,7 +4311,7 @@
     </w:p>
     <w:p>
       <w:pPr>
-        <w:pStyle w:val="Listenabsatz"/>
+        <w:pStyle w:val="ListParagraph"/>
         <w:numPr>
           <w:ilvl w:val="0"/>
           <w:numId w:val="8"/>
@@ -4246,7 +4368,7 @@
     </w:p>
     <w:p>
       <w:pPr>
-        <w:pStyle w:val="Listenabsatz"/>
+        <w:pStyle w:val="ListParagraph"/>
         <w:numPr>
           <w:ilvl w:val="0"/>
           <w:numId w:val="8"/>
@@ -4265,7 +4387,7 @@
     </w:p>
     <w:p>
       <w:pPr>
-        <w:pStyle w:val="Listenabsatz"/>
+        <w:pStyle w:val="ListParagraph"/>
         <w:numPr>
           <w:ilvl w:val="0"/>
           <w:numId w:val="8"/>
@@ -4312,7 +4434,7 @@
     </w:p>
     <w:p>
       <w:pPr>
-        <w:pStyle w:val="berschrift4"/>
+        <w:pStyle w:val="Heading4"/>
       </w:pPr>
       <w:r>
         <w:t>Test 4: Grafisches Design</w:t>
@@ -4386,10 +4508,7 @@
         <w:t>bewähren.</w:t>
       </w:r>
       <w:r>
-        <w:t xml:space="preserve"> </w:t>
-      </w:r>
-      <w:r>
-        <w:t xml:space="preserve">Der Aufbau verlief wieder gleich wie schon bei </w:t>
+        <w:t xml:space="preserve"> Der Aufbau verlief wieder gleich wie schon bei </w:t>
       </w:r>
       <w:r>
         <w:fldChar w:fldCharType="begin"/>
@@ -4489,19 +4608,32 @@
     </w:p>
     <w:p>
       <w:pPr>
-        <w:pStyle w:val="Beschriftung"/>
+        <w:pStyle w:val="Caption"/>
       </w:pPr>
       <w:r>
         <w:t xml:space="preserve">Abbildung </w:t>
       </w:r>
-      <w:fldSimple w:instr=" SEQ Abbildung \* ARABIC ">
-        <w:r>
-          <w:rPr>
-            <w:noProof/>
-          </w:rPr>
-          <w:t>11</w:t>
-        </w:r>
-      </w:fldSimple>
+      <w:r>
+        <w:fldChar w:fldCharType="begin"/>
+      </w:r>
+      <w:r>
+        <w:instrText xml:space="preserve"> SEQ Abbildung \* ARABIC </w:instrText>
+      </w:r>
+      <w:r>
+        <w:fldChar w:fldCharType="separate"/>
+      </w:r>
+      <w:r>
+        <w:rPr>
+          <w:noProof/>
+        </w:rPr>
+        <w:t>11</w:t>
+      </w:r>
+      <w:r>
+        <w:rPr>
+          <w:noProof/>
+        </w:rPr>
+        <w:fldChar w:fldCharType="end"/>
+      </w:r>
       <w:r>
         <w:t xml:space="preserve"> - Test 4: Grafisches Design</w:t>
       </w:r>
@@ -4525,7 +4657,7 @@
     </w:p>
     <w:p>
       <w:pPr>
-        <w:pStyle w:val="Listenabsatz"/>
+        <w:pStyle w:val="ListParagraph"/>
         <w:numPr>
           <w:ilvl w:val="0"/>
           <w:numId w:val="11"/>
@@ -4543,7 +4675,7 @@
     </w:p>
     <w:p>
       <w:pPr>
-        <w:pStyle w:val="Listenabsatz"/>
+        <w:pStyle w:val="ListParagraph"/>
         <w:numPr>
           <w:ilvl w:val="0"/>
           <w:numId w:val="11"/>
@@ -4577,7 +4709,19 @@
         <w:t xml:space="preserve"> Tab befindet, welches bereits aktiv ist.</w:t>
       </w:r>
       <w:r>
-        <w:t xml:space="preserve"> Denn einige Benutzer versuchten, zu den Poster</w:t>
+        <w:t xml:space="preserve"> </w:t>
+      </w:r>
+      <w:r>
+        <w:t>E</w:t>
+      </w:r>
+      <w:r>
+        <w:t>inige Benutzer versuchten</w:t>
+      </w:r>
+      <w:r>
+        <w:t xml:space="preserve"> daher</w:t>
+      </w:r>
+      <w:r>
+        <w:t xml:space="preserve"> zu den Poster</w:t>
       </w:r>
       <w:r>
         <w:t>n</w:t>
@@ -4588,7 +4732,7 @@
     </w:p>
     <w:p>
       <w:pPr>
-        <w:pStyle w:val="Listenabsatz"/>
+        <w:pStyle w:val="ListParagraph"/>
         <w:numPr>
           <w:ilvl w:val="0"/>
           <w:numId w:val="11"/>
@@ -4608,15 +4752,19 @@
       <w:r>
         <w:t xml:space="preserve"> im Rahmen dieser Arbeit</w:t>
       </w:r>
-      <w:bookmarkStart w:id="12" w:name="_GoBack"/>
-      <w:bookmarkEnd w:id="12"/>
-      <w:r>
-        <w:t xml:space="preserve"> umgesetzt. Die anderen zwei Beobachtungen wurden als User Stories in den Backlog aufgenommen.</w:t>
+      <w:r>
+        <w:t xml:space="preserve"> umgesetzt. Die anderen zwei Beobachtungen wurden als User Stories in den Backlog aufgenommen</w:t>
+      </w:r>
+      <w:r>
+        <w:t xml:space="preserve"> (TODO Referenz Backlog)</w:t>
+      </w:r>
+      <w:r>
+        <w:t>.</w:t>
       </w:r>
     </w:p>
     <w:p>
       <w:pPr>
-        <w:pStyle w:val="Listenabsatz"/>
+        <w:pStyle w:val="ListParagraph"/>
         <w:numPr>
           <w:ilvl w:val="0"/>
           <w:numId w:val="8"/>
@@ -4628,7 +4776,7 @@
     </w:p>
     <w:p>
       <w:pPr>
-        <w:pStyle w:val="berschrift4"/>
+        <w:pStyle w:val="Heading4"/>
       </w:pPr>
       <w:r>
         <w:lastRenderedPageBreak/>
@@ -4642,7 +4790,7 @@
     </w:p>
     <w:p>
       <w:pPr>
-        <w:pStyle w:val="berschrift5"/>
+        <w:pStyle w:val="Heading5"/>
       </w:pPr>
       <w:r>
         <w:t xml:space="preserve">Sprint </w:t>
@@ -4665,7 +4813,7 @@
     </w:p>
     <w:tbl>
       <w:tblPr>
-        <w:tblStyle w:val="MittlereSchattierung1-Akzent1"/>
+        <w:tblStyle w:val="MediumShading1-Accent1"/>
         <w:tblW w:w="0" w:type="auto"/>
         <w:tblLook w:val="0420" w:firstRow="1" w:lastRow="0" w:firstColumn="0" w:lastColumn="0" w:noHBand="0" w:noVBand="1"/>
       </w:tblPr>
@@ -5033,7 +5181,7 @@
     </w:tbl>
     <w:p>
       <w:pPr>
-        <w:pStyle w:val="berschrift5"/>
+        <w:pStyle w:val="Heading5"/>
       </w:pPr>
       <w:r>
         <w:t>Sprint 8</w:t>
@@ -5056,7 +5204,7 @@
     </w:p>
     <w:tbl>
       <w:tblPr>
-        <w:tblStyle w:val="MittlereSchattierung1-Akzent1"/>
+        <w:tblStyle w:val="MediumShading1-Accent1"/>
         <w:tblW w:w="0" w:type="auto"/>
         <w:tblLook w:val="0420" w:firstRow="1" w:lastRow="0" w:firstColumn="0" w:lastColumn="0" w:noHBand="0" w:noVBand="1"/>
       </w:tblPr>
@@ -5598,7 +5746,7 @@
     </w:tbl>
     <w:p>
       <w:pPr>
-        <w:pStyle w:val="berschrift5"/>
+        <w:pStyle w:val="Heading5"/>
       </w:pPr>
       <w:r>
         <w:t>Sprint 9</w:t>
@@ -5618,7 +5766,7 @@
     </w:p>
     <w:tbl>
       <w:tblPr>
-        <w:tblStyle w:val="MittlereSchattierung1-Akzent1"/>
+        <w:tblStyle w:val="MediumShading1-Accent1"/>
         <w:tblW w:w="0" w:type="auto"/>
         <w:tblLook w:val="0420" w:firstRow="1" w:lastRow="0" w:firstColumn="0" w:lastColumn="0" w:noHBand="0" w:noVBand="1"/>
       </w:tblPr>
@@ -6287,7 +6435,7 @@
     </w:tbl>
     <w:p>
       <w:pPr>
-        <w:pStyle w:val="berschrift5"/>
+        <w:pStyle w:val="Heading5"/>
       </w:pPr>
       <w:r>
         <w:t>Sprint 10</w:t>
@@ -6307,7 +6455,7 @@
     </w:p>
     <w:tbl>
       <w:tblPr>
-        <w:tblStyle w:val="MittlereSchattierung1-Akzent1"/>
+        <w:tblStyle w:val="MediumShading1-Accent1"/>
         <w:tblW w:w="0" w:type="auto"/>
         <w:tblLook w:val="0420" w:firstRow="1" w:lastRow="0" w:firstColumn="0" w:lastColumn="0" w:noHBand="0" w:noVBand="1"/>
       </w:tblPr>
@@ -7023,7 +7171,7 @@
     </w:tbl>
     <w:p>
       <w:pPr>
-        <w:pStyle w:val="berschrift5"/>
+        <w:pStyle w:val="Heading5"/>
       </w:pPr>
       <w:r>
         <w:t>Sprint 11</w:t>
@@ -7043,7 +7191,7 @@
     </w:p>
     <w:tbl>
       <w:tblPr>
-        <w:tblStyle w:val="MittlereSchattierung1-Akzent1"/>
+        <w:tblStyle w:val="MediumShading1-Accent1"/>
         <w:tblW w:w="0" w:type="auto"/>
         <w:tblLook w:val="0420" w:firstRow="1" w:lastRow="0" w:firstColumn="0" w:lastColumn="0" w:noHBand="0" w:noVBand="1"/>
       </w:tblPr>
@@ -7948,7 +8096,7 @@
     </w:tbl>
     <w:p>
       <w:pPr>
-        <w:pStyle w:val="berschrift5"/>
+        <w:pStyle w:val="Heading5"/>
       </w:pPr>
       <w:r>
         <w:t>Sprint 12</w:t>
@@ -7968,7 +8116,7 @@
     </w:p>
     <w:tbl>
       <w:tblPr>
-        <w:tblStyle w:val="MittlereSchattierung1-Akzent1"/>
+        <w:tblStyle w:val="MediumShading1-Accent1"/>
         <w:tblW w:w="0" w:type="auto"/>
         <w:tblLook w:val="0420" w:firstRow="1" w:lastRow="0" w:firstColumn="0" w:lastColumn="0" w:noHBand="0" w:noVBand="1"/>
       </w:tblPr>
@@ -9371,10 +9519,510 @@
         </w:tc>
       </w:tr>
     </w:tbl>
-    <w:p/>
+    <w:p>
+      <w:pPr>
+        <w:pStyle w:val="Heading3"/>
+      </w:pPr>
+      <w:r>
+        <w:t>Code Dokumentation</w:t>
+      </w:r>
+    </w:p>
+    <w:p>
+      <w:pPr>
+        <w:pStyle w:val="Heading4"/>
+      </w:pPr>
+      <w:r>
+        <w:t>Coding Standards</w:t>
+      </w:r>
+    </w:p>
+    <w:p>
+      <w:r>
+        <w:t xml:space="preserve">Die Codings Standards, welche für dieses Projekt gültig sind, wurden mehrheitlich vom Resharper übernommen. </w:t>
+      </w:r>
+    </w:p>
+    <w:p>
+      <w:r>
+        <w:t>Das exportierte Resharper-Profil kann über den Pfad „code/</w:t>
+      </w:r>
+      <w:r>
+        <w:t>resharper_settings</w:t>
+      </w:r>
+      <w:r>
+        <w:t>/</w:t>
+      </w:r>
+      <w:r>
+        <w:t xml:space="preserve"> resharper.DotSettings</w:t>
+      </w:r>
+      <w:r>
+        <w:t>“ gefunden werden.</w:t>
+      </w:r>
+      <w:r>
+        <w:t xml:space="preserve"> </w:t>
+      </w:r>
+      <w:r>
+        <w:t xml:space="preserve">Nachfolgend </w:t>
+      </w:r>
+      <w:r>
+        <w:t>wurden die wichtigsten Einstellungen dokumentiert</w:t>
+      </w:r>
+      <w:r>
+        <w:t>.</w:t>
+      </w:r>
+    </w:p>
+    <w:p>
+      <w:pPr>
+        <w:pStyle w:val="Heading5"/>
+      </w:pPr>
+      <w:r>
+        <w:lastRenderedPageBreak/>
+        <w:t>C# Namenskonventionen</w:t>
+      </w:r>
+    </w:p>
+    <w:p>
+      <w:r>
+        <w:t>Folgende Namenskonventionen wurden verwendet:</w:t>
+      </w:r>
+    </w:p>
+    <w:p>
+      <w:r>
+        <w:rPr>
+          <w:noProof/>
+          <w:lang w:eastAsia="de-CH"/>
+        </w:rPr>
+        <w:drawing>
+          <wp:inline distT="0" distB="0" distL="0" distR="0" wp14:anchorId="0E45678D" wp14:editId="17A2464B">
+            <wp:extent cx="4707834" cy="3095625"/>
+            <wp:effectExtent l="0" t="0" r="0" b="0"/>
+            <wp:docPr id="6" name="Picture 6"/>
+            <wp:cNvGraphicFramePr>
+              <a:graphicFrameLocks xmlns:a="http://schemas.openxmlformats.org/drawingml/2006/main" noChangeAspect="1"/>
+            </wp:cNvGraphicFramePr>
+            <a:graphic xmlns:a="http://schemas.openxmlformats.org/drawingml/2006/main">
+              <a:graphicData uri="http://schemas.openxmlformats.org/drawingml/2006/picture">
+                <pic:pic xmlns:pic="http://schemas.openxmlformats.org/drawingml/2006/picture">
+                  <pic:nvPicPr>
+                    <pic:cNvPr id="0" name=""/>
+                    <pic:cNvPicPr/>
+                  </pic:nvPicPr>
+                  <pic:blipFill rotWithShape="1">
+                    <a:blip r:embed="rId22"/>
+                    <a:srcRect l="16370" t="19312" r="50064" b="45375"/>
+                    <a:stretch/>
+                  </pic:blipFill>
+                  <pic:spPr bwMode="auto">
+                    <a:xfrm>
+                      <a:off x="0" y="0"/>
+                      <a:ext cx="4715076" cy="3100387"/>
+                    </a:xfrm>
+                    <a:prstGeom prst="rect">
+                      <a:avLst/>
+                    </a:prstGeom>
+                    <a:ln>
+                      <a:noFill/>
+                    </a:ln>
+                    <a:extLst>
+                      <a:ext uri="{53640926-AAD7-44D8-BBD7-CCE9431645EC}">
+                        <a14:shadowObscured xmlns:a14="http://schemas.microsoft.com/office/drawing/2010/main"/>
+                      </a:ext>
+                    </a:extLst>
+                  </pic:spPr>
+                </pic:pic>
+              </a:graphicData>
+            </a:graphic>
+          </wp:inline>
+        </w:drawing>
+      </w:r>
+    </w:p>
+    <w:p>
+      <w:pPr>
+        <w:pStyle w:val="Caption"/>
+      </w:pPr>
+      <w:r>
+        <w:t xml:space="preserve">Abbildung </w:t>
+      </w:r>
+      <w:r>
+        <w:fldChar w:fldCharType="begin"/>
+      </w:r>
+      <w:r>
+        <w:instrText xml:space="preserve"> SEQ Abbildung \* ARABIC </w:instrText>
+      </w:r>
+      <w:r>
+        <w:fldChar w:fldCharType="separate"/>
+      </w:r>
+      <w:r>
+        <w:rPr>
+          <w:noProof/>
+        </w:rPr>
+        <w:t>12</w:t>
+      </w:r>
+      <w:r>
+        <w:fldChar w:fldCharType="end"/>
+      </w:r>
+      <w:r>
+        <w:t xml:space="preserve"> - Naming</w:t>
+      </w:r>
+      <w:r>
+        <w:t xml:space="preserve"> Style</w:t>
+      </w:r>
+    </w:p>
+    <w:p>
+      <w:pPr>
+        <w:pStyle w:val="Heading5"/>
+      </w:pPr>
+      <w:r>
+        <w:t>Formatierungsstil</w:t>
+      </w:r>
+    </w:p>
+    <w:p>
+      <w:pPr>
+        <w:rPr>
+          <w:b/>
+        </w:rPr>
+      </w:pPr>
+      <w:r>
+        <w:rPr>
+          <w:b/>
+        </w:rPr>
+        <w:t>Braces Layout</w:t>
+      </w:r>
+    </w:p>
+    <w:p>
+      <w:r>
+        <w:t>Geschweifte Klammer befinden sich auf einer neuen Zeile.</w:t>
+      </w:r>
+    </w:p>
+    <w:p>
+      <w:r>
+        <w:rPr>
+          <w:noProof/>
+          <w:lang w:eastAsia="de-CH"/>
+        </w:rPr>
+        <w:drawing>
+          <wp:inline distT="0" distB="0" distL="0" distR="0" wp14:anchorId="4805933D" wp14:editId="28F97820">
+            <wp:extent cx="1724025" cy="1523557"/>
+            <wp:effectExtent l="0" t="0" r="0" b="635"/>
+            <wp:docPr id="13" name="Picture 13"/>
+            <wp:cNvGraphicFramePr>
+              <a:graphicFrameLocks xmlns:a="http://schemas.openxmlformats.org/drawingml/2006/main" noChangeAspect="1"/>
+            </wp:cNvGraphicFramePr>
+            <a:graphic xmlns:a="http://schemas.openxmlformats.org/drawingml/2006/main">
+              <a:graphicData uri="http://schemas.openxmlformats.org/drawingml/2006/picture">
+                <pic:pic xmlns:pic="http://schemas.openxmlformats.org/drawingml/2006/picture">
+                  <pic:nvPicPr>
+                    <pic:cNvPr id="0" name=""/>
+                    <pic:cNvPicPr/>
+                  </pic:nvPicPr>
+                  <pic:blipFill rotWithShape="1">
+                    <a:blip r:embed="rId23"/>
+                    <a:srcRect l="15895" t="58235" r="70797" b="22949"/>
+                    <a:stretch/>
+                  </pic:blipFill>
+                  <pic:spPr bwMode="auto">
+                    <a:xfrm>
+                      <a:off x="0" y="0"/>
+                      <a:ext cx="1727218" cy="1526379"/>
+                    </a:xfrm>
+                    <a:prstGeom prst="rect">
+                      <a:avLst/>
+                    </a:prstGeom>
+                    <a:ln>
+                      <a:noFill/>
+                    </a:ln>
+                    <a:extLst>
+                      <a:ext uri="{53640926-AAD7-44D8-BBD7-CCE9431645EC}">
+                        <a14:shadowObscured xmlns:a14="http://schemas.microsoft.com/office/drawing/2010/main"/>
+                      </a:ext>
+                    </a:extLst>
+                  </pic:spPr>
+                </pic:pic>
+              </a:graphicData>
+            </a:graphic>
+          </wp:inline>
+        </w:drawing>
+      </w:r>
+    </w:p>
+    <w:p>
+      <w:pPr>
+        <w:pStyle w:val="Caption"/>
+      </w:pPr>
+      <w:r>
+        <w:t xml:space="preserve">Abbildung </w:t>
+      </w:r>
+      <w:r>
+        <w:fldChar w:fldCharType="begin"/>
+      </w:r>
+      <w:r>
+        <w:instrText xml:space="preserve"> SEQ Abbildung \* ARABIC </w:instrText>
+      </w:r>
+      <w:r>
+        <w:fldChar w:fldCharType="separate"/>
+      </w:r>
+      <w:r>
+        <w:rPr>
+          <w:noProof/>
+        </w:rPr>
+        <w:t>13</w:t>
+      </w:r>
+      <w:r>
+        <w:fldChar w:fldCharType="end"/>
+      </w:r>
+      <w:r>
+        <w:t xml:space="preserve"> </w:t>
+      </w:r>
+      <w:r>
+        <w:t>–</w:t>
+      </w:r>
+      <w:r>
+        <w:t xml:space="preserve"> </w:t>
+      </w:r>
+      <w:r>
+        <w:t xml:space="preserve">Formatierungsstil, </w:t>
+      </w:r>
+      <w:r>
+        <w:t>Braces Layout</w:t>
+      </w:r>
+    </w:p>
+    <w:p>
+      <w:pPr>
+        <w:rPr>
+          <w:b/>
+        </w:rPr>
+      </w:pPr>
+      <w:r>
+        <w:rPr>
+          <w:b/>
+        </w:rPr>
+        <w:t>Line Breaks and Wrapping</w:t>
+      </w:r>
+    </w:p>
+    <w:p>
+      <w:r>
+        <w:t>Lange Zeilen (&gt;120 Zeichen) werden umgebrochen.</w:t>
+      </w:r>
+    </w:p>
+    <w:p>
+      <w:r>
+        <w:rPr>
+          <w:noProof/>
+          <w:lang w:eastAsia="de-CH"/>
+        </w:rPr>
+        <w:drawing>
+          <wp:inline distT="0" distB="0" distL="0" distR="0" wp14:anchorId="65F6B295" wp14:editId="70E3514D">
+            <wp:extent cx="4418187" cy="590550"/>
+            <wp:effectExtent l="0" t="0" r="1905" b="0"/>
+            <wp:docPr id="14" name="Picture 14"/>
+            <wp:cNvGraphicFramePr>
+              <a:graphicFrameLocks xmlns:a="http://schemas.openxmlformats.org/drawingml/2006/main" noChangeAspect="1"/>
+            </wp:cNvGraphicFramePr>
+            <a:graphic xmlns:a="http://schemas.openxmlformats.org/drawingml/2006/main">
+              <a:graphicData uri="http://schemas.openxmlformats.org/drawingml/2006/picture">
+                <pic:pic xmlns:pic="http://schemas.openxmlformats.org/drawingml/2006/picture">
+                  <pic:nvPicPr>
+                    <pic:cNvPr id="0" name=""/>
+                    <pic:cNvPicPr/>
+                  </pic:nvPicPr>
+                  <pic:blipFill rotWithShape="1">
+                    <a:blip r:embed="rId24"/>
+                    <a:srcRect l="15709" t="65609" r="50890" b="27248"/>
+                    <a:stretch/>
+                  </pic:blipFill>
+                  <pic:spPr bwMode="auto">
+                    <a:xfrm>
+                      <a:off x="0" y="0"/>
+                      <a:ext cx="4418378" cy="590576"/>
+                    </a:xfrm>
+                    <a:prstGeom prst="rect">
+                      <a:avLst/>
+                    </a:prstGeom>
+                    <a:ln>
+                      <a:noFill/>
+                    </a:ln>
+                    <a:extLst>
+                      <a:ext uri="{53640926-AAD7-44D8-BBD7-CCE9431645EC}">
+                        <a14:shadowObscured xmlns:a14="http://schemas.microsoft.com/office/drawing/2010/main"/>
+                      </a:ext>
+                    </a:extLst>
+                  </pic:spPr>
+                </pic:pic>
+              </a:graphicData>
+            </a:graphic>
+          </wp:inline>
+        </w:drawing>
+      </w:r>
+    </w:p>
+    <w:p>
+      <w:pPr>
+        <w:pStyle w:val="Caption"/>
+        <w:tabs>
+          <w:tab w:val="left" w:pos="6615"/>
+        </w:tabs>
+      </w:pPr>
+      <w:r>
+        <w:t xml:space="preserve">Abbildung </w:t>
+      </w:r>
+      <w:r>
+        <w:fldChar w:fldCharType="begin"/>
+      </w:r>
+      <w:r>
+        <w:instrText xml:space="preserve"> SEQ Abbildung \* ARABIC </w:instrText>
+      </w:r>
+      <w:r>
+        <w:fldChar w:fldCharType="separate"/>
+      </w:r>
+      <w:r>
+        <w:rPr>
+          <w:noProof/>
+        </w:rPr>
+        <w:t>14</w:t>
+      </w:r>
+      <w:r>
+        <w:fldChar w:fldCharType="end"/>
+      </w:r>
+      <w:r>
+        <w:t xml:space="preserve"> -</w:t>
+      </w:r>
+      <w:r>
+        <w:t xml:space="preserve"> </w:t>
+      </w:r>
+      <w:r>
+        <w:t xml:space="preserve">Formatierungsstil, </w:t>
+      </w:r>
+      <w:r>
+        <w:t xml:space="preserve"> Line Breaks and Wrapping</w:t>
+      </w:r>
+      <w:r>
+        <w:tab/>
+      </w:r>
+    </w:p>
+    <w:p>
+      <w:pPr>
+        <w:rPr>
+          <w:rFonts w:asciiTheme="majorHAnsi" w:hAnsiTheme="majorHAnsi"/>
+          <w:i/>
+          <w:color w:val="00629E"/>
+          <w:spacing w:val="10"/>
+          <w:sz w:val="22"/>
+          <w:szCs w:val="22"/>
+        </w:rPr>
+      </w:pPr>
+      <w:r>
+        <w:br w:type="page"/>
+      </w:r>
+    </w:p>
+    <w:p>
+      <w:pPr>
+        <w:pStyle w:val="Heading5"/>
+      </w:pPr>
+      <w:r>
+        <w:lastRenderedPageBreak/>
+        <w:t>CleanUp</w:t>
+      </w:r>
+    </w:p>
+    <w:p>
+      <w:r>
+        <w:t>Für das CleanUp des Codes wurden folgende Einstellungen vorgenommen:</w:t>
+      </w:r>
+    </w:p>
+    <w:p>
+      <w:r>
+        <w:rPr>
+          <w:noProof/>
+          <w:lang w:eastAsia="de-CH"/>
+        </w:rPr>
+        <w:drawing>
+          <wp:inline distT="0" distB="0" distL="0" distR="0" wp14:anchorId="455A1E2A" wp14:editId="399A89F1">
+            <wp:extent cx="4629150" cy="2667000"/>
+            <wp:effectExtent l="0" t="0" r="0" b="0"/>
+            <wp:docPr id="18" name="Picture 18"/>
+            <wp:cNvGraphicFramePr>
+              <a:graphicFrameLocks xmlns:a="http://schemas.openxmlformats.org/drawingml/2006/main" noChangeAspect="1"/>
+            </wp:cNvGraphicFramePr>
+            <a:graphic xmlns:a="http://schemas.openxmlformats.org/drawingml/2006/main">
+              <a:graphicData uri="http://schemas.openxmlformats.org/drawingml/2006/picture">
+                <pic:pic xmlns:pic="http://schemas.openxmlformats.org/drawingml/2006/picture">
+                  <pic:nvPicPr>
+                    <pic:cNvPr id="0" name=""/>
+                    <pic:cNvPicPr/>
+                  </pic:nvPicPr>
+                  <pic:blipFill rotWithShape="1">
+                    <a:blip r:embed="rId25"/>
+                    <a:srcRect l="16150" t="31364" r="48119" b="35699"/>
+                    <a:stretch/>
+                  </pic:blipFill>
+                  <pic:spPr bwMode="auto">
+                    <a:xfrm>
+                      <a:off x="0" y="0"/>
+                      <a:ext cx="4631286" cy="2668231"/>
+                    </a:xfrm>
+                    <a:prstGeom prst="rect">
+                      <a:avLst/>
+                    </a:prstGeom>
+                    <a:ln>
+                      <a:noFill/>
+                    </a:ln>
+                    <a:extLst>
+                      <a:ext uri="{53640926-AAD7-44D8-BBD7-CCE9431645EC}">
+                        <a14:shadowObscured xmlns:a14="http://schemas.microsoft.com/office/drawing/2010/main"/>
+                      </a:ext>
+                    </a:extLst>
+                  </pic:spPr>
+                </pic:pic>
+              </a:graphicData>
+            </a:graphic>
+          </wp:inline>
+        </w:drawing>
+      </w:r>
+    </w:p>
+    <w:p>
+      <w:pPr>
+        <w:pStyle w:val="Caption"/>
+      </w:pPr>
+      <w:r>
+        <w:t xml:space="preserve">Abbildung </w:t>
+      </w:r>
+      <w:r>
+        <w:fldChar w:fldCharType="begin"/>
+      </w:r>
+      <w:r>
+        <w:instrText xml:space="preserve"> SEQ Abbildung \* ARABIC </w:instrText>
+      </w:r>
+      <w:r>
+        <w:fldChar w:fldCharType="separate"/>
+      </w:r>
+      <w:r>
+        <w:rPr>
+          <w:noProof/>
+        </w:rPr>
+        <w:t>15</w:t>
+      </w:r>
+      <w:r>
+        <w:fldChar w:fldCharType="end"/>
+      </w:r>
+      <w:r>
+        <w:t xml:space="preserve"> - CleanUp Einstellungen</w:t>
+      </w:r>
+    </w:p>
+    <w:p>
+      <w:pPr>
+        <w:pStyle w:val="Heading4"/>
+      </w:pPr>
+      <w:r>
+        <w:t>Dokumentation Quellcode</w:t>
+      </w:r>
+    </w:p>
+    <w:p>
+      <w:r>
+        <w:t>Zur Dokumentation des Quellcodes wurde Ghost Doc verwendet. Dadurch war die Dokumentation einiges einfacher, da sinnvolle Standardkommentare generiert werden, die bei Bedarf erweitert werden können. Durch die geschriebenen XML Kommentare ist es  auch möglich, eine Dokumentation zu generieren.</w:t>
+      </w:r>
+    </w:p>
+    <w:p>
+      <w:r>
+        <w:t>Es wurden alle Interfaces, sowie Methoden oder Properties, welche mit Hilfe eines Kommentars besser verstanden werden, kommentiert. Ausgenommen davon sind die Tests und die XAML Dateien. Durch die Kommentare sind der Programmcode und besonders komplexere Methoden für Entwickler leichter verständlich.</w:t>
+      </w:r>
+    </w:p>
     <w:sectPr>
-      <w:headerReference w:type="default" r:id="rId22"/>
-      <w:footerReference w:type="default" r:id="rId23"/>
+      <w:headerReference w:type="default" r:id="rId26"/>
+      <w:footerReference w:type="default" r:id="rId27"/>
       <w:pgSz w:w="11906" w:h="16838"/>
       <w:pgMar w:top="1417" w:right="1417" w:bottom="1134" w:left="1417" w:header="708" w:footer="708" w:gutter="0"/>
       <w:cols w:space="708"/>
@@ -9413,7 +10061,7 @@
 <w:ftr xmlns:wpc="http://schemas.microsoft.com/office/word/2010/wordprocessingCanvas" xmlns:mc="http://schemas.openxmlformats.org/markup-compatibility/2006" xmlns:o="urn:schemas-microsoft-com:office:office" xmlns:r="http://schemas.openxmlformats.org/officeDocument/2006/relationships" xmlns:m="http://schemas.openxmlformats.org/officeDocument/2006/math" xmlns:v="urn:schemas-microsoft-com:vml" xmlns:wp14="http://schemas.microsoft.com/office/word/2010/wordprocessingDrawing" xmlns:wp="http://schemas.openxmlformats.org/drawingml/2006/wordprocessingDrawing" xmlns:w10="urn:schemas-microsoft-com:office:word" xmlns:w="http://schemas.openxmlformats.org/wordprocessingml/2006/main" xmlns:w14="http://schemas.microsoft.com/office/word/2010/wordml" xmlns:wpg="http://schemas.microsoft.com/office/word/2010/wordprocessingGroup" xmlns:wpi="http://schemas.microsoft.com/office/word/2010/wordprocessingInk" xmlns:wne="http://schemas.microsoft.com/office/word/2006/wordml" xmlns:wps="http://schemas.microsoft.com/office/word/2010/wordprocessingShape" mc:Ignorable="w14 wp14">
   <w:p>
     <w:pPr>
-      <w:pStyle w:val="Fuzeile"/>
+      <w:pStyle w:val="Footer"/>
     </w:pPr>
     <w:r>
       <w:t>Video Wall – Realisierung &amp; Test</w:t>
@@ -9434,7 +10082,7 @@
       <w:rPr>
         <w:noProof/>
       </w:rPr>
-      <w:t>22. Mai 2012</w:t>
+      <w:t>23. Mai 2012</w:t>
     </w:r>
     <w:r>
       <w:fldChar w:fldCharType="end"/>
@@ -9472,7 +10120,7 @@
         <w:noProof/>
         <w:lang w:val="de-DE"/>
       </w:rPr>
-      <w:t>11</w:t>
+      <w:t>1</w:t>
     </w:r>
     <w:r>
       <w:rPr>
@@ -9486,31 +10134,16 @@
       </w:rPr>
       <w:t xml:space="preserve"> von </w:t>
     </w:r>
-    <w:r>
-      <w:fldChar w:fldCharType="begin"/>
-    </w:r>
-    <w:r>
-      <w:instrText>NUMPAGES  \* Arabic  \* MERGEFORMAT</w:instrText>
-    </w:r>
-    <w:r>
-      <w:fldChar w:fldCharType="separate"/>
-    </w:r>
-    <w:r>
-      <w:rPr>
-        <w:b/>
-        <w:noProof/>
-        <w:lang w:val="de-DE"/>
-      </w:rPr>
-      <w:t>15</w:t>
-    </w:r>
-    <w:r>
-      <w:rPr>
-        <w:b/>
-        <w:noProof/>
-        <w:lang w:val="de-DE"/>
-      </w:rPr>
-      <w:fldChar w:fldCharType="end"/>
-    </w:r>
+    <w:fldSimple w:instr="NUMPAGES  \* Arabic  \* MERGEFORMAT">
+      <w:r>
+        <w:rPr>
+          <w:b/>
+          <w:noProof/>
+          <w:lang w:val="de-DE"/>
+        </w:rPr>
+        <w:t>17</w:t>
+      </w:r>
+    </w:fldSimple>
   </w:p>
 </w:ftr>
 </file>
@@ -9540,7 +10173,7 @@
   <w:footnote w:id="1">
     <w:tbl>
       <w:tblPr>
-        <w:tblStyle w:val="Tabellenraster"/>
+        <w:tblStyle w:val="TableGrid"/>
         <w:tblW w:w="0" w:type="auto"/>
         <w:tblBorders>
           <w:top w:val="none" w:sz="0" w:space="0" w:color="auto"/>
@@ -9569,7 +10202,7 @@
             </w:pPr>
             <w:r>
               <w:rPr>
-                <w:rStyle w:val="Funotenzeichen"/>
+                <w:rStyle w:val="FootnoteReference"/>
               </w:rPr>
               <w:footnoteRef/>
             </w:r>
@@ -9655,14 +10288,14 @@
     </w:tbl>
     <w:p>
       <w:pPr>
-        <w:pStyle w:val="Funotentext"/>
+        <w:pStyle w:val="FootnoteText"/>
       </w:pPr>
     </w:p>
   </w:footnote>
   <w:footnote w:id="2">
     <w:tbl>
       <w:tblPr>
-        <w:tblStyle w:val="Tabellenraster"/>
+        <w:tblStyle w:val="TableGrid"/>
         <w:tblW w:w="0" w:type="auto"/>
         <w:tblBorders>
           <w:top w:val="none" w:sz="0" w:space="0" w:color="auto"/>
@@ -9691,7 +10324,7 @@
             </w:pPr>
             <w:r>
               <w:rPr>
-                <w:rStyle w:val="Funotenzeichen"/>
+                <w:rStyle w:val="FootnoteReference"/>
               </w:rPr>
               <w:footnoteRef/>
             </w:r>
@@ -9783,7 +10416,7 @@
     </w:tbl>
     <w:p>
       <w:pPr>
-        <w:pStyle w:val="Funotentext"/>
+        <w:pStyle w:val="FootnoteText"/>
       </w:pPr>
     </w:p>
   </w:footnote>
@@ -9794,7 +10427,7 @@
 <w:hdr xmlns:wpc="http://schemas.microsoft.com/office/word/2010/wordprocessingCanvas" xmlns:mc="http://schemas.openxmlformats.org/markup-compatibility/2006" xmlns:o="urn:schemas-microsoft-com:office:office" xmlns:r="http://schemas.openxmlformats.org/officeDocument/2006/relationships" xmlns:m="http://schemas.openxmlformats.org/officeDocument/2006/math" xmlns:v="urn:schemas-microsoft-com:vml" xmlns:wp14="http://schemas.microsoft.com/office/word/2010/wordprocessingDrawing" xmlns:wp="http://schemas.openxmlformats.org/drawingml/2006/wordprocessingDrawing" xmlns:w10="urn:schemas-microsoft-com:office:word" xmlns:w="http://schemas.openxmlformats.org/wordprocessingml/2006/main" xmlns:w14="http://schemas.microsoft.com/office/word/2010/wordml" xmlns:wpg="http://schemas.microsoft.com/office/word/2010/wordprocessingGroup" xmlns:wpi="http://schemas.microsoft.com/office/word/2010/wordprocessingInk" xmlns:wne="http://schemas.microsoft.com/office/word/2006/wordml" xmlns:wps="http://schemas.microsoft.com/office/word/2010/wordprocessingShape" mc:Ignorable="w14 wp14">
   <w:p>
     <w:pPr>
-      <w:pStyle w:val="Kopfzeile"/>
+      <w:pStyle w:val="Header"/>
     </w:pPr>
     <w:r>
       <w:tab/>
@@ -10524,7 +11157,7 @@
     <w:lvl w:ilvl="0">
       <w:start w:val="1"/>
       <w:numFmt w:val="upperRoman"/>
-      <w:pStyle w:val="berschrift1"/>
+      <w:pStyle w:val="Heading1"/>
       <w:lvlText w:val="%1."/>
       <w:lvlJc w:val="left"/>
       <w:pPr>
@@ -10537,7 +11170,7 @@
     <w:lvl w:ilvl="1">
       <w:start w:val="1"/>
       <w:numFmt w:val="decimal"/>
-      <w:pStyle w:val="berschrift2"/>
+      <w:pStyle w:val="Heading2"/>
       <w:lvlText w:val="%1.%2"/>
       <w:lvlJc w:val="left"/>
       <w:pPr>
@@ -10547,7 +11180,7 @@
     <w:lvl w:ilvl="2">
       <w:start w:val="1"/>
       <w:numFmt w:val="decimal"/>
-      <w:pStyle w:val="berschrift3"/>
+      <w:pStyle w:val="Heading3"/>
       <w:lvlText w:val="%1.%2.%3"/>
       <w:lvlJc w:val="left"/>
       <w:pPr>
@@ -10557,7 +11190,7 @@
     <w:lvl w:ilvl="3">
       <w:start w:val="1"/>
       <w:numFmt w:val="decimal"/>
-      <w:pStyle w:val="berschrift4"/>
+      <w:pStyle w:val="Heading4"/>
       <w:lvlText w:val="%1.%2.%3.%4"/>
       <w:lvlJc w:val="left"/>
       <w:pPr>
@@ -10567,7 +11200,7 @@
     <w:lvl w:ilvl="4">
       <w:start w:val="1"/>
       <w:numFmt w:val="decimal"/>
-      <w:pStyle w:val="berschrift5"/>
+      <w:pStyle w:val="Heading5"/>
       <w:lvlText w:val="%1.%2.%3.%4.%5"/>
       <w:lvlJc w:val="left"/>
       <w:pPr>
@@ -10577,7 +11210,7 @@
     <w:lvl w:ilvl="5">
       <w:start w:val="1"/>
       <w:numFmt w:val="decimal"/>
-      <w:pStyle w:val="berschrift6"/>
+      <w:pStyle w:val="Heading6"/>
       <w:lvlText w:val="%1.%2.%3.%4.%5.%6"/>
       <w:lvlJc w:val="left"/>
       <w:pPr>
@@ -10587,7 +11220,7 @@
     <w:lvl w:ilvl="6">
       <w:start w:val="1"/>
       <w:numFmt w:val="decimal"/>
-      <w:pStyle w:val="berschrift7"/>
+      <w:pStyle w:val="Heading7"/>
       <w:lvlText w:val="%1.%2.%3.%4.%5.%6.%7"/>
       <w:lvlJc w:val="left"/>
       <w:pPr>
@@ -10597,7 +11230,7 @@
     <w:lvl w:ilvl="7">
       <w:start w:val="1"/>
       <w:numFmt w:val="decimal"/>
-      <w:pStyle w:val="berschrift8"/>
+      <w:pStyle w:val="Heading8"/>
       <w:lvlText w:val="%1.%2.%3.%4.%5.%6.%7.%8"/>
       <w:lvlJc w:val="left"/>
       <w:pPr>
@@ -10607,7 +11240,7 @@
     <w:lvl w:ilvl="8">
       <w:start w:val="1"/>
       <w:numFmt w:val="decimal"/>
-      <w:pStyle w:val="berschrift9"/>
+      <w:pStyle w:val="Heading9"/>
       <w:lvlText w:val="%1.%2.%3.%4.%5.%6.%7.%8.%9"/>
       <w:lvlJc w:val="left"/>
       <w:pPr>
@@ -11119,7 +11752,7 @@
     <w:lsdException w:name="Bibliography" w:uiPriority="37"/>
     <w:lsdException w:name="TOC Heading" w:uiPriority="39" w:qFormat="1"/>
   </w:latentStyles>
-  <w:style w:type="paragraph" w:default="1" w:styleId="Standard">
+  <w:style w:type="paragraph" w:default="1" w:styleId="Normal">
     <w:name w:val="Normal"/>
     <w:qFormat/>
     <w:rsid w:val="003C3BB7"/>
@@ -11128,11 +11761,11 @@
       <w:szCs w:val="20"/>
     </w:rPr>
   </w:style>
-  <w:style w:type="paragraph" w:styleId="berschrift1">
+  <w:style w:type="paragraph" w:styleId="Heading1">
     <w:name w:val="heading 1"/>
-    <w:basedOn w:val="Standard"/>
-    <w:next w:val="Standard"/>
-    <w:link w:val="berschrift1Zchn"/>
+    <w:basedOn w:val="Normal"/>
+    <w:next w:val="Normal"/>
+    <w:link w:val="Heading1Char"/>
     <w:uiPriority w:val="9"/>
     <w:qFormat/>
     <w:rsid w:val="00C90DFA"/>
@@ -11154,11 +11787,11 @@
       <w:szCs w:val="22"/>
     </w:rPr>
   </w:style>
-  <w:style w:type="paragraph" w:styleId="berschrift2">
+  <w:style w:type="paragraph" w:styleId="Heading2">
     <w:name w:val="heading 2"/>
-    <w:basedOn w:val="Standard"/>
-    <w:next w:val="Standard"/>
-    <w:link w:val="berschrift2Zchn"/>
+    <w:basedOn w:val="Normal"/>
+    <w:next w:val="Normal"/>
+    <w:link w:val="Heading2Char"/>
     <w:uiPriority w:val="9"/>
     <w:unhideWhenUsed/>
     <w:qFormat/>
@@ -11188,11 +11821,11 @@
       <w:szCs w:val="22"/>
     </w:rPr>
   </w:style>
-  <w:style w:type="paragraph" w:styleId="berschrift3">
+  <w:style w:type="paragraph" w:styleId="Heading3">
     <w:name w:val="heading 3"/>
-    <w:basedOn w:val="Standard"/>
-    <w:next w:val="Standard"/>
-    <w:link w:val="berschrift3Zchn"/>
+    <w:basedOn w:val="Normal"/>
+    <w:next w:val="Normal"/>
+    <w:link w:val="Heading3Char"/>
     <w:uiPriority w:val="9"/>
     <w:unhideWhenUsed/>
     <w:qFormat/>
@@ -11217,11 +11850,11 @@
       <w:szCs w:val="22"/>
     </w:rPr>
   </w:style>
-  <w:style w:type="paragraph" w:styleId="berschrift4">
+  <w:style w:type="paragraph" w:styleId="Heading4">
     <w:name w:val="heading 4"/>
-    <w:basedOn w:val="Standard"/>
-    <w:next w:val="Standard"/>
-    <w:link w:val="berschrift4Zchn"/>
+    <w:basedOn w:val="Normal"/>
+    <w:next w:val="Normal"/>
+    <w:link w:val="Heading4Char"/>
     <w:uiPriority w:val="9"/>
     <w:unhideWhenUsed/>
     <w:qFormat/>
@@ -11246,11 +11879,11 @@
       <w:szCs w:val="22"/>
     </w:rPr>
   </w:style>
-  <w:style w:type="paragraph" w:styleId="berschrift5">
+  <w:style w:type="paragraph" w:styleId="Heading5">
     <w:name w:val="heading 5"/>
-    <w:basedOn w:val="Standard"/>
-    <w:next w:val="Standard"/>
-    <w:link w:val="berschrift5Zchn"/>
+    <w:basedOn w:val="Normal"/>
+    <w:next w:val="Normal"/>
+    <w:link w:val="Heading5Char"/>
     <w:uiPriority w:val="9"/>
     <w:unhideWhenUsed/>
     <w:qFormat/>
@@ -11276,11 +11909,11 @@
       <w:szCs w:val="22"/>
     </w:rPr>
   </w:style>
-  <w:style w:type="paragraph" w:styleId="berschrift6">
+  <w:style w:type="paragraph" w:styleId="Heading6">
     <w:name w:val="heading 6"/>
-    <w:basedOn w:val="Standard"/>
-    <w:next w:val="Standard"/>
-    <w:link w:val="berschrift6Zchn"/>
+    <w:basedOn w:val="Normal"/>
+    <w:next w:val="Normal"/>
+    <w:link w:val="Heading6Char"/>
     <w:uiPriority w:val="9"/>
     <w:unhideWhenUsed/>
     <w:qFormat/>
@@ -11301,11 +11934,11 @@
       <w:szCs w:val="22"/>
     </w:rPr>
   </w:style>
-  <w:style w:type="paragraph" w:styleId="berschrift7">
+  <w:style w:type="paragraph" w:styleId="Heading7">
     <w:name w:val="heading 7"/>
-    <w:basedOn w:val="Standard"/>
-    <w:next w:val="Standard"/>
-    <w:link w:val="berschrift7Zchn"/>
+    <w:basedOn w:val="Normal"/>
+    <w:next w:val="Normal"/>
+    <w:link w:val="Heading7Char"/>
     <w:uiPriority w:val="9"/>
     <w:unhideWhenUsed/>
     <w:qFormat/>
@@ -11326,11 +11959,11 @@
       <w:szCs w:val="22"/>
     </w:rPr>
   </w:style>
-  <w:style w:type="paragraph" w:styleId="berschrift8">
+  <w:style w:type="paragraph" w:styleId="Heading8">
     <w:name w:val="heading 8"/>
-    <w:basedOn w:val="Standard"/>
-    <w:next w:val="Standard"/>
-    <w:link w:val="berschrift8Zchn"/>
+    <w:basedOn w:val="Normal"/>
+    <w:next w:val="Normal"/>
+    <w:link w:val="Heading8Char"/>
     <w:uiPriority w:val="9"/>
     <w:semiHidden/>
     <w:unhideWhenUsed/>
@@ -11351,11 +11984,11 @@
       <w:szCs w:val="18"/>
     </w:rPr>
   </w:style>
-  <w:style w:type="paragraph" w:styleId="berschrift9">
+  <w:style w:type="paragraph" w:styleId="Heading9">
     <w:name w:val="heading 9"/>
-    <w:basedOn w:val="Standard"/>
-    <w:next w:val="Standard"/>
-    <w:link w:val="berschrift9Zchn"/>
+    <w:basedOn w:val="Normal"/>
+    <w:next w:val="Normal"/>
+    <w:link w:val="Heading9Char"/>
     <w:uiPriority w:val="9"/>
     <w:semiHidden/>
     <w:unhideWhenUsed/>
@@ -11377,13 +12010,13 @@
       <w:szCs w:val="18"/>
     </w:rPr>
   </w:style>
-  <w:style w:type="character" w:default="1" w:styleId="Absatz-Standardschriftart">
+  <w:style w:type="character" w:default="1" w:styleId="DefaultParagraphFont">
     <w:name w:val="Default Paragraph Font"/>
     <w:uiPriority w:val="1"/>
     <w:semiHidden/>
     <w:unhideWhenUsed/>
   </w:style>
-  <w:style w:type="table" w:default="1" w:styleId="NormaleTabelle">
+  <w:style w:type="table" w:default="1" w:styleId="TableNormal">
     <w:name w:val="Normal Table"/>
     <w:uiPriority w:val="99"/>
     <w:semiHidden/>
@@ -11398,16 +12031,16 @@
       </w:tblCellMar>
     </w:tblPr>
   </w:style>
-  <w:style w:type="numbering" w:default="1" w:styleId="KeineListe">
+  <w:style w:type="numbering" w:default="1" w:styleId="NoList">
     <w:name w:val="No List"/>
     <w:uiPriority w:val="99"/>
     <w:semiHidden/>
     <w:unhideWhenUsed/>
   </w:style>
-  <w:style w:type="character" w:customStyle="1" w:styleId="berschrift1Zchn">
-    <w:name w:val="Überschrift 1 Zchn"/>
-    <w:basedOn w:val="Absatz-Standardschriftart"/>
-    <w:link w:val="berschrift1"/>
+  <w:style w:type="character" w:customStyle="1" w:styleId="Heading1Char">
+    <w:name w:val="Heading 1 Char"/>
+    <w:basedOn w:val="DefaultParagraphFont"/>
+    <w:link w:val="Heading1"/>
     <w:uiPriority w:val="9"/>
     <w:rsid w:val="00C90DFA"/>
     <w:rPr>
@@ -11419,10 +12052,10 @@
       <w:shd w:val="clear" w:color="auto" w:fill="FFFFFF" w:themeFill="background1"/>
     </w:rPr>
   </w:style>
-  <w:style w:type="character" w:customStyle="1" w:styleId="berschrift2Zchn">
-    <w:name w:val="Überschrift 2 Zchn"/>
-    <w:basedOn w:val="Absatz-Standardschriftart"/>
-    <w:link w:val="berschrift2"/>
+  <w:style w:type="character" w:customStyle="1" w:styleId="Heading2Char">
+    <w:name w:val="Heading 2 Char"/>
+    <w:basedOn w:val="DefaultParagraphFont"/>
+    <w:link w:val="Heading2"/>
     <w:uiPriority w:val="9"/>
     <w:rsid w:val="00402E1C"/>
     <w:rPr>
@@ -11434,9 +12067,9 @@
       <w:shd w:val="clear" w:color="auto" w:fill="5994CB"/>
     </w:rPr>
   </w:style>
-  <w:style w:type="table" w:styleId="Tabellenraster">
+  <w:style w:type="table" w:styleId="TableGrid">
     <w:name w:val="Table Grid"/>
-    <w:basedOn w:val="NormaleTabelle"/>
+    <w:basedOn w:val="TableNormal"/>
     <w:uiPriority w:val="59"/>
     <w:rsid w:val="00651384"/>
     <w:pPr>
@@ -11460,9 +12093,9 @@
       </w:tblCellMar>
     </w:tblPr>
   </w:style>
-  <w:style w:type="table" w:styleId="HellesRaster-Akzent1">
+  <w:style w:type="table" w:styleId="LightGrid-Accent1">
     <w:name w:val="Light Grid Accent 1"/>
-    <w:basedOn w:val="NormaleTabelle"/>
+    <w:basedOn w:val="TableNormal"/>
     <w:uiPriority w:val="62"/>
     <w:rsid w:val="00CB0412"/>
     <w:pPr>
@@ -11590,9 +12223,9 @@
       </w:tcPr>
     </w:tblStylePr>
   </w:style>
-  <w:style w:type="table" w:styleId="MittlereSchattierung1-Akzent1">
+  <w:style w:type="table" w:styleId="MediumShading1-Accent1">
     <w:name w:val="Medium Shading 1 Accent 1"/>
-    <w:basedOn w:val="NormaleTabelle"/>
+    <w:basedOn w:val="TableNormal"/>
     <w:uiPriority w:val="63"/>
     <w:rsid w:val="004A070C"/>
     <w:pPr>
@@ -11690,9 +12323,9 @@
       </w:tcPr>
     </w:tblStylePr>
   </w:style>
-  <w:style w:type="table" w:styleId="MittlereListe2-Akzent1">
+  <w:style w:type="table" w:styleId="MediumList2-Accent1">
     <w:name w:val="Medium List 2 Accent 1"/>
-    <w:basedOn w:val="NormaleTabelle"/>
+    <w:basedOn w:val="TableNormal"/>
     <w:uiPriority w:val="66"/>
     <w:rsid w:val="00CB0412"/>
     <w:pPr>
@@ -11818,9 +12451,9 @@
       </w:tcPr>
     </w:tblStylePr>
   </w:style>
-  <w:style w:type="table" w:styleId="MittlereListe1-Akzent1">
+  <w:style w:type="table" w:styleId="MediumList1-Accent1">
     <w:name w:val="Medium List 1 Accent 1"/>
-    <w:basedOn w:val="NormaleTabelle"/>
+    <w:basedOn w:val="TableNormal"/>
     <w:uiPriority w:val="65"/>
     <w:rsid w:val="00CB0412"/>
     <w:pPr>
@@ -11902,10 +12535,10 @@
       </w:tcPr>
     </w:tblStylePr>
   </w:style>
-  <w:style w:type="character" w:customStyle="1" w:styleId="berschrift3Zchn">
-    <w:name w:val="Überschrift 3 Zchn"/>
-    <w:basedOn w:val="Absatz-Standardschriftart"/>
-    <w:link w:val="berschrift3"/>
+  <w:style w:type="character" w:customStyle="1" w:styleId="Heading3Char">
+    <w:name w:val="Heading 3 Char"/>
+    <w:basedOn w:val="DefaultParagraphFont"/>
+    <w:link w:val="Heading3"/>
     <w:uiPriority w:val="9"/>
     <w:rsid w:val="00EA2F23"/>
     <w:rPr>
@@ -11915,10 +12548,10 @@
       <w:spacing w:val="15"/>
     </w:rPr>
   </w:style>
-  <w:style w:type="character" w:customStyle="1" w:styleId="berschrift4Zchn">
-    <w:name w:val="Überschrift 4 Zchn"/>
-    <w:basedOn w:val="Absatz-Standardschriftart"/>
-    <w:link w:val="berschrift4"/>
+  <w:style w:type="character" w:customStyle="1" w:styleId="Heading4Char">
+    <w:name w:val="Heading 4 Char"/>
+    <w:basedOn w:val="DefaultParagraphFont"/>
+    <w:link w:val="Heading4"/>
     <w:uiPriority w:val="9"/>
     <w:rsid w:val="006211F6"/>
     <w:rPr>
@@ -11927,10 +12560,10 @@
       <w:spacing w:val="10"/>
     </w:rPr>
   </w:style>
-  <w:style w:type="character" w:customStyle="1" w:styleId="berschrift5Zchn">
-    <w:name w:val="Überschrift 5 Zchn"/>
-    <w:basedOn w:val="Absatz-Standardschriftart"/>
-    <w:link w:val="berschrift5"/>
+  <w:style w:type="character" w:customStyle="1" w:styleId="Heading5Char">
+    <w:name w:val="Heading 5 Char"/>
+    <w:basedOn w:val="DefaultParagraphFont"/>
+    <w:link w:val="Heading5"/>
     <w:uiPriority w:val="9"/>
     <w:rsid w:val="00FB472D"/>
     <w:rPr>
@@ -11940,10 +12573,10 @@
       <w:spacing w:val="10"/>
     </w:rPr>
   </w:style>
-  <w:style w:type="character" w:customStyle="1" w:styleId="berschrift6Zchn">
-    <w:name w:val="Überschrift 6 Zchn"/>
-    <w:basedOn w:val="Absatz-Standardschriftart"/>
-    <w:link w:val="berschrift6"/>
+  <w:style w:type="character" w:customStyle="1" w:styleId="Heading6Char">
+    <w:name w:val="Heading 6 Char"/>
+    <w:basedOn w:val="DefaultParagraphFont"/>
+    <w:link w:val="Heading6"/>
     <w:uiPriority w:val="9"/>
     <w:rsid w:val="006211F6"/>
     <w:rPr>
@@ -11952,10 +12585,10 @@
       <w:spacing w:val="10"/>
     </w:rPr>
   </w:style>
-  <w:style w:type="character" w:customStyle="1" w:styleId="berschrift7Zchn">
-    <w:name w:val="Überschrift 7 Zchn"/>
-    <w:basedOn w:val="Absatz-Standardschriftart"/>
-    <w:link w:val="berschrift7"/>
+  <w:style w:type="character" w:customStyle="1" w:styleId="Heading7Char">
+    <w:name w:val="Heading 7 Char"/>
+    <w:basedOn w:val="DefaultParagraphFont"/>
+    <w:link w:val="Heading7"/>
     <w:uiPriority w:val="9"/>
     <w:rsid w:val="003C3BB7"/>
     <w:rPr>
@@ -11964,10 +12597,10 @@
       <w:spacing w:val="10"/>
     </w:rPr>
   </w:style>
-  <w:style w:type="character" w:customStyle="1" w:styleId="berschrift8Zchn">
-    <w:name w:val="Überschrift 8 Zchn"/>
-    <w:basedOn w:val="Absatz-Standardschriftart"/>
-    <w:link w:val="berschrift8"/>
+  <w:style w:type="character" w:customStyle="1" w:styleId="Heading8Char">
+    <w:name w:val="Heading 8 Char"/>
+    <w:basedOn w:val="DefaultParagraphFont"/>
+    <w:link w:val="Heading8"/>
     <w:uiPriority w:val="9"/>
     <w:semiHidden/>
     <w:rsid w:val="003C3BB7"/>
@@ -11978,10 +12611,10 @@
       <w:szCs w:val="18"/>
     </w:rPr>
   </w:style>
-  <w:style w:type="character" w:customStyle="1" w:styleId="berschrift9Zchn">
-    <w:name w:val="Überschrift 9 Zchn"/>
-    <w:basedOn w:val="Absatz-Standardschriftart"/>
-    <w:link w:val="berschrift9"/>
+  <w:style w:type="character" w:customStyle="1" w:styleId="Heading9Char">
+    <w:name w:val="Heading 9 Char"/>
+    <w:basedOn w:val="DefaultParagraphFont"/>
+    <w:link w:val="Heading9"/>
     <w:uiPriority w:val="9"/>
     <w:semiHidden/>
     <w:rsid w:val="003C3BB7"/>
@@ -11993,10 +12626,10 @@
       <w:szCs w:val="18"/>
     </w:rPr>
   </w:style>
-  <w:style w:type="paragraph" w:styleId="Beschriftung">
+  <w:style w:type="paragraph" w:styleId="Caption">
     <w:name w:val="caption"/>
-    <w:basedOn w:val="Standard"/>
-    <w:next w:val="Standard"/>
+    <w:basedOn w:val="Normal"/>
+    <w:next w:val="Normal"/>
     <w:uiPriority w:val="35"/>
     <w:unhideWhenUsed/>
     <w:qFormat/>
@@ -12009,11 +12642,11 @@
       <w:szCs w:val="16"/>
     </w:rPr>
   </w:style>
-  <w:style w:type="paragraph" w:styleId="Titel">
+  <w:style w:type="paragraph" w:styleId="Title">
     <w:name w:val="Title"/>
-    <w:basedOn w:val="Standard"/>
-    <w:next w:val="Standard"/>
-    <w:link w:val="TitelZchn"/>
+    <w:basedOn w:val="Normal"/>
+    <w:next w:val="Normal"/>
+    <w:link w:val="TitleChar"/>
     <w:uiPriority w:val="10"/>
     <w:qFormat/>
     <w:rsid w:val="005E2896"/>
@@ -12029,10 +12662,10 @@
       <w:szCs w:val="52"/>
     </w:rPr>
   </w:style>
-  <w:style w:type="character" w:customStyle="1" w:styleId="TitelZchn">
-    <w:name w:val="Titel Zchn"/>
-    <w:basedOn w:val="Absatz-Standardschriftart"/>
-    <w:link w:val="Titel"/>
+  <w:style w:type="character" w:customStyle="1" w:styleId="TitleChar">
+    <w:name w:val="Title Char"/>
+    <w:basedOn w:val="DefaultParagraphFont"/>
+    <w:link w:val="Title"/>
     <w:uiPriority w:val="10"/>
     <w:rsid w:val="005E2896"/>
     <w:rPr>
@@ -12044,11 +12677,11 @@
       <w:szCs w:val="52"/>
     </w:rPr>
   </w:style>
-  <w:style w:type="paragraph" w:styleId="Untertitel">
+  <w:style w:type="paragraph" w:styleId="Subtitle">
     <w:name w:val="Subtitle"/>
-    <w:basedOn w:val="Standard"/>
-    <w:next w:val="Standard"/>
-    <w:link w:val="UntertitelZchn"/>
+    <w:basedOn w:val="Normal"/>
+    <w:next w:val="Normal"/>
+    <w:link w:val="SubtitleChar"/>
     <w:uiPriority w:val="11"/>
     <w:qFormat/>
     <w:rsid w:val="003C3BB7"/>
@@ -12063,10 +12696,10 @@
       <w:szCs w:val="24"/>
     </w:rPr>
   </w:style>
-  <w:style w:type="character" w:customStyle="1" w:styleId="UntertitelZchn">
-    <w:name w:val="Untertitel Zchn"/>
-    <w:basedOn w:val="Absatz-Standardschriftart"/>
-    <w:link w:val="Untertitel"/>
+  <w:style w:type="character" w:customStyle="1" w:styleId="SubtitleChar">
+    <w:name w:val="Subtitle Char"/>
+    <w:basedOn w:val="DefaultParagraphFont"/>
+    <w:link w:val="Subtitle"/>
     <w:uiPriority w:val="11"/>
     <w:rsid w:val="003C3BB7"/>
     <w:rPr>
@@ -12077,7 +12710,7 @@
       <w:szCs w:val="24"/>
     </w:rPr>
   </w:style>
-  <w:style w:type="character" w:styleId="Fett">
+  <w:style w:type="character" w:styleId="Strong">
     <w:name w:val="Strong"/>
     <w:uiPriority w:val="22"/>
     <w:qFormat/>
@@ -12087,7 +12720,7 @@
       <w:bCs/>
     </w:rPr>
   </w:style>
-  <w:style w:type="character" w:styleId="Hervorhebung">
+  <w:style w:type="character" w:styleId="Emphasis">
     <w:name w:val="Emphasis"/>
     <w:uiPriority w:val="20"/>
     <w:qFormat/>
@@ -12098,10 +12731,10 @@
       <w:spacing w:val="5"/>
     </w:rPr>
   </w:style>
-  <w:style w:type="paragraph" w:styleId="KeinLeerraum">
+  <w:style w:type="paragraph" w:styleId="NoSpacing">
     <w:name w:val="No Spacing"/>
-    <w:basedOn w:val="Standard"/>
-    <w:link w:val="KeinLeerraumZchn"/>
+    <w:basedOn w:val="Normal"/>
+    <w:link w:val="NoSpacingChar"/>
     <w:uiPriority w:val="1"/>
     <w:qFormat/>
     <w:rsid w:val="003C3BB7"/>
@@ -12109,10 +12742,10 @@
       <w:spacing w:after="0"/>
     </w:pPr>
   </w:style>
-  <w:style w:type="character" w:customStyle="1" w:styleId="KeinLeerraumZchn">
-    <w:name w:val="Kein Leerraum Zchn"/>
-    <w:basedOn w:val="Absatz-Standardschriftart"/>
-    <w:link w:val="KeinLeerraum"/>
+  <w:style w:type="character" w:customStyle="1" w:styleId="NoSpacingChar">
+    <w:name w:val="No Spacing Char"/>
+    <w:basedOn w:val="DefaultParagraphFont"/>
+    <w:link w:val="NoSpacing"/>
     <w:uiPriority w:val="1"/>
     <w:rsid w:val="003C3BB7"/>
     <w:rPr>
@@ -12120,9 +12753,9 @@
       <w:szCs w:val="20"/>
     </w:rPr>
   </w:style>
-  <w:style w:type="paragraph" w:styleId="Listenabsatz">
+  <w:style w:type="paragraph" w:styleId="ListParagraph">
     <w:name w:val="List Paragraph"/>
-    <w:basedOn w:val="Standard"/>
+    <w:basedOn w:val="Normal"/>
     <w:uiPriority w:val="34"/>
     <w:qFormat/>
     <w:rsid w:val="003C3BB7"/>
@@ -12131,11 +12764,11 @@
       <w:contextualSpacing/>
     </w:pPr>
   </w:style>
-  <w:style w:type="paragraph" w:styleId="Zitat">
+  <w:style w:type="paragraph" w:styleId="Quote">
     <w:name w:val="Quote"/>
-    <w:basedOn w:val="Standard"/>
-    <w:next w:val="Standard"/>
-    <w:link w:val="ZitatZchn"/>
+    <w:basedOn w:val="Normal"/>
+    <w:next w:val="Normal"/>
+    <w:link w:val="QuoteChar"/>
     <w:uiPriority w:val="29"/>
     <w:qFormat/>
     <w:rsid w:val="003C3BB7"/>
@@ -12144,10 +12777,10 @@
       <w:iCs/>
     </w:rPr>
   </w:style>
-  <w:style w:type="character" w:customStyle="1" w:styleId="ZitatZchn">
-    <w:name w:val="Zitat Zchn"/>
-    <w:basedOn w:val="Absatz-Standardschriftart"/>
-    <w:link w:val="Zitat"/>
+  <w:style w:type="character" w:customStyle="1" w:styleId="QuoteChar">
+    <w:name w:val="Quote Char"/>
+    <w:basedOn w:val="DefaultParagraphFont"/>
+    <w:link w:val="Quote"/>
     <w:uiPriority w:val="29"/>
     <w:rsid w:val="003C3BB7"/>
     <w:rPr>
@@ -12157,11 +12790,11 @@
       <w:szCs w:val="20"/>
     </w:rPr>
   </w:style>
-  <w:style w:type="paragraph" w:styleId="IntensivesZitat">
+  <w:style w:type="paragraph" w:styleId="IntenseQuote">
     <w:name w:val="Intense Quote"/>
-    <w:basedOn w:val="Standard"/>
-    <w:next w:val="Standard"/>
-    <w:link w:val="IntensivesZitatZchn"/>
+    <w:basedOn w:val="Normal"/>
+    <w:next w:val="Normal"/>
+    <w:link w:val="IntenseQuoteChar"/>
     <w:uiPriority w:val="30"/>
     <w:qFormat/>
     <w:rsid w:val="003C3BB7"/>
@@ -12180,10 +12813,10 @@
       <w:color w:val="4F81BD" w:themeColor="accent1"/>
     </w:rPr>
   </w:style>
-  <w:style w:type="character" w:customStyle="1" w:styleId="IntensivesZitatZchn">
-    <w:name w:val="Intensives Zitat Zchn"/>
-    <w:basedOn w:val="Absatz-Standardschriftart"/>
-    <w:link w:val="IntensivesZitat"/>
+  <w:style w:type="character" w:customStyle="1" w:styleId="IntenseQuoteChar">
+    <w:name w:val="Intense Quote Char"/>
+    <w:basedOn w:val="DefaultParagraphFont"/>
+    <w:link w:val="IntenseQuote"/>
     <w:uiPriority w:val="30"/>
     <w:rsid w:val="003C3BB7"/>
     <w:rPr>
@@ -12194,7 +12827,7 @@
       <w:szCs w:val="20"/>
     </w:rPr>
   </w:style>
-  <w:style w:type="character" w:styleId="SchwacheHervorhebung">
+  <w:style w:type="character" w:styleId="SubtleEmphasis">
     <w:name w:val="Subtle Emphasis"/>
     <w:uiPriority w:val="19"/>
     <w:qFormat/>
@@ -12205,7 +12838,7 @@
       <w:color w:val="243F60" w:themeColor="accent1" w:themeShade="7F"/>
     </w:rPr>
   </w:style>
-  <w:style w:type="character" w:styleId="IntensiveHervorhebung">
+  <w:style w:type="character" w:styleId="IntenseEmphasis">
     <w:name w:val="Intense Emphasis"/>
     <w:uiPriority w:val="21"/>
     <w:qFormat/>
@@ -12218,7 +12851,7 @@
       <w:spacing w:val="10"/>
     </w:rPr>
   </w:style>
-  <w:style w:type="character" w:styleId="SchwacherVerweis">
+  <w:style w:type="character" w:styleId="SubtleReference">
     <w:name w:val="Subtle Reference"/>
     <w:uiPriority w:val="31"/>
     <w:qFormat/>
@@ -12229,7 +12862,7 @@
       <w:color w:val="4F81BD" w:themeColor="accent1"/>
     </w:rPr>
   </w:style>
-  <w:style w:type="character" w:styleId="IntensiverVerweis">
+  <w:style w:type="character" w:styleId="IntenseReference">
     <w:name w:val="Intense Reference"/>
     <w:uiPriority w:val="32"/>
     <w:qFormat/>
@@ -12243,7 +12876,7 @@
       <w:color w:val="4F81BD" w:themeColor="accent1"/>
     </w:rPr>
   </w:style>
-  <w:style w:type="character" w:styleId="Buchtitel">
+  <w:style w:type="character" w:styleId="BookTitle">
     <w:name w:val="Book Title"/>
     <w:uiPriority w:val="33"/>
     <w:qFormat/>
@@ -12256,10 +12889,10 @@
       <w:spacing w:val="9"/>
     </w:rPr>
   </w:style>
-  <w:style w:type="paragraph" w:styleId="Inhaltsverzeichnisberschrift">
+  <w:style w:type="paragraph" w:styleId="TOCHeading">
     <w:name w:val="TOC Heading"/>
-    <w:basedOn w:val="berschrift1"/>
-    <w:next w:val="Standard"/>
+    <w:basedOn w:val="Heading1"/>
+    <w:next w:val="Normal"/>
     <w:uiPriority w:val="39"/>
     <w:unhideWhenUsed/>
     <w:qFormat/>
@@ -12271,10 +12904,10 @@
       <w:lang w:bidi="en-US"/>
     </w:rPr>
   </w:style>
-  <w:style w:type="paragraph" w:styleId="Verzeichnis1">
+  <w:style w:type="paragraph" w:styleId="TOC1">
     <w:name w:val="toc 1"/>
-    <w:basedOn w:val="Standard"/>
-    <w:next w:val="Standard"/>
+    <w:basedOn w:val="Normal"/>
+    <w:next w:val="Normal"/>
     <w:autoRedefine/>
     <w:uiPriority w:val="39"/>
     <w:unhideWhenUsed/>
@@ -12287,10 +12920,10 @@
       <w:b/>
     </w:rPr>
   </w:style>
-  <w:style w:type="paragraph" w:styleId="Verzeichnis2">
+  <w:style w:type="paragraph" w:styleId="TOC2">
     <w:name w:val="toc 2"/>
-    <w:basedOn w:val="Standard"/>
-    <w:next w:val="Standard"/>
+    <w:basedOn w:val="Normal"/>
+    <w:next w:val="Normal"/>
     <w:autoRedefine/>
     <w:uiPriority w:val="39"/>
     <w:unhideWhenUsed/>
@@ -12303,7 +12936,7 @@
   </w:style>
   <w:style w:type="character" w:styleId="Hyperlink">
     <w:name w:val="Hyperlink"/>
-    <w:basedOn w:val="Absatz-Standardschriftart"/>
+    <w:basedOn w:val="DefaultParagraphFont"/>
     <w:uiPriority w:val="99"/>
     <w:unhideWhenUsed/>
     <w:rsid w:val="006F2255"/>
@@ -12312,10 +12945,10 @@
       <w:u w:val="single"/>
     </w:rPr>
   </w:style>
-  <w:style w:type="paragraph" w:styleId="Sprechblasentext">
+  <w:style w:type="paragraph" w:styleId="BalloonText">
     <w:name w:val="Balloon Text"/>
-    <w:basedOn w:val="Standard"/>
-    <w:link w:val="SprechblasentextZchn"/>
+    <w:basedOn w:val="Normal"/>
+    <w:link w:val="BalloonTextChar"/>
     <w:uiPriority w:val="99"/>
     <w:semiHidden/>
     <w:unhideWhenUsed/>
@@ -12329,10 +12962,10 @@
       <w:szCs w:val="16"/>
     </w:rPr>
   </w:style>
-  <w:style w:type="character" w:customStyle="1" w:styleId="SprechblasentextZchn">
-    <w:name w:val="Sprechblasentext Zchn"/>
-    <w:basedOn w:val="Absatz-Standardschriftart"/>
-    <w:link w:val="Sprechblasentext"/>
+  <w:style w:type="character" w:customStyle="1" w:styleId="BalloonTextChar">
+    <w:name w:val="Balloon Text Char"/>
+    <w:basedOn w:val="DefaultParagraphFont"/>
+    <w:link w:val="BalloonText"/>
     <w:uiPriority w:val="99"/>
     <w:semiHidden/>
     <w:rsid w:val="006F2255"/>
@@ -12342,10 +12975,10 @@
       <w:szCs w:val="16"/>
     </w:rPr>
   </w:style>
-  <w:style w:type="paragraph" w:styleId="Verzeichnis3">
+  <w:style w:type="paragraph" w:styleId="TOC3">
     <w:name w:val="toc 3"/>
-    <w:basedOn w:val="Standard"/>
-    <w:next w:val="Standard"/>
+    <w:basedOn w:val="Normal"/>
+    <w:next w:val="Normal"/>
     <w:autoRedefine/>
     <w:uiPriority w:val="39"/>
     <w:unhideWhenUsed/>
@@ -12360,10 +12993,10 @@
       <w:lang w:eastAsia="de-CH"/>
     </w:rPr>
   </w:style>
-  <w:style w:type="paragraph" w:styleId="Kopfzeile">
+  <w:style w:type="paragraph" w:styleId="Header">
     <w:name w:val="header"/>
-    <w:basedOn w:val="Standard"/>
-    <w:link w:val="KopfzeileZchn"/>
+    <w:basedOn w:val="Normal"/>
+    <w:link w:val="HeaderChar"/>
     <w:uiPriority w:val="99"/>
     <w:unhideWhenUsed/>
     <w:rsid w:val="008F2373"/>
@@ -12375,10 +13008,10 @@
       <w:spacing w:after="0"/>
     </w:pPr>
   </w:style>
-  <w:style w:type="character" w:customStyle="1" w:styleId="KopfzeileZchn">
-    <w:name w:val="Kopfzeile Zchn"/>
-    <w:basedOn w:val="Absatz-Standardschriftart"/>
-    <w:link w:val="Kopfzeile"/>
+  <w:style w:type="character" w:customStyle="1" w:styleId="HeaderChar">
+    <w:name w:val="Header Char"/>
+    <w:basedOn w:val="DefaultParagraphFont"/>
+    <w:link w:val="Header"/>
     <w:uiPriority w:val="99"/>
     <w:rsid w:val="008F2373"/>
     <w:rPr>
@@ -12386,10 +13019,10 @@
       <w:szCs w:val="20"/>
     </w:rPr>
   </w:style>
-  <w:style w:type="paragraph" w:styleId="Fuzeile">
+  <w:style w:type="paragraph" w:styleId="Footer">
     <w:name w:val="footer"/>
-    <w:basedOn w:val="Standard"/>
-    <w:link w:val="FuzeileZchn"/>
+    <w:basedOn w:val="Normal"/>
+    <w:link w:val="FooterChar"/>
     <w:uiPriority w:val="99"/>
     <w:unhideWhenUsed/>
     <w:rsid w:val="008F2373"/>
@@ -12401,10 +13034,10 @@
       <w:spacing w:after="0"/>
     </w:pPr>
   </w:style>
-  <w:style w:type="character" w:customStyle="1" w:styleId="FuzeileZchn">
-    <w:name w:val="Fußzeile Zchn"/>
-    <w:basedOn w:val="Absatz-Standardschriftart"/>
-    <w:link w:val="Fuzeile"/>
+  <w:style w:type="character" w:customStyle="1" w:styleId="FooterChar">
+    <w:name w:val="Footer Char"/>
+    <w:basedOn w:val="DefaultParagraphFont"/>
+    <w:link w:val="Footer"/>
     <w:uiPriority w:val="99"/>
     <w:rsid w:val="008F2373"/>
     <w:rPr>
@@ -12412,9 +13045,9 @@
       <w:szCs w:val="20"/>
     </w:rPr>
   </w:style>
-  <w:style w:type="table" w:styleId="HelleListe-Akzent1">
+  <w:style w:type="table" w:styleId="LightList-Accent1">
     <w:name w:val="Light List Accent 1"/>
-    <w:basedOn w:val="NormaleTabelle"/>
+    <w:basedOn w:val="TableNormal"/>
     <w:uiPriority w:val="61"/>
     <w:rsid w:val="003B436F"/>
     <w:pPr>
@@ -12504,10 +13137,10 @@
       </w:tcPr>
     </w:tblStylePr>
   </w:style>
-  <w:style w:type="paragraph" w:styleId="Funotentext">
+  <w:style w:type="paragraph" w:styleId="FootnoteText">
     <w:name w:val="footnote text"/>
-    <w:basedOn w:val="Standard"/>
-    <w:link w:val="FunotentextZchn"/>
+    <w:basedOn w:val="Normal"/>
+    <w:link w:val="FootnoteTextChar"/>
     <w:uiPriority w:val="99"/>
     <w:unhideWhenUsed/>
     <w:rsid w:val="006A019E"/>
@@ -12518,10 +13151,10 @@
       <w:rFonts w:eastAsiaTheme="minorHAnsi"/>
     </w:rPr>
   </w:style>
-  <w:style w:type="character" w:customStyle="1" w:styleId="FunotentextZchn">
-    <w:name w:val="Fußnotentext Zchn"/>
-    <w:basedOn w:val="Absatz-Standardschriftart"/>
-    <w:link w:val="Funotentext"/>
+  <w:style w:type="character" w:customStyle="1" w:styleId="FootnoteTextChar">
+    <w:name w:val="Footnote Text Char"/>
+    <w:basedOn w:val="DefaultParagraphFont"/>
+    <w:link w:val="FootnoteText"/>
     <w:uiPriority w:val="99"/>
     <w:rsid w:val="006A019E"/>
     <w:rPr>
@@ -12530,9 +13163,9 @@
       <w:szCs w:val="20"/>
     </w:rPr>
   </w:style>
-  <w:style w:type="character" w:styleId="Funotenzeichen">
+  <w:style w:type="character" w:styleId="FootnoteReference">
     <w:name w:val="footnote reference"/>
-    <w:basedOn w:val="Absatz-Standardschriftart"/>
+    <w:basedOn w:val="DefaultParagraphFont"/>
     <w:uiPriority w:val="99"/>
     <w:semiHidden/>
     <w:unhideWhenUsed/>
@@ -12541,9 +13174,9 @@
       <w:vertAlign w:val="superscript"/>
     </w:rPr>
   </w:style>
-  <w:style w:type="character" w:styleId="BesuchterHyperlink">
+  <w:style w:type="character" w:styleId="FollowedHyperlink">
     <w:name w:val="FollowedHyperlink"/>
-    <w:basedOn w:val="Absatz-Standardschriftart"/>
+    <w:basedOn w:val="DefaultParagraphFont"/>
     <w:uiPriority w:val="99"/>
     <w:semiHidden/>
     <w:unhideWhenUsed/>
@@ -12712,7 +13345,7 @@
     <w:lsdException w:name="Bibliography" w:uiPriority="37"/>
     <w:lsdException w:name="TOC Heading" w:uiPriority="39" w:qFormat="1"/>
   </w:latentStyles>
-  <w:style w:type="paragraph" w:default="1" w:styleId="Standard">
+  <w:style w:type="paragraph" w:default="1" w:styleId="Normal">
     <w:name w:val="Normal"/>
     <w:qFormat/>
     <w:rsid w:val="003C3BB7"/>
@@ -12721,11 +13354,11 @@
       <w:szCs w:val="20"/>
     </w:rPr>
   </w:style>
-  <w:style w:type="paragraph" w:styleId="berschrift1">
+  <w:style w:type="paragraph" w:styleId="Heading1">
     <w:name w:val="heading 1"/>
-    <w:basedOn w:val="Standard"/>
-    <w:next w:val="Standard"/>
-    <w:link w:val="berschrift1Zchn"/>
+    <w:basedOn w:val="Normal"/>
+    <w:next w:val="Normal"/>
+    <w:link w:val="Heading1Char"/>
     <w:uiPriority w:val="9"/>
     <w:qFormat/>
     <w:rsid w:val="00C90DFA"/>
@@ -12747,11 +13380,11 @@
       <w:szCs w:val="22"/>
     </w:rPr>
   </w:style>
-  <w:style w:type="paragraph" w:styleId="berschrift2">
+  <w:style w:type="paragraph" w:styleId="Heading2">
     <w:name w:val="heading 2"/>
-    <w:basedOn w:val="Standard"/>
-    <w:next w:val="Standard"/>
-    <w:link w:val="berschrift2Zchn"/>
+    <w:basedOn w:val="Normal"/>
+    <w:next w:val="Normal"/>
+    <w:link w:val="Heading2Char"/>
     <w:uiPriority w:val="9"/>
     <w:unhideWhenUsed/>
     <w:qFormat/>
@@ -12781,11 +13414,11 @@
       <w:szCs w:val="22"/>
     </w:rPr>
   </w:style>
-  <w:style w:type="paragraph" w:styleId="berschrift3">
+  <w:style w:type="paragraph" w:styleId="Heading3">
     <w:name w:val="heading 3"/>
-    <w:basedOn w:val="Standard"/>
-    <w:next w:val="Standard"/>
-    <w:link w:val="berschrift3Zchn"/>
+    <w:basedOn w:val="Normal"/>
+    <w:next w:val="Normal"/>
+    <w:link w:val="Heading3Char"/>
     <w:uiPriority w:val="9"/>
     <w:unhideWhenUsed/>
     <w:qFormat/>
@@ -12810,11 +13443,11 @@
       <w:szCs w:val="22"/>
     </w:rPr>
   </w:style>
-  <w:style w:type="paragraph" w:styleId="berschrift4">
+  <w:style w:type="paragraph" w:styleId="Heading4">
     <w:name w:val="heading 4"/>
-    <w:basedOn w:val="Standard"/>
-    <w:next w:val="Standard"/>
-    <w:link w:val="berschrift4Zchn"/>
+    <w:basedOn w:val="Normal"/>
+    <w:next w:val="Normal"/>
+    <w:link w:val="Heading4Char"/>
     <w:uiPriority w:val="9"/>
     <w:unhideWhenUsed/>
     <w:qFormat/>
@@ -12839,11 +13472,11 @@
       <w:szCs w:val="22"/>
     </w:rPr>
   </w:style>
-  <w:style w:type="paragraph" w:styleId="berschrift5">
+  <w:style w:type="paragraph" w:styleId="Heading5">
     <w:name w:val="heading 5"/>
-    <w:basedOn w:val="Standard"/>
-    <w:next w:val="Standard"/>
-    <w:link w:val="berschrift5Zchn"/>
+    <w:basedOn w:val="Normal"/>
+    <w:next w:val="Normal"/>
+    <w:link w:val="Heading5Char"/>
     <w:uiPriority w:val="9"/>
     <w:unhideWhenUsed/>
     <w:qFormat/>
@@ -12869,11 +13502,11 @@
       <w:szCs w:val="22"/>
     </w:rPr>
   </w:style>
-  <w:style w:type="paragraph" w:styleId="berschrift6">
+  <w:style w:type="paragraph" w:styleId="Heading6">
     <w:name w:val="heading 6"/>
-    <w:basedOn w:val="Standard"/>
-    <w:next w:val="Standard"/>
-    <w:link w:val="berschrift6Zchn"/>
+    <w:basedOn w:val="Normal"/>
+    <w:next w:val="Normal"/>
+    <w:link w:val="Heading6Char"/>
     <w:uiPriority w:val="9"/>
     <w:unhideWhenUsed/>
     <w:qFormat/>
@@ -12894,11 +13527,11 @@
       <w:szCs w:val="22"/>
     </w:rPr>
   </w:style>
-  <w:style w:type="paragraph" w:styleId="berschrift7">
+  <w:style w:type="paragraph" w:styleId="Heading7">
     <w:name w:val="heading 7"/>
-    <w:basedOn w:val="Standard"/>
-    <w:next w:val="Standard"/>
-    <w:link w:val="berschrift7Zchn"/>
+    <w:basedOn w:val="Normal"/>
+    <w:next w:val="Normal"/>
+    <w:link w:val="Heading7Char"/>
     <w:uiPriority w:val="9"/>
     <w:unhideWhenUsed/>
     <w:qFormat/>
@@ -12919,11 +13552,11 @@
       <w:szCs w:val="22"/>
     </w:rPr>
   </w:style>
-  <w:style w:type="paragraph" w:styleId="berschrift8">
+  <w:style w:type="paragraph" w:styleId="Heading8">
     <w:name w:val="heading 8"/>
-    <w:basedOn w:val="Standard"/>
-    <w:next w:val="Standard"/>
-    <w:link w:val="berschrift8Zchn"/>
+    <w:basedOn w:val="Normal"/>
+    <w:next w:val="Normal"/>
+    <w:link w:val="Heading8Char"/>
     <w:uiPriority w:val="9"/>
     <w:semiHidden/>
     <w:unhideWhenUsed/>
@@ -12944,11 +13577,11 @@
       <w:szCs w:val="18"/>
     </w:rPr>
   </w:style>
-  <w:style w:type="paragraph" w:styleId="berschrift9">
+  <w:style w:type="paragraph" w:styleId="Heading9">
     <w:name w:val="heading 9"/>
-    <w:basedOn w:val="Standard"/>
-    <w:next w:val="Standard"/>
-    <w:link w:val="berschrift9Zchn"/>
+    <w:basedOn w:val="Normal"/>
+    <w:next w:val="Normal"/>
+    <w:link w:val="Heading9Char"/>
     <w:uiPriority w:val="9"/>
     <w:semiHidden/>
     <w:unhideWhenUsed/>
@@ -12970,13 +13603,13 @@
       <w:szCs w:val="18"/>
     </w:rPr>
   </w:style>
-  <w:style w:type="character" w:default="1" w:styleId="Absatz-Standardschriftart">
+  <w:style w:type="character" w:default="1" w:styleId="DefaultParagraphFont">
     <w:name w:val="Default Paragraph Font"/>
     <w:uiPriority w:val="1"/>
     <w:semiHidden/>
     <w:unhideWhenUsed/>
   </w:style>
-  <w:style w:type="table" w:default="1" w:styleId="NormaleTabelle">
+  <w:style w:type="table" w:default="1" w:styleId="TableNormal">
     <w:name w:val="Normal Table"/>
     <w:uiPriority w:val="99"/>
     <w:semiHidden/>
@@ -12991,16 +13624,16 @@
       </w:tblCellMar>
     </w:tblPr>
   </w:style>
-  <w:style w:type="numbering" w:default="1" w:styleId="KeineListe">
+  <w:style w:type="numbering" w:default="1" w:styleId="NoList">
     <w:name w:val="No List"/>
     <w:uiPriority w:val="99"/>
     <w:semiHidden/>
     <w:unhideWhenUsed/>
   </w:style>
-  <w:style w:type="character" w:customStyle="1" w:styleId="berschrift1Zchn">
-    <w:name w:val="Überschrift 1 Zchn"/>
-    <w:basedOn w:val="Absatz-Standardschriftart"/>
-    <w:link w:val="berschrift1"/>
+  <w:style w:type="character" w:customStyle="1" w:styleId="Heading1Char">
+    <w:name w:val="Heading 1 Char"/>
+    <w:basedOn w:val="DefaultParagraphFont"/>
+    <w:link w:val="Heading1"/>
     <w:uiPriority w:val="9"/>
     <w:rsid w:val="00C90DFA"/>
     <w:rPr>
@@ -13012,10 +13645,10 @@
       <w:shd w:val="clear" w:color="auto" w:fill="FFFFFF" w:themeFill="background1"/>
     </w:rPr>
   </w:style>
-  <w:style w:type="character" w:customStyle="1" w:styleId="berschrift2Zchn">
-    <w:name w:val="Überschrift 2 Zchn"/>
-    <w:basedOn w:val="Absatz-Standardschriftart"/>
-    <w:link w:val="berschrift2"/>
+  <w:style w:type="character" w:customStyle="1" w:styleId="Heading2Char">
+    <w:name w:val="Heading 2 Char"/>
+    <w:basedOn w:val="DefaultParagraphFont"/>
+    <w:link w:val="Heading2"/>
     <w:uiPriority w:val="9"/>
     <w:rsid w:val="00402E1C"/>
     <w:rPr>
@@ -13027,9 +13660,9 @@
       <w:shd w:val="clear" w:color="auto" w:fill="5994CB"/>
     </w:rPr>
   </w:style>
-  <w:style w:type="table" w:styleId="Tabellenraster">
+  <w:style w:type="table" w:styleId="TableGrid">
     <w:name w:val="Table Grid"/>
-    <w:basedOn w:val="NormaleTabelle"/>
+    <w:basedOn w:val="TableNormal"/>
     <w:uiPriority w:val="59"/>
     <w:rsid w:val="00651384"/>
     <w:pPr>
@@ -13053,9 +13686,9 @@
       </w:tblCellMar>
     </w:tblPr>
   </w:style>
-  <w:style w:type="table" w:styleId="HellesRaster-Akzent1">
+  <w:style w:type="table" w:styleId="LightGrid-Accent1">
     <w:name w:val="Light Grid Accent 1"/>
-    <w:basedOn w:val="NormaleTabelle"/>
+    <w:basedOn w:val="TableNormal"/>
     <w:uiPriority w:val="62"/>
     <w:rsid w:val="00CB0412"/>
     <w:pPr>
@@ -13183,9 +13816,9 @@
       </w:tcPr>
     </w:tblStylePr>
   </w:style>
-  <w:style w:type="table" w:styleId="MittlereSchattierung1-Akzent1">
+  <w:style w:type="table" w:styleId="MediumShading1-Accent1">
     <w:name w:val="Medium Shading 1 Accent 1"/>
-    <w:basedOn w:val="NormaleTabelle"/>
+    <w:basedOn w:val="TableNormal"/>
     <w:uiPriority w:val="63"/>
     <w:rsid w:val="004A070C"/>
     <w:pPr>
@@ -13283,9 +13916,9 @@
       </w:tcPr>
     </w:tblStylePr>
   </w:style>
-  <w:style w:type="table" w:styleId="MittlereListe2-Akzent1">
+  <w:style w:type="table" w:styleId="MediumList2-Accent1">
     <w:name w:val="Medium List 2 Accent 1"/>
-    <w:basedOn w:val="NormaleTabelle"/>
+    <w:basedOn w:val="TableNormal"/>
     <w:uiPriority w:val="66"/>
     <w:rsid w:val="00CB0412"/>
     <w:pPr>
@@ -13411,9 +14044,9 @@
       </w:tcPr>
     </w:tblStylePr>
   </w:style>
-  <w:style w:type="table" w:styleId="MittlereListe1-Akzent1">
+  <w:style w:type="table" w:styleId="MediumList1-Accent1">
     <w:name w:val="Medium List 1 Accent 1"/>
-    <w:basedOn w:val="NormaleTabelle"/>
+    <w:basedOn w:val="TableNormal"/>
     <w:uiPriority w:val="65"/>
     <w:rsid w:val="00CB0412"/>
     <w:pPr>
@@ -13495,10 +14128,10 @@
       </w:tcPr>
     </w:tblStylePr>
   </w:style>
-  <w:style w:type="character" w:customStyle="1" w:styleId="berschrift3Zchn">
-    <w:name w:val="Überschrift 3 Zchn"/>
-    <w:basedOn w:val="Absatz-Standardschriftart"/>
-    <w:link w:val="berschrift3"/>
+  <w:style w:type="character" w:customStyle="1" w:styleId="Heading3Char">
+    <w:name w:val="Heading 3 Char"/>
+    <w:basedOn w:val="DefaultParagraphFont"/>
+    <w:link w:val="Heading3"/>
     <w:uiPriority w:val="9"/>
     <w:rsid w:val="00EA2F23"/>
     <w:rPr>
@@ -13508,10 +14141,10 @@
       <w:spacing w:val="15"/>
     </w:rPr>
   </w:style>
-  <w:style w:type="character" w:customStyle="1" w:styleId="berschrift4Zchn">
-    <w:name w:val="Überschrift 4 Zchn"/>
-    <w:basedOn w:val="Absatz-Standardschriftart"/>
-    <w:link w:val="berschrift4"/>
+  <w:style w:type="character" w:customStyle="1" w:styleId="Heading4Char">
+    <w:name w:val="Heading 4 Char"/>
+    <w:basedOn w:val="DefaultParagraphFont"/>
+    <w:link w:val="Heading4"/>
     <w:uiPriority w:val="9"/>
     <w:rsid w:val="006211F6"/>
     <w:rPr>
@@ -13520,10 +14153,10 @@
       <w:spacing w:val="10"/>
     </w:rPr>
   </w:style>
-  <w:style w:type="character" w:customStyle="1" w:styleId="berschrift5Zchn">
-    <w:name w:val="Überschrift 5 Zchn"/>
-    <w:basedOn w:val="Absatz-Standardschriftart"/>
-    <w:link w:val="berschrift5"/>
+  <w:style w:type="character" w:customStyle="1" w:styleId="Heading5Char">
+    <w:name w:val="Heading 5 Char"/>
+    <w:basedOn w:val="DefaultParagraphFont"/>
+    <w:link w:val="Heading5"/>
     <w:uiPriority w:val="9"/>
     <w:rsid w:val="00FB472D"/>
     <w:rPr>
@@ -13533,10 +14166,10 @@
       <w:spacing w:val="10"/>
     </w:rPr>
   </w:style>
-  <w:style w:type="character" w:customStyle="1" w:styleId="berschrift6Zchn">
-    <w:name w:val="Überschrift 6 Zchn"/>
-    <w:basedOn w:val="Absatz-Standardschriftart"/>
-    <w:link w:val="berschrift6"/>
+  <w:style w:type="character" w:customStyle="1" w:styleId="Heading6Char">
+    <w:name w:val="Heading 6 Char"/>
+    <w:basedOn w:val="DefaultParagraphFont"/>
+    <w:link w:val="Heading6"/>
     <w:uiPriority w:val="9"/>
     <w:rsid w:val="006211F6"/>
     <w:rPr>
@@ -13545,10 +14178,10 @@
       <w:spacing w:val="10"/>
     </w:rPr>
   </w:style>
-  <w:style w:type="character" w:customStyle="1" w:styleId="berschrift7Zchn">
-    <w:name w:val="Überschrift 7 Zchn"/>
-    <w:basedOn w:val="Absatz-Standardschriftart"/>
-    <w:link w:val="berschrift7"/>
+  <w:style w:type="character" w:customStyle="1" w:styleId="Heading7Char">
+    <w:name w:val="Heading 7 Char"/>
+    <w:basedOn w:val="DefaultParagraphFont"/>
+    <w:link w:val="Heading7"/>
     <w:uiPriority w:val="9"/>
     <w:rsid w:val="003C3BB7"/>
     <w:rPr>
@@ -13557,10 +14190,10 @@
       <w:spacing w:val="10"/>
     </w:rPr>
   </w:style>
-  <w:style w:type="character" w:customStyle="1" w:styleId="berschrift8Zchn">
-    <w:name w:val="Überschrift 8 Zchn"/>
-    <w:basedOn w:val="Absatz-Standardschriftart"/>
-    <w:link w:val="berschrift8"/>
+  <w:style w:type="character" w:customStyle="1" w:styleId="Heading8Char">
+    <w:name w:val="Heading 8 Char"/>
+    <w:basedOn w:val="DefaultParagraphFont"/>
+    <w:link w:val="Heading8"/>
     <w:uiPriority w:val="9"/>
     <w:semiHidden/>
     <w:rsid w:val="003C3BB7"/>
@@ -13571,10 +14204,10 @@
       <w:szCs w:val="18"/>
     </w:rPr>
   </w:style>
-  <w:style w:type="character" w:customStyle="1" w:styleId="berschrift9Zchn">
-    <w:name w:val="Überschrift 9 Zchn"/>
-    <w:basedOn w:val="Absatz-Standardschriftart"/>
-    <w:link w:val="berschrift9"/>
+  <w:style w:type="character" w:customStyle="1" w:styleId="Heading9Char">
+    <w:name w:val="Heading 9 Char"/>
+    <w:basedOn w:val="DefaultParagraphFont"/>
+    <w:link w:val="Heading9"/>
     <w:uiPriority w:val="9"/>
     <w:semiHidden/>
     <w:rsid w:val="003C3BB7"/>
@@ -13586,10 +14219,10 @@
       <w:szCs w:val="18"/>
     </w:rPr>
   </w:style>
-  <w:style w:type="paragraph" w:styleId="Beschriftung">
+  <w:style w:type="paragraph" w:styleId="Caption">
     <w:name w:val="caption"/>
-    <w:basedOn w:val="Standard"/>
-    <w:next w:val="Standard"/>
+    <w:basedOn w:val="Normal"/>
+    <w:next w:val="Normal"/>
     <w:uiPriority w:val="35"/>
     <w:unhideWhenUsed/>
     <w:qFormat/>
@@ -13602,11 +14235,11 @@
       <w:szCs w:val="16"/>
     </w:rPr>
   </w:style>
-  <w:style w:type="paragraph" w:styleId="Titel">
+  <w:style w:type="paragraph" w:styleId="Title">
     <w:name w:val="Title"/>
-    <w:basedOn w:val="Standard"/>
-    <w:next w:val="Standard"/>
-    <w:link w:val="TitelZchn"/>
+    <w:basedOn w:val="Normal"/>
+    <w:next w:val="Normal"/>
+    <w:link w:val="TitleChar"/>
     <w:uiPriority w:val="10"/>
     <w:qFormat/>
     <w:rsid w:val="005E2896"/>
@@ -13622,10 +14255,10 @@
       <w:szCs w:val="52"/>
     </w:rPr>
   </w:style>
-  <w:style w:type="character" w:customStyle="1" w:styleId="TitelZchn">
-    <w:name w:val="Titel Zchn"/>
-    <w:basedOn w:val="Absatz-Standardschriftart"/>
-    <w:link w:val="Titel"/>
+  <w:style w:type="character" w:customStyle="1" w:styleId="TitleChar">
+    <w:name w:val="Title Char"/>
+    <w:basedOn w:val="DefaultParagraphFont"/>
+    <w:link w:val="Title"/>
     <w:uiPriority w:val="10"/>
     <w:rsid w:val="005E2896"/>
     <w:rPr>
@@ -13637,11 +14270,11 @@
       <w:szCs w:val="52"/>
     </w:rPr>
   </w:style>
-  <w:style w:type="paragraph" w:styleId="Untertitel">
+  <w:style w:type="paragraph" w:styleId="Subtitle">
     <w:name w:val="Subtitle"/>
-    <w:basedOn w:val="Standard"/>
-    <w:next w:val="Standard"/>
-    <w:link w:val="UntertitelZchn"/>
+    <w:basedOn w:val="Normal"/>
+    <w:next w:val="Normal"/>
+    <w:link w:val="SubtitleChar"/>
     <w:uiPriority w:val="11"/>
     <w:qFormat/>
     <w:rsid w:val="003C3BB7"/>
@@ -13656,10 +14289,10 @@
       <w:szCs w:val="24"/>
     </w:rPr>
   </w:style>
-  <w:style w:type="character" w:customStyle="1" w:styleId="UntertitelZchn">
-    <w:name w:val="Untertitel Zchn"/>
-    <w:basedOn w:val="Absatz-Standardschriftart"/>
-    <w:link w:val="Untertitel"/>
+  <w:style w:type="character" w:customStyle="1" w:styleId="SubtitleChar">
+    <w:name w:val="Subtitle Char"/>
+    <w:basedOn w:val="DefaultParagraphFont"/>
+    <w:link w:val="Subtitle"/>
     <w:uiPriority w:val="11"/>
     <w:rsid w:val="003C3BB7"/>
     <w:rPr>
@@ -13670,7 +14303,7 @@
       <w:szCs w:val="24"/>
     </w:rPr>
   </w:style>
-  <w:style w:type="character" w:styleId="Fett">
+  <w:style w:type="character" w:styleId="Strong">
     <w:name w:val="Strong"/>
     <w:uiPriority w:val="22"/>
     <w:qFormat/>
@@ -13680,7 +14313,7 @@
       <w:bCs/>
     </w:rPr>
   </w:style>
-  <w:style w:type="character" w:styleId="Hervorhebung">
+  <w:style w:type="character" w:styleId="Emphasis">
     <w:name w:val="Emphasis"/>
     <w:uiPriority w:val="20"/>
     <w:qFormat/>
@@ -13691,10 +14324,10 @@
       <w:spacing w:val="5"/>
     </w:rPr>
   </w:style>
-  <w:style w:type="paragraph" w:styleId="KeinLeerraum">
+  <w:style w:type="paragraph" w:styleId="NoSpacing">
     <w:name w:val="No Spacing"/>
-    <w:basedOn w:val="Standard"/>
-    <w:link w:val="KeinLeerraumZchn"/>
+    <w:basedOn w:val="Normal"/>
+    <w:link w:val="NoSpacingChar"/>
     <w:uiPriority w:val="1"/>
     <w:qFormat/>
     <w:rsid w:val="003C3BB7"/>
@@ -13702,10 +14335,10 @@
       <w:spacing w:after="0"/>
     </w:pPr>
   </w:style>
-  <w:style w:type="character" w:customStyle="1" w:styleId="KeinLeerraumZchn">
-    <w:name w:val="Kein Leerraum Zchn"/>
-    <w:basedOn w:val="Absatz-Standardschriftart"/>
-    <w:link w:val="KeinLeerraum"/>
+  <w:style w:type="character" w:customStyle="1" w:styleId="NoSpacingChar">
+    <w:name w:val="No Spacing Char"/>
+    <w:basedOn w:val="DefaultParagraphFont"/>
+    <w:link w:val="NoSpacing"/>
     <w:uiPriority w:val="1"/>
     <w:rsid w:val="003C3BB7"/>
     <w:rPr>
@@ -13713,9 +14346,9 @@
       <w:szCs w:val="20"/>
     </w:rPr>
   </w:style>
-  <w:style w:type="paragraph" w:styleId="Listenabsatz">
+  <w:style w:type="paragraph" w:styleId="ListParagraph">
     <w:name w:val="List Paragraph"/>
-    <w:basedOn w:val="Standard"/>
+    <w:basedOn w:val="Normal"/>
     <w:uiPriority w:val="34"/>
     <w:qFormat/>
     <w:rsid w:val="003C3BB7"/>
@@ -13724,11 +14357,11 @@
       <w:contextualSpacing/>
     </w:pPr>
   </w:style>
-  <w:style w:type="paragraph" w:styleId="Zitat">
+  <w:style w:type="paragraph" w:styleId="Quote">
     <w:name w:val="Quote"/>
-    <w:basedOn w:val="Standard"/>
-    <w:next w:val="Standard"/>
-    <w:link w:val="ZitatZchn"/>
+    <w:basedOn w:val="Normal"/>
+    <w:next w:val="Normal"/>
+    <w:link w:val="QuoteChar"/>
     <w:uiPriority w:val="29"/>
     <w:qFormat/>
     <w:rsid w:val="003C3BB7"/>
@@ -13737,10 +14370,10 @@
       <w:iCs/>
     </w:rPr>
   </w:style>
-  <w:style w:type="character" w:customStyle="1" w:styleId="ZitatZchn">
-    <w:name w:val="Zitat Zchn"/>
-    <w:basedOn w:val="Absatz-Standardschriftart"/>
-    <w:link w:val="Zitat"/>
+  <w:style w:type="character" w:customStyle="1" w:styleId="QuoteChar">
+    <w:name w:val="Quote Char"/>
+    <w:basedOn w:val="DefaultParagraphFont"/>
+    <w:link w:val="Quote"/>
     <w:uiPriority w:val="29"/>
     <w:rsid w:val="003C3BB7"/>
     <w:rPr>
@@ -13750,11 +14383,11 @@
       <w:szCs w:val="20"/>
     </w:rPr>
   </w:style>
-  <w:style w:type="paragraph" w:styleId="IntensivesZitat">
+  <w:style w:type="paragraph" w:styleId="IntenseQuote">
     <w:name w:val="Intense Quote"/>
-    <w:basedOn w:val="Standard"/>
-    <w:next w:val="Standard"/>
-    <w:link w:val="IntensivesZitatZchn"/>
+    <w:basedOn w:val="Normal"/>
+    <w:next w:val="Normal"/>
+    <w:link w:val="IntenseQuoteChar"/>
     <w:uiPriority w:val="30"/>
     <w:qFormat/>
     <w:rsid w:val="003C3BB7"/>
@@ -13773,10 +14406,10 @@
       <w:color w:val="4F81BD" w:themeColor="accent1"/>
     </w:rPr>
   </w:style>
-  <w:style w:type="character" w:customStyle="1" w:styleId="IntensivesZitatZchn">
-    <w:name w:val="Intensives Zitat Zchn"/>
-    <w:basedOn w:val="Absatz-Standardschriftart"/>
-    <w:link w:val="IntensivesZitat"/>
+  <w:style w:type="character" w:customStyle="1" w:styleId="IntenseQuoteChar">
+    <w:name w:val="Intense Quote Char"/>
+    <w:basedOn w:val="DefaultParagraphFont"/>
+    <w:link w:val="IntenseQuote"/>
     <w:uiPriority w:val="30"/>
     <w:rsid w:val="003C3BB7"/>
     <w:rPr>
@@ -13787,7 +14420,7 @@
       <w:szCs w:val="20"/>
     </w:rPr>
   </w:style>
-  <w:style w:type="character" w:styleId="SchwacheHervorhebung">
+  <w:style w:type="character" w:styleId="SubtleEmphasis">
     <w:name w:val="Subtle Emphasis"/>
     <w:uiPriority w:val="19"/>
     <w:qFormat/>
@@ -13798,7 +14431,7 @@
       <w:color w:val="243F60" w:themeColor="accent1" w:themeShade="7F"/>
     </w:rPr>
   </w:style>
-  <w:style w:type="character" w:styleId="IntensiveHervorhebung">
+  <w:style w:type="character" w:styleId="IntenseEmphasis">
     <w:name w:val="Intense Emphasis"/>
     <w:uiPriority w:val="21"/>
     <w:qFormat/>
@@ -13811,7 +14444,7 @@
       <w:spacing w:val="10"/>
     </w:rPr>
   </w:style>
-  <w:style w:type="character" w:styleId="SchwacherVerweis">
+  <w:style w:type="character" w:styleId="SubtleReference">
     <w:name w:val="Subtle Reference"/>
     <w:uiPriority w:val="31"/>
     <w:qFormat/>
@@ -13822,7 +14455,7 @@
       <w:color w:val="4F81BD" w:themeColor="accent1"/>
     </w:rPr>
   </w:style>
-  <w:style w:type="character" w:styleId="IntensiverVerweis">
+  <w:style w:type="character" w:styleId="IntenseReference">
     <w:name w:val="Intense Reference"/>
     <w:uiPriority w:val="32"/>
     <w:qFormat/>
@@ -13836,7 +14469,7 @@
       <w:color w:val="4F81BD" w:themeColor="accent1"/>
     </w:rPr>
   </w:style>
-  <w:style w:type="character" w:styleId="Buchtitel">
+  <w:style w:type="character" w:styleId="BookTitle">
     <w:name w:val="Book Title"/>
     <w:uiPriority w:val="33"/>
     <w:qFormat/>
@@ -13849,10 +14482,10 @@
       <w:spacing w:val="9"/>
     </w:rPr>
   </w:style>
-  <w:style w:type="paragraph" w:styleId="Inhaltsverzeichnisberschrift">
+  <w:style w:type="paragraph" w:styleId="TOCHeading">
     <w:name w:val="TOC Heading"/>
-    <w:basedOn w:val="berschrift1"/>
-    <w:next w:val="Standard"/>
+    <w:basedOn w:val="Heading1"/>
+    <w:next w:val="Normal"/>
     <w:uiPriority w:val="39"/>
     <w:unhideWhenUsed/>
     <w:qFormat/>
@@ -13864,10 +14497,10 @@
       <w:lang w:bidi="en-US"/>
     </w:rPr>
   </w:style>
-  <w:style w:type="paragraph" w:styleId="Verzeichnis1">
+  <w:style w:type="paragraph" w:styleId="TOC1">
     <w:name w:val="toc 1"/>
-    <w:basedOn w:val="Standard"/>
-    <w:next w:val="Standard"/>
+    <w:basedOn w:val="Normal"/>
+    <w:next w:val="Normal"/>
     <w:autoRedefine/>
     <w:uiPriority w:val="39"/>
     <w:unhideWhenUsed/>
@@ -13880,10 +14513,10 @@
       <w:b/>
     </w:rPr>
   </w:style>
-  <w:style w:type="paragraph" w:styleId="Verzeichnis2">
+  <w:style w:type="paragraph" w:styleId="TOC2">
     <w:name w:val="toc 2"/>
-    <w:basedOn w:val="Standard"/>
-    <w:next w:val="Standard"/>
+    <w:basedOn w:val="Normal"/>
+    <w:next w:val="Normal"/>
     <w:autoRedefine/>
     <w:uiPriority w:val="39"/>
     <w:unhideWhenUsed/>
@@ -13896,7 +14529,7 @@
   </w:style>
   <w:style w:type="character" w:styleId="Hyperlink">
     <w:name w:val="Hyperlink"/>
-    <w:basedOn w:val="Absatz-Standardschriftart"/>
+    <w:basedOn w:val="DefaultParagraphFont"/>
     <w:uiPriority w:val="99"/>
     <w:unhideWhenUsed/>
     <w:rsid w:val="006F2255"/>
@@ -13905,10 +14538,10 @@
       <w:u w:val="single"/>
     </w:rPr>
   </w:style>
-  <w:style w:type="paragraph" w:styleId="Sprechblasentext">
+  <w:style w:type="paragraph" w:styleId="BalloonText">
     <w:name w:val="Balloon Text"/>
-    <w:basedOn w:val="Standard"/>
-    <w:link w:val="SprechblasentextZchn"/>
+    <w:basedOn w:val="Normal"/>
+    <w:link w:val="BalloonTextChar"/>
     <w:uiPriority w:val="99"/>
     <w:semiHidden/>
     <w:unhideWhenUsed/>
@@ -13922,10 +14555,10 @@
       <w:szCs w:val="16"/>
     </w:rPr>
   </w:style>
-  <w:style w:type="character" w:customStyle="1" w:styleId="SprechblasentextZchn">
-    <w:name w:val="Sprechblasentext Zchn"/>
-    <w:basedOn w:val="Absatz-Standardschriftart"/>
-    <w:link w:val="Sprechblasentext"/>
+  <w:style w:type="character" w:customStyle="1" w:styleId="BalloonTextChar">
+    <w:name w:val="Balloon Text Char"/>
+    <w:basedOn w:val="DefaultParagraphFont"/>
+    <w:link w:val="BalloonText"/>
     <w:uiPriority w:val="99"/>
     <w:semiHidden/>
     <w:rsid w:val="006F2255"/>
@@ -13935,10 +14568,10 @@
       <w:szCs w:val="16"/>
     </w:rPr>
   </w:style>
-  <w:style w:type="paragraph" w:styleId="Verzeichnis3">
+  <w:style w:type="paragraph" w:styleId="TOC3">
     <w:name w:val="toc 3"/>
-    <w:basedOn w:val="Standard"/>
-    <w:next w:val="Standard"/>
+    <w:basedOn w:val="Normal"/>
+    <w:next w:val="Normal"/>
     <w:autoRedefine/>
     <w:uiPriority w:val="39"/>
     <w:unhideWhenUsed/>
@@ -13953,10 +14586,10 @@
       <w:lang w:eastAsia="de-CH"/>
     </w:rPr>
   </w:style>
-  <w:style w:type="paragraph" w:styleId="Kopfzeile">
+  <w:style w:type="paragraph" w:styleId="Header">
     <w:name w:val="header"/>
-    <w:basedOn w:val="Standard"/>
-    <w:link w:val="KopfzeileZchn"/>
+    <w:basedOn w:val="Normal"/>
+    <w:link w:val="HeaderChar"/>
     <w:uiPriority w:val="99"/>
     <w:unhideWhenUsed/>
     <w:rsid w:val="008F2373"/>
@@ -13968,10 +14601,10 @@
       <w:spacing w:after="0"/>
     </w:pPr>
   </w:style>
-  <w:style w:type="character" w:customStyle="1" w:styleId="KopfzeileZchn">
-    <w:name w:val="Kopfzeile Zchn"/>
-    <w:basedOn w:val="Absatz-Standardschriftart"/>
-    <w:link w:val="Kopfzeile"/>
+  <w:style w:type="character" w:customStyle="1" w:styleId="HeaderChar">
+    <w:name w:val="Header Char"/>
+    <w:basedOn w:val="DefaultParagraphFont"/>
+    <w:link w:val="Header"/>
     <w:uiPriority w:val="99"/>
     <w:rsid w:val="008F2373"/>
     <w:rPr>
@@ -13979,10 +14612,10 @@
       <w:szCs w:val="20"/>
     </w:rPr>
   </w:style>
-  <w:style w:type="paragraph" w:styleId="Fuzeile">
+  <w:style w:type="paragraph" w:styleId="Footer">
     <w:name w:val="footer"/>
-    <w:basedOn w:val="Standard"/>
-    <w:link w:val="FuzeileZchn"/>
+    <w:basedOn w:val="Normal"/>
+    <w:link w:val="FooterChar"/>
     <w:uiPriority w:val="99"/>
     <w:unhideWhenUsed/>
     <w:rsid w:val="008F2373"/>
@@ -13994,10 +14627,10 @@
       <w:spacing w:after="0"/>
     </w:pPr>
   </w:style>
-  <w:style w:type="character" w:customStyle="1" w:styleId="FuzeileZchn">
-    <w:name w:val="Fußzeile Zchn"/>
-    <w:basedOn w:val="Absatz-Standardschriftart"/>
-    <w:link w:val="Fuzeile"/>
+  <w:style w:type="character" w:customStyle="1" w:styleId="FooterChar">
+    <w:name w:val="Footer Char"/>
+    <w:basedOn w:val="DefaultParagraphFont"/>
+    <w:link w:val="Footer"/>
     <w:uiPriority w:val="99"/>
     <w:rsid w:val="008F2373"/>
     <w:rPr>
@@ -14005,9 +14638,9 @@
       <w:szCs w:val="20"/>
     </w:rPr>
   </w:style>
-  <w:style w:type="table" w:styleId="HelleListe-Akzent1">
+  <w:style w:type="table" w:styleId="LightList-Accent1">
     <w:name w:val="Light List Accent 1"/>
-    <w:basedOn w:val="NormaleTabelle"/>
+    <w:basedOn w:val="TableNormal"/>
     <w:uiPriority w:val="61"/>
     <w:rsid w:val="003B436F"/>
     <w:pPr>
@@ -14097,10 +14730,10 @@
       </w:tcPr>
     </w:tblStylePr>
   </w:style>
-  <w:style w:type="paragraph" w:styleId="Funotentext">
+  <w:style w:type="paragraph" w:styleId="FootnoteText">
     <w:name w:val="footnote text"/>
-    <w:basedOn w:val="Standard"/>
-    <w:link w:val="FunotentextZchn"/>
+    <w:basedOn w:val="Normal"/>
+    <w:link w:val="FootnoteTextChar"/>
     <w:uiPriority w:val="99"/>
     <w:unhideWhenUsed/>
     <w:rsid w:val="006A019E"/>
@@ -14111,10 +14744,10 @@
       <w:rFonts w:eastAsiaTheme="minorHAnsi"/>
     </w:rPr>
   </w:style>
-  <w:style w:type="character" w:customStyle="1" w:styleId="FunotentextZchn">
-    <w:name w:val="Fußnotentext Zchn"/>
-    <w:basedOn w:val="Absatz-Standardschriftart"/>
-    <w:link w:val="Funotentext"/>
+  <w:style w:type="character" w:customStyle="1" w:styleId="FootnoteTextChar">
+    <w:name w:val="Footnote Text Char"/>
+    <w:basedOn w:val="DefaultParagraphFont"/>
+    <w:link w:val="FootnoteText"/>
     <w:uiPriority w:val="99"/>
     <w:rsid w:val="006A019E"/>
     <w:rPr>
@@ -14123,9 +14756,9 @@
       <w:szCs w:val="20"/>
     </w:rPr>
   </w:style>
-  <w:style w:type="character" w:styleId="Funotenzeichen">
+  <w:style w:type="character" w:styleId="FootnoteReference">
     <w:name w:val="footnote reference"/>
-    <w:basedOn w:val="Absatz-Standardschriftart"/>
+    <w:basedOn w:val="DefaultParagraphFont"/>
     <w:uiPriority w:val="99"/>
     <w:semiHidden/>
     <w:unhideWhenUsed/>
@@ -14134,9 +14767,9 @@
       <w:vertAlign w:val="superscript"/>
     </w:rPr>
   </w:style>
-  <w:style w:type="character" w:styleId="BesuchterHyperlink">
+  <w:style w:type="character" w:styleId="FollowedHyperlink">
     <w:name w:val="FollowedHyperlink"/>
-    <w:basedOn w:val="Absatz-Standardschriftart"/>
+    <w:basedOn w:val="DefaultParagraphFont"/>
     <w:uiPriority w:val="99"/>
     <w:semiHidden/>
     <w:unhideWhenUsed/>
@@ -14439,7 +15072,7 @@
 </file>
 
 <file path=customXml/itemProps1.xml><?xml version="1.0" encoding="utf-8"?>
-<ds:datastoreItem xmlns:ds="http://schemas.openxmlformats.org/officeDocument/2006/customXml" ds:itemID="{32C87D64-5702-446D-82D9-06C7C4BB3183}">
+<ds:datastoreItem xmlns:ds="http://schemas.openxmlformats.org/officeDocument/2006/customXml" ds:itemID="{6A3216EC-75FD-4C58-A7EB-069F0A7BC74D}">
   <ds:schemaRefs>
     <ds:schemaRef ds:uri="http://schemas.openxmlformats.org/officeDocument/2006/bibliography"/>
   </ds:schemaRefs>

</xml_diff>

<commit_message>
refs #825 statistische Analyse bei 1. Usabity test
Former-commit-id: 438f948d04f54b1b338a1ebf0c2b294a57d6a69d
</commit_message>
<xml_diff>
--- a/doc/Bericht/05_Technischer Bericht/07_Realisierung und test/Realisierung und Test.docx
+++ b/doc/Bericht/05_Technischer Bericht/07_Realisierung und test/Realisierung und Test.docx
@@ -686,7 +686,15 @@
           </w:tcPr>
           <w:p>
             <w:r>
-              <w:t>Ergänzung Wizard of Oz Test mit Bild</w:t>
+              <w:t xml:space="preserve">Ergänzung Wizard </w:t>
+            </w:r>
+            <w:proofErr w:type="spellStart"/>
+            <w:r>
+              <w:t>of</w:t>
+            </w:r>
+            <w:proofErr w:type="spellEnd"/>
+            <w:r>
+              <w:t xml:space="preserve"> Oz Test mit Bild</w:t>
             </w:r>
           </w:p>
         </w:tc>
@@ -865,8 +873,13 @@
             <w:tcW w:w="4674" w:type="dxa"/>
           </w:tcPr>
           <w:p>
-            <w:r>
-              <w:t>Coding Standards &amp; Dokumentation Quellcode</w:t>
+            <w:proofErr w:type="spellStart"/>
+            <w:r>
+              <w:t>Coding</w:t>
+            </w:r>
+            <w:proofErr w:type="spellEnd"/>
+            <w:r>
+              <w:t xml:space="preserve"> Standards &amp; Dokumentation Quellcode</w:t>
             </w:r>
           </w:p>
         </w:tc>
@@ -919,13 +932,21 @@
               <w:rPr>
                 <w:lang w:val="en-US"/>
               </w:rPr>
-              <w:t xml:space="preserve">Review </w:t>
-            </w:r>
+              <w:t xml:space="preserve">Review Usability Test: </w:t>
+            </w:r>
+            <w:proofErr w:type="spellStart"/>
             <w:r>
               <w:rPr>
                 <w:lang w:val="en-US"/>
               </w:rPr>
-              <w:t>Usability Test: Grafisches Design</w:t>
+              <w:t>Grafisches</w:t>
+            </w:r>
+            <w:proofErr w:type="spellEnd"/>
+            <w:r>
+              <w:rPr>
+                <w:lang w:val="en-US"/>
+              </w:rPr>
+              <w:t xml:space="preserve"> Design</w:t>
             </w:r>
           </w:p>
         </w:tc>
@@ -945,8 +966,6 @@
               </w:rPr>
               <w:t>CH</w:t>
             </w:r>
-            <w:bookmarkStart w:id="1" w:name="_GoBack"/>
-            <w:bookmarkEnd w:id="1"/>
           </w:p>
         </w:tc>
       </w:tr>
@@ -985,15 +1004,31 @@
       <w:pPr>
         <w:pStyle w:val="Heading5"/>
       </w:pPr>
-      <w:bookmarkStart w:id="2" w:name="_Ref325447589"/>
+      <w:bookmarkStart w:id="1" w:name="_Ref325447589"/>
       <w:r>
         <w:t>Grundlagen</w:t>
       </w:r>
-      <w:bookmarkEnd w:id="2"/>
+      <w:bookmarkEnd w:id="1"/>
     </w:p>
     <w:p>
       <w:r>
-        <w:t>Die erste Frage, die sich bei einem Framework stellt, ist, wie eine Extension in das Framework geladen wird. Microsoft bietet für diesen Zweck das Managed Extensibility Framework</w:t>
+        <w:t xml:space="preserve">Die erste Frage, die sich bei einem Framework stellt, ist, wie eine Extension in das Framework geladen wird. Microsoft bietet für diesen Zweck das </w:t>
+      </w:r>
+      <w:proofErr w:type="spellStart"/>
+      <w:r>
+        <w:t>Managed</w:t>
+      </w:r>
+      <w:proofErr w:type="spellEnd"/>
+      <w:r>
+        <w:t xml:space="preserve"> </w:t>
+      </w:r>
+      <w:proofErr w:type="spellStart"/>
+      <w:r>
+        <w:t>Extensibility</w:t>
+      </w:r>
+      <w:proofErr w:type="spellEnd"/>
+      <w:r>
+        <w:t xml:space="preserve"> Framework</w:t>
       </w:r>
       <w:r>
         <w:t xml:space="preserve"> </w:t>
@@ -1046,7 +1081,15 @@
         <w:t xml:space="preserve">ein </w:t>
       </w:r>
       <w:r>
-        <w:t xml:space="preserve">von einem Framework (HSR Video Wall Applikation) definierten Interface (IApp) </w:t>
+        <w:t>von einem Framework (HSR Video Wall Applikation) definierten Interface (</w:t>
+      </w:r>
+      <w:proofErr w:type="spellStart"/>
+      <w:r>
+        <w:t>IApp</w:t>
+      </w:r>
+      <w:proofErr w:type="spellEnd"/>
+      <w:r>
+        <w:t xml:space="preserve">) </w:t>
       </w:r>
       <w:r>
         <w:t>implementiert</w:t>
@@ -1081,11 +1124,21 @@
       <w:r>
         <w:t xml:space="preserve"> </w:t>
       </w:r>
+      <w:proofErr w:type="spellStart"/>
       <w:r>
         <w:t>Extensions</w:t>
       </w:r>
-      <w:r>
-        <w:t>) und das Interface IApp implementieren.</w:t>
+      <w:proofErr w:type="spellEnd"/>
+      <w:r>
+        <w:t xml:space="preserve">) und das Interface </w:t>
+      </w:r>
+      <w:proofErr w:type="spellStart"/>
+      <w:r>
+        <w:t>IApp</w:t>
+      </w:r>
+      <w:proofErr w:type="spellEnd"/>
+      <w:r>
+        <w:t xml:space="preserve"> implementieren.</w:t>
       </w:r>
     </w:p>
     <w:p>
@@ -1148,42 +1201,85 @@
       <w:pPr>
         <w:pStyle w:val="Caption"/>
       </w:pPr>
-      <w:bookmarkStart w:id="3" w:name="_Ref325442071"/>
+      <w:bookmarkStart w:id="2" w:name="_Ref325442071"/>
       <w:r>
         <w:t xml:space="preserve">Abbildung </w:t>
       </w:r>
-      <w:r>
-        <w:fldChar w:fldCharType="begin"/>
-      </w:r>
-      <w:r>
-        <w:instrText xml:space="preserve"> SEQ Abbildung \* ARABIC </w:instrText>
-      </w:r>
-      <w:r>
-        <w:fldChar w:fldCharType="separate"/>
-      </w:r>
-      <w:r>
-        <w:rPr>
-          <w:noProof/>
-        </w:rPr>
-        <w:t>1</w:t>
-      </w:r>
-      <w:r>
-        <w:rPr>
-          <w:noProof/>
-        </w:rPr>
-        <w:fldChar w:fldCharType="end"/>
-      </w:r>
+      <w:fldSimple w:instr=" SEQ Abbildung \* ARABIC ">
+        <w:r>
+          <w:rPr>
+            <w:noProof/>
+          </w:rPr>
+          <w:t>1</w:t>
+        </w:r>
+      </w:fldSimple>
       <w:r>
         <w:t xml:space="preserve"> - </w:t>
       </w:r>
       <w:r>
-        <w:t>Poster Applikation (Extension) wird über [Export(typeof(IApp))] als IApp exportiert</w:t>
-      </w:r>
-      <w:bookmarkEnd w:id="3"/>
+        <w:t>Poster Applikation (Extension) wird über [Export(</w:t>
+      </w:r>
+      <w:proofErr w:type="spellStart"/>
+      <w:r>
+        <w:t>typeof</w:t>
+      </w:r>
+      <w:proofErr w:type="spellEnd"/>
+      <w:r>
+        <w:t>(</w:t>
+      </w:r>
+      <w:proofErr w:type="spellStart"/>
+      <w:r>
+        <w:t>IApp</w:t>
+      </w:r>
+      <w:proofErr w:type="spellEnd"/>
+      <w:r>
+        <w:t xml:space="preserve">))] als </w:t>
+      </w:r>
+      <w:proofErr w:type="spellStart"/>
+      <w:r>
+        <w:t>IApp</w:t>
+      </w:r>
+      <w:proofErr w:type="spellEnd"/>
+      <w:r>
+        <w:t xml:space="preserve"> exportiert</w:t>
+      </w:r>
+      <w:bookmarkEnd w:id="2"/>
     </w:p>
     <w:p>
       <w:r>
-        <w:t>Die obenstehende Abbildung zeigt die Klasse PosterApp, welche das Interface IApp implementiert. Der Ausdruck [Export(typeof(IApp))] markiert die Klasse für den Export.</w:t>
+        <w:t xml:space="preserve">Die obenstehende Abbildung zeigt die Klasse </w:t>
+      </w:r>
+      <w:proofErr w:type="spellStart"/>
+      <w:r>
+        <w:t>PosterApp</w:t>
+      </w:r>
+      <w:proofErr w:type="spellEnd"/>
+      <w:r>
+        <w:t xml:space="preserve">, welche das Interface </w:t>
+      </w:r>
+      <w:proofErr w:type="spellStart"/>
+      <w:r>
+        <w:t>IApp</w:t>
+      </w:r>
+      <w:proofErr w:type="spellEnd"/>
+      <w:r>
+        <w:t xml:space="preserve"> implementiert. Der Ausdruck [Export(</w:t>
+      </w:r>
+      <w:proofErr w:type="spellStart"/>
+      <w:r>
+        <w:t>typeof</w:t>
+      </w:r>
+      <w:proofErr w:type="spellEnd"/>
+      <w:r>
+        <w:t>(</w:t>
+      </w:r>
+      <w:proofErr w:type="spellStart"/>
+      <w:r>
+        <w:t>IApp</w:t>
+      </w:r>
+      <w:proofErr w:type="spellEnd"/>
+      <w:r>
+        <w:t>))] markiert die Klasse für den Export.</w:t>
       </w:r>
     </w:p>
     <w:p>
@@ -1253,37 +1349,88 @@
       <w:r>
         <w:t xml:space="preserve">Abbildung </w:t>
       </w:r>
-      <w:r>
-        <w:fldChar w:fldCharType="begin"/>
-      </w:r>
-      <w:r>
-        <w:instrText xml:space="preserve"> SEQ Abbildung \* ARABIC </w:instrText>
-      </w:r>
-      <w:r>
-        <w:fldChar w:fldCharType="separate"/>
-      </w:r>
-      <w:r>
-        <w:rPr>
-          <w:noProof/>
-        </w:rPr>
-        <w:t>2</w:t>
-      </w:r>
-      <w:r>
-        <w:rPr>
-          <w:noProof/>
-        </w:rPr>
-        <w:fldChar w:fldCharType="end"/>
-      </w:r>
+      <w:fldSimple w:instr=" SEQ Abbildung \* ARABIC ">
+        <w:r>
+          <w:rPr>
+            <w:noProof/>
+          </w:rPr>
+          <w:t>2</w:t>
+        </w:r>
+      </w:fldSimple>
       <w:r>
         <w:t xml:space="preserve"> - </w:t>
       </w:r>
       <w:r>
-        <w:t>Die Video Wall Applikation (Framework) importiert über [ImportMany(AllowRecomposition = false)] alle Klassen, die das Interface IApp implementieren</w:t>
+        <w:t>Die Video Wall Applikation (Framework) importiert über [</w:t>
+      </w:r>
+      <w:proofErr w:type="spellStart"/>
+      <w:r>
+        <w:t>ImportMany</w:t>
+      </w:r>
+      <w:proofErr w:type="spellEnd"/>
+      <w:r>
+        <w:t>(</w:t>
+      </w:r>
+      <w:proofErr w:type="spellStart"/>
+      <w:r>
+        <w:t>AllowRecomposition</w:t>
+      </w:r>
+      <w:proofErr w:type="spellEnd"/>
+      <w:r>
+        <w:t xml:space="preserve"> = </w:t>
+      </w:r>
+      <w:proofErr w:type="spellStart"/>
+      <w:r>
+        <w:t>false</w:t>
+      </w:r>
+      <w:proofErr w:type="spellEnd"/>
+      <w:r>
+        <w:t xml:space="preserve">)] alle Klassen, die das Interface </w:t>
+      </w:r>
+      <w:proofErr w:type="spellStart"/>
+      <w:r>
+        <w:t>IApp</w:t>
+      </w:r>
+      <w:proofErr w:type="spellEnd"/>
+      <w:r>
+        <w:t xml:space="preserve"> implementieren</w:t>
       </w:r>
     </w:p>
     <w:p>
       <w:r>
-        <w:t>Der Ausdruck [ImportMany(AllowRecomposition = false)] im Framework (Video Wall Applikation) importiert alle Klassen, welche das Interface IApp implementieren</w:t>
+        <w:t>Der Ausdruck [</w:t>
+      </w:r>
+      <w:proofErr w:type="spellStart"/>
+      <w:r>
+        <w:t>ImportMany</w:t>
+      </w:r>
+      <w:proofErr w:type="spellEnd"/>
+      <w:r>
+        <w:t>(</w:t>
+      </w:r>
+      <w:proofErr w:type="spellStart"/>
+      <w:r>
+        <w:t>AllowRecomposition</w:t>
+      </w:r>
+      <w:proofErr w:type="spellEnd"/>
+      <w:r>
+        <w:t xml:space="preserve"> = </w:t>
+      </w:r>
+      <w:proofErr w:type="spellStart"/>
+      <w:r>
+        <w:t>false</w:t>
+      </w:r>
+      <w:proofErr w:type="spellEnd"/>
+      <w:r>
+        <w:t xml:space="preserve">)] im Framework (Video Wall Applikation) importiert alle Klassen, welche das Interface </w:t>
+      </w:r>
+      <w:proofErr w:type="spellStart"/>
+      <w:r>
+        <w:t>IApp</w:t>
+      </w:r>
+      <w:proofErr w:type="spellEnd"/>
+      <w:r>
+        <w:t xml:space="preserve"> implementieren</w:t>
       </w:r>
       <w:r>
         <w:t>.</w:t>
@@ -1314,7 +1461,15 @@
         <w:t>nur</w:t>
       </w:r>
       <w:r>
-        <w:t xml:space="preserve"> ein einziges Interface (IApp)</w:t>
+        <w:t xml:space="preserve"> ein einziges Interface (</w:t>
+      </w:r>
+      <w:proofErr w:type="spellStart"/>
+      <w:r>
+        <w:t>IApp</w:t>
+      </w:r>
+      <w:proofErr w:type="spellEnd"/>
+      <w:r>
+        <w:t>)</w:t>
       </w:r>
       <w:r>
         <w:t xml:space="preserve">, </w:t>
@@ -1350,11 +1505,21 @@
         <w:t xml:space="preserve"> müssten </w:t>
       </w:r>
       <w:r>
-        <w:t>die Extensions</w:t>
-      </w:r>
-      <w:r>
-        <w:t>, zum Beispiel die PosterApp</w:t>
-      </w:r>
+        <w:t xml:space="preserve">die </w:t>
+      </w:r>
+      <w:proofErr w:type="spellStart"/>
+      <w:r>
+        <w:t>Extensions</w:t>
+      </w:r>
+      <w:proofErr w:type="spellEnd"/>
+      <w:r>
+        <w:t xml:space="preserve">, zum Beispiel die </w:t>
+      </w:r>
+      <w:proofErr w:type="spellStart"/>
+      <w:r>
+        <w:t>PosterApp</w:t>
+      </w:r>
+      <w:proofErr w:type="spellEnd"/>
       <w:r>
         <w:t xml:space="preserve"> (siehe Unterkapitel </w:t>
       </w:r>
@@ -1404,7 +1569,15 @@
         <w:t>),</w:t>
       </w:r>
       <w:r>
-        <w:t xml:space="preserve"> nach jeder Änderung am Interface (IApp) neu kompiliert werden. </w:t>
+        <w:t xml:space="preserve"> nach jeder Änderung am Interface (</w:t>
+      </w:r>
+      <w:proofErr w:type="spellStart"/>
+      <w:r>
+        <w:t>IApp</w:t>
+      </w:r>
+      <w:proofErr w:type="spellEnd"/>
+      <w:r>
+        <w:t xml:space="preserve">) neu kompiliert werden. </w:t>
       </w:r>
       <w:r>
         <w:t>Mit nur einem Interface ist</w:t>
@@ -1418,12 +1591,14 @@
       <w:r>
         <w:t xml:space="preserve"> </w:t>
       </w:r>
+      <w:proofErr w:type="spellStart"/>
       <w:r>
         <w:t>Extension</w:t>
       </w:r>
       <w:r>
         <w:t>s</w:t>
       </w:r>
+      <w:proofErr w:type="spellEnd"/>
       <w:r>
         <w:t xml:space="preserve"> neue Funktionalität zur Verfügung zu stellen. </w:t>
       </w:r>
@@ -1448,7 +1623,15 @@
         <w:t>anfängliche</w:t>
       </w:r>
       <w:r>
-        <w:t xml:space="preserve"> IApp Interface </w:t>
+        <w:t xml:space="preserve"> </w:t>
+      </w:r>
+      <w:proofErr w:type="spellStart"/>
+      <w:r>
+        <w:t>IApp</w:t>
+      </w:r>
+      <w:proofErr w:type="spellEnd"/>
+      <w:r>
+        <w:t xml:space="preserve"> Interface </w:t>
       </w:r>
       <w:r>
         <w:t>wurde</w:t>
@@ -1514,18 +1697,46 @@
       <w:pPr>
         <w:pStyle w:val="Caption"/>
       </w:pPr>
-      <w:bookmarkStart w:id="4" w:name="_Ref325447852"/>
+      <w:bookmarkStart w:id="3" w:name="_Ref325447852"/>
       <w:r>
         <w:t xml:space="preserve">Abbildung </w:t>
       </w:r>
+      <w:fldSimple w:instr=" SEQ Abbildung \* ARABIC ">
+        <w:r>
+          <w:rPr>
+            <w:noProof/>
+          </w:rPr>
+          <w:t>3</w:t>
+        </w:r>
+      </w:fldSimple>
+      <w:r>
+        <w:t xml:space="preserve"> - Anfängliche Implementation des Interfaces </w:t>
+      </w:r>
+      <w:proofErr w:type="spellStart"/>
+      <w:r>
+        <w:t>IApp</w:t>
+      </w:r>
+      <w:bookmarkEnd w:id="3"/>
+      <w:proofErr w:type="spellEnd"/>
+    </w:p>
+    <w:p>
+      <w:r>
+        <w:t xml:space="preserve">Wie </w:t>
+      </w:r>
+      <w:r>
+        <w:t xml:space="preserve">in </w:t>
+      </w:r>
       <w:r>
         <w:fldChar w:fldCharType="begin"/>
       </w:r>
       <w:r>
-        <w:instrText xml:space="preserve"> SEQ Abbildung \* ARABIC </w:instrText>
+        <w:instrText xml:space="preserve"> REF _Ref325447852 \h </w:instrText>
       </w:r>
       <w:r>
         <w:fldChar w:fldCharType="separate"/>
+      </w:r>
+      <w:r>
+        <w:t xml:space="preserve">Abbildung </w:t>
       </w:r>
       <w:r>
         <w:rPr>
@@ -1534,89 +1745,68 @@
         <w:t>3</w:t>
       </w:r>
       <w:r>
-        <w:rPr>
-          <w:noProof/>
-        </w:rPr>
+        <w:t xml:space="preserve"> - Anfängliche Implementation des Interfaces </w:t>
+      </w:r>
+      <w:proofErr w:type="spellStart"/>
+      <w:r>
+        <w:t>IApp</w:t>
+      </w:r>
+      <w:proofErr w:type="spellEnd"/>
+      <w:r>
         <w:fldChar w:fldCharType="end"/>
       </w:r>
       <w:r>
-        <w:t xml:space="preserve"> - Anfängliche Implementation des Interfaces IApp</w:t>
-      </w:r>
-      <w:bookmarkEnd w:id="4"/>
+        <w:t xml:space="preserve"> erkennbar ist, ist </w:t>
+      </w:r>
+      <w:r>
+        <w:t xml:space="preserve">das Interface </w:t>
+      </w:r>
+      <w:r>
+        <w:t>relativ gross und stellt verschieden</w:t>
+      </w:r>
+      <w:r>
+        <w:t>st</w:t>
+      </w:r>
+      <w:r>
+        <w:t>e Services zur Verfügung, die nichts miteinander zu tun haben</w:t>
+      </w:r>
+      <w:r>
+        <w:t xml:space="preserve">. Beispielsweise das </w:t>
+      </w:r>
+      <w:proofErr w:type="spellStart"/>
+      <w:r>
+        <w:t>ResourceDirectory</w:t>
+      </w:r>
+      <w:proofErr w:type="spellEnd"/>
+      <w:r>
+        <w:t xml:space="preserve"> Property, welches die Extension-</w:t>
+      </w:r>
+      <w:r>
+        <w:t>Dateien zur Verfügung stell</w:t>
+      </w:r>
+      <w:r>
+        <w:t>t</w:t>
+      </w:r>
+      <w:r>
+        <w:t xml:space="preserve"> oder der </w:t>
+      </w:r>
+      <w:proofErr w:type="spellStart"/>
+      <w:r>
+        <w:t>SkeletonChangedEvent</w:t>
+      </w:r>
+      <w:proofErr w:type="spellEnd"/>
+      <w:r>
+        <w:t>, der vom Framework aufgerufen werden soll, so</w:t>
+      </w:r>
+      <w:r>
+        <w:t>bald sich das Skelett verändert hat</w:t>
+      </w:r>
+      <w:r>
+        <w:t>.</w:t>
+      </w:r>
     </w:p>
     <w:p>
       <w:r>
-        <w:t xml:space="preserve">Wie </w:t>
-      </w:r>
-      <w:r>
-        <w:t xml:space="preserve">in </w:t>
-      </w:r>
-      <w:r>
-        <w:fldChar w:fldCharType="begin"/>
-      </w:r>
-      <w:r>
-        <w:instrText xml:space="preserve"> REF _Ref325447852 \h </w:instrText>
-      </w:r>
-      <w:r>
-        <w:fldChar w:fldCharType="separate"/>
-      </w:r>
-      <w:r>
-        <w:t xml:space="preserve">Abbildung </w:t>
-      </w:r>
-      <w:r>
-        <w:rPr>
-          <w:noProof/>
-        </w:rPr>
-        <w:t>3</w:t>
-      </w:r>
-      <w:r>
-        <w:t xml:space="preserve"> - Anfängliche Implementation des Interfaces IApp</w:t>
-      </w:r>
-      <w:r>
-        <w:fldChar w:fldCharType="end"/>
-      </w:r>
-      <w:r>
-        <w:t xml:space="preserve"> erkennbar ist, ist </w:t>
-      </w:r>
-      <w:r>
-        <w:t xml:space="preserve">das Interface </w:t>
-      </w:r>
-      <w:r>
-        <w:t>relativ gross und stellt verschieden</w:t>
-      </w:r>
-      <w:r>
-        <w:t>st</w:t>
-      </w:r>
-      <w:r>
-        <w:t>e Services zur Verfügung, die nichts miteinander zu tun haben</w:t>
-      </w:r>
-      <w:r>
-        <w:t xml:space="preserve">. Beispielsweise das </w:t>
-      </w:r>
-      <w:r>
-        <w:t>ResourceDirectory</w:t>
-      </w:r>
-      <w:r>
-        <w:t xml:space="preserve"> Property, welches die Extension-</w:t>
-      </w:r>
-      <w:r>
-        <w:t>Dateien zur Verfügung stell</w:t>
-      </w:r>
-      <w:r>
-        <w:t>t</w:t>
-      </w:r>
-      <w:r>
-        <w:t xml:space="preserve"> oder der SkeletonChangedEvent, der vom Framework aufgerufen werden soll, so</w:t>
-      </w:r>
-      <w:r>
-        <w:t>bald sich das Skelett verändert hat</w:t>
-      </w:r>
-      <w:r>
-        <w:t>.</w:t>
-      </w:r>
-    </w:p>
-    <w:p>
-      <w:r>
         <w:t>Ändert sich</w:t>
       </w:r>
       <w:r>
@@ -1638,13 +1828,26 @@
         <w:t>,</w:t>
       </w:r>
       <w:r>
-        <w:t xml:space="preserve"> müssen auch immer alle Extension</w:t>
+        <w:t xml:space="preserve"> müssen auch immer alle </w:t>
+      </w:r>
+      <w:proofErr w:type="spellStart"/>
+      <w:r>
+        <w:t>Extension</w:t>
       </w:r>
       <w:r>
         <w:t>s</w:t>
       </w:r>
-      <w:r>
-        <w:t xml:space="preserve"> neu kompiliert werden. Dies ist suboptimal, speziell dann, wenn die Extensions von verschiedenen Personen gewartet werden.</w:t>
+      <w:proofErr w:type="spellEnd"/>
+      <w:r>
+        <w:t xml:space="preserve"> neu kompiliert werden. Dies ist suboptimal, speziell dann, wenn die </w:t>
+      </w:r>
+      <w:proofErr w:type="spellStart"/>
+      <w:r>
+        <w:t>Extensions</w:t>
+      </w:r>
+      <w:proofErr w:type="spellEnd"/>
+      <w:r>
+        <w:t xml:space="preserve"> von verschiedenen Personen gewartet werden.</w:t>
       </w:r>
     </w:p>
     <w:p>
@@ -1695,8 +1898,13 @@
         <w:t>er Form angewendet,</w:t>
       </w:r>
       <w:r>
-        <w:t xml:space="preserve"> ohne die Vererbung des Root Interfaces. Zusätzlich wurde Unity</w:t>
-      </w:r>
+        <w:t xml:space="preserve"> ohne die Vererbung des Root Interfaces. Zusätzlich wurde </w:t>
+      </w:r>
+      <w:proofErr w:type="spellStart"/>
+      <w:r>
+        <w:t>Unity</w:t>
+      </w:r>
+      <w:proofErr w:type="spellEnd"/>
       <w:r>
         <w:t xml:space="preserve"> </w:t>
       </w:r>
@@ -1794,18 +2002,60 @@
       <w:pPr>
         <w:pStyle w:val="Caption"/>
       </w:pPr>
-      <w:bookmarkStart w:id="5" w:name="_Ref325448935"/>
+      <w:bookmarkStart w:id="4" w:name="_Ref325448935"/>
       <w:r>
         <w:t xml:space="preserve">Abbildung </w:t>
       </w:r>
+      <w:fldSimple w:instr=" SEQ Abbildung \* ARABIC ">
+        <w:r>
+          <w:rPr>
+            <w:noProof/>
+          </w:rPr>
+          <w:t>4</w:t>
+        </w:r>
+      </w:fldSimple>
+      <w:r>
+        <w:t xml:space="preserve"> - </w:t>
+      </w:r>
+      <w:r>
+        <w:t xml:space="preserve">Das </w:t>
+      </w:r>
+      <w:proofErr w:type="spellStart"/>
+      <w:r>
+        <w:t>IApp</w:t>
+      </w:r>
+      <w:proofErr w:type="spellEnd"/>
+      <w:r>
+        <w:t xml:space="preserve"> Interface</w:t>
+      </w:r>
+      <w:bookmarkEnd w:id="4"/>
+    </w:p>
+    <w:p>
+      <w:r>
+        <w:t xml:space="preserve">Das </w:t>
+      </w:r>
+      <w:proofErr w:type="spellStart"/>
+      <w:r>
+        <w:t>IApp</w:t>
+      </w:r>
+      <w:proofErr w:type="spellEnd"/>
+      <w:r>
+        <w:t xml:space="preserve"> Interface</w:t>
+      </w:r>
+      <w:r>
+        <w:t xml:space="preserve"> (siehe </w:t>
+      </w:r>
       <w:r>
         <w:fldChar w:fldCharType="begin"/>
       </w:r>
       <w:r>
-        <w:instrText xml:space="preserve"> SEQ Abbildung \* ARABIC </w:instrText>
+        <w:instrText xml:space="preserve"> REF _Ref325448935 \h </w:instrText>
       </w:r>
       <w:r>
         <w:fldChar w:fldCharType="separate"/>
+      </w:r>
+      <w:r>
+        <w:t xml:space="preserve">Abbildung </w:t>
       </w:r>
       <w:r>
         <w:rPr>
@@ -1814,54 +2064,23 @@
         <w:t>4</w:t>
       </w:r>
       <w:r>
-        <w:rPr>
-          <w:noProof/>
-        </w:rPr>
+        <w:t xml:space="preserve"> - </w:t>
+      </w:r>
+      <w:r>
+        <w:t xml:space="preserve">Das </w:t>
+      </w:r>
+      <w:proofErr w:type="spellStart"/>
+      <w:r>
+        <w:t>IApp</w:t>
+      </w:r>
+      <w:proofErr w:type="spellEnd"/>
+      <w:r>
+        <w:t xml:space="preserve"> Interface</w:t>
+      </w:r>
+      <w:r>
         <w:fldChar w:fldCharType="end"/>
       </w:r>
       <w:r>
-        <w:t xml:space="preserve"> - </w:t>
-      </w:r>
-      <w:r>
-        <w:t>Das IApp Interface</w:t>
-      </w:r>
-      <w:bookmarkEnd w:id="5"/>
-    </w:p>
-    <w:p>
-      <w:r>
-        <w:t>Das IApp Interface</w:t>
-      </w:r>
-      <w:r>
-        <w:t xml:space="preserve"> (siehe </w:t>
-      </w:r>
-      <w:r>
-        <w:fldChar w:fldCharType="begin"/>
-      </w:r>
-      <w:r>
-        <w:instrText xml:space="preserve"> REF _Ref325448935 \h </w:instrText>
-      </w:r>
-      <w:r>
-        <w:fldChar w:fldCharType="separate"/>
-      </w:r>
-      <w:r>
-        <w:t xml:space="preserve">Abbildung </w:t>
-      </w:r>
-      <w:r>
-        <w:rPr>
-          <w:noProof/>
-        </w:rPr>
-        <w:t>4</w:t>
-      </w:r>
-      <w:r>
-        <w:t xml:space="preserve"> - </w:t>
-      </w:r>
-      <w:r>
-        <w:t>Das IApp Interface</w:t>
-      </w:r>
-      <w:r>
-        <w:fldChar w:fldCharType="end"/>
-      </w:r>
-      <w:r>
         <w:t>)</w:t>
       </w:r>
       <w:r>
@@ -1880,7 +2099,15 @@
         <w:t xml:space="preserve"> ladenden Extension genau einmal aufgerufen wird. In dieser Methode kann die Extension übe</w:t>
       </w:r>
       <w:r>
-        <w:t>r das IVideoWallServiceProvider-</w:t>
+        <w:t xml:space="preserve">r das </w:t>
+      </w:r>
+      <w:proofErr w:type="spellStart"/>
+      <w:r>
+        <w:t>IVideoWallServiceProvider</w:t>
+      </w:r>
+      <w:proofErr w:type="spellEnd"/>
+      <w:r>
+        <w:t>-</w:t>
       </w:r>
       <w:r>
         <w:t>Objekt weitere Services anfordern:</w:t>
@@ -1952,43 +2179,67 @@
       <w:r>
         <w:t xml:space="preserve">Abbildung </w:t>
       </w:r>
-      <w:r>
-        <w:fldChar w:fldCharType="begin"/>
-      </w:r>
-      <w:r>
-        <w:instrText xml:space="preserve"> SEQ Abbildung \* ARABIC </w:instrText>
-      </w:r>
-      <w:r>
-        <w:fldChar w:fldCharType="separate"/>
-      </w:r>
-      <w:r>
-        <w:rPr>
-          <w:noProof/>
-        </w:rPr>
-        <w:t>5</w:t>
-      </w:r>
-      <w:r>
-        <w:rPr>
-          <w:noProof/>
-        </w:rPr>
-        <w:fldChar w:fldCharType="end"/>
-      </w:r>
+      <w:fldSimple w:instr=" SEQ Abbildung \* ARABIC ">
+        <w:r>
+          <w:rPr>
+            <w:noProof/>
+          </w:rPr>
+          <w:t>5</w:t>
+        </w:r>
+      </w:fldSimple>
       <w:r>
         <w:t xml:space="preserve"> - </w:t>
       </w:r>
       <w:r>
-        <w:t>Durch den IVideoWallServiceProvider können weitere Extensions geladen werden</w:t>
+        <w:t xml:space="preserve">Durch den </w:t>
+      </w:r>
+      <w:proofErr w:type="spellStart"/>
+      <w:r>
+        <w:t>IVideoWallServiceProvider</w:t>
+      </w:r>
+      <w:proofErr w:type="spellEnd"/>
+      <w:r>
+        <w:t xml:space="preserve"> können weitere </w:t>
+      </w:r>
+      <w:proofErr w:type="spellStart"/>
+      <w:r>
+        <w:t>Extensions</w:t>
+      </w:r>
+      <w:proofErr w:type="spellEnd"/>
+      <w:r>
+        <w:t xml:space="preserve"> geladen werden</w:t>
       </w:r>
     </w:p>
     <w:p>
       <w:r>
-        <w:t>Über die Methode GetExtension</w:t>
-      </w:r>
-      <w:r>
-        <w:t xml:space="preserve"> des IVideoWallServiceProviders aus obiger Abbildung kann die Extension </w:t>
-      </w:r>
-      <w:r>
-        <w:t>weitere Services (IVideoWallService) anforder</w:t>
+        <w:t xml:space="preserve">Über die Methode </w:t>
+      </w:r>
+      <w:proofErr w:type="spellStart"/>
+      <w:r>
+        <w:t>GetExtension</w:t>
+      </w:r>
+      <w:proofErr w:type="spellEnd"/>
+      <w:r>
+        <w:t xml:space="preserve"> des </w:t>
+      </w:r>
+      <w:proofErr w:type="spellStart"/>
+      <w:r>
+        <w:t>IVideoWallServiceProviders</w:t>
+      </w:r>
+      <w:proofErr w:type="spellEnd"/>
+      <w:r>
+        <w:t xml:space="preserve"> aus obiger Abbildung kann die Extension </w:t>
+      </w:r>
+      <w:r>
+        <w:t>weitere Services (</w:t>
+      </w:r>
+      <w:proofErr w:type="spellStart"/>
+      <w:r>
+        <w:t>IVideoWallService</w:t>
+      </w:r>
+      <w:proofErr w:type="spellEnd"/>
+      <w:r>
+        <w:t>) anforder</w:t>
       </w:r>
       <w:r>
         <w:t>n</w:t>
@@ -2000,13 +2251,29 @@
     <w:p>
       <w:r>
         <w:lastRenderedPageBreak/>
-        <w:t>Das IVideoWallService Interface ist ein Marker</w:t>
+        <w:t xml:space="preserve">Das </w:t>
+      </w:r>
+      <w:proofErr w:type="spellStart"/>
+      <w:r>
+        <w:t>IVideoWallService</w:t>
+      </w:r>
+      <w:proofErr w:type="spellEnd"/>
+      <w:r>
+        <w:t xml:space="preserve"> Interface ist ein Marker</w:t>
       </w:r>
       <w:r>
         <w:t>-</w:t>
       </w:r>
       <w:r>
-        <w:t>Interface. Es ist nicht vorgesehen, dass Applikationen weitere Extensions registrieren können</w:t>
+        <w:t xml:space="preserve">Interface. Es ist nicht vorgesehen, dass Applikationen weitere </w:t>
+      </w:r>
+      <w:proofErr w:type="spellStart"/>
+      <w:r>
+        <w:t>Extensions</w:t>
+      </w:r>
+      <w:proofErr w:type="spellEnd"/>
+      <w:r>
+        <w:t xml:space="preserve"> registrieren können</w:t>
       </w:r>
       <w:r>
         <w:t>. Dies stellt den</w:t>
@@ -2115,27 +2382,14 @@
       <w:r>
         <w:t xml:space="preserve">Abbildung </w:t>
       </w:r>
-      <w:r>
-        <w:fldChar w:fldCharType="begin"/>
-      </w:r>
-      <w:r>
-        <w:instrText xml:space="preserve"> SEQ Abbildung \* ARABIC </w:instrText>
-      </w:r>
-      <w:r>
-        <w:fldChar w:fldCharType="separate"/>
-      </w:r>
-      <w:r>
-        <w:rPr>
-          <w:noProof/>
-        </w:rPr>
-        <w:t>6</w:t>
-      </w:r>
-      <w:r>
-        <w:rPr>
-          <w:noProof/>
-        </w:rPr>
-        <w:fldChar w:fldCharType="end"/>
-      </w:r>
+      <w:fldSimple w:instr=" SEQ Abbildung \* ARABIC ">
+        <w:r>
+          <w:rPr>
+            <w:noProof/>
+          </w:rPr>
+          <w:t>6</w:t>
+        </w:r>
+      </w:fldSimple>
       <w:r>
         <w:t xml:space="preserve"> - </w:t>
       </w:r>
@@ -2188,7 +2442,15 @@
         <w:pStyle w:val="Heading4"/>
       </w:pPr>
       <w:r>
-        <w:t>Test 1: Wizard of Oz</w:t>
+        <w:t xml:space="preserve">Test 1: Wizard </w:t>
+      </w:r>
+      <w:proofErr w:type="spellStart"/>
+      <w:r>
+        <w:t>of</w:t>
+      </w:r>
+      <w:proofErr w:type="spellEnd"/>
+      <w:r>
+        <w:t xml:space="preserve"> Oz</w:t>
       </w:r>
     </w:p>
     <w:p>
@@ -2196,7 +2458,15 @@
         <w:t xml:space="preserve">Am </w:t>
       </w:r>
       <w:r>
-        <w:t xml:space="preserve">27. März 2012 wurde der Test (für die Erarbeitung siehe TODO link Domain Analyse) durchgeführt. Bei diesem galt es, die Hypothese „Meine Hand ist die Maus“ zu bestätigen. Um dies zu prüfen, wurde mithilfe einer WPF Applikation ein Wizard of Oz Experiment durchgeführt. Die Testpersonen wurden gebeten, laut mitzudenken. </w:t>
+        <w:t xml:space="preserve">27. März 2012 wurde der Test (für die Erarbeitung siehe TODO link Domain Analyse) durchgeführt. Bei diesem galt es, die Hypothese „Meine Hand ist die Maus“ zu bestätigen. Um dies zu prüfen, wurde mithilfe einer WPF Applikation ein Wizard </w:t>
+      </w:r>
+      <w:proofErr w:type="spellStart"/>
+      <w:r>
+        <w:t>of</w:t>
+      </w:r>
+      <w:proofErr w:type="spellEnd"/>
+      <w:r>
+        <w:t xml:space="preserve"> Oz Experiment durchgeführt. Die Testpersonen wurden gebeten, laut mitzudenken. </w:t>
       </w:r>
     </w:p>
     <w:p>
@@ -2258,29 +2528,24 @@
       <w:r>
         <w:t xml:space="preserve">Abbildung </w:t>
       </w:r>
-      <w:r>
-        <w:fldChar w:fldCharType="begin"/>
-      </w:r>
-      <w:r>
-        <w:instrText xml:space="preserve"> SEQ Abbildung \* ARABIC </w:instrText>
-      </w:r>
-      <w:r>
-        <w:fldChar w:fldCharType="separate"/>
-      </w:r>
-      <w:r>
-        <w:rPr>
-          <w:noProof/>
-        </w:rPr>
-        <w:t>7</w:t>
-      </w:r>
-      <w:r>
-        <w:rPr>
-          <w:noProof/>
-        </w:rPr>
-        <w:fldChar w:fldCharType="end"/>
-      </w:r>
-      <w:r>
-        <w:t xml:space="preserve"> - Testdurchführung Wizard of Oz mit einem Proband</w:t>
+      <w:fldSimple w:instr=" SEQ Abbildung \* ARABIC ">
+        <w:r>
+          <w:rPr>
+            <w:noProof/>
+          </w:rPr>
+          <w:t>7</w:t>
+        </w:r>
+      </w:fldSimple>
+      <w:r>
+        <w:t xml:space="preserve"> - Testdurchführung Wizard </w:t>
+      </w:r>
+      <w:proofErr w:type="spellStart"/>
+      <w:r>
+        <w:t>of</w:t>
+      </w:r>
+      <w:proofErr w:type="spellEnd"/>
+      <w:r>
+        <w:t xml:space="preserve"> Oz mit einem Proband</w:t>
       </w:r>
       <w:r>
         <w:rPr>
@@ -2907,35 +3172,22 @@
       <w:pPr>
         <w:pStyle w:val="Caption"/>
       </w:pPr>
-      <w:bookmarkStart w:id="6" w:name="_Ref320611864"/>
+      <w:bookmarkStart w:id="5" w:name="_Ref320611864"/>
       <w:r>
         <w:t xml:space="preserve">Abbildung </w:t>
       </w:r>
-      <w:r>
-        <w:fldChar w:fldCharType="begin"/>
-      </w:r>
-      <w:r>
-        <w:instrText xml:space="preserve"> SEQ Abbildung \* ARABIC </w:instrText>
-      </w:r>
-      <w:r>
-        <w:fldChar w:fldCharType="separate"/>
-      </w:r>
-      <w:r>
-        <w:rPr>
-          <w:noProof/>
-        </w:rPr>
-        <w:t>8</w:t>
-      </w:r>
-      <w:r>
-        <w:rPr>
-          <w:noProof/>
-        </w:rPr>
-        <w:fldChar w:fldCharType="end"/>
-      </w:r>
+      <w:fldSimple w:instr=" SEQ Abbildung \* ARABIC ">
+        <w:r>
+          <w:rPr>
+            <w:noProof/>
+          </w:rPr>
+          <w:t>8</w:t>
+        </w:r>
+      </w:fldSimple>
       <w:r>
         <w:t xml:space="preserve"> - Testapplikation</w:t>
       </w:r>
-      <w:bookmarkEnd w:id="6"/>
+      <w:bookmarkEnd w:id="5"/>
     </w:p>
     <w:p>
       <w:r>
@@ -3022,7 +3274,15 @@
         </w:numPr>
       </w:pPr>
       <w:r>
-        <w:t>Die Hand. Sie symbolisiert die Hand der Testperson und befindet sich dort, wo die Testperson hinzeigt. Die Mauszeiger-Hand wird am Computer von den Testüberwachern bewegt, und zwar synchron zu den Bewegungen der Hand der Testperson.</w:t>
+        <w:t xml:space="preserve">Die Hand. Sie symbolisiert die Hand der Testperson und befindet sich dort, wo die Testperson hinzeigt. Die Mauszeiger-Hand wird am Computer von den </w:t>
+      </w:r>
+      <w:proofErr w:type="spellStart"/>
+      <w:r>
+        <w:t>Testüberwachern</w:t>
+      </w:r>
+      <w:proofErr w:type="spellEnd"/>
+      <w:r>
+        <w:t xml:space="preserve"> bewegt, und zwar synchron zu den Bewegungen der Hand der Testperson.</w:t>
       </w:r>
     </w:p>
     <w:p>
@@ -3034,7 +3294,15 @@
         </w:numPr>
       </w:pPr>
       <w:r>
-        <w:t>Das Skelett der Testperson. Es dient dazu, der Testperson zu zeigen, dass sie erkannt wird und merkt, dass sie durch Körperbewegungen die Applikation steuern kann. Das Skelett wird mithilfe von Kinect angezeigt.</w:t>
+        <w:t xml:space="preserve">Das Skelett der Testperson. Es dient dazu, der Testperson zu zeigen, dass sie erkannt wird und merkt, dass sie durch Körperbewegungen die Applikation steuern kann. Das Skelett wird mithilfe von </w:t>
+      </w:r>
+      <w:proofErr w:type="spellStart"/>
+      <w:r>
+        <w:t>Kinect</w:t>
+      </w:r>
+      <w:proofErr w:type="spellEnd"/>
+      <w:r>
+        <w:t xml:space="preserve"> angezeigt.</w:t>
       </w:r>
     </w:p>
     <w:p>
@@ -3046,73 +3314,81 @@
       <w:pPr>
         <w:pStyle w:val="Heading5"/>
       </w:pPr>
-      <w:bookmarkStart w:id="7" w:name="_Ref320611798"/>
-      <w:bookmarkStart w:id="8" w:name="_Toc320620802"/>
+      <w:bookmarkStart w:id="6" w:name="_Ref320611798"/>
+      <w:bookmarkStart w:id="7" w:name="_Toc320620802"/>
       <w:r>
         <w:t>Testszenario</w:t>
       </w:r>
+      <w:bookmarkEnd w:id="6"/>
       <w:bookmarkEnd w:id="7"/>
+    </w:p>
+    <w:p>
+      <w:r>
+        <w:t xml:space="preserve">Du </w:t>
+      </w:r>
+      <w:r>
+        <w:t xml:space="preserve">bist Student/in an der HSR und </w:t>
+      </w:r>
+      <w:r>
+        <w:t>warst heute Morgen von 8 bis 10 Uhr in einer Vorlesung</w:t>
+      </w:r>
+      <w:r>
+        <w:t>. Es ist nun Pause und du</w:t>
+      </w:r>
+      <w:r>
+        <w:t xml:space="preserve"> gehst gerade in die Mensa, um ein Brötchen zu kaufen. Dabei fällt </w:t>
+      </w:r>
+      <w:r>
+        <w:t>dir die grosse Monitorwand im Eingangsbereich des Gebäudes 4</w:t>
+      </w:r>
+      <w:r>
+        <w:t xml:space="preserve"> auf. </w:t>
+      </w:r>
+      <w:r>
+        <w:t>D</w:t>
+      </w:r>
+      <w:r>
+        <w:t>u gehst auf die Wand zu</w:t>
+      </w:r>
+      <w:r>
+        <w:t>.</w:t>
+      </w:r>
+      <w:bookmarkStart w:id="8" w:name="_Toc320620803"/>
+    </w:p>
+    <w:p>
+      <w:pPr>
+        <w:pStyle w:val="Heading6"/>
+      </w:pPr>
+      <w:r>
+        <w:t>Aufgabe</w:t>
+      </w:r>
       <w:bookmarkEnd w:id="8"/>
     </w:p>
     <w:p>
       <w:r>
-        <w:t xml:space="preserve">Du </w:t>
-      </w:r>
-      <w:r>
-        <w:t xml:space="preserve">bist Student/in an der HSR und </w:t>
-      </w:r>
-      <w:r>
-        <w:t>warst heute Morgen von 8 bis 10 Uhr in einer Vorlesung</w:t>
-      </w:r>
-      <w:r>
-        <w:t>. Es ist nun Pause und du</w:t>
-      </w:r>
-      <w:r>
-        <w:t xml:space="preserve"> gehst gerade in die Mensa, um ein Brötchen zu kaufen. Dabei fällt </w:t>
-      </w:r>
-      <w:r>
-        <w:t>dir die grosse Monitorwand im Eingangsbereich des Gebäudes 4</w:t>
-      </w:r>
-      <w:r>
-        <w:t xml:space="preserve"> auf. </w:t>
-      </w:r>
-      <w:r>
-        <w:t>D</w:t>
-      </w:r>
-      <w:r>
-        <w:t>u gehst auf die Wand zu</w:t>
-      </w:r>
-      <w:r>
-        <w:t>.</w:t>
-      </w:r>
-      <w:bookmarkStart w:id="9" w:name="_Toc320620803"/>
+        <w:t xml:space="preserve">Du stehst nun also vor der grossen Monitorwand (hier im Test ist das die Projektion des </w:t>
+      </w:r>
+      <w:proofErr w:type="spellStart"/>
+      <w:r>
+        <w:t>Beamers</w:t>
+      </w:r>
+      <w:proofErr w:type="spellEnd"/>
+      <w:r>
+        <w:t>).</w:t>
+      </w:r>
+      <w:r>
+        <w:t xml:space="preserve"> Du bist neugierig und möchtest herausfinden, was die Video Wall alles für Funktionen bietet.</w:t>
+      </w:r>
     </w:p>
     <w:p>
       <w:pPr>
-        <w:pStyle w:val="Heading6"/>
-      </w:pPr>
-      <w:r>
-        <w:t>Aufgabe</w:t>
+        <w:pStyle w:val="Heading5"/>
+      </w:pPr>
+      <w:bookmarkStart w:id="9" w:name="_Toc320620804"/>
+      <w:r>
+        <w:t>Resultat</w:t>
       </w:r>
       <w:bookmarkEnd w:id="9"/>
-    </w:p>
-    <w:p>
-      <w:r>
-        <w:t>Du stehst nun also vor der grossen Monitorwand (hier im Test ist das die Projektion des Beamers).</w:t>
-      </w:r>
-      <w:r>
-        <w:t xml:space="preserve"> Du bist neugierig und möchtest herausfinden, was die Video Wall alles für Funktionen bietet.</w:t>
-      </w:r>
-    </w:p>
-    <w:p>
-      <w:pPr>
-        <w:pStyle w:val="Heading5"/>
-      </w:pPr>
-      <w:bookmarkStart w:id="10" w:name="_Toc320620804"/>
-      <w:r>
-        <w:t>Resultat</w:t>
-      </w:r>
-      <w:bookmarkEnd w:id="10"/>
     </w:p>
     <w:p/>
     <w:p>
@@ -3426,7 +3702,15 @@
               <w:cnfStyle w:val="000000100000" w:firstRow="0" w:lastRow="0" w:firstColumn="0" w:lastColumn="0" w:oddVBand="0" w:evenVBand="0" w:oddHBand="1" w:evenHBand="0" w:firstRowFirstColumn="0" w:firstRowLastColumn="0" w:lastRowFirstColumn="0" w:lastRowLastColumn="0"/>
             </w:pPr>
             <w:r>
-              <w:t>Sechs von sieben Testpersonen positionierten sich von Anfang an mit dem richtigen Abstand zur Wand und dem Kinect.</w:t>
+              <w:t xml:space="preserve">Sechs von sieben Testpersonen positionierten sich von Anfang an mit dem richtigen Abstand zur Wand und dem </w:t>
+            </w:r>
+            <w:proofErr w:type="spellStart"/>
+            <w:r>
+              <w:t>Kinect</w:t>
+            </w:r>
+            <w:proofErr w:type="spellEnd"/>
+            <w:r>
+              <w:t>.</w:t>
             </w:r>
           </w:p>
         </w:tc>
@@ -3547,27 +3831,14 @@
       <w:r>
         <w:t xml:space="preserve">Tabelle </w:t>
       </w:r>
-      <w:r>
-        <w:fldChar w:fldCharType="begin"/>
-      </w:r>
-      <w:r>
-        <w:instrText xml:space="preserve"> SEQ Tabelle \* ARABIC </w:instrText>
-      </w:r>
-      <w:r>
-        <w:fldChar w:fldCharType="separate"/>
-      </w:r>
-      <w:r>
-        <w:rPr>
-          <w:noProof/>
-        </w:rPr>
-        <w:t>1</w:t>
-      </w:r>
-      <w:r>
-        <w:rPr>
-          <w:noProof/>
-        </w:rPr>
-        <w:fldChar w:fldCharType="end"/>
-      </w:r>
+      <w:fldSimple w:instr=" SEQ Tabelle \* ARABIC ">
+        <w:r>
+          <w:rPr>
+            <w:noProof/>
+          </w:rPr>
+          <w:t>1</w:t>
+        </w:r>
+      </w:fldSimple>
       <w:r>
         <w:t xml:space="preserve"> - Zusammenfassung Resultat empirischer formativer Test</w:t>
       </w:r>
@@ -3684,12 +3955,52 @@
         <w:t xml:space="preserve"> kann</w:t>
       </w:r>
       <w:r>
-        <w:t xml:space="preserve">, auch mit Doppelklick oder über Zoomleiste (Slider) zu zoomen. </w:t>
+        <w:t>, auch mit Doppelklick oder über Zoomleiste (</w:t>
+      </w:r>
+      <w:proofErr w:type="spellStart"/>
+      <w:r>
+        <w:t>Slider</w:t>
+      </w:r>
+      <w:proofErr w:type="spellEnd"/>
+      <w:r>
+        <w:t xml:space="preserve">) zu zoomen. </w:t>
       </w:r>
     </w:p>
     <w:p>
       <w:r>
-        <w:t>Das Fazit des Tests ist, dass die Hypothese „Meine Hand ist die Maus“ bestätigt werden konnte. Aufgrund dieses Resultats wird die Applikation so weiterentwickelt, dass die Video Wall nicht mit Gesten sondern nur mit der Hand gesteuert wird. Zusätzlich konnte auch das GUI verifiziert werden. Für die Testpersonen war sehr schnell klar, für was die Pfeile und das Menu verwendet werden können.</w:t>
+        <w:t>Das Fazit des Tests ist, dass die Hypothese „Meine Hand ist die Maus“ bestätigt werden konnte.</w:t>
+      </w:r>
+      <w:r>
+        <w:t xml:space="preserve"> Bei diesem Test wurde </w:t>
+      </w:r>
+      <w:r>
+        <w:t>d</w:t>
+      </w:r>
+      <w:r>
+        <w:t>ie Applikation nicht mit mehr</w:t>
+      </w:r>
+      <w:r>
+        <w:t xml:space="preserve"> als</w:t>
+      </w:r>
+      <w:r>
+        <w:t xml:space="preserve"> sieben Personen geprüft. Dies, da die Resultate so deutlich waren, dass </w:t>
+      </w:r>
+      <w:r>
+        <w:t>eine</w:t>
+      </w:r>
+      <w:r>
+        <w:t xml:space="preserve"> statistische Analyse</w:t>
+      </w:r>
+      <w:r>
+        <w:t xml:space="preserve"> nicht für nötig befunden wurde</w:t>
+      </w:r>
+      <w:r>
+        <w:t xml:space="preserve">. </w:t>
+      </w:r>
+      <w:bookmarkStart w:id="10" w:name="_GoBack"/>
+      <w:bookmarkEnd w:id="10"/>
+      <w:r>
+        <w:t>Aufgrund dieses Resultats wird die Applikation so weiterentwickelt, dass die Video Wall nicht mit Gesten sondern nur mit der Hand gesteuert wird. Zusätzlich konnte auch das GUI verifiziert werden. Für die Testpersonen war sehr schnell klar, für was die Pfeile und das Menu verwendet werden können.</w:t>
       </w:r>
     </w:p>
     <w:p>
@@ -3757,7 +4068,15 @@
         <w:t xml:space="preserve"> zu </w:t>
       </w:r>
       <w:r>
-        <w:t xml:space="preserve">können, wurde ein Kurzdistanzbeamer </w:t>
+        <w:t xml:space="preserve">können, wurde ein </w:t>
+      </w:r>
+      <w:proofErr w:type="spellStart"/>
+      <w:r>
+        <w:t>Kurzdistanzbeamer</w:t>
+      </w:r>
+      <w:proofErr w:type="spellEnd"/>
+      <w:r>
+        <w:t xml:space="preserve"> </w:t>
       </w:r>
       <w:r>
         <w:t>installiert,</w:t>
@@ -3784,14 +4103,30 @@
         <w:t>e.</w:t>
       </w:r>
       <w:r>
-        <w:t xml:space="preserve"> Kinect konnte nicht </w:t>
-      </w:r>
-      <w:r>
-        <w:t>direkt unterhalb der Projektion platziert werden, da sonst der Kurzdistanzbeamer genau im Interaktionsbereich der Applikation gelegen und eine Bedienung durch den Nutzer verunmöglicht hätte.</w:t>
-      </w:r>
-      <w:r>
         <w:t xml:space="preserve"> </w:t>
       </w:r>
+      <w:proofErr w:type="spellStart"/>
+      <w:r>
+        <w:t>Kinect</w:t>
+      </w:r>
+      <w:proofErr w:type="spellEnd"/>
+      <w:r>
+        <w:t xml:space="preserve"> konnte nicht </w:t>
+      </w:r>
+      <w:r>
+        <w:t xml:space="preserve">direkt unterhalb der Projektion platziert werden, da sonst der </w:t>
+      </w:r>
+      <w:proofErr w:type="spellStart"/>
+      <w:r>
+        <w:t>Kurzdistanzbeamer</w:t>
+      </w:r>
+      <w:proofErr w:type="spellEnd"/>
+      <w:r>
+        <w:t xml:space="preserve"> genau im Interaktionsbereich der Applikation gelegen und eine Bedienung durch den Nutzer verunmöglicht hätte.</w:t>
+      </w:r>
+      <w:r>
+        <w:t xml:space="preserve"> </w:t>
+      </w:r>
       <w:r>
         <w:t xml:space="preserve">Es wurde </w:t>
       </w:r>
@@ -3799,14 +4134,27 @@
         <w:t xml:space="preserve">daher </w:t>
       </w:r>
       <w:r>
-        <w:t xml:space="preserve">entschieden, den Sensor in den Bereich zwischen der Wand und dem Beamer, </w:t>
+        <w:t xml:space="preserve">entschieden, den Sensor in den Bereich zwischen der Wand und dem </w:t>
+      </w:r>
+      <w:proofErr w:type="spellStart"/>
+      <w:r>
+        <w:t>Beamer</w:t>
+      </w:r>
+      <w:proofErr w:type="spellEnd"/>
+      <w:r>
+        <w:t xml:space="preserve">, </w:t>
       </w:r>
       <w:r>
         <w:t>leicht hinter den</w:t>
       </w:r>
       <w:r>
-        <w:t xml:space="preserve"> Beamer</w:t>
-      </w:r>
+        <w:t xml:space="preserve"> </w:t>
+      </w:r>
+      <w:proofErr w:type="spellStart"/>
+      <w:r>
+        <w:t>Beamer</w:t>
+      </w:r>
+      <w:proofErr w:type="spellEnd"/>
       <w:r>
         <w:t xml:space="preserve"> versetzt, zu stellen. Somit ergab sich zwischen dem Sensor und der Zone, durch welche die meisten Passanten auf dem Weg in die Mensa gehen, ein optimaler Erkennungsabstand von 3-4 Metern.</w:t>
       </w:r>
@@ -3878,27 +4226,14 @@
       <w:r>
         <w:t xml:space="preserve">Abbildung </w:t>
       </w:r>
-      <w:r>
-        <w:fldChar w:fldCharType="begin"/>
-      </w:r>
-      <w:r>
-        <w:instrText xml:space="preserve"> SEQ Abbildung \* ARABIC </w:instrText>
-      </w:r>
-      <w:r>
-        <w:fldChar w:fldCharType="separate"/>
-      </w:r>
-      <w:r>
-        <w:rPr>
-          <w:noProof/>
-        </w:rPr>
-        <w:t>9</w:t>
-      </w:r>
-      <w:r>
-        <w:rPr>
-          <w:noProof/>
-        </w:rPr>
-        <w:fldChar w:fldCharType="end"/>
-      </w:r>
+      <w:fldSimple w:instr=" SEQ Abbildung \* ARABIC ">
+        <w:r>
+          <w:rPr>
+            <w:noProof/>
+          </w:rPr>
+          <w:t>9</w:t>
+        </w:r>
+      </w:fldSimple>
       <w:r>
         <w:t xml:space="preserve"> - </w:t>
       </w:r>
@@ -3953,7 +4288,15 @@
         <w:t xml:space="preserve">. </w:t>
       </w:r>
       <w:r>
-        <w:t>Es liessen sich jedoch nicht alle dazu animier</w:t>
+        <w:t xml:space="preserve">Es </w:t>
+      </w:r>
+      <w:proofErr w:type="gramStart"/>
+      <w:r>
+        <w:t>liessen</w:t>
+      </w:r>
+      <w:proofErr w:type="gramEnd"/>
+      <w:r>
+        <w:t xml:space="preserve"> sich jedoch nicht alle dazu animier</w:t>
       </w:r>
       <w:r>
         <w:t>e</w:t>
@@ -4004,10 +4347,18 @@
         <w:t>, zuckte der</w:t>
       </w:r>
       <w:r>
-        <w:t xml:space="preserve"> Handp</w:t>
-      </w:r>
-      <w:r>
-        <w:t>ointer bei diesem</w:t>
+        <w:t xml:space="preserve"> </w:t>
+      </w:r>
+      <w:proofErr w:type="spellStart"/>
+      <w:r>
+        <w:t>Handp</w:t>
+      </w:r>
+      <w:r>
+        <w:t>ointer</w:t>
+      </w:r>
+      <w:proofErr w:type="spellEnd"/>
+      <w:r>
+        <w:t xml:space="preserve"> bei diesem</w:t>
       </w:r>
       <w:r>
         <w:t xml:space="preserve"> Usability</w:t>
@@ -4131,27 +4482,14 @@
       <w:r>
         <w:t xml:space="preserve">Abbildung </w:t>
       </w:r>
-      <w:r>
-        <w:fldChar w:fldCharType="begin"/>
-      </w:r>
-      <w:r>
-        <w:instrText xml:space="preserve"> SEQ Abbildung \* ARABIC </w:instrText>
-      </w:r>
-      <w:r>
-        <w:fldChar w:fldCharType="separate"/>
-      </w:r>
-      <w:r>
-        <w:rPr>
-          <w:noProof/>
-        </w:rPr>
-        <w:t>10</w:t>
-      </w:r>
-      <w:r>
-        <w:rPr>
-          <w:noProof/>
-        </w:rPr>
-        <w:fldChar w:fldCharType="end"/>
-      </w:r>
+      <w:fldSimple w:instr=" SEQ Abbildung \* ARABIC ">
+        <w:r>
+          <w:rPr>
+            <w:noProof/>
+          </w:rPr>
+          <w:t>10</w:t>
+        </w:r>
+      </w:fldSimple>
       <w:r>
         <w:t xml:space="preserve"> - Test 3: Reaktion auf Demomodus</w:t>
       </w:r>
@@ -4259,7 +4597,15 @@
         <w:t xml:space="preserve"> Gruppenmitglied</w:t>
       </w:r>
       <w:r>
-        <w:t xml:space="preserve"> interagierte mit der Wall und die anderen schauten zu. </w:t>
+        <w:t xml:space="preserve"> interagierte mit </w:t>
+      </w:r>
+      <w:proofErr w:type="gramStart"/>
+      <w:r>
+        <w:t>der Wall</w:t>
+      </w:r>
+      <w:proofErr w:type="gramEnd"/>
+      <w:r>
+        <w:t xml:space="preserve"> und die anderen schauten zu. </w:t>
       </w:r>
       <w:r>
         <w:t xml:space="preserve">Auch </w:t>
@@ -4327,7 +4673,15 @@
         <w:t xml:space="preserve"> erkannt wird, verschwindet der Teaser-Text und ein</w:t>
       </w:r>
       <w:r>
-        <w:t xml:space="preserve"> Timer wird gestartet, d</w:t>
+        <w:t xml:space="preserve"> </w:t>
+      </w:r>
+      <w:proofErr w:type="spellStart"/>
+      <w:r>
+        <w:t>Timer</w:t>
+      </w:r>
+      <w:proofErr w:type="spellEnd"/>
+      <w:r>
+        <w:t xml:space="preserve"> wird gestartet, d</w:t>
       </w:r>
       <w:r>
         <w:t>er</w:t>
@@ -4339,7 +4693,15 @@
         <w:t xml:space="preserve"> </w:t>
       </w:r>
       <w:r>
-        <w:t>Es dauert zu lange, bis der Timer aktiviert wird, da d</w:t>
+        <w:t xml:space="preserve">Es dauert zu lange, bis der </w:t>
+      </w:r>
+      <w:proofErr w:type="spellStart"/>
+      <w:r>
+        <w:t>Timer</w:t>
+      </w:r>
+      <w:proofErr w:type="spellEnd"/>
+      <w:r>
+        <w:t xml:space="preserve"> aktiviert wird, da d</w:t>
       </w:r>
       <w:r>
         <w:t>er Abfragerhythmus zur Erkennung von Passanten noch nicht optimal</w:t>
@@ -4613,27 +4975,14 @@
       <w:r>
         <w:t xml:space="preserve">Abbildung </w:t>
       </w:r>
-      <w:r>
-        <w:fldChar w:fldCharType="begin"/>
-      </w:r>
-      <w:r>
-        <w:instrText xml:space="preserve"> SEQ Abbildung \* ARABIC </w:instrText>
-      </w:r>
-      <w:r>
-        <w:fldChar w:fldCharType="separate"/>
-      </w:r>
-      <w:r>
-        <w:rPr>
-          <w:noProof/>
-        </w:rPr>
-        <w:t>11</w:t>
-      </w:r>
-      <w:r>
-        <w:rPr>
-          <w:noProof/>
-        </w:rPr>
-        <w:fldChar w:fldCharType="end"/>
-      </w:r>
+      <w:fldSimple w:instr=" SEQ Abbildung \* ARABIC ">
+        <w:r>
+          <w:rPr>
+            <w:noProof/>
+          </w:rPr>
+          <w:t>11</w:t>
+        </w:r>
+      </w:fldSimple>
       <w:r>
         <w:t xml:space="preserve"> - Test 4: Grafisches Design</w:t>
       </w:r>
@@ -4753,10 +5102,26 @@
         <w:t xml:space="preserve"> im Rahmen dieser Arbeit</w:t>
       </w:r>
       <w:r>
-        <w:t xml:space="preserve"> umgesetzt. Die anderen zwei Beobachtungen wurden als User Stories in den Backlog aufgenommen</w:t>
-      </w:r>
-      <w:r>
-        <w:t xml:space="preserve"> (TODO Referenz Backlog)</w:t>
+        <w:t xml:space="preserve"> umgesetzt. Die anderen zwei Beobachtungen wurden als User Stories in den </w:t>
+      </w:r>
+      <w:proofErr w:type="spellStart"/>
+      <w:r>
+        <w:t>Backlog</w:t>
+      </w:r>
+      <w:proofErr w:type="spellEnd"/>
+      <w:r>
+        <w:t xml:space="preserve"> aufgenommen</w:t>
+      </w:r>
+      <w:r>
+        <w:t xml:space="preserve"> (TODO Referenz </w:t>
+      </w:r>
+      <w:proofErr w:type="spellStart"/>
+      <w:r>
+        <w:t>Backlog</w:t>
+      </w:r>
+      <w:proofErr w:type="spellEnd"/>
+      <w:r>
+        <w:t>)</w:t>
       </w:r>
       <w:r>
         <w:t>.</w:t>
@@ -4804,8 +5169,13 @@
         <w:t xml:space="preserve">Testperson: </w:t>
       </w:r>
       <w:r>
-        <w:t>Delia Treichler</w:t>
-      </w:r>
+        <w:t xml:space="preserve">Delia </w:t>
+      </w:r>
+      <w:proofErr w:type="spellStart"/>
+      <w:r>
+        <w:t>Treichler</w:t>
+      </w:r>
+      <w:proofErr w:type="spellEnd"/>
       <w:r>
         <w:tab/>
         <w:t>A = im Architekturprototypen enthalten</w:t>
@@ -5192,8 +5562,13 @@
         <w:t xml:space="preserve">Testperson: </w:t>
       </w:r>
       <w:r>
-        <w:t>Delia Treichler</w:t>
-      </w:r>
+        <w:t xml:space="preserve">Delia </w:t>
+      </w:r>
+      <w:proofErr w:type="spellStart"/>
+      <w:r>
+        <w:t>Treichler</w:t>
+      </w:r>
+      <w:proofErr w:type="spellEnd"/>
       <w:r>
         <w:t xml:space="preserve"> </w:t>
       </w:r>
@@ -5754,8 +6129,13 @@
     </w:p>
     <w:p>
       <w:r>
-        <w:t>Testperson: Delia Treichler</w:t>
-      </w:r>
+        <w:t xml:space="preserve">Testperson: Delia </w:t>
+      </w:r>
+      <w:proofErr w:type="spellStart"/>
+      <w:r>
+        <w:t>Treichler</w:t>
+      </w:r>
+      <w:proofErr w:type="spellEnd"/>
       <w:r>
         <w:t xml:space="preserve"> </w:t>
       </w:r>
@@ -6443,8 +6823,13 @@
     </w:p>
     <w:p>
       <w:r>
-        <w:t>Testperson: Delia Treichler</w:t>
-      </w:r>
+        <w:t xml:space="preserve">Testperson: Delia </w:t>
+      </w:r>
+      <w:proofErr w:type="spellStart"/>
+      <w:r>
+        <w:t>Treichler</w:t>
+      </w:r>
+      <w:proofErr w:type="spellEnd"/>
       <w:r>
         <w:t xml:space="preserve"> </w:t>
       </w:r>
@@ -7132,8 +7517,13 @@
             <w:tcW w:w="1942" w:type="dxa"/>
           </w:tcPr>
           <w:p>
-            <w:r>
-              <w:t>Plug-in Möglichkeit</w:t>
+            <w:proofErr w:type="spellStart"/>
+            <w:r>
+              <w:t>Plug-in</w:t>
+            </w:r>
+            <w:proofErr w:type="spellEnd"/>
+            <w:r>
+              <w:t xml:space="preserve"> Möglichkeit</w:t>
             </w:r>
           </w:p>
         </w:tc>
@@ -7143,7 +7533,15 @@
           </w:tcPr>
           <w:p>
             <w:r>
-              <w:t>Ein Plug-in kann automatisch in die Main-Applikation geladen werden.</w:t>
+              <w:t xml:space="preserve">Ein </w:t>
+            </w:r>
+            <w:proofErr w:type="spellStart"/>
+            <w:r>
+              <w:t>Plug-in</w:t>
+            </w:r>
+            <w:proofErr w:type="spellEnd"/>
+            <w:r>
+              <w:t xml:space="preserve"> kann automatisch in die Main-Applikation geladen werden.</w:t>
             </w:r>
           </w:p>
         </w:tc>
@@ -7179,8 +7577,13 @@
     </w:p>
     <w:p>
       <w:r>
-        <w:t>Testperson: Delia Treichler</w:t>
-      </w:r>
+        <w:t xml:space="preserve">Testperson: Delia </w:t>
+      </w:r>
+      <w:proofErr w:type="spellStart"/>
+      <w:r>
+        <w:t>Treichler</w:t>
+      </w:r>
+      <w:proofErr w:type="spellEnd"/>
       <w:r>
         <w:t xml:space="preserve"> </w:t>
       </w:r>
@@ -7874,8 +8277,13 @@
             <w:tcW w:w="1965" w:type="dxa"/>
           </w:tcPr>
           <w:p>
-            <w:r>
-              <w:t>Plug-in Möglichkeit</w:t>
+            <w:proofErr w:type="spellStart"/>
+            <w:r>
+              <w:t>Plug-in</w:t>
+            </w:r>
+            <w:proofErr w:type="spellEnd"/>
+            <w:r>
+              <w:t xml:space="preserve"> Möglichkeit</w:t>
             </w:r>
           </w:p>
         </w:tc>
@@ -7885,7 +8293,15 @@
           </w:tcPr>
           <w:p>
             <w:r>
-              <w:t>Ein Plugin kann automatisch in die Main-Applikation geladen werden.</w:t>
+              <w:t xml:space="preserve">Ein </w:t>
+            </w:r>
+            <w:proofErr w:type="spellStart"/>
+            <w:r>
+              <w:t>Plugin</w:t>
+            </w:r>
+            <w:proofErr w:type="spellEnd"/>
+            <w:r>
+              <w:t xml:space="preserve"> kann automatisch in die Main-Applikation geladen werden.</w:t>
             </w:r>
           </w:p>
         </w:tc>
@@ -8104,8 +8520,13 @@
     </w:p>
     <w:p>
       <w:r>
-        <w:t>Testperson: Delia Treichler</w:t>
-      </w:r>
+        <w:t xml:space="preserve">Testperson: Delia </w:t>
+      </w:r>
+      <w:proofErr w:type="spellStart"/>
+      <w:r>
+        <w:t>Treichler</w:t>
+      </w:r>
+      <w:proofErr w:type="spellEnd"/>
       <w:r>
         <w:t xml:space="preserve"> </w:t>
       </w:r>
@@ -8799,8 +9220,13 @@
             <w:tcW w:w="1965" w:type="dxa"/>
           </w:tcPr>
           <w:p>
-            <w:r>
-              <w:t>Plug-in Möglichkeit</w:t>
+            <w:proofErr w:type="spellStart"/>
+            <w:r>
+              <w:t>Plug-in</w:t>
+            </w:r>
+            <w:proofErr w:type="spellEnd"/>
+            <w:r>
+              <w:t xml:space="preserve"> Möglichkeit</w:t>
             </w:r>
           </w:p>
         </w:tc>
@@ -8810,7 +9236,15 @@
           </w:tcPr>
           <w:p>
             <w:r>
-              <w:t>Ein Plugin kann automatisch in die Main-Applikation geladen werden.</w:t>
+              <w:t xml:space="preserve">Ein </w:t>
+            </w:r>
+            <w:proofErr w:type="spellStart"/>
+            <w:r>
+              <w:t>Plugin</w:t>
+            </w:r>
+            <w:proofErr w:type="spellEnd"/>
+            <w:r>
+              <w:t xml:space="preserve"> kann automatisch in die Main-Applikation geladen werden.</w:t>
             </w:r>
           </w:p>
         </w:tc>
@@ -8861,7 +9295,15 @@
           </w:tcPr>
           <w:p>
             <w:r>
-              <w:t>Mittagsmenü App in Plugin umgewandelt</w:t>
+              <w:t xml:space="preserve">Mittagsmenü App in </w:t>
+            </w:r>
+            <w:proofErr w:type="spellStart"/>
+            <w:r>
+              <w:t>Plugin</w:t>
+            </w:r>
+            <w:proofErr w:type="spellEnd"/>
+            <w:r>
+              <w:t xml:space="preserve"> umgewandelt</w:t>
             </w:r>
           </w:p>
         </w:tc>
@@ -8871,7 +9313,15 @@
           </w:tcPr>
           <w:p>
             <w:r>
-              <w:t>Die Mittagsmenü-Applikation besteht als Plugin und kann durch Nr. 14 in der Hauptapplikation angezeigt werden.</w:t>
+              <w:t xml:space="preserve">Die Mittagsmenü-Applikation besteht als </w:t>
+            </w:r>
+            <w:proofErr w:type="spellStart"/>
+            <w:r>
+              <w:t>Plugin</w:t>
+            </w:r>
+            <w:proofErr w:type="spellEnd"/>
+            <w:r>
+              <w:t xml:space="preserve"> und kann durch Nr. 14 in der Hauptapplikation angezeigt werden.</w:t>
             </w:r>
           </w:p>
         </w:tc>
@@ -8983,7 +9433,15 @@
           </w:tcPr>
           <w:p>
             <w:r>
-              <w:t>Poster App in Plugin App umgewandelt</w:t>
+              <w:t xml:space="preserve">Poster App in </w:t>
+            </w:r>
+            <w:proofErr w:type="spellStart"/>
+            <w:r>
+              <w:t>Plugin</w:t>
+            </w:r>
+            <w:proofErr w:type="spellEnd"/>
+            <w:r>
+              <w:t xml:space="preserve"> App umgewandelt</w:t>
             </w:r>
           </w:p>
         </w:tc>
@@ -8993,7 +9451,15 @@
           </w:tcPr>
           <w:p>
             <w:r>
-              <w:t>Die Poster-Applikation besteht als Plugin und kann durch Nr. 14 in der Hauptapplikation angezeigt werden.</w:t>
+              <w:t xml:space="preserve">Die Poster-Applikation besteht als </w:t>
+            </w:r>
+            <w:proofErr w:type="spellStart"/>
+            <w:r>
+              <w:t>Plugin</w:t>
+            </w:r>
+            <w:proofErr w:type="spellEnd"/>
+            <w:r>
+              <w:t xml:space="preserve"> und kann durch Nr. 14 in der Hauptapplikation angezeigt werden.</w:t>
             </w:r>
           </w:p>
         </w:tc>
@@ -9166,7 +9632,15 @@
           </w:tcPr>
           <w:p>
             <w:r>
-              <w:t>Demomodus: Demotext zu aktiver App wird angezeigt</w:t>
+              <w:t xml:space="preserve">Demomodus: </w:t>
+            </w:r>
+            <w:proofErr w:type="spellStart"/>
+            <w:r>
+              <w:t>Demotext</w:t>
+            </w:r>
+            <w:proofErr w:type="spellEnd"/>
+            <w:r>
+              <w:t xml:space="preserve"> zu aktiver App wird angezeigt</w:t>
             </w:r>
           </w:p>
         </w:tc>
@@ -9479,8 +9953,13 @@
             <w:tcW w:w="1965" w:type="dxa"/>
           </w:tcPr>
           <w:p>
-            <w:r>
-              <w:t>Deployment Entwickler PC möglich</w:t>
+            <w:proofErr w:type="spellStart"/>
+            <w:r>
+              <w:t>Deployment</w:t>
+            </w:r>
+            <w:proofErr w:type="spellEnd"/>
+            <w:r>
+              <w:t xml:space="preserve"> Entwickler PC möglich</w:t>
             </w:r>
           </w:p>
         </w:tc>
@@ -9492,8 +9971,13 @@
             <w:r>
               <w:t>Die Solution kann nach dem SVN-</w:t>
             </w:r>
-            <w:r>
-              <w:t>Checkout geöffnet und es kann daran gearbeitet werden.</w:t>
+            <w:proofErr w:type="spellStart"/>
+            <w:r>
+              <w:t>Checkout</w:t>
+            </w:r>
+            <w:proofErr w:type="spellEnd"/>
+            <w:r>
+              <w:t xml:space="preserve"> geöffnet und es kann daran gearbeitet werden.</w:t>
             </w:r>
           </w:p>
         </w:tc>
@@ -9531,33 +10015,74 @@
       <w:pPr>
         <w:pStyle w:val="Heading4"/>
       </w:pPr>
-      <w:r>
-        <w:t>Coding Standards</w:t>
+      <w:proofErr w:type="spellStart"/>
+      <w:r>
+        <w:t>Coding</w:t>
+      </w:r>
+      <w:proofErr w:type="spellEnd"/>
+      <w:r>
+        <w:t xml:space="preserve"> Standards</w:t>
       </w:r>
     </w:p>
     <w:p>
       <w:r>
-        <w:t xml:space="preserve">Die Codings Standards, welche für dieses Projekt gültig sind, wurden mehrheitlich vom Resharper übernommen. </w:t>
+        <w:t xml:space="preserve">Die </w:t>
+      </w:r>
+      <w:proofErr w:type="spellStart"/>
+      <w:r>
+        <w:t>Codings</w:t>
+      </w:r>
+      <w:proofErr w:type="spellEnd"/>
+      <w:r>
+        <w:t xml:space="preserve"> Standards, welche für dieses Projekt gültig sind, wurden mehrheitlich vom </w:t>
+      </w:r>
+      <w:proofErr w:type="spellStart"/>
+      <w:r>
+        <w:t>Resharper</w:t>
+      </w:r>
+      <w:proofErr w:type="spellEnd"/>
+      <w:r>
+        <w:t xml:space="preserve"> übernommen. </w:t>
       </w:r>
     </w:p>
     <w:p>
       <w:r>
-        <w:t>Das exportierte Resharper-Profil kann über den Pfad „code/</w:t>
-      </w:r>
+        <w:t xml:space="preserve">Das exportierte </w:t>
+      </w:r>
+      <w:proofErr w:type="spellStart"/>
+      <w:r>
+        <w:t>Resharper</w:t>
+      </w:r>
+      <w:proofErr w:type="spellEnd"/>
+      <w:r>
+        <w:t>-Profil kann über den Pfad „</w:t>
+      </w:r>
+      <w:proofErr w:type="spellStart"/>
+      <w:r>
+        <w:t>code</w:t>
+      </w:r>
+      <w:proofErr w:type="spellEnd"/>
+      <w:r>
+        <w:t>/</w:t>
+      </w:r>
+      <w:proofErr w:type="spellStart"/>
       <w:r>
         <w:t>resharper_settings</w:t>
       </w:r>
+      <w:proofErr w:type="spellEnd"/>
       <w:r>
         <w:t>/</w:t>
       </w:r>
       <w:r>
-        <w:t xml:space="preserve"> resharper.DotSettings</w:t>
-      </w:r>
-      <w:r>
-        <w:t>“ gefunden werden.</w:t>
-      </w:r>
-      <w:r>
         <w:t xml:space="preserve"> </w:t>
+      </w:r>
+      <w:proofErr w:type="spellStart"/>
+      <w:r>
+        <w:t>resharper.DotSettings</w:t>
+      </w:r>
+      <w:proofErr w:type="spellEnd"/>
+      <w:r>
+        <w:t xml:space="preserve">“ gefunden werden. </w:t>
       </w:r>
       <w:r>
         <w:t xml:space="preserve">Nachfolgend </w:t>
@@ -9640,27 +10165,22 @@
       <w:r>
         <w:t xml:space="preserve">Abbildung </w:t>
       </w:r>
-      <w:r>
-        <w:fldChar w:fldCharType="begin"/>
-      </w:r>
-      <w:r>
-        <w:instrText xml:space="preserve"> SEQ Abbildung \* ARABIC </w:instrText>
-      </w:r>
-      <w:r>
-        <w:fldChar w:fldCharType="separate"/>
-      </w:r>
-      <w:r>
-        <w:rPr>
-          <w:noProof/>
-        </w:rPr>
-        <w:t>12</w:t>
-      </w:r>
-      <w:r>
-        <w:fldChar w:fldCharType="end"/>
-      </w:r>
-      <w:r>
-        <w:t xml:space="preserve"> - Naming</w:t>
-      </w:r>
+      <w:fldSimple w:instr=" SEQ Abbildung \* ARABIC ">
+        <w:r>
+          <w:rPr>
+            <w:noProof/>
+          </w:rPr>
+          <w:t>12</w:t>
+        </w:r>
+      </w:fldSimple>
+      <w:r>
+        <w:t xml:space="preserve"> - </w:t>
+      </w:r>
+      <w:proofErr w:type="spellStart"/>
+      <w:r>
+        <w:t>Naming</w:t>
+      </w:r>
+      <w:proofErr w:type="spellEnd"/>
       <w:r>
         <w:t xml:space="preserve"> Style</w:t>
       </w:r>
@@ -9679,16 +10199,32 @@
           <w:b/>
         </w:rPr>
       </w:pPr>
+      <w:proofErr w:type="spellStart"/>
       <w:r>
         <w:rPr>
           <w:b/>
         </w:rPr>
-        <w:t>Braces Layout</w:t>
+        <w:t>Braces</w:t>
+      </w:r>
+      <w:proofErr w:type="spellEnd"/>
+      <w:r>
+        <w:rPr>
+          <w:b/>
+        </w:rPr>
+        <w:t xml:space="preserve"> Layout</w:t>
       </w:r>
     </w:p>
     <w:p>
       <w:r>
-        <w:t>Geschweifte Klammer befinden sich auf einer neuen Zeile.</w:t>
+        <w:t xml:space="preserve">Geschweifte Klammer </w:t>
+      </w:r>
+      <w:proofErr w:type="gramStart"/>
+      <w:r>
+        <w:t>befinden</w:t>
+      </w:r>
+      <w:proofErr w:type="gramEnd"/>
+      <w:r>
+        <w:t xml:space="preserve"> sich auf einer neuen Zeile.</w:t>
       </w:r>
     </w:p>
     <w:p>
@@ -9744,14 +10280,31 @@
     <w:p>
       <w:pPr>
         <w:pStyle w:val="Caption"/>
-      </w:pPr>
-      <w:r>
-        <w:t xml:space="preserve">Abbildung </w:t>
+        <w:rPr>
+          <w:lang w:val="en-US"/>
+        </w:rPr>
+      </w:pPr>
+      <w:proofErr w:type="spellStart"/>
+      <w:r>
+        <w:rPr>
+          <w:lang w:val="en-US"/>
+        </w:rPr>
+        <w:t>Abbildung</w:t>
+      </w:r>
+      <w:proofErr w:type="spellEnd"/>
+      <w:r>
+        <w:rPr>
+          <w:lang w:val="en-US"/>
+        </w:rPr>
+        <w:t xml:space="preserve"> </w:t>
       </w:r>
       <w:r>
         <w:fldChar w:fldCharType="begin"/>
       </w:r>
       <w:r>
+        <w:rPr>
+          <w:lang w:val="en-US"/>
+        </w:rPr>
         <w:instrText xml:space="preserve"> SEQ Abbildung \* ARABIC </w:instrText>
       </w:r>
       <w:r>
@@ -9760,6 +10313,7 @@
       <w:r>
         <w:rPr>
           <w:noProof/>
+          <w:lang w:val="en-US"/>
         </w:rPr>
         <w:t>13</w:t>
       </w:r>
@@ -9767,18 +10321,41 @@
         <w:fldChar w:fldCharType="end"/>
       </w:r>
       <w:r>
+        <w:rPr>
+          <w:lang w:val="en-US"/>
+        </w:rPr>
         <w:t xml:space="preserve"> </w:t>
       </w:r>
       <w:r>
+        <w:rPr>
+          <w:lang w:val="en-US"/>
+        </w:rPr>
         <w:t>–</w:t>
       </w:r>
       <w:r>
+        <w:rPr>
+          <w:lang w:val="en-US"/>
+        </w:rPr>
         <w:t xml:space="preserve"> </w:t>
       </w:r>
-      <w:r>
-        <w:t xml:space="preserve">Formatierungsstil, </w:t>
-      </w:r>
-      <w:r>
+      <w:proofErr w:type="spellStart"/>
+      <w:r>
+        <w:rPr>
+          <w:lang w:val="en-US"/>
+        </w:rPr>
+        <w:t>Formatierungsstil</w:t>
+      </w:r>
+      <w:proofErr w:type="spellEnd"/>
+      <w:r>
+        <w:rPr>
+          <w:lang w:val="en-US"/>
+        </w:rPr>
+        <w:t xml:space="preserve">, </w:t>
+      </w:r>
+      <w:r>
+        <w:rPr>
+          <w:lang w:val="en-US"/>
+        </w:rPr>
         <w:t>Braces Layout</w:t>
       </w:r>
     </w:p>
@@ -9786,11 +10363,13 @@
       <w:pPr>
         <w:rPr>
           <w:b/>
+          <w:lang w:val="en-US"/>
         </w:rPr>
       </w:pPr>
       <w:r>
         <w:rPr>
           <w:b/>
+          <w:lang w:val="en-US"/>
         </w:rPr>
         <w:t>Line Breaks and Wrapping</w:t>
       </w:r>
@@ -9860,24 +10439,14 @@
       <w:r>
         <w:t xml:space="preserve">Abbildung </w:t>
       </w:r>
-      <w:r>
-        <w:fldChar w:fldCharType="begin"/>
-      </w:r>
-      <w:r>
-        <w:instrText xml:space="preserve"> SEQ Abbildung \* ARABIC </w:instrText>
-      </w:r>
-      <w:r>
-        <w:fldChar w:fldCharType="separate"/>
-      </w:r>
-      <w:r>
-        <w:rPr>
-          <w:noProof/>
-        </w:rPr>
-        <w:t>14</w:t>
-      </w:r>
-      <w:r>
-        <w:fldChar w:fldCharType="end"/>
-      </w:r>
+      <w:fldSimple w:instr=" SEQ Abbildung \* ARABIC ">
+        <w:r>
+          <w:rPr>
+            <w:noProof/>
+          </w:rPr>
+          <w:t>14</w:t>
+        </w:r>
+      </w:fldSimple>
       <w:r>
         <w:t xml:space="preserve"> -</w:t>
       </w:r>
@@ -9888,8 +10457,21 @@
         <w:t xml:space="preserve">Formatierungsstil, </w:t>
       </w:r>
       <w:r>
-        <w:t xml:space="preserve"> Line Breaks and Wrapping</w:t>
-      </w:r>
+        <w:t xml:space="preserve"> Line Breaks </w:t>
+      </w:r>
+      <w:proofErr w:type="spellStart"/>
+      <w:r>
+        <w:t>and</w:t>
+      </w:r>
+      <w:proofErr w:type="spellEnd"/>
+      <w:r>
+        <w:t xml:space="preserve"> </w:t>
+      </w:r>
+      <w:proofErr w:type="spellStart"/>
+      <w:r>
+        <w:t>Wrapping</w:t>
+      </w:r>
+      <w:proofErr w:type="spellEnd"/>
       <w:r>
         <w:tab/>
       </w:r>
@@ -9913,14 +10495,24 @@
       <w:pPr>
         <w:pStyle w:val="Heading5"/>
       </w:pPr>
+      <w:proofErr w:type="spellStart"/>
       <w:r>
         <w:lastRenderedPageBreak/>
         <w:t>CleanUp</w:t>
       </w:r>
+      <w:proofErr w:type="spellEnd"/>
     </w:p>
     <w:p>
       <w:r>
-        <w:t>Für das CleanUp des Codes wurden folgende Einstellungen vorgenommen:</w:t>
+        <w:t xml:space="preserve">Für das </w:t>
+      </w:r>
+      <w:proofErr w:type="spellStart"/>
+      <w:r>
+        <w:t>CleanUp</w:t>
+      </w:r>
+      <w:proofErr w:type="spellEnd"/>
+      <w:r>
+        <w:t xml:space="preserve"> des Codes wurden folgende Einstellungen vorgenommen:</w:t>
       </w:r>
     </w:p>
     <w:p>
@@ -9980,26 +10572,24 @@
       <w:r>
         <w:t xml:space="preserve">Abbildung </w:t>
       </w:r>
-      <w:r>
-        <w:fldChar w:fldCharType="begin"/>
-      </w:r>
-      <w:r>
-        <w:instrText xml:space="preserve"> SEQ Abbildung \* ARABIC </w:instrText>
-      </w:r>
-      <w:r>
-        <w:fldChar w:fldCharType="separate"/>
-      </w:r>
-      <w:r>
-        <w:rPr>
-          <w:noProof/>
-        </w:rPr>
-        <w:t>15</w:t>
-      </w:r>
-      <w:r>
-        <w:fldChar w:fldCharType="end"/>
-      </w:r>
-      <w:r>
-        <w:t xml:space="preserve"> - CleanUp Einstellungen</w:t>
+      <w:fldSimple w:instr=" SEQ Abbildung \* ARABIC ">
+        <w:r>
+          <w:rPr>
+            <w:noProof/>
+          </w:rPr>
+          <w:t>15</w:t>
+        </w:r>
+      </w:fldSimple>
+      <w:r>
+        <w:t xml:space="preserve"> - </w:t>
+      </w:r>
+      <w:proofErr w:type="spellStart"/>
+      <w:r>
+        <w:t>CleanUp</w:t>
+      </w:r>
+      <w:proofErr w:type="spellEnd"/>
+      <w:r>
+        <w:t xml:space="preserve"> Einstellungen</w:t>
       </w:r>
     </w:p>
     <w:p>
@@ -10082,7 +10672,7 @@
       <w:rPr>
         <w:noProof/>
       </w:rPr>
-      <w:t>23. Mai 2012</w:t>
+      <w:t>25. Mai 2012</w:t>
     </w:r>
     <w:r>
       <w:fldChar w:fldCharType="end"/>
@@ -10120,7 +10710,7 @@
         <w:noProof/>
         <w:lang w:val="de-DE"/>
       </w:rPr>
-      <w:t>1</w:t>
+      <w:t>9</w:t>
     </w:r>
     <w:r>
       <w:rPr>
@@ -10134,16 +10724,31 @@
       </w:rPr>
       <w:t xml:space="preserve"> von </w:t>
     </w:r>
-    <w:fldSimple w:instr="NUMPAGES  \* Arabic  \* MERGEFORMAT">
-      <w:r>
-        <w:rPr>
-          <w:b/>
-          <w:noProof/>
-          <w:lang w:val="de-DE"/>
-        </w:rPr>
-        <w:t>17</w:t>
-      </w:r>
-    </w:fldSimple>
+    <w:r>
+      <w:fldChar w:fldCharType="begin"/>
+    </w:r>
+    <w:r>
+      <w:instrText>NUMPAGES  \* Arabic  \* MERGEFORMAT</w:instrText>
+    </w:r>
+    <w:r>
+      <w:fldChar w:fldCharType="separate"/>
+    </w:r>
+    <w:r>
+      <w:rPr>
+        <w:b/>
+        <w:noProof/>
+        <w:lang w:val="de-DE"/>
+      </w:rPr>
+      <w:t>17</w:t>
+    </w:r>
+    <w:r>
+      <w:rPr>
+        <w:b/>
+        <w:noProof/>
+        <w:lang w:val="de-DE"/>
+      </w:rPr>
+      <w:fldChar w:fldCharType="end"/>
+    </w:r>
   </w:p>
 </w:ftr>
 </file>
@@ -15072,7 +15677,7 @@
 </file>
 
 <file path=customXml/itemProps1.xml><?xml version="1.0" encoding="utf-8"?>
-<ds:datastoreItem xmlns:ds="http://schemas.openxmlformats.org/officeDocument/2006/customXml" ds:itemID="{6A3216EC-75FD-4C58-A7EB-069F0A7BC74D}">
+<ds:datastoreItem xmlns:ds="http://schemas.openxmlformats.org/officeDocument/2006/customXml" ds:itemID="{C9CE1F1F-EA8B-4690-8496-F8C561815AF0}">
   <ds:schemaRefs>
     <ds:schemaRef ds:uri="http://schemas.openxmlformats.org/officeDocument/2006/bibliography"/>
   </ds:schemaRefs>

</xml_diff>

<commit_message>
refs #693 Plugin renamed
Former-commit-id: 39bccd5c392b87e36b50b3537972e83d796d8c88
</commit_message>
<xml_diff>
--- a/doc/Bericht/05_Technischer Bericht/07_Realisierung und test/Realisierung und Test.docx
+++ b/doc/Bericht/05_Technischer Bericht/07_Realisierung und test/Realisierung und Test.docx
@@ -1221,14 +1221,27 @@
       <w:r>
         <w:t xml:space="preserve">Abbildung </w:t>
       </w:r>
-      <w:fldSimple w:instr=" SEQ Abbildung \* ARABIC ">
-        <w:r>
-          <w:rPr>
-            <w:noProof/>
-          </w:rPr>
-          <w:t>1</w:t>
-        </w:r>
-      </w:fldSimple>
+      <w:r>
+        <w:fldChar w:fldCharType="begin"/>
+      </w:r>
+      <w:r>
+        <w:instrText xml:space="preserve"> SEQ Abbildung \* ARABIC </w:instrText>
+      </w:r>
+      <w:r>
+        <w:fldChar w:fldCharType="separate"/>
+      </w:r>
+      <w:r>
+        <w:rPr>
+          <w:noProof/>
+        </w:rPr>
+        <w:t>1</w:t>
+      </w:r>
+      <w:r>
+        <w:rPr>
+          <w:noProof/>
+        </w:rPr>
+        <w:fldChar w:fldCharType="end"/>
+      </w:r>
       <w:r>
         <w:t xml:space="preserve"> - Testdurchführung Wizard </w:t>
       </w:r>
@@ -1869,14 +1882,27 @@
       <w:r>
         <w:t xml:space="preserve">Abbildung </w:t>
       </w:r>
-      <w:fldSimple w:instr=" SEQ Abbildung \* ARABIC ">
-        <w:r>
-          <w:rPr>
-            <w:noProof/>
-          </w:rPr>
-          <w:t>2</w:t>
-        </w:r>
-      </w:fldSimple>
+      <w:r>
+        <w:fldChar w:fldCharType="begin"/>
+      </w:r>
+      <w:r>
+        <w:instrText xml:space="preserve"> SEQ Abbildung \* ARABIC </w:instrText>
+      </w:r>
+      <w:r>
+        <w:fldChar w:fldCharType="separate"/>
+      </w:r>
+      <w:r>
+        <w:rPr>
+          <w:noProof/>
+        </w:rPr>
+        <w:t>2</w:t>
+      </w:r>
+      <w:r>
+        <w:rPr>
+          <w:noProof/>
+        </w:rPr>
+        <w:fldChar w:fldCharType="end"/>
+      </w:r>
       <w:r>
         <w:t xml:space="preserve"> - Testapplikation</w:t>
       </w:r>
@@ -2530,14 +2556,27 @@
       <w:r>
         <w:t xml:space="preserve">Tabelle </w:t>
       </w:r>
-      <w:fldSimple w:instr=" SEQ Tabelle \* ARABIC ">
-        <w:r>
-          <w:rPr>
-            <w:noProof/>
-          </w:rPr>
-          <w:t>1</w:t>
-        </w:r>
-      </w:fldSimple>
+      <w:r>
+        <w:fldChar w:fldCharType="begin"/>
+      </w:r>
+      <w:r>
+        <w:instrText xml:space="preserve"> SEQ Tabelle \* ARABIC </w:instrText>
+      </w:r>
+      <w:r>
+        <w:fldChar w:fldCharType="separate"/>
+      </w:r>
+      <w:r>
+        <w:rPr>
+          <w:noProof/>
+        </w:rPr>
+        <w:t>1</w:t>
+      </w:r>
+      <w:r>
+        <w:rPr>
+          <w:noProof/>
+        </w:rPr>
+        <w:fldChar w:fldCharType="end"/>
+      </w:r>
       <w:r>
         <w:t xml:space="preserve"> - Zusammenfassung Resultat empirischer formativer Test</w:t>
       </w:r>
@@ -2955,14 +2994,27 @@
       <w:r>
         <w:t xml:space="preserve">Abbildung </w:t>
       </w:r>
-      <w:fldSimple w:instr=" SEQ Abbildung \* ARABIC ">
-        <w:r>
-          <w:rPr>
-            <w:noProof/>
-          </w:rPr>
-          <w:t>3</w:t>
-        </w:r>
-      </w:fldSimple>
+      <w:r>
+        <w:fldChar w:fldCharType="begin"/>
+      </w:r>
+      <w:r>
+        <w:instrText xml:space="preserve"> SEQ Abbildung \* ARABIC </w:instrText>
+      </w:r>
+      <w:r>
+        <w:fldChar w:fldCharType="separate"/>
+      </w:r>
+      <w:r>
+        <w:rPr>
+          <w:noProof/>
+        </w:rPr>
+        <w:t>3</w:t>
+      </w:r>
+      <w:r>
+        <w:rPr>
+          <w:noProof/>
+        </w:rPr>
+        <w:fldChar w:fldCharType="end"/>
+      </w:r>
       <w:r>
         <w:t xml:space="preserve"> - </w:t>
       </w:r>
@@ -3216,14 +3268,27 @@
       <w:r>
         <w:t xml:space="preserve">Abbildung </w:t>
       </w:r>
-      <w:fldSimple w:instr=" SEQ Abbildung \* ARABIC ">
-        <w:r>
-          <w:rPr>
-            <w:noProof/>
-          </w:rPr>
-          <w:t>4</w:t>
-        </w:r>
-      </w:fldSimple>
+      <w:r>
+        <w:fldChar w:fldCharType="begin"/>
+      </w:r>
+      <w:r>
+        <w:instrText xml:space="preserve"> SEQ Abbildung \* ARABIC </w:instrText>
+      </w:r>
+      <w:r>
+        <w:fldChar w:fldCharType="separate"/>
+      </w:r>
+      <w:r>
+        <w:rPr>
+          <w:noProof/>
+        </w:rPr>
+        <w:t>4</w:t>
+      </w:r>
+      <w:r>
+        <w:rPr>
+          <w:noProof/>
+        </w:rPr>
+        <w:fldChar w:fldCharType="end"/>
+      </w:r>
       <w:r>
         <w:t xml:space="preserve"> - Test 3: Reaktion auf Demomodus</w:t>
       </w:r>
@@ -3733,14 +3798,27 @@
       <w:r>
         <w:t xml:space="preserve">Abbildung </w:t>
       </w:r>
-      <w:fldSimple w:instr=" SEQ Abbildung \* ARABIC ">
-        <w:r>
-          <w:rPr>
-            <w:noProof/>
-          </w:rPr>
-          <w:t>5</w:t>
-        </w:r>
-      </w:fldSimple>
+      <w:r>
+        <w:fldChar w:fldCharType="begin"/>
+      </w:r>
+      <w:r>
+        <w:instrText xml:space="preserve"> SEQ Abbildung \* ARABIC </w:instrText>
+      </w:r>
+      <w:r>
+        <w:fldChar w:fldCharType="separate"/>
+      </w:r>
+      <w:r>
+        <w:rPr>
+          <w:noProof/>
+        </w:rPr>
+        <w:t>5</w:t>
+      </w:r>
+      <w:r>
+        <w:rPr>
+          <w:noProof/>
+        </w:rPr>
+        <w:fldChar w:fldCharType="end"/>
+      </w:r>
       <w:r>
         <w:t xml:space="preserve"> - Test 4: Grafisches Design</w:t>
       </w:r>
@@ -7045,7 +7123,13 @@
             </w:r>
             <w:proofErr w:type="spellStart"/>
             <w:r>
-              <w:t>Plugin</w:t>
+              <w:t>Plug</w:t>
+            </w:r>
+            <w:r>
+              <w:t>-</w:t>
+            </w:r>
+            <w:r>
+              <w:t>in</w:t>
             </w:r>
             <w:proofErr w:type="spellEnd"/>
             <w:r>
@@ -7988,7 +8072,7 @@
             </w:r>
             <w:proofErr w:type="spellStart"/>
             <w:r>
-              <w:t>Plugin</w:t>
+              <w:t>Plug-in</w:t>
             </w:r>
             <w:proofErr w:type="spellEnd"/>
             <w:r>
@@ -8047,7 +8131,7 @@
             </w:r>
             <w:proofErr w:type="spellStart"/>
             <w:r>
-              <w:t>Plugin</w:t>
+              <w:t>Plug-in</w:t>
             </w:r>
             <w:proofErr w:type="spellEnd"/>
             <w:r>
@@ -8065,7 +8149,7 @@
             </w:r>
             <w:proofErr w:type="spellStart"/>
             <w:r>
-              <w:t>Plugin</w:t>
+              <w:t>Plug-in</w:t>
             </w:r>
             <w:proofErr w:type="spellEnd"/>
             <w:r>
@@ -8185,7 +8269,7 @@
             </w:r>
             <w:proofErr w:type="spellStart"/>
             <w:r>
-              <w:t>Plugin</w:t>
+              <w:t>Plug-in</w:t>
             </w:r>
             <w:proofErr w:type="spellEnd"/>
             <w:r>
@@ -8203,7 +8287,7 @@
             </w:r>
             <w:proofErr w:type="spellStart"/>
             <w:r>
-              <w:t>Plugin</w:t>
+              <w:t>Plug-in</w:t>
             </w:r>
             <w:proofErr w:type="spellEnd"/>
             <w:r>
@@ -8268,7 +8352,12 @@
           </w:tcPr>
           <w:p>
             <w:r>
-              <w:t>Wenn die Applikation im Demomodus ist und ich sie bedienen möchte (Skeletterkennung), wechselt sie automatisch in den Interaktionsmodus.</w:t>
+              <w:t>Wenn die Applikation im Demomodus ist und ich sie bedienen möchte (Skeletterkennung), wechselt sie automatisch in den</w:t>
+            </w:r>
+            <w:bookmarkStart w:id="9" w:name="_GoBack"/>
+            <w:bookmarkEnd w:id="9"/>
+            <w:r>
+              <w:t xml:space="preserve"> Interaktionsmodus.</w:t>
             </w:r>
           </w:p>
         </w:tc>
@@ -9470,7 +9559,7 @@
             </w:r>
             <w:proofErr w:type="spellStart"/>
             <w:r>
-              <w:t>Plugin</w:t>
+              <w:t>Plug-in</w:t>
             </w:r>
             <w:proofErr w:type="spellEnd"/>
             <w:r>
@@ -9529,7 +9618,7 @@
             </w:r>
             <w:proofErr w:type="spellStart"/>
             <w:r>
-              <w:t>Plugin</w:t>
+              <w:t>Plug-in</w:t>
             </w:r>
             <w:proofErr w:type="spellEnd"/>
             <w:r>
@@ -9547,7 +9636,7 @@
             </w:r>
             <w:proofErr w:type="spellStart"/>
             <w:r>
-              <w:t>Plugin</w:t>
+              <w:t>Plug-in</w:t>
             </w:r>
             <w:proofErr w:type="spellEnd"/>
             <w:r>
@@ -9667,7 +9756,7 @@
             </w:r>
             <w:proofErr w:type="spellStart"/>
             <w:r>
-              <w:t>Plugin</w:t>
+              <w:t>Plug-in</w:t>
             </w:r>
             <w:proofErr w:type="spellEnd"/>
             <w:r>
@@ -9685,7 +9774,7 @@
             </w:r>
             <w:proofErr w:type="spellStart"/>
             <w:r>
-              <w:t>Plugin</w:t>
+              <w:t>Plug-in</w:t>
             </w:r>
             <w:proofErr w:type="spellEnd"/>
             <w:r>
@@ -10386,14 +10475,27 @@
       <w:r>
         <w:t xml:space="preserve">Abbildung </w:t>
       </w:r>
-      <w:fldSimple w:instr=" SEQ Abbildung \* ARABIC ">
-        <w:r>
-          <w:rPr>
-            <w:noProof/>
-          </w:rPr>
-          <w:t>6</w:t>
-        </w:r>
-      </w:fldSimple>
+      <w:r>
+        <w:fldChar w:fldCharType="begin"/>
+      </w:r>
+      <w:r>
+        <w:instrText xml:space="preserve"> SEQ Abbildung \* ARABIC </w:instrText>
+      </w:r>
+      <w:r>
+        <w:fldChar w:fldCharType="separate"/>
+      </w:r>
+      <w:r>
+        <w:rPr>
+          <w:noProof/>
+        </w:rPr>
+        <w:t>6</w:t>
+      </w:r>
+      <w:r>
+        <w:rPr>
+          <w:noProof/>
+        </w:rPr>
+        <w:fldChar w:fldCharType="end"/>
+      </w:r>
       <w:r>
         <w:t xml:space="preserve"> - </w:t>
       </w:r>
@@ -10661,14 +10763,27 @@
       <w:r>
         <w:t xml:space="preserve">Abbildung </w:t>
       </w:r>
-      <w:fldSimple w:instr=" SEQ Abbildung \* ARABIC ">
-        <w:r>
-          <w:rPr>
-            <w:noProof/>
-          </w:rPr>
-          <w:t>8</w:t>
-        </w:r>
-      </w:fldSimple>
+      <w:r>
+        <w:fldChar w:fldCharType="begin"/>
+      </w:r>
+      <w:r>
+        <w:instrText xml:space="preserve"> SEQ Abbildung \* ARABIC </w:instrText>
+      </w:r>
+      <w:r>
+        <w:fldChar w:fldCharType="separate"/>
+      </w:r>
+      <w:r>
+        <w:rPr>
+          <w:noProof/>
+        </w:rPr>
+        <w:t>8</w:t>
+      </w:r>
+      <w:r>
+        <w:rPr>
+          <w:noProof/>
+        </w:rPr>
+        <w:fldChar w:fldCharType="end"/>
+      </w:r>
       <w:r>
         <w:t xml:space="preserve"> -</w:t>
       </w:r>
@@ -10871,14 +10986,27 @@
       <w:r>
         <w:t xml:space="preserve">Abbildung </w:t>
       </w:r>
-      <w:fldSimple w:instr=" SEQ Abbildung \* ARABIC ">
-        <w:r>
-          <w:rPr>
-            <w:noProof/>
-          </w:rPr>
-          <w:t>9</w:t>
-        </w:r>
-      </w:fldSimple>
+      <w:r>
+        <w:fldChar w:fldCharType="begin"/>
+      </w:r>
+      <w:r>
+        <w:instrText xml:space="preserve"> SEQ Abbildung \* ARABIC </w:instrText>
+      </w:r>
+      <w:r>
+        <w:fldChar w:fldCharType="separate"/>
+      </w:r>
+      <w:r>
+        <w:rPr>
+          <w:noProof/>
+        </w:rPr>
+        <w:t>9</w:t>
+      </w:r>
+      <w:r>
+        <w:rPr>
+          <w:noProof/>
+        </w:rPr>
+        <w:fldChar w:fldCharType="end"/>
+      </w:r>
       <w:r>
         <w:t xml:space="preserve"> - </w:t>
       </w:r>
@@ -10981,11 +11109,11 @@
       <w:pPr>
         <w:pStyle w:val="Heading5"/>
       </w:pPr>
-      <w:bookmarkStart w:id="9" w:name="_Ref326237665"/>
+      <w:bookmarkStart w:id="10" w:name="_Ref326237665"/>
       <w:r>
         <w:t>Generierung der Dokumentation</w:t>
       </w:r>
-      <w:bookmarkEnd w:id="9"/>
+      <w:bookmarkEnd w:id="10"/>
     </w:p>
     <w:p>
       <w:r>
@@ -11078,14 +11206,27 @@
       <w:r>
         <w:t xml:space="preserve">Abbildung </w:t>
       </w:r>
-      <w:fldSimple w:instr=" SEQ Abbildung \* ARABIC ">
-        <w:r>
-          <w:rPr>
-            <w:noProof/>
-          </w:rPr>
-          <w:t>10</w:t>
-        </w:r>
-      </w:fldSimple>
+      <w:r>
+        <w:fldChar w:fldCharType="begin"/>
+      </w:r>
+      <w:r>
+        <w:instrText xml:space="preserve"> SEQ Abbildung \* ARABIC </w:instrText>
+      </w:r>
+      <w:r>
+        <w:fldChar w:fldCharType="separate"/>
+      </w:r>
+      <w:r>
+        <w:rPr>
+          <w:noProof/>
+        </w:rPr>
+        <w:t>10</w:t>
+      </w:r>
+      <w:r>
+        <w:rPr>
+          <w:noProof/>
+        </w:rPr>
+        <w:fldChar w:fldCharType="end"/>
+      </w:r>
       <w:r>
         <w:t xml:space="preserve"> - Sandcastle Help File </w:t>
       </w:r>
@@ -11151,8 +11292,6 @@
       <w:r>
         <w:t>“) des Help Files spezifiziert werden.</w:t>
       </w:r>
-      <w:bookmarkStart w:id="10" w:name="_GoBack"/>
-      <w:bookmarkEnd w:id="10"/>
       <w:r>
         <w:br/>
       </w:r>
@@ -11247,7 +11386,7 @@
       <w:rPr>
         <w:noProof/>
       </w:rPr>
-      <w:t>1. Juni 2012</w:t>
+      <w:t>4. Juni 2012</w:t>
     </w:r>
     <w:r>
       <w:fldChar w:fldCharType="end"/>
@@ -11299,16 +11438,31 @@
       </w:rPr>
       <w:t xml:space="preserve"> von </w:t>
     </w:r>
-    <w:fldSimple w:instr="NUMPAGES  \* Arabic  \* MERGEFORMAT">
-      <w:r>
-        <w:rPr>
-          <w:b/>
-          <w:noProof/>
-          <w:lang w:val="de-DE"/>
-        </w:rPr>
-        <w:t>14</w:t>
-      </w:r>
-    </w:fldSimple>
+    <w:r>
+      <w:fldChar w:fldCharType="begin"/>
+    </w:r>
+    <w:r>
+      <w:instrText>NUMPAGES  \* Arabic  \* MERGEFORMAT</w:instrText>
+    </w:r>
+    <w:r>
+      <w:fldChar w:fldCharType="separate"/>
+    </w:r>
+    <w:r>
+      <w:rPr>
+        <w:b/>
+        <w:noProof/>
+        <w:lang w:val="de-DE"/>
+      </w:rPr>
+      <w:t>14</w:t>
+    </w:r>
+    <w:r>
+      <w:rPr>
+        <w:b/>
+        <w:noProof/>
+        <w:lang w:val="de-DE"/>
+      </w:rPr>
+      <w:fldChar w:fldCharType="end"/>
+    </w:r>
   </w:p>
 </w:ftr>
 </file>
@@ -16011,7 +16165,7 @@
 </file>
 
 <file path=customXml/itemProps1.xml><?xml version="1.0" encoding="utf-8"?>
-<ds:datastoreItem xmlns:ds="http://schemas.openxmlformats.org/officeDocument/2006/customXml" ds:itemID="{B60CE927-4550-4926-8567-34239975F761}">
+<ds:datastoreItem xmlns:ds="http://schemas.openxmlformats.org/officeDocument/2006/customXml" ds:itemID="{C435ECF9-04A7-4912-BC93-DE5C7C205DA6}">
   <ds:schemaRefs>
     <ds:schemaRef ds:uri="http://schemas.openxmlformats.org/officeDocument/2006/bibliography"/>
   </ds:schemaRefs>

</xml_diff>

<commit_message>
refs #694 Installationsanleitung für Admin
Former-commit-id: 7d945261173e6f274da9593b33b790b1c560d286
</commit_message>
<xml_diff>
--- a/doc/Bericht/05_Technischer Bericht/07_Realisierung und test/Realisierung und Test.docx
+++ b/doc/Bericht/05_Technischer Bericht/07_Realisierung und test/Realisierung und Test.docx
@@ -1052,6 +1052,55 @@
               </w:rPr>
               <w:t>DT</w:t>
             </w:r>
+          </w:p>
+        </w:tc>
+      </w:tr>
+      <w:tr>
+        <w:trPr>
+          <w:cnfStyle w:val="000000100000" w:firstRow="0" w:lastRow="0" w:firstColumn="0" w:lastColumn="0" w:oddVBand="0" w:evenVBand="0" w:oddHBand="1" w:evenHBand="0" w:firstRowFirstColumn="0" w:firstRowLastColumn="0" w:lastRowFirstColumn="0" w:lastRowLastColumn="0"/>
+        </w:trPr>
+        <w:tc>
+          <w:tcPr>
+            <w:tcW w:w="1280" w:type="dxa"/>
+          </w:tcPr>
+          <w:p>
+            <w:r>
+              <w:t>07.06.2012</w:t>
+            </w:r>
+          </w:p>
+        </w:tc>
+        <w:tc>
+          <w:tcPr>
+            <w:tcW w:w="993" w:type="dxa"/>
+          </w:tcPr>
+          <w:p>
+            <w:r>
+              <w:t>1.20</w:t>
+            </w:r>
+          </w:p>
+        </w:tc>
+        <w:tc>
+          <w:tcPr>
+            <w:tcW w:w="4674" w:type="dxa"/>
+          </w:tcPr>
+          <w:p>
+            <w:r>
+              <w:t>Installationsdokumentation</w:t>
+            </w:r>
+            <w:bookmarkStart w:id="2" w:name="_GoBack"/>
+            <w:bookmarkEnd w:id="2"/>
+          </w:p>
+        </w:tc>
+        <w:tc>
+          <w:tcPr>
+            <w:tcW w:w="2303" w:type="dxa"/>
+          </w:tcPr>
+          <w:p>
+            <w:pPr>
+              <w:rPr>
+                <w:lang w:val="en-US"/>
+              </w:rPr>
+            </w:pPr>
           </w:p>
         </w:tc>
       </w:tr>
@@ -1153,27 +1202,14 @@
       <w:r>
         <w:t xml:space="preserve">Abbildung </w:t>
       </w:r>
-      <w:r>
-        <w:fldChar w:fldCharType="begin"/>
-      </w:r>
-      <w:r>
-        <w:instrText xml:space="preserve"> SEQ Abbildung \* ARABIC </w:instrText>
-      </w:r>
-      <w:r>
-        <w:fldChar w:fldCharType="separate"/>
-      </w:r>
-      <w:r>
-        <w:rPr>
-          <w:noProof/>
-        </w:rPr>
-        <w:t>1</w:t>
-      </w:r>
-      <w:r>
-        <w:rPr>
-          <w:noProof/>
-        </w:rPr>
-        <w:fldChar w:fldCharType="end"/>
-      </w:r>
+      <w:fldSimple w:instr=" SEQ Abbildung \* ARABIC ">
+        <w:r>
+          <w:rPr>
+            <w:noProof/>
+          </w:rPr>
+          <w:t>1</w:t>
+        </w:r>
+      </w:fldSimple>
       <w:r>
         <w:t xml:space="preserve"> - Testdurchführung Wizard of Oz mit einem Proband</w:t>
       </w:r>
@@ -1802,35 +1838,22 @@
       <w:pPr>
         <w:pStyle w:val="Caption"/>
       </w:pPr>
-      <w:bookmarkStart w:id="2" w:name="_Ref320611864"/>
+      <w:bookmarkStart w:id="3" w:name="_Ref320611864"/>
       <w:r>
         <w:t xml:space="preserve">Abbildung </w:t>
       </w:r>
-      <w:r>
-        <w:fldChar w:fldCharType="begin"/>
-      </w:r>
-      <w:r>
-        <w:instrText xml:space="preserve"> SEQ Abbildung \* ARABIC </w:instrText>
-      </w:r>
-      <w:r>
-        <w:fldChar w:fldCharType="separate"/>
-      </w:r>
-      <w:r>
-        <w:rPr>
-          <w:noProof/>
-        </w:rPr>
-        <w:t>2</w:t>
-      </w:r>
-      <w:r>
-        <w:rPr>
-          <w:noProof/>
-        </w:rPr>
-        <w:fldChar w:fldCharType="end"/>
-      </w:r>
+      <w:fldSimple w:instr=" SEQ Abbildung \* ARABIC ">
+        <w:r>
+          <w:rPr>
+            <w:noProof/>
+          </w:rPr>
+          <w:t>2</w:t>
+        </w:r>
+      </w:fldSimple>
       <w:r>
         <w:t xml:space="preserve"> - Testapplikation</w:t>
       </w:r>
-      <w:bookmarkEnd w:id="2"/>
+      <w:bookmarkEnd w:id="3"/>
     </w:p>
     <w:p>
       <w:r>
@@ -1941,79 +1964,79 @@
       <w:pPr>
         <w:pStyle w:val="Heading5"/>
       </w:pPr>
-      <w:bookmarkStart w:id="3" w:name="_Ref320611798"/>
-      <w:bookmarkStart w:id="4" w:name="_Toc320620802"/>
+      <w:bookmarkStart w:id="4" w:name="_Ref320611798"/>
+      <w:bookmarkStart w:id="5" w:name="_Toc320620802"/>
       <w:r>
         <w:t>Testszenario</w:t>
       </w:r>
-      <w:bookmarkEnd w:id="3"/>
       <w:bookmarkEnd w:id="4"/>
-    </w:p>
-    <w:p>
-      <w:r>
-        <w:t xml:space="preserve">Du </w:t>
-      </w:r>
-      <w:r>
-        <w:t xml:space="preserve">bist Student/in an der HSR und </w:t>
-      </w:r>
-      <w:r>
-        <w:t>warst heute Morgen von 8 bis 10 Uhr in einer Vorlesung</w:t>
-      </w:r>
-      <w:r>
-        <w:t>. Es ist nun Pause und du</w:t>
-      </w:r>
-      <w:r>
-        <w:t xml:space="preserve"> gehst gerade in die Mensa, um ein Brötchen zu kaufen. Dabei fällt </w:t>
-      </w:r>
-      <w:r>
-        <w:t>dir die grosse Monitorwand im Eingangsbereich des Gebäudes 4</w:t>
-      </w:r>
-      <w:r>
-        <w:t xml:space="preserve"> auf. </w:t>
-      </w:r>
-      <w:r>
-        <w:t>D</w:t>
-      </w:r>
-      <w:r>
-        <w:t>u gehst auf die Wand zu</w:t>
-      </w:r>
-      <w:r>
-        <w:t>.</w:t>
-      </w:r>
-      <w:bookmarkStart w:id="5" w:name="_Toc320620803"/>
-    </w:p>
-    <w:p>
-      <w:pPr>
-        <w:pStyle w:val="Heading6"/>
-      </w:pPr>
-      <w:r>
-        <w:t>Aufgabe</w:t>
-      </w:r>
       <w:bookmarkEnd w:id="5"/>
     </w:p>
     <w:p>
       <w:r>
-        <w:t>Du stehst nun also vor der grossen Monitorwand (hier im Test ist das die Projektion des Beamers).</w:t>
-      </w:r>
-      <w:r>
-        <w:t xml:space="preserve"> Du bist neugierig und möcht</w:t>
-      </w:r>
-      <w:r>
-        <w:t>est herausfinden, was die Videow</w:t>
-      </w:r>
-      <w:r>
-        <w:t>all alles für Funktionen bietet.</w:t>
-      </w:r>
+        <w:t xml:space="preserve">Du </w:t>
+      </w:r>
+      <w:r>
+        <w:t xml:space="preserve">bist Student/in an der HSR und </w:t>
+      </w:r>
+      <w:r>
+        <w:t>warst heute Morgen von 8 bis 10 Uhr in einer Vorlesung</w:t>
+      </w:r>
+      <w:r>
+        <w:t>. Es ist nun Pause und du</w:t>
+      </w:r>
+      <w:r>
+        <w:t xml:space="preserve"> gehst gerade in die Mensa, um ein Brötchen zu kaufen. Dabei fällt </w:t>
+      </w:r>
+      <w:r>
+        <w:t>dir die grosse Monitorwand im Eingangsbereich des Gebäudes 4</w:t>
+      </w:r>
+      <w:r>
+        <w:t xml:space="preserve"> auf. </w:t>
+      </w:r>
+      <w:r>
+        <w:t>D</w:t>
+      </w:r>
+      <w:r>
+        <w:t>u gehst auf die Wand zu</w:t>
+      </w:r>
+      <w:r>
+        <w:t>.</w:t>
+      </w:r>
+      <w:bookmarkStart w:id="6" w:name="_Toc320620803"/>
     </w:p>
     <w:p>
       <w:pPr>
+        <w:pStyle w:val="Heading6"/>
+      </w:pPr>
+      <w:r>
+        <w:t>Aufgabe</w:t>
+      </w:r>
+      <w:bookmarkEnd w:id="6"/>
+    </w:p>
+    <w:p>
+      <w:r>
+        <w:t>Du stehst nun also vor der grossen Monitorwand (hier im Test ist das die Projektion des Beamers).</w:t>
+      </w:r>
+      <w:r>
+        <w:t xml:space="preserve"> Du bist neugierig und möcht</w:t>
+      </w:r>
+      <w:r>
+        <w:t>est herausfinden, was die Videow</w:t>
+      </w:r>
+      <w:r>
+        <w:t>all alles für Funktionen bietet.</w:t>
+      </w:r>
+    </w:p>
+    <w:p>
+      <w:pPr>
         <w:pStyle w:val="Heading5"/>
       </w:pPr>
-      <w:bookmarkStart w:id="6" w:name="_Toc320620804"/>
+      <w:bookmarkStart w:id="7" w:name="_Toc320620804"/>
       <w:r>
         <w:t>Resultat</w:t>
       </w:r>
-      <w:bookmarkEnd w:id="6"/>
+      <w:bookmarkEnd w:id="7"/>
     </w:p>
     <w:p/>
     <w:p>
@@ -2448,27 +2471,14 @@
       <w:r>
         <w:t xml:space="preserve">Tabelle </w:t>
       </w:r>
-      <w:r>
-        <w:fldChar w:fldCharType="begin"/>
-      </w:r>
-      <w:r>
-        <w:instrText xml:space="preserve"> SEQ Tabelle \* ARABIC </w:instrText>
-      </w:r>
-      <w:r>
-        <w:fldChar w:fldCharType="separate"/>
-      </w:r>
-      <w:r>
-        <w:rPr>
-          <w:noProof/>
-        </w:rPr>
-        <w:t>1</w:t>
-      </w:r>
-      <w:r>
-        <w:rPr>
-          <w:noProof/>
-        </w:rPr>
-        <w:fldChar w:fldCharType="end"/>
-      </w:r>
+      <w:fldSimple w:instr=" SEQ Tabelle \* ARABIC ">
+        <w:r>
+          <w:rPr>
+            <w:noProof/>
+          </w:rPr>
+          <w:t>1</w:t>
+        </w:r>
+      </w:fldSimple>
       <w:r>
         <w:t xml:space="preserve"> - Zusammenfassung Resultat empirischer formativer Test</w:t>
       </w:r>
@@ -2633,7 +2643,7 @@
       <w:pPr>
         <w:pStyle w:val="Heading4"/>
       </w:pPr>
-      <w:bookmarkStart w:id="7" w:name="_Ref325109769"/>
+      <w:bookmarkStart w:id="8" w:name="_Ref325109769"/>
       <w:r>
         <w:t>Test</w:t>
       </w:r>
@@ -2652,7 +2662,7 @@
       <w:r>
         <w:t>Reaktion der Nutzer</w:t>
       </w:r>
-      <w:bookmarkEnd w:id="7"/>
+      <w:bookmarkEnd w:id="8"/>
     </w:p>
     <w:p>
       <w:r>
@@ -2833,27 +2843,14 @@
       <w:r>
         <w:t xml:space="preserve">Abbildung </w:t>
       </w:r>
-      <w:r>
-        <w:fldChar w:fldCharType="begin"/>
-      </w:r>
-      <w:r>
-        <w:instrText xml:space="preserve"> SEQ Abbildung \* ARABIC </w:instrText>
-      </w:r>
-      <w:r>
-        <w:fldChar w:fldCharType="separate"/>
-      </w:r>
-      <w:r>
-        <w:rPr>
-          <w:noProof/>
-        </w:rPr>
-        <w:t>3</w:t>
-      </w:r>
-      <w:r>
-        <w:rPr>
-          <w:noProof/>
-        </w:rPr>
-        <w:fldChar w:fldCharType="end"/>
-      </w:r>
+      <w:fldSimple w:instr=" SEQ Abbildung \* ARABIC ">
+        <w:r>
+          <w:rPr>
+            <w:noProof/>
+          </w:rPr>
+          <w:t>3</w:t>
+        </w:r>
+      </w:fldSimple>
       <w:r>
         <w:t xml:space="preserve"> - </w:t>
       </w:r>
@@ -3008,7 +3005,7 @@
       <w:pPr>
         <w:pStyle w:val="Heading4"/>
       </w:pPr>
-      <w:bookmarkStart w:id="8" w:name="_Ref325468794"/>
+      <w:bookmarkStart w:id="9" w:name="_Ref325468794"/>
       <w:r>
         <w:t>Test 3:</w:t>
       </w:r>
@@ -3018,7 +3015,7 @@
       <w:r>
         <w:t xml:space="preserve"> Demomodus</w:t>
       </w:r>
-      <w:bookmarkEnd w:id="8"/>
+      <w:bookmarkEnd w:id="9"/>
     </w:p>
     <w:p>
       <w:pPr>
@@ -3086,27 +3083,14 @@
       <w:r>
         <w:t xml:space="preserve">Abbildung </w:t>
       </w:r>
-      <w:r>
-        <w:fldChar w:fldCharType="begin"/>
-      </w:r>
-      <w:r>
-        <w:instrText xml:space="preserve"> SEQ Abbildung \* ARABIC </w:instrText>
-      </w:r>
-      <w:r>
-        <w:fldChar w:fldCharType="separate"/>
-      </w:r>
-      <w:r>
-        <w:rPr>
-          <w:noProof/>
-        </w:rPr>
-        <w:t>4</w:t>
-      </w:r>
-      <w:r>
-        <w:rPr>
-          <w:noProof/>
-        </w:rPr>
-        <w:fldChar w:fldCharType="end"/>
-      </w:r>
+      <w:fldSimple w:instr=" SEQ Abbildung \* ARABIC ">
+        <w:r>
+          <w:rPr>
+            <w:noProof/>
+          </w:rPr>
+          <w:t>4</w:t>
+        </w:r>
+      </w:fldSimple>
       <w:r>
         <w:t xml:space="preserve"> - Test 3: Reaktion auf Demomodus</w:t>
       </w:r>
@@ -3568,27 +3552,14 @@
       <w:r>
         <w:t xml:space="preserve">Abbildung </w:t>
       </w:r>
-      <w:r>
-        <w:fldChar w:fldCharType="begin"/>
-      </w:r>
-      <w:r>
-        <w:instrText xml:space="preserve"> SEQ Abbildung \* ARABIC </w:instrText>
-      </w:r>
-      <w:r>
-        <w:fldChar w:fldCharType="separate"/>
-      </w:r>
-      <w:r>
-        <w:rPr>
-          <w:noProof/>
-        </w:rPr>
-        <w:t>5</w:t>
-      </w:r>
-      <w:r>
-        <w:rPr>
-          <w:noProof/>
-        </w:rPr>
-        <w:fldChar w:fldCharType="end"/>
-      </w:r>
+      <w:fldSimple w:instr=" SEQ Abbildung \* ARABIC ">
+        <w:r>
+          <w:rPr>
+            <w:noProof/>
+          </w:rPr>
+          <w:t>5</w:t>
+        </w:r>
+      </w:fldSimple>
       <w:r>
         <w:t xml:space="preserve"> - Test 4: Grafisches Design</w:t>
       </w:r>
@@ -10190,27 +10161,14 @@
       <w:r>
         <w:t xml:space="preserve">Abbildung </w:t>
       </w:r>
-      <w:r>
-        <w:fldChar w:fldCharType="begin"/>
-      </w:r>
-      <w:r>
-        <w:instrText xml:space="preserve"> SEQ Abbildung \* ARABIC </w:instrText>
-      </w:r>
-      <w:r>
-        <w:fldChar w:fldCharType="separate"/>
-      </w:r>
-      <w:r>
-        <w:rPr>
-          <w:noProof/>
-        </w:rPr>
-        <w:t>6</w:t>
-      </w:r>
-      <w:r>
-        <w:rPr>
-          <w:noProof/>
-        </w:rPr>
-        <w:fldChar w:fldCharType="end"/>
-      </w:r>
+      <w:fldSimple w:instr=" SEQ Abbildung \* ARABIC ">
+        <w:r>
+          <w:rPr>
+            <w:noProof/>
+          </w:rPr>
+          <w:t>6</w:t>
+        </w:r>
+      </w:fldSimple>
       <w:r>
         <w:t xml:space="preserve"> - Naming</w:t>
       </w:r>
@@ -10441,27 +10399,14 @@
       <w:r>
         <w:t xml:space="preserve">Abbildung </w:t>
       </w:r>
-      <w:r>
-        <w:fldChar w:fldCharType="begin"/>
-      </w:r>
-      <w:r>
-        <w:instrText xml:space="preserve"> SEQ Abbildung \* ARABIC </w:instrText>
-      </w:r>
-      <w:r>
-        <w:fldChar w:fldCharType="separate"/>
-      </w:r>
-      <w:r>
-        <w:rPr>
-          <w:noProof/>
-        </w:rPr>
-        <w:t>8</w:t>
-      </w:r>
-      <w:r>
-        <w:rPr>
-          <w:noProof/>
-        </w:rPr>
-        <w:fldChar w:fldCharType="end"/>
-      </w:r>
+      <w:fldSimple w:instr=" SEQ Abbildung \* ARABIC ">
+        <w:r>
+          <w:rPr>
+            <w:noProof/>
+          </w:rPr>
+          <w:t>8</w:t>
+        </w:r>
+      </w:fldSimple>
       <w:r>
         <w:t xml:space="preserve"> -</w:t>
       </w:r>
@@ -10575,27 +10520,14 @@
       <w:r>
         <w:t xml:space="preserve">Abbildung </w:t>
       </w:r>
-      <w:r>
-        <w:fldChar w:fldCharType="begin"/>
-      </w:r>
-      <w:r>
-        <w:instrText xml:space="preserve"> SEQ Abbildung \* ARABIC </w:instrText>
-      </w:r>
-      <w:r>
-        <w:fldChar w:fldCharType="separate"/>
-      </w:r>
-      <w:r>
-        <w:rPr>
-          <w:noProof/>
-        </w:rPr>
-        <w:t>9</w:t>
-      </w:r>
-      <w:r>
-        <w:rPr>
-          <w:noProof/>
-        </w:rPr>
-        <w:fldChar w:fldCharType="end"/>
-      </w:r>
+      <w:fldSimple w:instr=" SEQ Abbildung \* ARABIC ">
+        <w:r>
+          <w:rPr>
+            <w:noProof/>
+          </w:rPr>
+          <w:t>9</w:t>
+        </w:r>
+      </w:fldSimple>
       <w:r>
         <w:t xml:space="preserve"> - CleanUp Einstellungen</w:t>
       </w:r>
@@ -10682,11 +10614,11 @@
       <w:pPr>
         <w:pStyle w:val="Heading5"/>
       </w:pPr>
-      <w:bookmarkStart w:id="9" w:name="_Ref326237665"/>
+      <w:bookmarkStart w:id="10" w:name="_Ref326237665"/>
       <w:r>
         <w:t>Generierung der Dokumentation</w:t>
       </w:r>
-      <w:bookmarkEnd w:id="9"/>
+      <w:bookmarkEnd w:id="10"/>
     </w:p>
     <w:p>
       <w:r>
@@ -10774,27 +10706,14 @@
       <w:r>
         <w:t xml:space="preserve">Abbildung </w:t>
       </w:r>
-      <w:r>
-        <w:fldChar w:fldCharType="begin"/>
-      </w:r>
-      <w:r>
-        <w:instrText xml:space="preserve"> SEQ Abbildung \* ARABIC </w:instrText>
-      </w:r>
-      <w:r>
-        <w:fldChar w:fldCharType="separate"/>
-      </w:r>
-      <w:r>
-        <w:rPr>
-          <w:noProof/>
-        </w:rPr>
-        <w:t>10</w:t>
-      </w:r>
-      <w:r>
-        <w:rPr>
-          <w:noProof/>
-        </w:rPr>
-        <w:fldChar w:fldCharType="end"/>
-      </w:r>
+      <w:fldSimple w:instr=" SEQ Abbildung \* ARABIC ">
+        <w:r>
+          <w:rPr>
+            <w:noProof/>
+          </w:rPr>
+          <w:t>10</w:t>
+        </w:r>
+      </w:fldSimple>
       <w:r>
         <w:t xml:space="preserve"> - Sandcastle Help File Builder, Hinzufügen der Visual Studio Solution</w:t>
       </w:r>
@@ -10879,8 +10798,6 @@
       <w:r>
         <w:t>Kompilierte Version des Projektes</w:t>
       </w:r>
-      <w:bookmarkStart w:id="10" w:name="_GoBack"/>
-      <w:bookmarkEnd w:id="10"/>
     </w:p>
     <w:p>
       <w:pPr>
@@ -10929,19 +10846,16 @@
         <w:t>ner kopiert werden.</w:t>
       </w:r>
       <w:r>
-        <w:t xml:space="preserve"> Um die Applikation konfigurieren zu können, besteht neben </w:t>
-      </w:r>
-      <w:r>
-        <w:t>den</w:t>
+        <w:t xml:space="preserve"> Um die Applikation konfigu</w:t>
+      </w:r>
+      <w:r>
+        <w:t>rieren zu können, besteht</w:t>
       </w:r>
       <w:r>
         <w:t xml:space="preserve"> </w:t>
       </w:r>
       <w:r>
-        <w:t>Bibliotheksdateien (dll)</w:t>
-      </w:r>
-      <w:r>
-        <w:t xml:space="preserve"> di</w:t>
+        <w:t>di</w:t>
       </w:r>
       <w:r>
         <w:t>e Datei</w:t>
@@ -10950,19 +10864,13 @@
         <w:t xml:space="preserve"> </w:t>
       </w:r>
       <w:r>
-        <w:t>V</w:t>
-      </w:r>
-      <w:r>
-        <w:t>ideowall.config (TODO</w:t>
-      </w:r>
-      <w:r>
-        <w:t xml:space="preserve"> wie heisst diese </w:t>
-      </w:r>
-      <w:r>
-        <w:t>D</w:t>
-      </w:r>
-      <w:r>
-        <w:t>atei genau).</w:t>
+        <w:t>app</w:t>
+      </w:r>
+      <w:r>
+        <w:t>.config</w:t>
+      </w:r>
+      <w:r>
+        <w:t>.</w:t>
       </w:r>
       <w:r>
         <w:t xml:space="preserve"> Als Administra</w:t>
@@ -11045,7 +10953,13 @@
         <w:t>Für jede Plug-in Applikation muss ein Unterordner im Plug-ins Ordner erstellt werden.</w:t>
       </w:r>
       <w:r>
-        <w:t xml:space="preserve"> Befindet sich in diesem Ordner kein Plug-in, so wird eine entsprechende Fehlermeldung angezeigt. </w:t>
+        <w:t xml:space="preserve"> Befindet sich in diesem Ordner kein Plug-in, so wird</w:t>
+      </w:r>
+      <w:r>
+        <w:t xml:space="preserve"> beim Start der Videowall Applikation</w:t>
+      </w:r>
+      <w:r>
+        <w:t xml:space="preserve"> eine entsprechende Fehlermeldung angezeigt. </w:t>
       </w:r>
       <w:r>
         <w:t>Bestimmte Applikationen benötigen zusätzliche Dateien.</w:t>
@@ -11090,12 +11004,13 @@
         <w:t>t</w:t>
       </w:r>
       <w:r>
-        <w:t>sprechende Fehlermeldung angezeigt.</w:t>
-      </w:r>
-    </w:p>
-    <w:p>
-      <w:r>
-        <w:t>Um die Applikation starten zu können wird folgendes benötigt:</w:t>
+        <w:t>sprechende Fehlermeldung</w:t>
+      </w:r>
+      <w:r>
+        <w:t xml:space="preserve"> beim Start der Hauptapplikation </w:t>
+      </w:r>
+      <w:r>
+        <w:t>angezeigt.</w:t>
       </w:r>
     </w:p>
     <w:p>
@@ -11364,9 +11279,16 @@
         <w:rPr>
           <w:rFonts w:ascii="Consolas" w:hAnsi="Consolas" w:cs="Consolas"/>
           <w:color w:val="0000FF"/>
-          <w:lang w:val="en-US"/>
-        </w:rPr>
-        <w:t>    &lt;</w:t>
+        </w:rPr>
+        <w:t>    </w:t>
+      </w:r>
+      <w:r>
+        <w:rPr>
+          <w:rFonts w:ascii="Consolas" w:hAnsi="Consolas" w:cs="Consolas"/>
+          <w:color w:val="0000FF"/>
+          <w:lang w:val="en-US"/>
+        </w:rPr>
+        <w:t>&lt;</w:t>
       </w:r>
       <w:r>
         <w:rPr>
@@ -12484,7 +12406,6 @@
           <w:color w:val="0000FF"/>
           <w:lang w:val="en-US"/>
         </w:rPr>
-        <w:lastRenderedPageBreak/>
         <w:t>    &lt;</w:t>
       </w:r>
       <w:r>
@@ -12663,6 +12584,7 @@
           <w:color w:val="0000FF"/>
           <w:lang w:val="en-US"/>
         </w:rPr>
+        <w:lastRenderedPageBreak/>
         <w:t>    &lt;</w:t>
       </w:r>
       <w:r>
@@ -13102,14 +13024,12 @@
         <w:rPr>
           <w:rFonts w:ascii="Consolas" w:hAnsi="Consolas" w:cs="Consolas"/>
           <w:color w:val="000000"/>
-          <w:lang w:val="en-US"/>
-        </w:rPr>
-      </w:pPr>
-      <w:r>
-        <w:rPr>
-          <w:rFonts w:ascii="Consolas" w:hAnsi="Consolas" w:cs="Consolas"/>
-          <w:color w:val="0000FF"/>
-          <w:lang w:val="en-US"/>
+        </w:rPr>
+      </w:pPr>
+      <w:r>
+        <w:rPr>
+          <w:rFonts w:ascii="Consolas" w:hAnsi="Consolas" w:cs="Consolas"/>
+          <w:color w:val="0000FF"/>
         </w:rPr>
         <w:t>        &lt;</w:t>
       </w:r>
@@ -13117,7 +13037,6 @@
         <w:rPr>
           <w:rFonts w:ascii="Consolas" w:hAnsi="Consolas" w:cs="Consolas"/>
           <w:color w:val="A31515"/>
-          <w:lang w:val="en-US"/>
         </w:rPr>
         <w:t>type</w:t>
       </w:r>
@@ -13125,7 +13044,6 @@
         <w:rPr>
           <w:rFonts w:ascii="Consolas" w:hAnsi="Consolas" w:cs="Consolas"/>
           <w:color w:val="0000FF"/>
-          <w:lang w:val="en-US"/>
         </w:rPr>
         <w:t> </w:t>
       </w:r>
@@ -13133,7 +13051,6 @@
         <w:rPr>
           <w:rFonts w:ascii="Consolas" w:hAnsi="Consolas" w:cs="Consolas"/>
           <w:color w:val="FF0000"/>
-          <w:lang w:val="en-US"/>
         </w:rPr>
         <w:t>type</w:t>
       </w:r>
@@ -13141,7 +13058,6 @@
         <w:rPr>
           <w:rFonts w:ascii="Consolas" w:hAnsi="Consolas" w:cs="Consolas"/>
           <w:color w:val="0000FF"/>
-          <w:lang w:val="en-US"/>
         </w:rPr>
         <w:t>=</w:t>
       </w:r>
@@ -13149,7 +13065,6 @@
         <w:rPr>
           <w:rFonts w:ascii="Consolas" w:hAnsi="Consolas" w:cs="Consolas"/>
           <w:color w:val="000000"/>
-          <w:lang w:val="en-US"/>
         </w:rPr>
         <w:t>"</w:t>
       </w:r>
@@ -13157,7 +13072,6 @@
         <w:rPr>
           <w:rFonts w:ascii="Consolas" w:hAnsi="Consolas" w:cs="Consolas"/>
           <w:color w:val="0000FF"/>
-          <w:lang w:val="en-US"/>
         </w:rPr>
         <w:t>IDemoModeService</w:t>
       </w:r>
@@ -13165,7 +13079,6 @@
         <w:rPr>
           <w:rFonts w:ascii="Consolas" w:hAnsi="Consolas" w:cs="Consolas"/>
           <w:color w:val="000000"/>
-          <w:lang w:val="en-US"/>
         </w:rPr>
         <w:t>"</w:t>
       </w:r>
@@ -13173,7 +13086,6 @@
         <w:rPr>
           <w:rFonts w:ascii="Consolas" w:hAnsi="Consolas" w:cs="Consolas"/>
           <w:color w:val="0000FF"/>
-          <w:lang w:val="en-US"/>
         </w:rPr>
         <w:t> </w:t>
       </w:r>
@@ -13181,7 +13093,6 @@
         <w:rPr>
           <w:rFonts w:ascii="Consolas" w:hAnsi="Consolas" w:cs="Consolas"/>
           <w:color w:val="FF0000"/>
-          <w:lang w:val="en-US"/>
         </w:rPr>
         <w:t>mapTo</w:t>
       </w:r>
@@ -13189,7 +13100,6 @@
         <w:rPr>
           <w:rFonts w:ascii="Consolas" w:hAnsi="Consolas" w:cs="Consolas"/>
           <w:color w:val="0000FF"/>
-          <w:lang w:val="en-US"/>
         </w:rPr>
         <w:t>=</w:t>
       </w:r>
@@ -13197,7 +13107,6 @@
         <w:rPr>
           <w:rFonts w:ascii="Consolas" w:hAnsi="Consolas" w:cs="Consolas"/>
           <w:color w:val="000000"/>
-          <w:lang w:val="en-US"/>
         </w:rPr>
         <w:t>"</w:t>
       </w:r>
@@ -13205,7 +13114,6 @@
         <w:rPr>
           <w:rFonts w:ascii="Consolas" w:hAnsi="Consolas" w:cs="Consolas"/>
           <w:color w:val="0000FF"/>
-          <w:lang w:val="en-US"/>
         </w:rPr>
         <w:t>DemoModeService</w:t>
       </w:r>
@@ -13213,7 +13121,6 @@
         <w:rPr>
           <w:rFonts w:ascii="Consolas" w:hAnsi="Consolas" w:cs="Consolas"/>
           <w:color w:val="000000"/>
-          <w:lang w:val="en-US"/>
         </w:rPr>
         <w:t>"</w:t>
       </w:r>
@@ -13221,7 +13128,6 @@
         <w:rPr>
           <w:rFonts w:ascii="Consolas" w:hAnsi="Consolas" w:cs="Consolas"/>
           <w:color w:val="0000FF"/>
-          <w:lang w:val="en-US"/>
         </w:rPr>
         <w:t>/&gt;</w:t>
       </w:r>
@@ -13246,9 +13152,16 @@
         <w:rPr>
           <w:rFonts w:ascii="Consolas" w:hAnsi="Consolas" w:cs="Consolas"/>
           <w:color w:val="0000FF"/>
-          <w:lang w:val="en-US"/>
-        </w:rPr>
-        <w:t>        &lt;</w:t>
+        </w:rPr>
+        <w:t>        </w:t>
+      </w:r>
+      <w:r>
+        <w:rPr>
+          <w:rFonts w:ascii="Consolas" w:hAnsi="Consolas" w:cs="Consolas"/>
+          <w:color w:val="0000FF"/>
+          <w:lang w:val="en-US"/>
+        </w:rPr>
+        <w:t>&lt;</w:t>
       </w:r>
       <w:r>
         <w:rPr>
@@ -13641,13 +13554,105 @@
       <w:pPr>
         <w:pStyle w:val="Heading5"/>
       </w:pPr>
+      <w:bookmarkStart w:id="11" w:name="_Ref326823112"/>
       <w:r>
         <w:t>Skelettdaten</w:t>
       </w:r>
+      <w:bookmarkEnd w:id="11"/>
     </w:p>
     <w:p>
       <w:r>
-        <w:t>Der ISkeletonReader dient dazu, die Skelettdaten zu Lesen. Der KinectSkeletonReader wird verwendet, wenn Kinect angeschlossen ist und die Videowall normal betrieben wird. Für Testzwecke werden der FileSkeletonReader und der AutoPlayFileSkeletonReader angeboten. Hierbei wird mit Kinect aufgenommene Skelettdaten abgespielt. Im Falle von AutoPlayFileSleketonReader wird das File immer wieder wiederholt.</w:t>
+        <w:t xml:space="preserve">Der </w:t>
+      </w:r>
+      <w:r>
+        <w:rPr>
+          <w:i/>
+        </w:rPr>
+        <w:t>ISkeletonReader</w:t>
+      </w:r>
+      <w:r>
+        <w:t xml:space="preserve"> dient dazu, die Skelettdaten zu Lesen. Der </w:t>
+      </w:r>
+      <w:r>
+        <w:rPr>
+          <w:i/>
+        </w:rPr>
+        <w:t>KinectSkeletonReader</w:t>
+      </w:r>
+      <w:r>
+        <w:t xml:space="preserve"> wird verwendet, wenn Kinect angeschlossen ist und die Videowall normal betrieben wird. Für Testzwecke werden der </w:t>
+      </w:r>
+      <w:r>
+        <w:rPr>
+          <w:i/>
+        </w:rPr>
+        <w:t>FileSkeletonReader</w:t>
+      </w:r>
+      <w:r>
+        <w:t xml:space="preserve"> und der </w:t>
+      </w:r>
+      <w:r>
+        <w:rPr>
+          <w:i/>
+        </w:rPr>
+        <w:t>AutoPlayFileSkeletonReader</w:t>
+      </w:r>
+      <w:r>
+        <w:t xml:space="preserve"> angeboten. Hierbei </w:t>
+      </w:r>
+      <w:r>
+        <w:t>werden</w:t>
+      </w:r>
+      <w:r>
+        <w:t xml:space="preserve"> mit Kinect aufgenommene Skelettdaten abgespielt. Im Falle von </w:t>
+      </w:r>
+      <w:r>
+        <w:rPr>
+          <w:i/>
+        </w:rPr>
+        <w:t>AutoPlayFileSleketonReader</w:t>
+      </w:r>
+      <w:r>
+        <w:t xml:space="preserve"> wird das File immer wieder wiederholt.</w:t>
+      </w:r>
+      <w:r>
+        <w:t xml:space="preserve"> Die abzuspielenden Skelettdaten können über ein Replayfile definiert werden, dieses wird unter </w:t>
+      </w:r>
+      <w:r>
+        <w:fldChar w:fldCharType="begin"/>
+      </w:r>
+      <w:r>
+        <w:instrText xml:space="preserve"> REF _Ref326823171 \r \h </w:instrText>
+      </w:r>
+      <w:r>
+        <w:fldChar w:fldCharType="separate"/>
+      </w:r>
+      <w:r>
+        <w:t>I.1.5.3.9</w:t>
+      </w:r>
+      <w:r>
+        <w:fldChar w:fldCharType="end"/>
+      </w:r>
+      <w:r>
+        <w:t xml:space="preserve"> </w:t>
+      </w:r>
+      <w:r>
+        <w:fldChar w:fldCharType="begin"/>
+      </w:r>
+      <w:r>
+        <w:instrText xml:space="preserve"> REF _Ref326823171 \h </w:instrText>
+      </w:r>
+      <w:r>
+        <w:fldChar w:fldCharType="separate"/>
+      </w:r>
+      <w:r>
+        <w:t>KinectReplayFile</w:t>
+      </w:r>
+      <w:r>
+        <w:fldChar w:fldCharType="end"/>
+      </w:r>
+      <w:r>
+        <w:t xml:space="preserve"> erklärt.</w:t>
       </w:r>
     </w:p>
     <w:p>
@@ -13681,7 +13686,7 @@
         <w:rPr>
           <w:rFonts w:ascii="Consolas" w:eastAsia="Times New Roman" w:hAnsi="Consolas" w:cs="Consolas"/>
           <w:color w:val="000000"/>
-          <w:lang w:val="en-US" w:eastAsia="de-CH"/>
+          <w:lang w:eastAsia="de-CH"/>
         </w:rPr>
       </w:pPr>
       <w:r>
@@ -13696,7 +13701,7 @@
         <w:rPr>
           <w:rFonts w:ascii="Consolas" w:eastAsia="Times New Roman" w:hAnsi="Consolas" w:cs="Consolas"/>
           <w:color w:val="0000FF"/>
-          <w:lang w:val="en-US" w:eastAsia="de-CH"/>
+          <w:lang w:eastAsia="de-CH"/>
         </w:rPr>
         <w:t>&lt;!--</w:t>
       </w:r>
@@ -13704,7 +13709,7 @@
         <w:rPr>
           <w:rFonts w:ascii="Consolas" w:eastAsia="Times New Roman" w:hAnsi="Consolas" w:cs="Consolas"/>
           <w:color w:val="008000"/>
-          <w:lang w:val="en-US" w:eastAsia="de-CH"/>
+          <w:lang w:eastAsia="de-CH"/>
         </w:rPr>
         <w:t> FileSkeletonReader </w:t>
       </w:r>
@@ -13712,7 +13717,7 @@
         <w:rPr>
           <w:rFonts w:ascii="Consolas" w:eastAsia="Times New Roman" w:hAnsi="Consolas" w:cs="Consolas"/>
           <w:color w:val="0000FF"/>
-          <w:lang w:val="en-US" w:eastAsia="de-CH"/>
+          <w:lang w:eastAsia="de-CH"/>
         </w:rPr>
         <w:t>--&gt;</w:t>
       </w:r>
@@ -13748,14 +13753,14 @@
         <w:rPr>
           <w:rFonts w:ascii="Consolas" w:eastAsia="Times New Roman" w:hAnsi="Consolas" w:cs="Consolas"/>
           <w:color w:val="000000"/>
-          <w:lang w:val="en-US" w:eastAsia="de-CH"/>
+          <w:lang w:eastAsia="de-CH"/>
         </w:rPr>
       </w:pPr>
       <w:r>
         <w:rPr>
           <w:rFonts w:ascii="Consolas" w:eastAsia="Times New Roman" w:hAnsi="Consolas" w:cs="Consolas"/>
           <w:color w:val="0000FF"/>
-          <w:lang w:val="en-US" w:eastAsia="de-CH"/>
+          <w:lang w:eastAsia="de-CH"/>
         </w:rPr>
         <w:t>        &lt;!--</w:t>
       </w:r>
@@ -13763,7 +13768,7 @@
         <w:rPr>
           <w:rFonts w:ascii="Consolas" w:eastAsia="Times New Roman" w:hAnsi="Consolas" w:cs="Consolas"/>
           <w:color w:val="008000"/>
-          <w:lang w:val="en-US" w:eastAsia="de-CH"/>
+          <w:lang w:eastAsia="de-CH"/>
         </w:rPr>
         <w:t> AutoPlayFileSkeletonReader </w:t>
       </w:r>
@@ -13771,7 +13776,7 @@
         <w:rPr>
           <w:rFonts w:ascii="Consolas" w:eastAsia="Times New Roman" w:hAnsi="Consolas" w:cs="Consolas"/>
           <w:color w:val="0000FF"/>
-          <w:lang w:val="en-US" w:eastAsia="de-CH"/>
+          <w:lang w:eastAsia="de-CH"/>
         </w:rPr>
         <w:t>--&gt;</w:t>
       </w:r>
@@ -13807,14 +13812,14 @@
         <w:rPr>
           <w:rFonts w:ascii="Consolas" w:eastAsia="Times New Roman" w:hAnsi="Consolas" w:cs="Consolas"/>
           <w:color w:val="000000"/>
-          <w:lang w:val="en-US" w:eastAsia="de-CH"/>
+          <w:lang w:eastAsia="de-CH"/>
         </w:rPr>
       </w:pPr>
       <w:r>
         <w:rPr>
           <w:rFonts w:ascii="Consolas" w:eastAsia="Times New Roman" w:hAnsi="Consolas" w:cs="Consolas"/>
           <w:color w:val="0000FF"/>
-          <w:lang w:val="en-US" w:eastAsia="de-CH"/>
+          <w:lang w:eastAsia="de-CH"/>
         </w:rPr>
         <w:t>        &lt;!--</w:t>
       </w:r>
@@ -13822,7 +13827,7 @@
         <w:rPr>
           <w:rFonts w:ascii="Consolas" w:eastAsia="Times New Roman" w:hAnsi="Consolas" w:cs="Consolas"/>
           <w:color w:val="008000"/>
-          <w:lang w:val="en-US" w:eastAsia="de-CH"/>
+          <w:lang w:eastAsia="de-CH"/>
         </w:rPr>
         <w:t> KinectSkeletonReader </w:t>
       </w:r>
@@ -13830,7 +13835,7 @@
         <w:rPr>
           <w:rFonts w:ascii="Consolas" w:eastAsia="Times New Roman" w:hAnsi="Consolas" w:cs="Consolas"/>
           <w:color w:val="0000FF"/>
-          <w:lang w:val="en-US" w:eastAsia="de-CH"/>
+          <w:lang w:eastAsia="de-CH"/>
         </w:rPr>
         <w:t>--&gt;</w:t>
       </w:r>
@@ -13873,9 +13878,17 @@
         <w:rPr>
           <w:rFonts w:ascii="Consolas" w:eastAsia="Times New Roman" w:hAnsi="Consolas" w:cs="Consolas"/>
           <w:color w:val="0000FF"/>
+          <w:lang w:eastAsia="de-CH"/>
+        </w:rPr>
+        <w:t>        </w:t>
+      </w:r>
+      <w:r>
+        <w:rPr>
+          <w:rFonts w:ascii="Consolas" w:eastAsia="Times New Roman" w:hAnsi="Consolas" w:cs="Consolas"/>
+          <w:color w:val="0000FF"/>
           <w:lang w:val="en-US" w:eastAsia="de-CH"/>
         </w:rPr>
-        <w:t>        &lt;</w:t>
+        <w:t>&lt;</w:t>
       </w:r>
       <w:r>
         <w:rPr>
@@ -14581,7 +14594,7 @@
         <w:fldChar w:fldCharType="end"/>
       </w:r>
       <w:r>
-        <w:t xml:space="preserve"> ist auf den rechten Arm ausgerichtet und stellt die eigentliche Interaktionszone dar.</w:t>
+        <w:t xml:space="preserve"> ist auf den Arm ausgerichtet und stellt die eigentliche Interaktionszone dar.</w:t>
       </w:r>
       <w:r>
         <w:t xml:space="preserve"> Die schwarz umrahmte Fläche stellt den Erkennungsb</w:t>
@@ -14593,13 +14606,31 @@
         <w:t>reich von Kinect dar.</w:t>
       </w:r>
       <w:r>
-        <w:t xml:space="preserve"> Um die Zone z</w:t>
-      </w:r>
-      <w:r>
-        <w:t>u definieren, wird das Relative</w:t>
-      </w:r>
-      <w:r>
-        <w:t>Padding verwendet.</w:t>
+        <w:t xml:space="preserve"> Um die </w:t>
+      </w:r>
+      <w:r>
+        <w:t xml:space="preserve">rote </w:t>
+      </w:r>
+      <w:r>
+        <w:t>Zone z</w:t>
+      </w:r>
+      <w:r>
+        <w:t xml:space="preserve">u definieren, wird das </w:t>
+      </w:r>
+      <w:r>
+        <w:rPr>
+          <w:i/>
+        </w:rPr>
+        <w:t>Relative</w:t>
+      </w:r>
+      <w:r>
+        <w:rPr>
+          <w:i/>
+        </w:rPr>
+        <w:t>Padding</w:t>
+      </w:r>
+      <w:r>
+        <w:t xml:space="preserve"> verwendet.</w:t>
       </w:r>
       <w:r>
         <w:t xml:space="preserve"> Möchte man die Zone verändern so kann dies durch </w:t>
@@ -14608,10 +14639,46 @@
         <w:t>die</w:t>
       </w:r>
       <w:r>
-        <w:t xml:space="preserve"> aufgelisteten Schlüsselwörter left, top, right un</w:t>
-      </w:r>
-      <w:r>
-        <w:t>d bottom getan werden</w:t>
+        <w:t xml:space="preserve"> aufgelisteten Schlüsselwörter </w:t>
+      </w:r>
+      <w:r>
+        <w:rPr>
+          <w:i/>
+        </w:rPr>
+        <w:t>left</w:t>
+      </w:r>
+      <w:r>
+        <w:t xml:space="preserve">, </w:t>
+      </w:r>
+      <w:r>
+        <w:rPr>
+          <w:i/>
+        </w:rPr>
+        <w:t>top</w:t>
+      </w:r>
+      <w:r>
+        <w:t xml:space="preserve">, </w:t>
+      </w:r>
+      <w:r>
+        <w:rPr>
+          <w:i/>
+        </w:rPr>
+        <w:t>right</w:t>
+      </w:r>
+      <w:r>
+        <w:t xml:space="preserve"> un</w:t>
+      </w:r>
+      <w:r>
+        <w:t xml:space="preserve">d </w:t>
+      </w:r>
+      <w:r>
+        <w:rPr>
+          <w:i/>
+        </w:rPr>
+        <w:t>bottom</w:t>
+      </w:r>
+      <w:r>
+        <w:t xml:space="preserve"> getan werden</w:t>
       </w:r>
       <w:r>
         <w:t>.</w:t>
@@ -14667,7 +14734,7 @@
         </w:rPr>
         <w:lastRenderedPageBreak/>
         <w:drawing>
-          <wp:inline distT="0" distB="0" distL="0" distR="0" wp14:anchorId="27D42F59" wp14:editId="122940ED">
+          <wp:inline distT="0" distB="0" distL="0" distR="0" wp14:anchorId="4381FA8E" wp14:editId="6C75F200">
             <wp:extent cx="2200275" cy="2200275"/>
             <wp:effectExtent l="0" t="0" r="9525" b="9525"/>
             <wp:docPr id="12" name="Picture 12"/>
@@ -14719,15 +14786,24 @@
     <w:p>
       <w:pPr>
         <w:pStyle w:val="Caption"/>
-      </w:pPr>
-      <w:bookmarkStart w:id="11" w:name="_Ref326763005"/>
-      <w:r>
+        <w:rPr>
+          <w:lang w:val="en-US"/>
+        </w:rPr>
+      </w:pPr>
+      <w:bookmarkStart w:id="12" w:name="_Ref326763005"/>
+      <w:r>
+        <w:rPr>
+          <w:lang w:val="en-US"/>
+        </w:rPr>
         <w:t xml:space="preserve">Abbildung </w:t>
       </w:r>
       <w:r>
         <w:fldChar w:fldCharType="begin"/>
       </w:r>
       <w:r>
+        <w:rPr>
+          <w:lang w:val="en-US"/>
+        </w:rPr>
         <w:instrText xml:space="preserve"> SEQ Abbildung \* ARABIC </w:instrText>
       </w:r>
       <w:r>
@@ -14736,6 +14812,7 @@
       <w:r>
         <w:rPr>
           <w:noProof/>
+          <w:lang w:val="en-US"/>
         </w:rPr>
         <w:t>11</w:t>
       </w:r>
@@ -14743,9 +14820,12 @@
         <w:fldChar w:fldCharType="end"/>
       </w:r>
       <w:r>
+        <w:rPr>
+          <w:lang w:val="en-US"/>
+        </w:rPr>
         <w:t xml:space="preserve"> - Interaktionszone</w:t>
       </w:r>
-      <w:bookmarkEnd w:id="11"/>
+      <w:bookmarkEnd w:id="12"/>
     </w:p>
     <w:p>
       <w:pPr>
@@ -14760,12 +14840,14 @@
         <w:rPr>
           <w:rFonts w:ascii="Consolas" w:hAnsi="Consolas" w:cs="Consolas"/>
           <w:color w:val="000000"/>
-        </w:rPr>
-      </w:pPr>
-      <w:r>
-        <w:rPr>
-          <w:rFonts w:ascii="Consolas" w:hAnsi="Consolas" w:cs="Consolas"/>
-          <w:color w:val="0000FF"/>
+          <w:lang w:val="en-US"/>
+        </w:rPr>
+      </w:pPr>
+      <w:r>
+        <w:rPr>
+          <w:rFonts w:ascii="Consolas" w:hAnsi="Consolas" w:cs="Consolas"/>
+          <w:color w:val="0000FF"/>
+          <w:lang w:val="en-US"/>
         </w:rPr>
         <w:t>        &lt;</w:t>
       </w:r>
@@ -14773,6 +14855,7 @@
         <w:rPr>
           <w:rFonts w:ascii="Consolas" w:hAnsi="Consolas" w:cs="Consolas"/>
           <w:color w:val="A31515"/>
+          <w:lang w:val="en-US"/>
         </w:rPr>
         <w:t>type</w:t>
       </w:r>
@@ -14780,6 +14863,7 @@
         <w:rPr>
           <w:rFonts w:ascii="Consolas" w:hAnsi="Consolas" w:cs="Consolas"/>
           <w:color w:val="0000FF"/>
+          <w:lang w:val="en-US"/>
         </w:rPr>
         <w:t> </w:t>
       </w:r>
@@ -14787,6 +14871,7 @@
         <w:rPr>
           <w:rFonts w:ascii="Consolas" w:hAnsi="Consolas" w:cs="Consolas"/>
           <w:color w:val="FF0000"/>
+          <w:lang w:val="en-US"/>
         </w:rPr>
         <w:t>type</w:t>
       </w:r>
@@ -14794,6 +14879,7 @@
         <w:rPr>
           <w:rFonts w:ascii="Consolas" w:hAnsi="Consolas" w:cs="Consolas"/>
           <w:color w:val="0000FF"/>
+          <w:lang w:val="en-US"/>
         </w:rPr>
         <w:t>=</w:t>
       </w:r>
@@ -14801,6 +14887,7 @@
         <w:rPr>
           <w:rFonts w:ascii="Consolas" w:hAnsi="Consolas" w:cs="Consolas"/>
           <w:color w:val="000000"/>
+          <w:lang w:val="en-US"/>
         </w:rPr>
         <w:t>"</w:t>
       </w:r>
@@ -14808,6 +14895,7 @@
         <w:rPr>
           <w:rFonts w:ascii="Consolas" w:hAnsi="Consolas" w:cs="Consolas"/>
           <w:color w:val="0000FF"/>
+          <w:lang w:val="en-US"/>
         </w:rPr>
         <w:t>RelativePadding</w:t>
       </w:r>
@@ -14815,6 +14903,7 @@
         <w:rPr>
           <w:rFonts w:ascii="Consolas" w:hAnsi="Consolas" w:cs="Consolas"/>
           <w:color w:val="000000"/>
+          <w:lang w:val="en-US"/>
         </w:rPr>
         <w:t>"</w:t>
       </w:r>
@@ -14822,6 +14911,7 @@
         <w:rPr>
           <w:rFonts w:ascii="Consolas" w:hAnsi="Consolas" w:cs="Consolas"/>
           <w:color w:val="0000FF"/>
+          <w:lang w:val="en-US"/>
         </w:rPr>
         <w:t> </w:t>
       </w:r>
@@ -14829,6 +14919,7 @@
         <w:rPr>
           <w:rFonts w:ascii="Consolas" w:hAnsi="Consolas" w:cs="Consolas"/>
           <w:color w:val="FF0000"/>
+          <w:lang w:val="en-US"/>
         </w:rPr>
         <w:t>mapTo</w:t>
       </w:r>
@@ -14836,6 +14927,7 @@
         <w:rPr>
           <w:rFonts w:ascii="Consolas" w:hAnsi="Consolas" w:cs="Consolas"/>
           <w:color w:val="0000FF"/>
+          <w:lang w:val="en-US"/>
         </w:rPr>
         <w:t>=</w:t>
       </w:r>
@@ -14843,6 +14935,7 @@
         <w:rPr>
           <w:rFonts w:ascii="Consolas" w:hAnsi="Consolas" w:cs="Consolas"/>
           <w:color w:val="000000"/>
+          <w:lang w:val="en-US"/>
         </w:rPr>
         <w:t>"</w:t>
       </w:r>
@@ -14850,6 +14943,7 @@
         <w:rPr>
           <w:rFonts w:ascii="Consolas" w:hAnsi="Consolas" w:cs="Consolas"/>
           <w:color w:val="0000FF"/>
+          <w:lang w:val="en-US"/>
         </w:rPr>
         <w:t>RelativePadding</w:t>
       </w:r>
@@ -14857,6 +14951,7 @@
         <w:rPr>
           <w:rFonts w:ascii="Consolas" w:hAnsi="Consolas" w:cs="Consolas"/>
           <w:color w:val="000000"/>
+          <w:lang w:val="en-US"/>
         </w:rPr>
         <w:t>"</w:t>
       </w:r>
@@ -14864,6 +14959,7 @@
         <w:rPr>
           <w:rFonts w:ascii="Consolas" w:hAnsi="Consolas" w:cs="Consolas"/>
           <w:color w:val="0000FF"/>
+          <w:lang w:val="en-US"/>
         </w:rPr>
         <w:t>&gt;</w:t>
       </w:r>
@@ -14881,12 +14977,14 @@
         <w:rPr>
           <w:rFonts w:ascii="Consolas" w:hAnsi="Consolas" w:cs="Consolas"/>
           <w:color w:val="000000"/>
-        </w:rPr>
-      </w:pPr>
-      <w:r>
-        <w:rPr>
-          <w:rFonts w:ascii="Consolas" w:hAnsi="Consolas" w:cs="Consolas"/>
-          <w:color w:val="0000FF"/>
+          <w:lang w:val="en-US"/>
+        </w:rPr>
+      </w:pPr>
+      <w:r>
+        <w:rPr>
+          <w:rFonts w:ascii="Consolas" w:hAnsi="Consolas" w:cs="Consolas"/>
+          <w:color w:val="0000FF"/>
+          <w:lang w:val="en-US"/>
         </w:rPr>
         <w:t>          &lt;</w:t>
       </w:r>
@@ -14894,6 +14992,7 @@
         <w:rPr>
           <w:rFonts w:ascii="Consolas" w:hAnsi="Consolas" w:cs="Consolas"/>
           <w:color w:val="A31515"/>
+          <w:lang w:val="en-US"/>
         </w:rPr>
         <w:t>constructor</w:t>
       </w:r>
@@ -14901,6 +15000,7 @@
         <w:rPr>
           <w:rFonts w:ascii="Consolas" w:hAnsi="Consolas" w:cs="Consolas"/>
           <w:color w:val="0000FF"/>
+          <w:lang w:val="en-US"/>
         </w:rPr>
         <w:t>&gt;</w:t>
       </w:r>
@@ -14925,6 +15025,7 @@
         <w:rPr>
           <w:rFonts w:ascii="Consolas" w:hAnsi="Consolas" w:cs="Consolas"/>
           <w:color w:val="0000FF"/>
+          <w:lang w:val="en-US"/>
         </w:rPr>
         <w:t>            &lt;</w:t>
       </w:r>
@@ -14932,6 +15033,7 @@
         <w:rPr>
           <w:rFonts w:ascii="Consolas" w:hAnsi="Consolas" w:cs="Consolas"/>
           <w:color w:val="A31515"/>
+          <w:lang w:val="en-US"/>
         </w:rPr>
         <w:t>param</w:t>
       </w:r>
@@ -14939,6 +15041,7 @@
         <w:rPr>
           <w:rFonts w:ascii="Consolas" w:hAnsi="Consolas" w:cs="Consolas"/>
           <w:color w:val="0000FF"/>
+          <w:lang w:val="en-US"/>
         </w:rPr>
         <w:t> </w:t>
       </w:r>
@@ -14946,6 +15049,7 @@
         <w:rPr>
           <w:rFonts w:ascii="Consolas" w:hAnsi="Consolas" w:cs="Consolas"/>
           <w:color w:val="FF0000"/>
+          <w:lang w:val="en-US"/>
         </w:rPr>
         <w:t>name</w:t>
       </w:r>
@@ -14953,6 +15057,7 @@
         <w:rPr>
           <w:rFonts w:ascii="Consolas" w:hAnsi="Consolas" w:cs="Consolas"/>
           <w:color w:val="0000FF"/>
+          <w:lang w:val="en-US"/>
         </w:rPr>
         <w:t>=</w:t>
       </w:r>
@@ -14960,6 +15065,7 @@
         <w:rPr>
           <w:rFonts w:ascii="Consolas" w:hAnsi="Consolas" w:cs="Consolas"/>
           <w:color w:val="000000"/>
+          <w:lang w:val="en-US"/>
         </w:rPr>
         <w:t>"</w:t>
       </w:r>
@@ -14967,6 +15073,7 @@
         <w:rPr>
           <w:rFonts w:ascii="Consolas" w:hAnsi="Consolas" w:cs="Consolas"/>
           <w:color w:val="0000FF"/>
+          <w:lang w:val="en-US"/>
         </w:rPr>
         <w:t>left</w:t>
       </w:r>
@@ -14974,6 +15081,7 @@
         <w:rPr>
           <w:rFonts w:ascii="Consolas" w:hAnsi="Consolas" w:cs="Consolas"/>
           <w:color w:val="000000"/>
+          <w:lang w:val="en-US"/>
         </w:rPr>
         <w:t>"</w:t>
       </w:r>
@@ -14981,6 +15089,7 @@
         <w:rPr>
           <w:rFonts w:ascii="Consolas" w:hAnsi="Consolas" w:cs="Consolas"/>
           <w:color w:val="0000FF"/>
+          <w:lang w:val="en-US"/>
         </w:rPr>
         <w:t> </w:t>
       </w:r>
@@ -14988,6 +15097,7 @@
         <w:rPr>
           <w:rFonts w:ascii="Consolas" w:hAnsi="Consolas" w:cs="Consolas"/>
           <w:color w:val="FF0000"/>
+          <w:lang w:val="en-US"/>
         </w:rPr>
         <w:t>value</w:t>
       </w:r>
@@ -14995,6 +15105,7 @@
         <w:rPr>
           <w:rFonts w:ascii="Consolas" w:hAnsi="Consolas" w:cs="Consolas"/>
           <w:color w:val="0000FF"/>
+          <w:lang w:val="en-US"/>
         </w:rPr>
         <w:t>=</w:t>
       </w:r>
@@ -15532,15 +15643,24 @@
       <w:pPr>
         <w:pStyle w:val="Heading5"/>
       </w:pPr>
-      <w:bookmarkStart w:id="12" w:name="_Ref326764320"/>
+      <w:bookmarkStart w:id="13" w:name="_Ref326764320"/>
       <w:r>
         <w:t>Plug-ins Pfad</w:t>
       </w:r>
-      <w:bookmarkEnd w:id="12"/>
+      <w:bookmarkEnd w:id="13"/>
     </w:p>
     <w:p>
       <w:r>
-        <w:t>Die Applikation kann durch Plug-ins dynamisch erweitert werden. Diese müssen in einem bestimmten Ordner abgelegt werden. Dieser kann über das ExtensionsConfig gesetzt werden.</w:t>
+        <w:t xml:space="preserve">Die Applikation kann durch Plug-ins dynamisch erweitert werden. Diese müssen in einem bestimmten Ordner abgelegt werden. Dieser kann über das </w:t>
+      </w:r>
+      <w:r>
+        <w:rPr>
+          <w:i/>
+        </w:rPr>
+        <w:t>ExtensionsConfig</w:t>
+      </w:r>
+      <w:r>
+        <w:t xml:space="preserve"> gesetzt werden.</w:t>
       </w:r>
     </w:p>
     <w:p>
@@ -15677,19 +15797,29 @@
         <w:rPr>
           <w:rFonts w:ascii="Consolas" w:hAnsi="Consolas" w:cs="Consolas"/>
           <w:color w:val="000000"/>
-        </w:rPr>
-      </w:pPr>
-      <w:r>
-        <w:rPr>
-          <w:rFonts w:ascii="Consolas" w:hAnsi="Consolas" w:cs="Consolas"/>
-          <w:color w:val="0000FF"/>
-        </w:rPr>
-        <w:t>          &lt;</w:t>
+          <w:lang w:val="en-US"/>
+        </w:rPr>
+      </w:pPr>
+      <w:r>
+        <w:rPr>
+          <w:rFonts w:ascii="Consolas" w:hAnsi="Consolas" w:cs="Consolas"/>
+          <w:color w:val="0000FF"/>
+        </w:rPr>
+        <w:t>          </w:t>
+      </w:r>
+      <w:r>
+        <w:rPr>
+          <w:rFonts w:ascii="Consolas" w:hAnsi="Consolas" w:cs="Consolas"/>
+          <w:color w:val="0000FF"/>
+          <w:lang w:val="en-US"/>
+        </w:rPr>
+        <w:t>&lt;</w:t>
       </w:r>
       <w:r>
         <w:rPr>
           <w:rFonts w:ascii="Consolas" w:hAnsi="Consolas" w:cs="Consolas"/>
           <w:color w:val="A31515"/>
+          <w:lang w:val="en-US"/>
         </w:rPr>
         <w:t>constructor</w:t>
       </w:r>
@@ -15697,6 +15827,7 @@
         <w:rPr>
           <w:rFonts w:ascii="Consolas" w:hAnsi="Consolas" w:cs="Consolas"/>
           <w:color w:val="0000FF"/>
+          <w:lang w:val="en-US"/>
         </w:rPr>
         <w:t>&gt;</w:t>
       </w:r>
@@ -15714,12 +15845,14 @@
         <w:rPr>
           <w:rFonts w:ascii="Consolas" w:hAnsi="Consolas" w:cs="Consolas"/>
           <w:color w:val="000000"/>
-        </w:rPr>
-      </w:pPr>
-      <w:r>
-        <w:rPr>
-          <w:rFonts w:ascii="Consolas" w:hAnsi="Consolas" w:cs="Consolas"/>
-          <w:color w:val="0000FF"/>
+          <w:lang w:val="en-US"/>
+        </w:rPr>
+      </w:pPr>
+      <w:r>
+        <w:rPr>
+          <w:rFonts w:ascii="Consolas" w:hAnsi="Consolas" w:cs="Consolas"/>
+          <w:color w:val="0000FF"/>
+          <w:lang w:val="en-US"/>
         </w:rPr>
         <w:t>            &lt;</w:t>
       </w:r>
@@ -15727,6 +15860,7 @@
         <w:rPr>
           <w:rFonts w:ascii="Consolas" w:hAnsi="Consolas" w:cs="Consolas"/>
           <w:color w:val="A31515"/>
+          <w:lang w:val="en-US"/>
         </w:rPr>
         <w:t>param</w:t>
       </w:r>
@@ -15734,6 +15868,7 @@
         <w:rPr>
           <w:rFonts w:ascii="Consolas" w:hAnsi="Consolas" w:cs="Consolas"/>
           <w:color w:val="0000FF"/>
+          <w:lang w:val="en-US"/>
         </w:rPr>
         <w:t> </w:t>
       </w:r>
@@ -15741,6 +15876,7 @@
         <w:rPr>
           <w:rFonts w:ascii="Consolas" w:hAnsi="Consolas" w:cs="Consolas"/>
           <w:color w:val="FF0000"/>
+          <w:lang w:val="en-US"/>
         </w:rPr>
         <w:t>name</w:t>
       </w:r>
@@ -15748,6 +15884,7 @@
         <w:rPr>
           <w:rFonts w:ascii="Consolas" w:hAnsi="Consolas" w:cs="Consolas"/>
           <w:color w:val="0000FF"/>
+          <w:lang w:val="en-US"/>
         </w:rPr>
         <w:t>=</w:t>
       </w:r>
@@ -15755,6 +15892,7 @@
         <w:rPr>
           <w:rFonts w:ascii="Consolas" w:hAnsi="Consolas" w:cs="Consolas"/>
           <w:color w:val="000000"/>
+          <w:lang w:val="en-US"/>
         </w:rPr>
         <w:t>"</w:t>
       </w:r>
@@ -15762,6 +15900,7 @@
         <w:rPr>
           <w:rFonts w:ascii="Consolas" w:hAnsi="Consolas" w:cs="Consolas"/>
           <w:color w:val="0000FF"/>
+          <w:lang w:val="en-US"/>
         </w:rPr>
         <w:t>extensionsDirectoryPath</w:t>
       </w:r>
@@ -15769,6 +15908,7 @@
         <w:rPr>
           <w:rFonts w:ascii="Consolas" w:hAnsi="Consolas" w:cs="Consolas"/>
           <w:color w:val="000000"/>
+          <w:lang w:val="en-US"/>
         </w:rPr>
         <w:t>"</w:t>
       </w:r>
@@ -15776,6 +15916,7 @@
         <w:rPr>
           <w:rFonts w:ascii="Consolas" w:hAnsi="Consolas" w:cs="Consolas"/>
           <w:color w:val="0000FF"/>
+          <w:lang w:val="en-US"/>
         </w:rPr>
         <w:t> </w:t>
       </w:r>
@@ -15783,6 +15924,7 @@
         <w:rPr>
           <w:rFonts w:ascii="Consolas" w:hAnsi="Consolas" w:cs="Consolas"/>
           <w:color w:val="FF0000"/>
+          <w:lang w:val="en-US"/>
         </w:rPr>
         <w:t>value</w:t>
       </w:r>
@@ -15790,6 +15932,7 @@
         <w:rPr>
           <w:rFonts w:ascii="Consolas" w:hAnsi="Consolas" w:cs="Consolas"/>
           <w:color w:val="0000FF"/>
+          <w:lang w:val="en-US"/>
         </w:rPr>
         <w:t>=</w:t>
       </w:r>
@@ -15797,6 +15940,7 @@
         <w:rPr>
           <w:rFonts w:ascii="Consolas" w:hAnsi="Consolas" w:cs="Consolas"/>
           <w:color w:val="000000"/>
+          <w:lang w:val="en-US"/>
         </w:rPr>
         <w:t>"</w:t>
       </w:r>
@@ -15804,6 +15948,7 @@
         <w:rPr>
           <w:rFonts w:ascii="Consolas" w:hAnsi="Consolas" w:cs="Consolas"/>
           <w:color w:val="0000FF"/>
+          <w:lang w:val="en-US"/>
         </w:rPr>
         <w:t>../../../Extensions</w:t>
       </w:r>
@@ -15811,6 +15956,7 @@
         <w:rPr>
           <w:rFonts w:ascii="Consolas" w:hAnsi="Consolas" w:cs="Consolas"/>
           <w:color w:val="000000"/>
+          <w:lang w:val="en-US"/>
         </w:rPr>
         <w:t>"</w:t>
       </w:r>
@@ -15818,6 +15964,7 @@
         <w:rPr>
           <w:rFonts w:ascii="Consolas" w:hAnsi="Consolas" w:cs="Consolas"/>
           <w:color w:val="0000FF"/>
+          <w:lang w:val="en-US"/>
         </w:rPr>
         <w:t>/&gt;</w:t>
       </w:r>
@@ -15841,8 +15988,16 @@
         <w:rPr>
           <w:rFonts w:ascii="Consolas" w:hAnsi="Consolas" w:cs="Consolas"/>
           <w:color w:val="0000FF"/>
-        </w:rPr>
-        <w:t>          &lt;/</w:t>
+          <w:lang w:val="en-US"/>
+        </w:rPr>
+        <w:t>          </w:t>
+      </w:r>
+      <w:r>
+        <w:rPr>
+          <w:rFonts w:ascii="Consolas" w:hAnsi="Consolas" w:cs="Consolas"/>
+          <w:color w:val="0000FF"/>
+        </w:rPr>
+        <w:t>&lt;/</w:t>
       </w:r>
       <w:r>
         <w:rPr>
@@ -15901,6 +16056,9 @@
         <w:t xml:space="preserve">Der Parameter </w:t>
       </w:r>
       <w:r>
+        <w:rPr>
+          <w:i/>
+        </w:rPr>
         <w:t>extensionsDirectoryPath</w:t>
       </w:r>
       <w:r>
@@ -15920,10 +16078,22 @@
         <w:t>Der Demomodus wird aktiv, wenn Kinect keinen Nutzer erkennt. Dieser kann im B</w:t>
       </w:r>
       <w:r>
-        <w:t>ereich IDe</w:t>
-      </w:r>
-      <w:r>
-        <w:t>moModeConfig angepasst werden.</w:t>
+        <w:t xml:space="preserve">ereich </w:t>
+      </w:r>
+      <w:r>
+        <w:rPr>
+          <w:i/>
+        </w:rPr>
+        <w:t>IDe</w:t>
+      </w:r>
+      <w:r>
+        <w:rPr>
+          <w:i/>
+        </w:rPr>
+        <w:t>moModeConfig</w:t>
+      </w:r>
+      <w:r>
+        <w:t xml:space="preserve"> angepasst werden.</w:t>
       </w:r>
     </w:p>
     <w:p>
@@ -17627,7 +17797,16 @@
     </w:p>
     <w:p>
       <w:r>
-        <w:t>Durch den Parameter backgroundColors können Farben für den Hintergrund des Demomodus angegeben werden.</w:t>
+        <w:t xml:space="preserve">Durch den Parameter </w:t>
+      </w:r>
+      <w:r>
+        <w:rPr>
+          <w:i/>
+        </w:rPr>
+        <w:t>backgroundColors</w:t>
+      </w:r>
+      <w:r>
+        <w:t xml:space="preserve"> können Farben für den Hintergrund des Demomodus angegeben werden.</w:t>
       </w:r>
       <w:r>
         <w:t xml:space="preserve"> Des Weiteren können verschiedene Timer angepasst werden.</w:t>
@@ -17636,12 +17815,18 @@
         <w:t xml:space="preserve"> </w:t>
       </w:r>
       <w:r>
+        <w:rPr>
+          <w:i/>
+        </w:rPr>
         <w:t>skeletonCheckTimeSpan</w:t>
       </w:r>
       <w:r>
         <w:t xml:space="preserve"> beschreibt den Intervall, in welchem geprüft wird, ob gerade ein Nutzer erkannt wurde. Ist der Demomodus aktiv so wechselt der Teaster-Text und der Hintergrund in einem gewissen Intervall. Dieser kann durch </w:t>
       </w:r>
       <w:r>
+        <w:rPr>
+          <w:i/>
+        </w:rPr>
         <w:t>changeAppTimeSpan</w:t>
       </w:r>
       <w:r>
@@ -17651,6 +17836,9 @@
         <w:t xml:space="preserve"> Ist die Applikation aktiv, erkennt aber kein Skelett, wechselt sie nach Ablauf von </w:t>
       </w:r>
       <w:r>
+        <w:rPr>
+          <w:i/>
+        </w:rPr>
         <w:t>fromActiveToDemoModeTimeSpan</w:t>
       </w:r>
       <w:r>
@@ -17660,6 +17848,9 @@
         <w:t xml:space="preserve"> Wird im Demomodus ein Nutzer erkannt so wird diesem dies durch ein Countdownzähler visualisiert, dieser kann durch </w:t>
       </w:r>
       <w:r>
+        <w:rPr>
+          <w:i/>
+        </w:rPr>
         <w:t>countdownTimeSpan</w:t>
       </w:r>
       <w:r>
@@ -17672,6 +17863,9 @@
         <w:t xml:space="preserve">letzte Timer </w:t>
       </w:r>
       <w:r>
+        <w:rPr>
+          <w:i/>
+        </w:rPr>
         <w:t>skeletonTrackingTimeoutTimeSpan</w:t>
       </w:r>
       <w:r>
@@ -17683,12 +17877,818 @@
         <w:pStyle w:val="Heading5"/>
       </w:pPr>
       <w:r>
-        <w:t>KinectReplayFile</w:t>
+        <w:t>Singelton</w:t>
       </w:r>
     </w:p>
     <w:p>
       <w:r>
-        <w:t>Das dazugehörige Replayfile kann an folgender Stelle bearbeitet werden:</w:t>
+        <w:t>Von bestimmten Klassen soll es immer nur eine Instanz geben, welche an mehrerer Orten verwendet werden kann.</w:t>
+      </w:r>
+      <w:r>
+        <w:t xml:space="preserve"> Dies kann durch Angabe der Klasse und dem Schlüsselwort </w:t>
+      </w:r>
+      <w:r>
+        <w:rPr>
+          <w:i/>
+        </w:rPr>
+        <w:t>lifetime</w:t>
+      </w:r>
+      <w:r>
+        <w:t xml:space="preserve"> bezweckt werden.</w:t>
+      </w:r>
+    </w:p>
+    <w:p>
+      <w:pPr>
+        <w:pBdr>
+          <w:top w:val="single" w:sz="4" w:space="1" w:color="auto"/>
+          <w:left w:val="single" w:sz="4" w:space="4" w:color="auto"/>
+          <w:bottom w:val="single" w:sz="4" w:space="1" w:color="auto"/>
+          <w:right w:val="single" w:sz="4" w:space="4" w:color="auto"/>
+        </w:pBdr>
+        <w:shd w:val="clear" w:color="auto" w:fill="FFFFFF"/>
+        <w:tabs>
+          <w:tab w:val="left" w:pos="916"/>
+          <w:tab w:val="left" w:pos="1832"/>
+          <w:tab w:val="left" w:pos="2748"/>
+          <w:tab w:val="left" w:pos="3664"/>
+          <w:tab w:val="left" w:pos="4580"/>
+          <w:tab w:val="left" w:pos="5496"/>
+          <w:tab w:val="left" w:pos="6412"/>
+          <w:tab w:val="left" w:pos="7328"/>
+          <w:tab w:val="left" w:pos="8244"/>
+          <w:tab w:val="left" w:pos="9160"/>
+          <w:tab w:val="left" w:pos="10076"/>
+          <w:tab w:val="left" w:pos="10992"/>
+          <w:tab w:val="left" w:pos="11908"/>
+          <w:tab w:val="left" w:pos="12824"/>
+          <w:tab w:val="left" w:pos="13740"/>
+          <w:tab w:val="left" w:pos="14656"/>
+        </w:tabs>
+        <w:spacing w:after="0"/>
+        <w:rPr>
+          <w:rFonts w:ascii="Consolas" w:eastAsia="Times New Roman" w:hAnsi="Consolas" w:cs="Consolas"/>
+          <w:color w:val="000000"/>
+          <w:lang w:val="en-US" w:eastAsia="de-CH"/>
+        </w:rPr>
+      </w:pPr>
+      <w:r>
+        <w:rPr>
+          <w:rFonts w:ascii="Consolas" w:eastAsia="Times New Roman" w:hAnsi="Consolas" w:cs="Consolas"/>
+          <w:color w:val="0000FF"/>
+          <w:lang w:eastAsia="de-CH"/>
+        </w:rPr>
+        <w:t>        </w:t>
+      </w:r>
+      <w:r>
+        <w:rPr>
+          <w:rFonts w:ascii="Consolas" w:eastAsia="Times New Roman" w:hAnsi="Consolas" w:cs="Consolas"/>
+          <w:color w:val="0000FF"/>
+          <w:lang w:val="en-US" w:eastAsia="de-CH"/>
+        </w:rPr>
+        <w:t>&lt;</w:t>
+      </w:r>
+      <w:r>
+        <w:rPr>
+          <w:rFonts w:ascii="Consolas" w:eastAsia="Times New Roman" w:hAnsi="Consolas" w:cs="Consolas"/>
+          <w:color w:val="A31515"/>
+          <w:lang w:val="en-US" w:eastAsia="de-CH"/>
+        </w:rPr>
+        <w:t>type</w:t>
+      </w:r>
+      <w:r>
+        <w:rPr>
+          <w:rFonts w:ascii="Consolas" w:eastAsia="Times New Roman" w:hAnsi="Consolas" w:cs="Consolas"/>
+          <w:color w:val="0000FF"/>
+          <w:lang w:val="en-US" w:eastAsia="de-CH"/>
+        </w:rPr>
+        <w:t> </w:t>
+      </w:r>
+      <w:r>
+        <w:rPr>
+          <w:rFonts w:ascii="Consolas" w:eastAsia="Times New Roman" w:hAnsi="Consolas" w:cs="Consolas"/>
+          <w:color w:val="FF0000"/>
+          <w:lang w:val="en-US" w:eastAsia="de-CH"/>
+        </w:rPr>
+        <w:t>type</w:t>
+      </w:r>
+      <w:r>
+        <w:rPr>
+          <w:rFonts w:ascii="Consolas" w:eastAsia="Times New Roman" w:hAnsi="Consolas" w:cs="Consolas"/>
+          <w:color w:val="0000FF"/>
+          <w:lang w:val="en-US" w:eastAsia="de-CH"/>
+        </w:rPr>
+        <w:t>=</w:t>
+      </w:r>
+      <w:r>
+        <w:rPr>
+          <w:rFonts w:ascii="Consolas" w:eastAsia="Times New Roman" w:hAnsi="Consolas" w:cs="Consolas"/>
+          <w:color w:val="000000"/>
+          <w:lang w:val="en-US" w:eastAsia="de-CH"/>
+        </w:rPr>
+        <w:t>"</w:t>
+      </w:r>
+      <w:r>
+        <w:rPr>
+          <w:rFonts w:ascii="Consolas" w:eastAsia="Times New Roman" w:hAnsi="Consolas" w:cs="Consolas"/>
+          <w:color w:val="0000FF"/>
+          <w:lang w:val="en-US" w:eastAsia="de-CH"/>
+        </w:rPr>
+        <w:t>Player</w:t>
+      </w:r>
+      <w:r>
+        <w:rPr>
+          <w:rFonts w:ascii="Consolas" w:eastAsia="Times New Roman" w:hAnsi="Consolas" w:cs="Consolas"/>
+          <w:color w:val="000000"/>
+          <w:lang w:val="en-US" w:eastAsia="de-CH"/>
+        </w:rPr>
+        <w:t>"</w:t>
+      </w:r>
+      <w:r>
+        <w:rPr>
+          <w:rFonts w:ascii="Consolas" w:eastAsia="Times New Roman" w:hAnsi="Consolas" w:cs="Consolas"/>
+          <w:color w:val="0000FF"/>
+          <w:lang w:val="en-US" w:eastAsia="de-CH"/>
+        </w:rPr>
+        <w:t> </w:t>
+      </w:r>
+      <w:r>
+        <w:rPr>
+          <w:rFonts w:ascii="Consolas" w:eastAsia="Times New Roman" w:hAnsi="Consolas" w:cs="Consolas"/>
+          <w:color w:val="FF0000"/>
+          <w:lang w:val="en-US" w:eastAsia="de-CH"/>
+        </w:rPr>
+        <w:t>mapTo</w:t>
+      </w:r>
+      <w:r>
+        <w:rPr>
+          <w:rFonts w:ascii="Consolas" w:eastAsia="Times New Roman" w:hAnsi="Consolas" w:cs="Consolas"/>
+          <w:color w:val="0000FF"/>
+          <w:lang w:val="en-US" w:eastAsia="de-CH"/>
+        </w:rPr>
+        <w:t>=</w:t>
+      </w:r>
+      <w:r>
+        <w:rPr>
+          <w:rFonts w:ascii="Consolas" w:eastAsia="Times New Roman" w:hAnsi="Consolas" w:cs="Consolas"/>
+          <w:color w:val="000000"/>
+          <w:lang w:val="en-US" w:eastAsia="de-CH"/>
+        </w:rPr>
+        <w:t>"</w:t>
+      </w:r>
+      <w:r>
+        <w:rPr>
+          <w:rFonts w:ascii="Consolas" w:eastAsia="Times New Roman" w:hAnsi="Consolas" w:cs="Consolas"/>
+          <w:color w:val="0000FF"/>
+          <w:lang w:val="en-US" w:eastAsia="de-CH"/>
+        </w:rPr>
+        <w:t>Player</w:t>
+      </w:r>
+      <w:r>
+        <w:rPr>
+          <w:rFonts w:ascii="Consolas" w:eastAsia="Times New Roman" w:hAnsi="Consolas" w:cs="Consolas"/>
+          <w:color w:val="000000"/>
+          <w:lang w:val="en-US" w:eastAsia="de-CH"/>
+        </w:rPr>
+        <w:t>"</w:t>
+      </w:r>
+      <w:r>
+        <w:rPr>
+          <w:rFonts w:ascii="Consolas" w:eastAsia="Times New Roman" w:hAnsi="Consolas" w:cs="Consolas"/>
+          <w:color w:val="0000FF"/>
+          <w:lang w:val="en-US" w:eastAsia="de-CH"/>
+        </w:rPr>
+        <w:t>&gt;</w:t>
+      </w:r>
+    </w:p>
+    <w:p>
+      <w:pPr>
+        <w:pBdr>
+          <w:top w:val="single" w:sz="4" w:space="1" w:color="auto"/>
+          <w:left w:val="single" w:sz="4" w:space="4" w:color="auto"/>
+          <w:bottom w:val="single" w:sz="4" w:space="1" w:color="auto"/>
+          <w:right w:val="single" w:sz="4" w:space="4" w:color="auto"/>
+        </w:pBdr>
+        <w:shd w:val="clear" w:color="auto" w:fill="FFFFFF"/>
+        <w:tabs>
+          <w:tab w:val="left" w:pos="916"/>
+          <w:tab w:val="left" w:pos="1832"/>
+          <w:tab w:val="left" w:pos="2748"/>
+          <w:tab w:val="left" w:pos="3664"/>
+          <w:tab w:val="left" w:pos="4580"/>
+          <w:tab w:val="left" w:pos="5496"/>
+          <w:tab w:val="left" w:pos="6412"/>
+          <w:tab w:val="left" w:pos="7328"/>
+          <w:tab w:val="left" w:pos="8244"/>
+          <w:tab w:val="left" w:pos="9160"/>
+          <w:tab w:val="left" w:pos="10076"/>
+          <w:tab w:val="left" w:pos="10992"/>
+          <w:tab w:val="left" w:pos="11908"/>
+          <w:tab w:val="left" w:pos="12824"/>
+          <w:tab w:val="left" w:pos="13740"/>
+          <w:tab w:val="left" w:pos="14656"/>
+        </w:tabs>
+        <w:spacing w:after="0"/>
+        <w:rPr>
+          <w:rFonts w:ascii="Consolas" w:eastAsia="Times New Roman" w:hAnsi="Consolas" w:cs="Consolas"/>
+          <w:color w:val="000000"/>
+          <w:lang w:val="en-US" w:eastAsia="de-CH"/>
+        </w:rPr>
+      </w:pPr>
+      <w:r>
+        <w:rPr>
+          <w:rFonts w:ascii="Consolas" w:eastAsia="Times New Roman" w:hAnsi="Consolas" w:cs="Consolas"/>
+          <w:color w:val="0000FF"/>
+          <w:lang w:val="en-US" w:eastAsia="de-CH"/>
+        </w:rPr>
+        <w:t>          &lt;</w:t>
+      </w:r>
+      <w:r>
+        <w:rPr>
+          <w:rFonts w:ascii="Consolas" w:eastAsia="Times New Roman" w:hAnsi="Consolas" w:cs="Consolas"/>
+          <w:color w:val="A31515"/>
+          <w:lang w:val="en-US" w:eastAsia="de-CH"/>
+        </w:rPr>
+        <w:t>lifetime</w:t>
+      </w:r>
+      <w:r>
+        <w:rPr>
+          <w:rFonts w:ascii="Consolas" w:eastAsia="Times New Roman" w:hAnsi="Consolas" w:cs="Consolas"/>
+          <w:color w:val="0000FF"/>
+          <w:lang w:val="en-US" w:eastAsia="de-CH"/>
+        </w:rPr>
+        <w:t> </w:t>
+      </w:r>
+      <w:r>
+        <w:rPr>
+          <w:rFonts w:ascii="Consolas" w:eastAsia="Times New Roman" w:hAnsi="Consolas" w:cs="Consolas"/>
+          <w:color w:val="FF0000"/>
+          <w:lang w:val="en-US" w:eastAsia="de-CH"/>
+        </w:rPr>
+        <w:t>type</w:t>
+      </w:r>
+      <w:r>
+        <w:rPr>
+          <w:rFonts w:ascii="Consolas" w:eastAsia="Times New Roman" w:hAnsi="Consolas" w:cs="Consolas"/>
+          <w:color w:val="0000FF"/>
+          <w:lang w:val="en-US" w:eastAsia="de-CH"/>
+        </w:rPr>
+        <w:t>=</w:t>
+      </w:r>
+      <w:r>
+        <w:rPr>
+          <w:rFonts w:ascii="Consolas" w:eastAsia="Times New Roman" w:hAnsi="Consolas" w:cs="Consolas"/>
+          <w:color w:val="000000"/>
+          <w:lang w:val="en-US" w:eastAsia="de-CH"/>
+        </w:rPr>
+        <w:t>"</w:t>
+      </w:r>
+      <w:r>
+        <w:rPr>
+          <w:rFonts w:ascii="Consolas" w:eastAsia="Times New Roman" w:hAnsi="Consolas" w:cs="Consolas"/>
+          <w:color w:val="0000FF"/>
+          <w:lang w:val="en-US" w:eastAsia="de-CH"/>
+        </w:rPr>
+        <w:t>singleton</w:t>
+      </w:r>
+      <w:r>
+        <w:rPr>
+          <w:rFonts w:ascii="Consolas" w:eastAsia="Times New Roman" w:hAnsi="Consolas" w:cs="Consolas"/>
+          <w:color w:val="000000"/>
+          <w:lang w:val="en-US" w:eastAsia="de-CH"/>
+        </w:rPr>
+        <w:t>"</w:t>
+      </w:r>
+      <w:r>
+        <w:rPr>
+          <w:rFonts w:ascii="Consolas" w:eastAsia="Times New Roman" w:hAnsi="Consolas" w:cs="Consolas"/>
+          <w:color w:val="0000FF"/>
+          <w:lang w:val="en-US" w:eastAsia="de-CH"/>
+        </w:rPr>
+        <w:t>/&gt;</w:t>
+      </w:r>
+    </w:p>
+    <w:p>
+      <w:pPr>
+        <w:pBdr>
+          <w:top w:val="single" w:sz="4" w:space="1" w:color="auto"/>
+          <w:left w:val="single" w:sz="4" w:space="4" w:color="auto"/>
+          <w:bottom w:val="single" w:sz="4" w:space="1" w:color="auto"/>
+          <w:right w:val="single" w:sz="4" w:space="4" w:color="auto"/>
+        </w:pBdr>
+        <w:shd w:val="clear" w:color="auto" w:fill="FFFFFF"/>
+        <w:tabs>
+          <w:tab w:val="left" w:pos="916"/>
+          <w:tab w:val="left" w:pos="1832"/>
+          <w:tab w:val="left" w:pos="2748"/>
+          <w:tab w:val="left" w:pos="3664"/>
+          <w:tab w:val="left" w:pos="4580"/>
+          <w:tab w:val="left" w:pos="5496"/>
+          <w:tab w:val="left" w:pos="6412"/>
+          <w:tab w:val="left" w:pos="7328"/>
+          <w:tab w:val="left" w:pos="8244"/>
+          <w:tab w:val="left" w:pos="9160"/>
+          <w:tab w:val="left" w:pos="10076"/>
+          <w:tab w:val="left" w:pos="10992"/>
+          <w:tab w:val="left" w:pos="11908"/>
+          <w:tab w:val="left" w:pos="12824"/>
+          <w:tab w:val="left" w:pos="13740"/>
+          <w:tab w:val="left" w:pos="14656"/>
+        </w:tabs>
+        <w:spacing w:after="0"/>
+        <w:rPr>
+          <w:rFonts w:ascii="Consolas" w:eastAsia="Times New Roman" w:hAnsi="Consolas" w:cs="Consolas"/>
+          <w:color w:val="000000"/>
+          <w:lang w:val="en-US" w:eastAsia="de-CH"/>
+        </w:rPr>
+      </w:pPr>
+      <w:r>
+        <w:rPr>
+          <w:rFonts w:ascii="Consolas" w:eastAsia="Times New Roman" w:hAnsi="Consolas" w:cs="Consolas"/>
+          <w:color w:val="0000FF"/>
+          <w:lang w:val="en-US" w:eastAsia="de-CH"/>
+        </w:rPr>
+        <w:t>        &lt;/</w:t>
+      </w:r>
+      <w:r>
+        <w:rPr>
+          <w:rFonts w:ascii="Consolas" w:eastAsia="Times New Roman" w:hAnsi="Consolas" w:cs="Consolas"/>
+          <w:color w:val="A31515"/>
+          <w:lang w:val="en-US" w:eastAsia="de-CH"/>
+        </w:rPr>
+        <w:t>type</w:t>
+      </w:r>
+      <w:r>
+        <w:rPr>
+          <w:rFonts w:ascii="Consolas" w:eastAsia="Times New Roman" w:hAnsi="Consolas" w:cs="Consolas"/>
+          <w:color w:val="0000FF"/>
+          <w:lang w:val="en-US" w:eastAsia="de-CH"/>
+        </w:rPr>
+        <w:t>&gt;</w:t>
+      </w:r>
+    </w:p>
+    <w:p>
+      <w:pPr>
+        <w:pBdr>
+          <w:top w:val="single" w:sz="4" w:space="1" w:color="auto"/>
+          <w:left w:val="single" w:sz="4" w:space="4" w:color="auto"/>
+          <w:bottom w:val="single" w:sz="4" w:space="1" w:color="auto"/>
+          <w:right w:val="single" w:sz="4" w:space="4" w:color="auto"/>
+        </w:pBdr>
+        <w:shd w:val="clear" w:color="auto" w:fill="FFFFFF"/>
+        <w:tabs>
+          <w:tab w:val="left" w:pos="916"/>
+          <w:tab w:val="left" w:pos="1832"/>
+          <w:tab w:val="left" w:pos="2748"/>
+          <w:tab w:val="left" w:pos="3664"/>
+          <w:tab w:val="left" w:pos="4580"/>
+          <w:tab w:val="left" w:pos="5496"/>
+          <w:tab w:val="left" w:pos="6412"/>
+          <w:tab w:val="left" w:pos="7328"/>
+          <w:tab w:val="left" w:pos="8244"/>
+          <w:tab w:val="left" w:pos="9160"/>
+          <w:tab w:val="left" w:pos="10076"/>
+          <w:tab w:val="left" w:pos="10992"/>
+          <w:tab w:val="left" w:pos="11908"/>
+          <w:tab w:val="left" w:pos="12824"/>
+          <w:tab w:val="left" w:pos="13740"/>
+          <w:tab w:val="left" w:pos="14656"/>
+        </w:tabs>
+        <w:spacing w:after="0"/>
+        <w:rPr>
+          <w:rFonts w:ascii="Consolas" w:eastAsia="Times New Roman" w:hAnsi="Consolas" w:cs="Consolas"/>
+          <w:color w:val="000000"/>
+          <w:lang w:val="en-US" w:eastAsia="de-CH"/>
+        </w:rPr>
+      </w:pPr>
+      <w:r>
+        <w:rPr>
+          <w:rFonts w:ascii="Consolas" w:eastAsia="Times New Roman" w:hAnsi="Consolas" w:cs="Consolas"/>
+          <w:color w:val="000000"/>
+          <w:lang w:val="en-US" w:eastAsia="de-CH"/>
+        </w:rPr>
+        <w:t xml:space="preserve"> </w:t>
+      </w:r>
+    </w:p>
+    <w:p>
+      <w:pPr>
+        <w:pBdr>
+          <w:top w:val="single" w:sz="4" w:space="1" w:color="auto"/>
+          <w:left w:val="single" w:sz="4" w:space="4" w:color="auto"/>
+          <w:bottom w:val="single" w:sz="4" w:space="1" w:color="auto"/>
+          <w:right w:val="single" w:sz="4" w:space="4" w:color="auto"/>
+        </w:pBdr>
+        <w:shd w:val="clear" w:color="auto" w:fill="FFFFFF"/>
+        <w:tabs>
+          <w:tab w:val="left" w:pos="916"/>
+          <w:tab w:val="left" w:pos="1832"/>
+          <w:tab w:val="left" w:pos="2748"/>
+          <w:tab w:val="left" w:pos="3664"/>
+          <w:tab w:val="left" w:pos="4580"/>
+          <w:tab w:val="left" w:pos="5496"/>
+          <w:tab w:val="left" w:pos="6412"/>
+          <w:tab w:val="left" w:pos="7328"/>
+          <w:tab w:val="left" w:pos="8244"/>
+          <w:tab w:val="left" w:pos="9160"/>
+          <w:tab w:val="left" w:pos="10076"/>
+          <w:tab w:val="left" w:pos="10992"/>
+          <w:tab w:val="left" w:pos="11908"/>
+          <w:tab w:val="left" w:pos="12824"/>
+          <w:tab w:val="left" w:pos="13740"/>
+          <w:tab w:val="left" w:pos="14656"/>
+        </w:tabs>
+        <w:spacing w:after="0"/>
+        <w:rPr>
+          <w:rFonts w:ascii="Consolas" w:eastAsia="Times New Roman" w:hAnsi="Consolas" w:cs="Consolas"/>
+          <w:color w:val="000000"/>
+          <w:lang w:val="en-US" w:eastAsia="de-CH"/>
+        </w:rPr>
+      </w:pPr>
+      <w:r>
+        <w:rPr>
+          <w:rFonts w:ascii="Consolas" w:eastAsia="Times New Roman" w:hAnsi="Consolas" w:cs="Consolas"/>
+          <w:color w:val="0000FF"/>
+          <w:lang w:val="en-US" w:eastAsia="de-CH"/>
+        </w:rPr>
+        <w:t>        &lt;</w:t>
+      </w:r>
+      <w:r>
+        <w:rPr>
+          <w:rFonts w:ascii="Consolas" w:eastAsia="Times New Roman" w:hAnsi="Consolas" w:cs="Consolas"/>
+          <w:color w:val="A31515"/>
+          <w:lang w:val="en-US" w:eastAsia="de-CH"/>
+        </w:rPr>
+        <w:t>type</w:t>
+      </w:r>
+      <w:r>
+        <w:rPr>
+          <w:rFonts w:ascii="Consolas" w:eastAsia="Times New Roman" w:hAnsi="Consolas" w:cs="Consolas"/>
+          <w:color w:val="0000FF"/>
+          <w:lang w:val="en-US" w:eastAsia="de-CH"/>
+        </w:rPr>
+        <w:t> </w:t>
+      </w:r>
+      <w:r>
+        <w:rPr>
+          <w:rFonts w:ascii="Consolas" w:eastAsia="Times New Roman" w:hAnsi="Consolas" w:cs="Consolas"/>
+          <w:color w:val="FF0000"/>
+          <w:lang w:val="en-US" w:eastAsia="de-CH"/>
+        </w:rPr>
+        <w:t>type</w:t>
+      </w:r>
+      <w:r>
+        <w:rPr>
+          <w:rFonts w:ascii="Consolas" w:eastAsia="Times New Roman" w:hAnsi="Consolas" w:cs="Consolas"/>
+          <w:color w:val="0000FF"/>
+          <w:lang w:val="en-US" w:eastAsia="de-CH"/>
+        </w:rPr>
+        <w:t>=</w:t>
+      </w:r>
+      <w:r>
+        <w:rPr>
+          <w:rFonts w:ascii="Consolas" w:eastAsia="Times New Roman" w:hAnsi="Consolas" w:cs="Consolas"/>
+          <w:color w:val="000000"/>
+          <w:lang w:val="en-US" w:eastAsia="de-CH"/>
+        </w:rPr>
+        <w:t>"</w:t>
+      </w:r>
+      <w:r>
+        <w:rPr>
+          <w:rFonts w:ascii="Consolas" w:eastAsia="Times New Roman" w:hAnsi="Consolas" w:cs="Consolas"/>
+          <w:color w:val="0000FF"/>
+          <w:lang w:val="en-US" w:eastAsia="de-CH"/>
+        </w:rPr>
+        <w:t>MenuViewModel</w:t>
+      </w:r>
+      <w:r>
+        <w:rPr>
+          <w:rFonts w:ascii="Consolas" w:eastAsia="Times New Roman" w:hAnsi="Consolas" w:cs="Consolas"/>
+          <w:color w:val="000000"/>
+          <w:lang w:val="en-US" w:eastAsia="de-CH"/>
+        </w:rPr>
+        <w:t>"</w:t>
+      </w:r>
+      <w:r>
+        <w:rPr>
+          <w:rFonts w:ascii="Consolas" w:eastAsia="Times New Roman" w:hAnsi="Consolas" w:cs="Consolas"/>
+          <w:color w:val="0000FF"/>
+          <w:lang w:val="en-US" w:eastAsia="de-CH"/>
+        </w:rPr>
+        <w:t> </w:t>
+      </w:r>
+      <w:r>
+        <w:rPr>
+          <w:rFonts w:ascii="Consolas" w:eastAsia="Times New Roman" w:hAnsi="Consolas" w:cs="Consolas"/>
+          <w:color w:val="FF0000"/>
+          <w:lang w:val="en-US" w:eastAsia="de-CH"/>
+        </w:rPr>
+        <w:t>mapTo</w:t>
+      </w:r>
+      <w:r>
+        <w:rPr>
+          <w:rFonts w:ascii="Consolas" w:eastAsia="Times New Roman" w:hAnsi="Consolas" w:cs="Consolas"/>
+          <w:color w:val="0000FF"/>
+          <w:lang w:val="en-US" w:eastAsia="de-CH"/>
+        </w:rPr>
+        <w:t>=</w:t>
+      </w:r>
+      <w:r>
+        <w:rPr>
+          <w:rFonts w:ascii="Consolas" w:eastAsia="Times New Roman" w:hAnsi="Consolas" w:cs="Consolas"/>
+          <w:color w:val="000000"/>
+          <w:lang w:val="en-US" w:eastAsia="de-CH"/>
+        </w:rPr>
+        <w:t>"</w:t>
+      </w:r>
+      <w:r>
+        <w:rPr>
+          <w:rFonts w:ascii="Consolas" w:eastAsia="Times New Roman" w:hAnsi="Consolas" w:cs="Consolas"/>
+          <w:color w:val="0000FF"/>
+          <w:lang w:val="en-US" w:eastAsia="de-CH"/>
+        </w:rPr>
+        <w:t>MenuViewModel</w:t>
+      </w:r>
+      <w:r>
+        <w:rPr>
+          <w:rFonts w:ascii="Consolas" w:eastAsia="Times New Roman" w:hAnsi="Consolas" w:cs="Consolas"/>
+          <w:color w:val="000000"/>
+          <w:lang w:val="en-US" w:eastAsia="de-CH"/>
+        </w:rPr>
+        <w:t>"</w:t>
+      </w:r>
+      <w:r>
+        <w:rPr>
+          <w:rFonts w:ascii="Consolas" w:eastAsia="Times New Roman" w:hAnsi="Consolas" w:cs="Consolas"/>
+          <w:color w:val="0000FF"/>
+          <w:lang w:val="en-US" w:eastAsia="de-CH"/>
+        </w:rPr>
+        <w:t>&gt;</w:t>
+      </w:r>
+    </w:p>
+    <w:p>
+      <w:pPr>
+        <w:pBdr>
+          <w:top w:val="single" w:sz="4" w:space="1" w:color="auto"/>
+          <w:left w:val="single" w:sz="4" w:space="4" w:color="auto"/>
+          <w:bottom w:val="single" w:sz="4" w:space="1" w:color="auto"/>
+          <w:right w:val="single" w:sz="4" w:space="4" w:color="auto"/>
+        </w:pBdr>
+        <w:shd w:val="clear" w:color="auto" w:fill="FFFFFF"/>
+        <w:tabs>
+          <w:tab w:val="left" w:pos="916"/>
+          <w:tab w:val="left" w:pos="1832"/>
+          <w:tab w:val="left" w:pos="2748"/>
+          <w:tab w:val="left" w:pos="3664"/>
+          <w:tab w:val="left" w:pos="4580"/>
+          <w:tab w:val="left" w:pos="5496"/>
+          <w:tab w:val="left" w:pos="6412"/>
+          <w:tab w:val="left" w:pos="7328"/>
+          <w:tab w:val="left" w:pos="8244"/>
+          <w:tab w:val="left" w:pos="9160"/>
+          <w:tab w:val="left" w:pos="10076"/>
+          <w:tab w:val="left" w:pos="10992"/>
+          <w:tab w:val="left" w:pos="11908"/>
+          <w:tab w:val="left" w:pos="12824"/>
+          <w:tab w:val="left" w:pos="13740"/>
+          <w:tab w:val="left" w:pos="14656"/>
+        </w:tabs>
+        <w:spacing w:after="0"/>
+        <w:rPr>
+          <w:rFonts w:ascii="Consolas" w:eastAsia="Times New Roman" w:hAnsi="Consolas" w:cs="Consolas"/>
+          <w:color w:val="000000"/>
+          <w:lang w:eastAsia="de-CH"/>
+        </w:rPr>
+      </w:pPr>
+      <w:r>
+        <w:rPr>
+          <w:rFonts w:ascii="Consolas" w:eastAsia="Times New Roman" w:hAnsi="Consolas" w:cs="Consolas"/>
+          <w:color w:val="0000FF"/>
+          <w:lang w:val="en-US" w:eastAsia="de-CH"/>
+        </w:rPr>
+        <w:t>          </w:t>
+      </w:r>
+      <w:r>
+        <w:rPr>
+          <w:rFonts w:ascii="Consolas" w:eastAsia="Times New Roman" w:hAnsi="Consolas" w:cs="Consolas"/>
+          <w:color w:val="0000FF"/>
+          <w:lang w:eastAsia="de-CH"/>
+        </w:rPr>
+        <w:t>&lt;</w:t>
+      </w:r>
+      <w:r>
+        <w:rPr>
+          <w:rFonts w:ascii="Consolas" w:eastAsia="Times New Roman" w:hAnsi="Consolas" w:cs="Consolas"/>
+          <w:color w:val="A31515"/>
+          <w:lang w:eastAsia="de-CH"/>
+        </w:rPr>
+        <w:t>lifetime</w:t>
+      </w:r>
+      <w:r>
+        <w:rPr>
+          <w:rFonts w:ascii="Consolas" w:eastAsia="Times New Roman" w:hAnsi="Consolas" w:cs="Consolas"/>
+          <w:color w:val="0000FF"/>
+          <w:lang w:eastAsia="de-CH"/>
+        </w:rPr>
+        <w:t> </w:t>
+      </w:r>
+      <w:r>
+        <w:rPr>
+          <w:rFonts w:ascii="Consolas" w:eastAsia="Times New Roman" w:hAnsi="Consolas" w:cs="Consolas"/>
+          <w:color w:val="FF0000"/>
+          <w:lang w:eastAsia="de-CH"/>
+        </w:rPr>
+        <w:t>type</w:t>
+      </w:r>
+      <w:r>
+        <w:rPr>
+          <w:rFonts w:ascii="Consolas" w:eastAsia="Times New Roman" w:hAnsi="Consolas" w:cs="Consolas"/>
+          <w:color w:val="0000FF"/>
+          <w:lang w:eastAsia="de-CH"/>
+        </w:rPr>
+        <w:t>=</w:t>
+      </w:r>
+      <w:r>
+        <w:rPr>
+          <w:rFonts w:ascii="Consolas" w:eastAsia="Times New Roman" w:hAnsi="Consolas" w:cs="Consolas"/>
+          <w:color w:val="000000"/>
+          <w:lang w:eastAsia="de-CH"/>
+        </w:rPr>
+        <w:t>"</w:t>
+      </w:r>
+      <w:r>
+        <w:rPr>
+          <w:rFonts w:ascii="Consolas" w:eastAsia="Times New Roman" w:hAnsi="Consolas" w:cs="Consolas"/>
+          <w:color w:val="0000FF"/>
+          <w:lang w:eastAsia="de-CH"/>
+        </w:rPr>
+        <w:t>singleton</w:t>
+      </w:r>
+      <w:r>
+        <w:rPr>
+          <w:rFonts w:ascii="Consolas" w:eastAsia="Times New Roman" w:hAnsi="Consolas" w:cs="Consolas"/>
+          <w:color w:val="000000"/>
+          <w:lang w:eastAsia="de-CH"/>
+        </w:rPr>
+        <w:t>"</w:t>
+      </w:r>
+      <w:r>
+        <w:rPr>
+          <w:rFonts w:ascii="Consolas" w:eastAsia="Times New Roman" w:hAnsi="Consolas" w:cs="Consolas"/>
+          <w:color w:val="0000FF"/>
+          <w:lang w:eastAsia="de-CH"/>
+        </w:rPr>
+        <w:t>/&gt;</w:t>
+      </w:r>
+    </w:p>
+    <w:p>
+      <w:pPr>
+        <w:pBdr>
+          <w:top w:val="single" w:sz="4" w:space="1" w:color="auto"/>
+          <w:left w:val="single" w:sz="4" w:space="4" w:color="auto"/>
+          <w:bottom w:val="single" w:sz="4" w:space="1" w:color="auto"/>
+          <w:right w:val="single" w:sz="4" w:space="4" w:color="auto"/>
+        </w:pBdr>
+        <w:shd w:val="clear" w:color="auto" w:fill="FFFFFF"/>
+        <w:tabs>
+          <w:tab w:val="left" w:pos="916"/>
+          <w:tab w:val="left" w:pos="1832"/>
+          <w:tab w:val="left" w:pos="2748"/>
+          <w:tab w:val="left" w:pos="3664"/>
+          <w:tab w:val="left" w:pos="4580"/>
+          <w:tab w:val="left" w:pos="5496"/>
+          <w:tab w:val="left" w:pos="6412"/>
+          <w:tab w:val="left" w:pos="7328"/>
+          <w:tab w:val="left" w:pos="8244"/>
+          <w:tab w:val="left" w:pos="9160"/>
+          <w:tab w:val="left" w:pos="10076"/>
+          <w:tab w:val="left" w:pos="10992"/>
+          <w:tab w:val="left" w:pos="11908"/>
+          <w:tab w:val="left" w:pos="12824"/>
+          <w:tab w:val="left" w:pos="13740"/>
+          <w:tab w:val="left" w:pos="14656"/>
+        </w:tabs>
+        <w:spacing w:after="0"/>
+        <w:rPr>
+          <w:rFonts w:ascii="Consolas" w:eastAsia="Times New Roman" w:hAnsi="Consolas" w:cs="Consolas"/>
+          <w:color w:val="000000"/>
+          <w:lang w:eastAsia="de-CH"/>
+        </w:rPr>
+      </w:pPr>
+      <w:r>
+        <w:rPr>
+          <w:rFonts w:ascii="Consolas" w:eastAsia="Times New Roman" w:hAnsi="Consolas" w:cs="Consolas"/>
+          <w:color w:val="0000FF"/>
+          <w:lang w:eastAsia="de-CH"/>
+        </w:rPr>
+        <w:t>        &lt;/</w:t>
+      </w:r>
+      <w:r>
+        <w:rPr>
+          <w:rFonts w:ascii="Consolas" w:eastAsia="Times New Roman" w:hAnsi="Consolas" w:cs="Consolas"/>
+          <w:color w:val="A31515"/>
+          <w:lang w:eastAsia="de-CH"/>
+        </w:rPr>
+        <w:t>type</w:t>
+      </w:r>
+      <w:r>
+        <w:rPr>
+          <w:rFonts w:ascii="Consolas" w:eastAsia="Times New Roman" w:hAnsi="Consolas" w:cs="Consolas"/>
+          <w:color w:val="0000FF"/>
+          <w:lang w:eastAsia="de-CH"/>
+        </w:rPr>
+        <w:t>&gt;</w:t>
+      </w:r>
+    </w:p>
+    <w:p>
+      <w:pPr>
+        <w:pStyle w:val="Heading5"/>
+      </w:pPr>
+      <w:bookmarkStart w:id="14" w:name="_Ref326823171"/>
+      <w:r>
+        <w:t>KinectReplayFile</w:t>
+      </w:r>
+      <w:bookmarkEnd w:id="14"/>
+    </w:p>
+    <w:p>
+      <w:r>
+        <w:t xml:space="preserve">Wird bei </w:t>
+      </w:r>
+      <w:r>
+        <w:fldChar w:fldCharType="begin"/>
+      </w:r>
+      <w:r>
+        <w:instrText xml:space="preserve"> REF _Ref326823112 \r \h </w:instrText>
+      </w:r>
+      <w:r>
+        <w:fldChar w:fldCharType="separate"/>
+      </w:r>
+      <w:r>
+        <w:t>I.1.5.3.3</w:t>
+      </w:r>
+      <w:r>
+        <w:fldChar w:fldCharType="end"/>
+      </w:r>
+      <w:r>
+        <w:t xml:space="preserve"> </w:t>
+      </w:r>
+      <w:r>
+        <w:fldChar w:fldCharType="begin"/>
+      </w:r>
+      <w:r>
+        <w:instrText xml:space="preserve"> REF _Ref326823112 \h </w:instrText>
+      </w:r>
+      <w:r>
+        <w:fldChar w:fldCharType="separate"/>
+      </w:r>
+      <w:r>
+        <w:t>Skelettdaten</w:t>
+      </w:r>
+      <w:r>
+        <w:fldChar w:fldCharType="end"/>
+      </w:r>
+      <w:r>
+        <w:t xml:space="preserve"> der </w:t>
+      </w:r>
+      <w:r>
+        <w:rPr>
+          <w:i/>
+        </w:rPr>
+        <w:t>FileSkeletonReader</w:t>
+      </w:r>
+      <w:r>
+        <w:t xml:space="preserve"> oder der </w:t>
+      </w:r>
+      <w:r>
+        <w:rPr>
+          <w:i/>
+        </w:rPr>
+        <w:t>AutoPlayFileSkeletonReader</w:t>
+      </w:r>
+      <w:r>
+        <w:t xml:space="preserve"> verwendet, so muss ein </w:t>
+      </w:r>
+      <w:r>
+        <w:rPr>
+          <w:i/>
+        </w:rPr>
+        <w:t>Kinect</w:t>
+      </w:r>
+      <w:r>
+        <w:rPr>
+          <w:i/>
+        </w:rPr>
+        <w:t>Replayfile</w:t>
+      </w:r>
+      <w:r>
+        <w:t xml:space="preserve"> angegeben werden. Dieses beinhaltet Daten zu Skelettbewegungen. Der Pfad zu dieser Date</w:t>
+      </w:r>
+      <w:r>
+        <w:t>i</w:t>
+      </w:r>
+      <w:r>
+        <w:t xml:space="preserve"> kann an folgender Stelle angegeben werden</w:t>
+      </w:r>
+      <w:r>
+        <w:t>:</w:t>
       </w:r>
     </w:p>
     <w:p>
@@ -17704,7 +18704,6 @@
         <w:rPr>
           <w:rFonts w:ascii="Consolas" w:hAnsi="Consolas" w:cs="Consolas"/>
           <w:color w:val="000000"/>
-          <w:lang w:val="en-US"/>
         </w:rPr>
       </w:pPr>
       <w:r>
@@ -17795,7 +18794,6 @@
         <w:rPr>
           <w:rFonts w:ascii="Consolas" w:hAnsi="Consolas" w:cs="Consolas"/>
           <w:color w:val="000000"/>
-          <w:lang w:val="en-US"/>
         </w:rPr>
         <w:t>"</w:t>
       </w:r>
@@ -17803,7 +18801,6 @@
         <w:rPr>
           <w:rFonts w:ascii="Consolas" w:hAnsi="Consolas" w:cs="Consolas"/>
           <w:color w:val="0000FF"/>
-          <w:lang w:val="en-US"/>
         </w:rPr>
         <w:t>KinectReplayFile</w:t>
       </w:r>
@@ -17811,7 +18808,6 @@
         <w:rPr>
           <w:rFonts w:ascii="Consolas" w:hAnsi="Consolas" w:cs="Consolas"/>
           <w:color w:val="000000"/>
-          <w:lang w:val="en-US"/>
         </w:rPr>
         <w:t>"</w:t>
       </w:r>
@@ -17819,7 +18815,6 @@
         <w:rPr>
           <w:rFonts w:ascii="Consolas" w:hAnsi="Consolas" w:cs="Consolas"/>
           <w:color w:val="0000FF"/>
-          <w:lang w:val="en-US"/>
         </w:rPr>
         <w:t>&gt;</w:t>
       </w:r>
@@ -17837,14 +18832,12 @@
         <w:rPr>
           <w:rFonts w:ascii="Consolas" w:hAnsi="Consolas" w:cs="Consolas"/>
           <w:color w:val="000000"/>
-          <w:lang w:val="en-US"/>
-        </w:rPr>
-      </w:pPr>
-      <w:r>
-        <w:rPr>
-          <w:rFonts w:ascii="Consolas" w:hAnsi="Consolas" w:cs="Consolas"/>
-          <w:color w:val="0000FF"/>
-          <w:lang w:val="en-US"/>
+        </w:rPr>
+      </w:pPr>
+      <w:r>
+        <w:rPr>
+          <w:rFonts w:ascii="Consolas" w:hAnsi="Consolas" w:cs="Consolas"/>
+          <w:color w:val="0000FF"/>
         </w:rPr>
         <w:t>          &lt;</w:t>
       </w:r>
@@ -17852,7 +18845,6 @@
         <w:rPr>
           <w:rFonts w:ascii="Consolas" w:hAnsi="Consolas" w:cs="Consolas"/>
           <w:color w:val="A31515"/>
-          <w:lang w:val="en-US"/>
         </w:rPr>
         <w:t>lifetime</w:t>
       </w:r>
@@ -17860,7 +18852,6 @@
         <w:rPr>
           <w:rFonts w:ascii="Consolas" w:hAnsi="Consolas" w:cs="Consolas"/>
           <w:color w:val="0000FF"/>
-          <w:lang w:val="en-US"/>
         </w:rPr>
         <w:t> </w:t>
       </w:r>
@@ -17868,7 +18859,6 @@
         <w:rPr>
           <w:rFonts w:ascii="Consolas" w:hAnsi="Consolas" w:cs="Consolas"/>
           <w:color w:val="FF0000"/>
-          <w:lang w:val="en-US"/>
         </w:rPr>
         <w:t>type</w:t>
       </w:r>
@@ -17876,7 +18866,6 @@
         <w:rPr>
           <w:rFonts w:ascii="Consolas" w:hAnsi="Consolas" w:cs="Consolas"/>
           <w:color w:val="0000FF"/>
-          <w:lang w:val="en-US"/>
         </w:rPr>
         <w:t>=</w:t>
       </w:r>
@@ -17884,7 +18873,6 @@
         <w:rPr>
           <w:rFonts w:ascii="Consolas" w:hAnsi="Consolas" w:cs="Consolas"/>
           <w:color w:val="000000"/>
-          <w:lang w:val="en-US"/>
         </w:rPr>
         <w:t>"</w:t>
       </w:r>
@@ -17892,7 +18880,6 @@
         <w:rPr>
           <w:rFonts w:ascii="Consolas" w:hAnsi="Consolas" w:cs="Consolas"/>
           <w:color w:val="0000FF"/>
-          <w:lang w:val="en-US"/>
         </w:rPr>
         <w:t>singleton</w:t>
       </w:r>
@@ -17900,7 +18887,6 @@
         <w:rPr>
           <w:rFonts w:ascii="Consolas" w:hAnsi="Consolas" w:cs="Consolas"/>
           <w:color w:val="000000"/>
-          <w:lang w:val="en-US"/>
         </w:rPr>
         <w:t>"</w:t>
       </w:r>
@@ -17908,7 +18894,6 @@
         <w:rPr>
           <w:rFonts w:ascii="Consolas" w:hAnsi="Consolas" w:cs="Consolas"/>
           <w:color w:val="0000FF"/>
-          <w:lang w:val="en-US"/>
         </w:rPr>
         <w:t>/&gt;</w:t>
       </w:r>
@@ -17926,14 +18911,12 @@
         <w:rPr>
           <w:rFonts w:ascii="Consolas" w:hAnsi="Consolas" w:cs="Consolas"/>
           <w:color w:val="000000"/>
-          <w:lang w:val="en-US"/>
-        </w:rPr>
-      </w:pPr>
-      <w:r>
-        <w:rPr>
-          <w:rFonts w:ascii="Consolas" w:hAnsi="Consolas" w:cs="Consolas"/>
-          <w:color w:val="0000FF"/>
-          <w:lang w:val="en-US"/>
+        </w:rPr>
+      </w:pPr>
+      <w:r>
+        <w:rPr>
+          <w:rFonts w:ascii="Consolas" w:hAnsi="Consolas" w:cs="Consolas"/>
+          <w:color w:val="0000FF"/>
         </w:rPr>
         <w:t>          &lt;</w:t>
       </w:r>
@@ -17941,7 +18924,6 @@
         <w:rPr>
           <w:rFonts w:ascii="Consolas" w:hAnsi="Consolas" w:cs="Consolas"/>
           <w:color w:val="A31515"/>
-          <w:lang w:val="en-US"/>
         </w:rPr>
         <w:t>constructor</w:t>
       </w:r>
@@ -17949,7 +18931,6 @@
         <w:rPr>
           <w:rFonts w:ascii="Consolas" w:hAnsi="Consolas" w:cs="Consolas"/>
           <w:color w:val="0000FF"/>
-          <w:lang w:val="en-US"/>
         </w:rPr>
         <w:t>&gt;</w:t>
       </w:r>
@@ -17974,9 +18955,16 @@
         <w:rPr>
           <w:rFonts w:ascii="Consolas" w:hAnsi="Consolas" w:cs="Consolas"/>
           <w:color w:val="0000FF"/>
-          <w:lang w:val="en-US"/>
-        </w:rPr>
-        <w:t>            &lt;</w:t>
+        </w:rPr>
+        <w:t>            </w:t>
+      </w:r>
+      <w:r>
+        <w:rPr>
+          <w:rFonts w:ascii="Consolas" w:hAnsi="Consolas" w:cs="Consolas"/>
+          <w:color w:val="0000FF"/>
+          <w:lang w:val="en-US"/>
+        </w:rPr>
+        <w:t>&lt;</w:t>
       </w:r>
       <w:r>
         <w:rPr>
@@ -18179,23 +19167,289 @@
       </w:r>
     </w:p>
     <w:p>
-      <w:r>
-        <w:t>Config-File neben dll, dort müssen Pfade angepasst werden (wo sind extensions?), wie funktioniert der Fileservice:</w:t>
+      <w:pPr>
+        <w:pStyle w:val="Heading5"/>
+      </w:pPr>
+      <w:r>
+        <w:t>Runtime Version</w:t>
       </w:r>
     </w:p>
     <w:p>
       <w:r>
-        <w:t>Jede Extension die einen Fileservice anfordert, muss einen unterordner Files haben. Dieser bekommt die Extension. Falls dieser nicht exisitert wird en fehler mit meldung geworfen, dass der ordner erstellt werden muss.</w:t>
+        <w:t>Durch das Schlüsselwort startup kann die unterstütze Runtime des .NET Frameworks angegeben werden</w:t>
       </w:r>
     </w:p>
     <w:p>
-      <w:r>
-        <w:t>Welche Frameworks?</w:t>
+      <w:pPr>
+        <w:pBdr>
+          <w:top w:val="single" w:sz="4" w:space="1" w:color="auto"/>
+          <w:left w:val="single" w:sz="4" w:space="4" w:color="auto"/>
+          <w:bottom w:val="single" w:sz="4" w:space="1" w:color="auto"/>
+          <w:right w:val="single" w:sz="4" w:space="4" w:color="auto"/>
+        </w:pBdr>
+        <w:shd w:val="clear" w:color="auto" w:fill="FFFFFF"/>
+        <w:tabs>
+          <w:tab w:val="left" w:pos="916"/>
+          <w:tab w:val="left" w:pos="1832"/>
+          <w:tab w:val="left" w:pos="2748"/>
+          <w:tab w:val="left" w:pos="3664"/>
+          <w:tab w:val="left" w:pos="4580"/>
+          <w:tab w:val="left" w:pos="5496"/>
+          <w:tab w:val="left" w:pos="6412"/>
+          <w:tab w:val="left" w:pos="7328"/>
+          <w:tab w:val="left" w:pos="8244"/>
+          <w:tab w:val="left" w:pos="9160"/>
+          <w:tab w:val="left" w:pos="10076"/>
+          <w:tab w:val="left" w:pos="10992"/>
+          <w:tab w:val="left" w:pos="11908"/>
+          <w:tab w:val="left" w:pos="12824"/>
+          <w:tab w:val="left" w:pos="13740"/>
+          <w:tab w:val="left" w:pos="14656"/>
+        </w:tabs>
+        <w:spacing w:after="0"/>
+        <w:rPr>
+          <w:rFonts w:ascii="Consolas" w:eastAsia="Times New Roman" w:hAnsi="Consolas" w:cs="Consolas"/>
+          <w:color w:val="000000"/>
+          <w:lang w:eastAsia="de-CH"/>
+        </w:rPr>
+      </w:pPr>
+      <w:r>
+        <w:rPr>
+          <w:rFonts w:ascii="Consolas" w:eastAsia="Times New Roman" w:hAnsi="Consolas" w:cs="Consolas"/>
+          <w:color w:val="0000FF"/>
+          <w:lang w:eastAsia="de-CH"/>
+        </w:rPr>
+        <w:t>  &lt;</w:t>
+      </w:r>
+      <w:r>
+        <w:rPr>
+          <w:rFonts w:ascii="Consolas" w:eastAsia="Times New Roman" w:hAnsi="Consolas" w:cs="Consolas"/>
+          <w:color w:val="A31515"/>
+          <w:lang w:eastAsia="de-CH"/>
+        </w:rPr>
+        <w:t>startup</w:t>
+      </w:r>
+      <w:r>
+        <w:rPr>
+          <w:rFonts w:ascii="Consolas" w:eastAsia="Times New Roman" w:hAnsi="Consolas" w:cs="Consolas"/>
+          <w:color w:val="0000FF"/>
+          <w:lang w:eastAsia="de-CH"/>
+        </w:rPr>
+        <w:t>&gt;</w:t>
       </w:r>
     </w:p>
     <w:p>
-      <w:r>
-        <w:t>Kinect, etc.</w:t>
+      <w:pPr>
+        <w:pBdr>
+          <w:top w:val="single" w:sz="4" w:space="1" w:color="auto"/>
+          <w:left w:val="single" w:sz="4" w:space="4" w:color="auto"/>
+          <w:bottom w:val="single" w:sz="4" w:space="1" w:color="auto"/>
+          <w:right w:val="single" w:sz="4" w:space="4" w:color="auto"/>
+        </w:pBdr>
+        <w:shd w:val="clear" w:color="auto" w:fill="FFFFFF"/>
+        <w:tabs>
+          <w:tab w:val="left" w:pos="916"/>
+          <w:tab w:val="left" w:pos="1832"/>
+          <w:tab w:val="left" w:pos="2748"/>
+          <w:tab w:val="left" w:pos="3664"/>
+          <w:tab w:val="left" w:pos="4580"/>
+          <w:tab w:val="left" w:pos="5496"/>
+          <w:tab w:val="left" w:pos="6412"/>
+          <w:tab w:val="left" w:pos="7328"/>
+          <w:tab w:val="left" w:pos="8244"/>
+          <w:tab w:val="left" w:pos="9160"/>
+          <w:tab w:val="left" w:pos="10076"/>
+          <w:tab w:val="left" w:pos="10992"/>
+          <w:tab w:val="left" w:pos="11908"/>
+          <w:tab w:val="left" w:pos="12824"/>
+          <w:tab w:val="left" w:pos="13740"/>
+          <w:tab w:val="left" w:pos="14656"/>
+        </w:tabs>
+        <w:spacing w:after="0"/>
+        <w:rPr>
+          <w:rFonts w:ascii="Consolas" w:eastAsia="Times New Roman" w:hAnsi="Consolas" w:cs="Consolas"/>
+          <w:color w:val="000000"/>
+          <w:lang w:eastAsia="de-CH"/>
+        </w:rPr>
+      </w:pPr>
+      <w:r>
+        <w:rPr>
+          <w:rFonts w:ascii="Consolas" w:eastAsia="Times New Roman" w:hAnsi="Consolas" w:cs="Consolas"/>
+          <w:color w:val="0000FF"/>
+          <w:lang w:eastAsia="de-CH"/>
+        </w:rPr>
+        <w:t>    &lt;</w:t>
+      </w:r>
+      <w:r>
+        <w:rPr>
+          <w:rFonts w:ascii="Consolas" w:eastAsia="Times New Roman" w:hAnsi="Consolas" w:cs="Consolas"/>
+          <w:color w:val="A31515"/>
+          <w:lang w:eastAsia="de-CH"/>
+        </w:rPr>
+        <w:t>supportedRuntime</w:t>
+      </w:r>
+      <w:r>
+        <w:rPr>
+          <w:rFonts w:ascii="Consolas" w:eastAsia="Times New Roman" w:hAnsi="Consolas" w:cs="Consolas"/>
+          <w:color w:val="0000FF"/>
+          <w:lang w:eastAsia="de-CH"/>
+        </w:rPr>
+        <w:t> </w:t>
+      </w:r>
+      <w:r>
+        <w:rPr>
+          <w:rFonts w:ascii="Consolas" w:eastAsia="Times New Roman" w:hAnsi="Consolas" w:cs="Consolas"/>
+          <w:color w:val="FF0000"/>
+          <w:lang w:eastAsia="de-CH"/>
+        </w:rPr>
+        <w:t>version</w:t>
+      </w:r>
+      <w:r>
+        <w:rPr>
+          <w:rFonts w:ascii="Consolas" w:eastAsia="Times New Roman" w:hAnsi="Consolas" w:cs="Consolas"/>
+          <w:color w:val="0000FF"/>
+          <w:lang w:eastAsia="de-CH"/>
+        </w:rPr>
+        <w:t>=</w:t>
+      </w:r>
+      <w:r>
+        <w:rPr>
+          <w:rFonts w:ascii="Consolas" w:eastAsia="Times New Roman" w:hAnsi="Consolas" w:cs="Consolas"/>
+          <w:color w:val="000000"/>
+          <w:lang w:eastAsia="de-CH"/>
+        </w:rPr>
+        <w:t>"</w:t>
+      </w:r>
+      <w:r>
+        <w:rPr>
+          <w:rFonts w:ascii="Consolas" w:eastAsia="Times New Roman" w:hAnsi="Consolas" w:cs="Consolas"/>
+          <w:color w:val="0000FF"/>
+          <w:lang w:eastAsia="de-CH"/>
+        </w:rPr>
+        <w:t>v4.0</w:t>
+      </w:r>
+      <w:r>
+        <w:rPr>
+          <w:rFonts w:ascii="Consolas" w:eastAsia="Times New Roman" w:hAnsi="Consolas" w:cs="Consolas"/>
+          <w:color w:val="000000"/>
+          <w:lang w:eastAsia="de-CH"/>
+        </w:rPr>
+        <w:t>"</w:t>
+      </w:r>
+      <w:r>
+        <w:rPr>
+          <w:rFonts w:ascii="Consolas" w:eastAsia="Times New Roman" w:hAnsi="Consolas" w:cs="Consolas"/>
+          <w:color w:val="0000FF"/>
+          <w:lang w:eastAsia="de-CH"/>
+        </w:rPr>
+        <w:t> </w:t>
+      </w:r>
+      <w:r>
+        <w:rPr>
+          <w:rFonts w:ascii="Consolas" w:eastAsia="Times New Roman" w:hAnsi="Consolas" w:cs="Consolas"/>
+          <w:color w:val="FF0000"/>
+          <w:lang w:eastAsia="de-CH"/>
+        </w:rPr>
+        <w:t>sku</w:t>
+      </w:r>
+      <w:r>
+        <w:rPr>
+          <w:rFonts w:ascii="Consolas" w:eastAsia="Times New Roman" w:hAnsi="Consolas" w:cs="Consolas"/>
+          <w:color w:val="0000FF"/>
+          <w:lang w:eastAsia="de-CH"/>
+        </w:rPr>
+        <w:t>=</w:t>
+      </w:r>
+      <w:r>
+        <w:rPr>
+          <w:rFonts w:ascii="Consolas" w:eastAsia="Times New Roman" w:hAnsi="Consolas" w:cs="Consolas"/>
+          <w:color w:val="000000"/>
+          <w:lang w:eastAsia="de-CH"/>
+        </w:rPr>
+        <w:t>"</w:t>
+      </w:r>
+      <w:r>
+        <w:rPr>
+          <w:rFonts w:ascii="Consolas" w:eastAsia="Times New Roman" w:hAnsi="Consolas" w:cs="Consolas"/>
+          <w:color w:val="0000FF"/>
+          <w:lang w:eastAsia="de-CH"/>
+        </w:rPr>
+        <w:t>.NETFramework,Version=v4.0</w:t>
+      </w:r>
+      <w:r>
+        <w:rPr>
+          <w:rFonts w:ascii="Consolas" w:eastAsia="Times New Roman" w:hAnsi="Consolas" w:cs="Consolas"/>
+          <w:color w:val="000000"/>
+          <w:lang w:eastAsia="de-CH"/>
+        </w:rPr>
+        <w:t>"</w:t>
+      </w:r>
+      <w:r>
+        <w:rPr>
+          <w:rFonts w:ascii="Consolas" w:eastAsia="Times New Roman" w:hAnsi="Consolas" w:cs="Consolas"/>
+          <w:color w:val="0000FF"/>
+          <w:lang w:eastAsia="de-CH"/>
+        </w:rPr>
+        <w:t>/&gt;</w:t>
+      </w:r>
+    </w:p>
+    <w:p>
+      <w:pPr>
+        <w:pBdr>
+          <w:top w:val="single" w:sz="4" w:space="1" w:color="auto"/>
+          <w:left w:val="single" w:sz="4" w:space="4" w:color="auto"/>
+          <w:bottom w:val="single" w:sz="4" w:space="1" w:color="auto"/>
+          <w:right w:val="single" w:sz="4" w:space="4" w:color="auto"/>
+        </w:pBdr>
+        <w:shd w:val="clear" w:color="auto" w:fill="FFFFFF"/>
+        <w:tabs>
+          <w:tab w:val="left" w:pos="916"/>
+          <w:tab w:val="left" w:pos="1832"/>
+          <w:tab w:val="left" w:pos="2748"/>
+          <w:tab w:val="left" w:pos="3664"/>
+          <w:tab w:val="left" w:pos="4580"/>
+          <w:tab w:val="left" w:pos="5496"/>
+          <w:tab w:val="left" w:pos="6412"/>
+          <w:tab w:val="left" w:pos="7328"/>
+          <w:tab w:val="left" w:pos="8244"/>
+          <w:tab w:val="left" w:pos="9160"/>
+          <w:tab w:val="left" w:pos="10076"/>
+          <w:tab w:val="left" w:pos="10992"/>
+          <w:tab w:val="left" w:pos="11908"/>
+          <w:tab w:val="left" w:pos="12824"/>
+          <w:tab w:val="left" w:pos="13740"/>
+          <w:tab w:val="left" w:pos="14656"/>
+        </w:tabs>
+        <w:spacing w:after="0"/>
+        <w:rPr>
+          <w:rFonts w:ascii="Consolas" w:eastAsia="Times New Roman" w:hAnsi="Consolas" w:cs="Consolas"/>
+          <w:color w:val="000000"/>
+          <w:lang w:eastAsia="de-CH"/>
+        </w:rPr>
+      </w:pPr>
+      <w:r>
+        <w:rPr>
+          <w:rFonts w:ascii="Consolas" w:eastAsia="Times New Roman" w:hAnsi="Consolas" w:cs="Consolas"/>
+          <w:color w:val="0000FF"/>
+          <w:lang w:eastAsia="de-CH"/>
+        </w:rPr>
+        <w:t>  &lt;/</w:t>
+      </w:r>
+      <w:r>
+        <w:rPr>
+          <w:rFonts w:ascii="Consolas" w:eastAsia="Times New Roman" w:hAnsi="Consolas" w:cs="Consolas"/>
+          <w:color w:val="A31515"/>
+          <w:lang w:eastAsia="de-CH"/>
+        </w:rPr>
+        <w:t>startup</w:t>
+      </w:r>
+      <w:r>
+        <w:rPr>
+          <w:rFonts w:ascii="Consolas" w:eastAsia="Times New Roman" w:hAnsi="Consolas" w:cs="Consolas"/>
+          <w:color w:val="0000FF"/>
+          <w:lang w:eastAsia="de-CH"/>
+        </w:rPr>
+        <w:t>&gt;</w:t>
       </w:r>
     </w:p>
     <w:p/>
@@ -18262,7 +19516,7 @@
       <w:rPr>
         <w:noProof/>
       </w:rPr>
-      <w:t>6. Juni 2012</w:t>
+      <w:t>7. Juni 2012</w:t>
     </w:r>
     <w:r>
       <w:fldChar w:fldCharType="end"/>
@@ -18300,7 +19554,7 @@
         <w:noProof/>
         <w:lang w:val="de-DE"/>
       </w:rPr>
-      <w:t>15</w:t>
+      <w:t>1</w:t>
     </w:r>
     <w:r>
       <w:rPr>
@@ -18314,31 +19568,16 @@
       </w:rPr>
       <w:t xml:space="preserve"> von </w:t>
     </w:r>
-    <w:r>
-      <w:fldChar w:fldCharType="begin"/>
-    </w:r>
-    <w:r>
-      <w:instrText>NUMPAGES  \* Arabic  \* MERGEFORMAT</w:instrText>
-    </w:r>
-    <w:r>
-      <w:fldChar w:fldCharType="separate"/>
-    </w:r>
-    <w:r>
-      <w:rPr>
-        <w:b/>
-        <w:noProof/>
-        <w:lang w:val="de-DE"/>
-      </w:rPr>
-      <w:t>18</w:t>
-    </w:r>
-    <w:r>
-      <w:rPr>
-        <w:b/>
-        <w:noProof/>
-        <w:lang w:val="de-DE"/>
-      </w:rPr>
-      <w:fldChar w:fldCharType="end"/>
-    </w:r>
+    <w:fldSimple w:instr="NUMPAGES  \* Arabic  \* MERGEFORMAT">
+      <w:r>
+        <w:rPr>
+          <w:b/>
+          <w:noProof/>
+          <w:lang w:val="de-DE"/>
+        </w:rPr>
+        <w:t>18</w:t>
+      </w:r>
+    </w:fldSimple>
   </w:p>
 </w:ftr>
 </file>
@@ -23222,7 +24461,7 @@
 </file>
 
 <file path=customXml/itemProps1.xml><?xml version="1.0" encoding="utf-8"?>
-<ds:datastoreItem xmlns:ds="http://schemas.openxmlformats.org/officeDocument/2006/customXml" ds:itemID="{A2043EB7-2830-48DF-BF12-A0BFD1EA4148}">
+<ds:datastoreItem xmlns:ds="http://schemas.openxmlformats.org/officeDocument/2006/customXml" ds:itemID="{620FD158-7E94-4F46-8226-294AE5ABF953}">
   <ds:schemaRefs>
     <ds:schemaRef ds:uri="http://schemas.openxmlformats.org/officeDocument/2006/bibliography"/>
   </ds:schemaRefs>

</xml_diff>